<commit_message>
Feature: Added definition of the term clone.
</commit_message>
<xml_diff>
--- a/Mini-project1.docx
+++ b/Mini-project1.docx
@@ -459,7 +459,7 @@
           </mc:Choice>
           <mc:Fallback>
             <w:pict>
-              <v:shapetype w14:anchorId="0EC1546F" id="_x0000_t32" coordsize="21600,21600" o:spt="32" o:oned="t" path="m,l21600,21600e" filled="f">
+              <v:shapetype w14:anchorId="487CE8D9" id="_x0000_t32" coordsize="21600,21600" o:spt="32" o:oned="t" path="m,l21600,21600e" filled="f">
                 <v:path arrowok="t" fillok="f" o:connecttype="none"/>
                 <o:lock v:ext="edit" shapetype="t"/>
               </v:shapetype>
@@ -580,7 +580,7 @@
           </mc:Choice>
           <mc:Fallback>
             <w:pict>
-              <v:shape w14:anchorId="740EC7CC" id="Straight Arrow Connector 26" o:spid="_x0000_s1026" type="#_x0000_t32" style="position:absolute;margin-left:187.5pt;margin-top:209pt;width:23.25pt;height:37.5pt;flip:x y;z-index:251664384;visibility:visible;mso-wrap-style:square;mso-width-percent:0;mso-height-percent:0;mso-wrap-distance-left:9pt;mso-wrap-distance-top:0;mso-wrap-distance-right:9pt;mso-wrap-distance-bottom:0;mso-position-horizontal:absolute;mso-position-horizontal-relative:margin;mso-position-vertical:absolute;mso-position-vertical-relative:text;mso-width-percent:0;mso-height-percent:0;mso-width-relative:margin;mso-height-relative:margin" o:gfxdata="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" strokecolor="#c00000" strokeweight=".5pt">
+              <v:shape w14:anchorId="47F94DE0" id="Straight Arrow Connector 26" o:spid="_x0000_s1026" type="#_x0000_t32" style="position:absolute;margin-left:187.5pt;margin-top:209pt;width:23.25pt;height:37.5pt;flip:x y;z-index:251664384;visibility:visible;mso-wrap-style:square;mso-width-percent:0;mso-height-percent:0;mso-wrap-distance-left:9pt;mso-wrap-distance-top:0;mso-wrap-distance-right:9pt;mso-wrap-distance-bottom:0;mso-position-horizontal:absolute;mso-position-horizontal-relative:margin;mso-position-vertical:absolute;mso-position-vertical-relative:text;mso-width-percent:0;mso-height-percent:0;mso-width-relative:margin;mso-height-relative:margin" o:gfxdata="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" strokecolor="#c00000" strokeweight=".5pt">
                 <v:stroke endarrow="block" joinstyle="miter"/>
                 <w10:wrap anchorx="margin"/>
               </v:shape>
@@ -796,10 +796,802 @@
         </w:rPr>
       </w:pPr>
     </w:p>
+    <w:p/>
+    <w:p/>
+    <w:p/>
     <w:p>
       <w:bookmarkStart w:id="0" w:name="_GoBack"/>
       <w:bookmarkEnd w:id="0"/>
     </w:p>
+    <w:p>
+      <w:pPr>
+        <w:pStyle w:val="ListParagraph"/>
+        <w:numPr>
+          <w:ilvl w:val="0"/>
+          <w:numId w:val="1"/>
+        </w:numPr>
+        <w:rPr>
+          <w:rFonts w:ascii="Times New Roman" w:hAnsi="Times New Roman" w:cs="Times New Roman"/>
+          <w:b/>
+          <w:bCs/>
+          <w:sz w:val="24"/>
+          <w:szCs w:val="24"/>
+        </w:rPr>
+      </w:pPr>
+      <w:r>
+        <w:rPr>
+          <w:rFonts w:ascii="Times New Roman" w:hAnsi="Times New Roman" w:cs="Times New Roman"/>
+          <w:b/>
+          <w:bCs/>
+          <w:sz w:val="24"/>
+          <w:szCs w:val="24"/>
+        </w:rPr>
+        <w:lastRenderedPageBreak/>
+        <w:t xml:space="preserve">Clone:  </w:t>
+      </w:r>
+      <w:r>
+        <w:rPr>
+          <w:rFonts w:ascii="Times New Roman" w:hAnsi="Times New Roman" w:cs="Times New Roman"/>
+          <w:sz w:val="24"/>
+          <w:szCs w:val="24"/>
+        </w:rPr>
+        <w:t>A clone is a copy of the repository that is basically saved on your computer instead of on a website’s server. In this copy of your current repository you can edit files in your preferred editor and use Git to keep track of the changes made to the repository without having to being online.</w:t>
+      </w:r>
+    </w:p>
+    <w:p>
+      <w:pPr>
+        <w:pStyle w:val="ListParagraph"/>
+        <w:rPr>
+          <w:rFonts w:ascii="Times New Roman" w:hAnsi="Times New Roman" w:cs="Times New Roman"/>
+          <w:b/>
+          <w:bCs/>
+          <w:sz w:val="24"/>
+          <w:szCs w:val="24"/>
+        </w:rPr>
+      </w:pPr>
+    </w:p>
+    <w:p>
+      <w:pPr>
+        <w:pStyle w:val="ListParagraph"/>
+        <w:rPr>
+          <w:rFonts w:ascii="Times New Roman" w:hAnsi="Times New Roman" w:cs="Times New Roman"/>
+          <w:b/>
+          <w:bCs/>
+          <w:sz w:val="24"/>
+          <w:szCs w:val="24"/>
+        </w:rPr>
+      </w:pPr>
+      <w:r>
+        <w:rPr>
+          <w:rFonts w:ascii="Times New Roman" w:hAnsi="Times New Roman" w:cs="Times New Roman"/>
+          <w:noProof/>
+        </w:rPr>
+        <w:drawing>
+          <wp:anchor distT="0" distB="0" distL="114300" distR="114300" simplePos="0" relativeHeight="251669504" behindDoc="0" locked="0" layoutInCell="1" allowOverlap="1" wp14:anchorId="2561C548" wp14:editId="32DA2A82">
+            <wp:simplePos x="0" y="0"/>
+            <wp:positionH relativeFrom="margin">
+              <wp:align>right</wp:align>
+            </wp:positionH>
+            <wp:positionV relativeFrom="paragraph">
+              <wp:posOffset>8255</wp:posOffset>
+            </wp:positionV>
+            <wp:extent cx="3324225" cy="2076450"/>
+            <wp:effectExtent l="0" t="0" r="9525" b="0"/>
+            <wp:wrapSquare wrapText="bothSides"/>
+            <wp:docPr id="18" name="Picture 18"/>
+            <wp:cNvGraphicFramePr>
+              <a:graphicFrameLocks xmlns:a="http://schemas.openxmlformats.org/drawingml/2006/main" noChangeAspect="1"/>
+            </wp:cNvGraphicFramePr>
+            <a:graphic xmlns:a="http://schemas.openxmlformats.org/drawingml/2006/main">
+              <a:graphicData uri="http://schemas.openxmlformats.org/drawingml/2006/picture">
+                <pic:pic xmlns:pic="http://schemas.openxmlformats.org/drawingml/2006/picture">
+                  <pic:nvPicPr>
+                    <pic:cNvPr id="1" name=""/>
+                    <pic:cNvPicPr/>
+                  </pic:nvPicPr>
+                  <pic:blipFill>
+                    <a:blip r:embed="rId7">
+                      <a:extLst>
+                        <a:ext uri="{28A0092B-C50C-407E-A947-70E740481C1C}">
+                          <a14:useLocalDpi xmlns:a14="http://schemas.microsoft.com/office/drawing/2010/main" val="0"/>
+                        </a:ext>
+                      </a:extLst>
+                    </a:blip>
+                    <a:stretch>
+                      <a:fillRect/>
+                    </a:stretch>
+                  </pic:blipFill>
+                  <pic:spPr>
+                    <a:xfrm>
+                      <a:off x="0" y="0"/>
+                      <a:ext cx="3324225" cy="2076450"/>
+                    </a:xfrm>
+                    <a:prstGeom prst="rect">
+                      <a:avLst/>
+                    </a:prstGeom>
+                  </pic:spPr>
+                </pic:pic>
+              </a:graphicData>
+            </a:graphic>
+            <wp14:sizeRelH relativeFrom="page">
+              <wp14:pctWidth>0</wp14:pctWidth>
+            </wp14:sizeRelH>
+            <wp14:sizeRelV relativeFrom="page">
+              <wp14:pctHeight>0</wp14:pctHeight>
+            </wp14:sizeRelV>
+          </wp:anchor>
+        </w:drawing>
+      </w:r>
+      <w:r>
+        <w:rPr>
+          <w:rFonts w:ascii="Times New Roman" w:hAnsi="Times New Roman" w:cs="Times New Roman"/>
+          <w:noProof/>
+        </w:rPr>
+        <w:drawing>
+          <wp:anchor distT="0" distB="0" distL="114300" distR="114300" simplePos="0" relativeHeight="251666432" behindDoc="0" locked="0" layoutInCell="1" allowOverlap="1" wp14:anchorId="769D956A" wp14:editId="1679FBB2">
+            <wp:simplePos x="0" y="0"/>
+            <wp:positionH relativeFrom="column">
+              <wp:posOffset>361950</wp:posOffset>
+            </wp:positionH>
+            <wp:positionV relativeFrom="paragraph">
+              <wp:posOffset>18415</wp:posOffset>
+            </wp:positionV>
+            <wp:extent cx="1733550" cy="2114550"/>
+            <wp:effectExtent l="0" t="0" r="0" b="0"/>
+            <wp:wrapSquare wrapText="bothSides"/>
+            <wp:docPr id="15" name="Picture 15"/>
+            <wp:cNvGraphicFramePr>
+              <a:graphicFrameLocks xmlns:a="http://schemas.openxmlformats.org/drawingml/2006/main" noChangeAspect="1"/>
+            </wp:cNvGraphicFramePr>
+            <a:graphic xmlns:a="http://schemas.openxmlformats.org/drawingml/2006/main">
+              <a:graphicData uri="http://schemas.openxmlformats.org/drawingml/2006/picture">
+                <pic:pic xmlns:pic="http://schemas.openxmlformats.org/drawingml/2006/picture">
+                  <pic:nvPicPr>
+                    <pic:cNvPr id="1" name=""/>
+                    <pic:cNvPicPr/>
+                  </pic:nvPicPr>
+                  <pic:blipFill rotWithShape="1">
+                    <a:blip r:embed="rId5">
+                      <a:extLst>
+                        <a:ext uri="{28A0092B-C50C-407E-A947-70E740481C1C}">
+                          <a14:useLocalDpi xmlns:a14="http://schemas.microsoft.com/office/drawing/2010/main" val="0"/>
+                        </a:ext>
+                      </a:extLst>
+                    </a:blip>
+                    <a:srcRect l="36706" r="20471"/>
+                    <a:stretch/>
+                  </pic:blipFill>
+                  <pic:spPr bwMode="auto">
+                    <a:xfrm>
+                      <a:off x="0" y="0"/>
+                      <a:ext cx="1733550" cy="2114550"/>
+                    </a:xfrm>
+                    <a:prstGeom prst="rect">
+                      <a:avLst/>
+                    </a:prstGeom>
+                    <a:ln>
+                      <a:noFill/>
+                    </a:ln>
+                    <a:extLst>
+                      <a:ext uri="{53640926-AAD7-44D8-BBD7-CCE9431645EC}">
+                        <a14:shadowObscured xmlns:a14="http://schemas.microsoft.com/office/drawing/2010/main"/>
+                      </a:ext>
+                    </a:extLst>
+                  </pic:spPr>
+                </pic:pic>
+              </a:graphicData>
+            </a:graphic>
+            <wp14:sizeRelH relativeFrom="page">
+              <wp14:pctWidth>0</wp14:pctWidth>
+            </wp14:sizeRelH>
+            <wp14:sizeRelV relativeFrom="page">
+              <wp14:pctHeight>0</wp14:pctHeight>
+            </wp14:sizeRelV>
+          </wp:anchor>
+        </w:drawing>
+      </w:r>
+    </w:p>
+    <w:p>
+      <w:pPr>
+        <w:rPr>
+          <w:rFonts w:ascii="Times New Roman" w:hAnsi="Times New Roman" w:cs="Times New Roman"/>
+          <w:b/>
+          <w:bCs/>
+          <w:sz w:val="24"/>
+          <w:szCs w:val="24"/>
+        </w:rPr>
+      </w:pPr>
+    </w:p>
+    <w:p>
+      <w:pPr>
+        <w:rPr>
+          <w:rFonts w:ascii="Times New Roman" w:hAnsi="Times New Roman" w:cs="Times New Roman"/>
+          <w:b/>
+          <w:bCs/>
+          <w:sz w:val="24"/>
+          <w:szCs w:val="24"/>
+        </w:rPr>
+      </w:pPr>
+    </w:p>
+    <w:p>
+      <w:pPr>
+        <w:rPr>
+          <w:rFonts w:ascii="Times New Roman" w:hAnsi="Times New Roman" w:cs="Times New Roman"/>
+          <w:b/>
+          <w:bCs/>
+          <w:sz w:val="24"/>
+          <w:szCs w:val="24"/>
+        </w:rPr>
+      </w:pPr>
+    </w:p>
+    <w:p>
+      <w:pPr>
+        <w:rPr>
+          <w:rFonts w:ascii="Times New Roman" w:hAnsi="Times New Roman" w:cs="Times New Roman"/>
+          <w:b/>
+          <w:bCs/>
+          <w:sz w:val="24"/>
+          <w:szCs w:val="24"/>
+        </w:rPr>
+      </w:pPr>
+    </w:p>
+    <w:p>
+      <w:pPr>
+        <w:rPr>
+          <w:rFonts w:ascii="Times New Roman" w:hAnsi="Times New Roman" w:cs="Times New Roman"/>
+          <w:b/>
+          <w:bCs/>
+          <w:sz w:val="24"/>
+          <w:szCs w:val="24"/>
+        </w:rPr>
+      </w:pPr>
+    </w:p>
+    <w:p>
+      <w:pPr>
+        <w:rPr>
+          <w:rFonts w:ascii="Times New Roman" w:hAnsi="Times New Roman" w:cs="Times New Roman"/>
+          <w:b/>
+          <w:bCs/>
+          <w:sz w:val="24"/>
+          <w:szCs w:val="24"/>
+        </w:rPr>
+      </w:pPr>
+    </w:p>
+    <w:p>
+      <w:pPr>
+        <w:rPr>
+          <w:rFonts w:ascii="Times New Roman" w:hAnsi="Times New Roman" w:cs="Times New Roman"/>
+          <w:b/>
+          <w:bCs/>
+          <w:sz w:val="24"/>
+          <w:szCs w:val="24"/>
+        </w:rPr>
+      </w:pPr>
+      <w:r>
+        <w:rPr>
+          <w:rFonts w:ascii="Times New Roman" w:hAnsi="Times New Roman" w:cs="Times New Roman"/>
+          <w:b/>
+          <w:bCs/>
+          <w:noProof/>
+          <w:sz w:val="24"/>
+          <w:szCs w:val="24"/>
+        </w:rPr>
+        <mc:AlternateContent>
+          <mc:Choice Requires="wps">
+            <w:drawing>
+              <wp:anchor distT="0" distB="0" distL="114300" distR="114300" simplePos="0" relativeHeight="251670528" behindDoc="0" locked="0" layoutInCell="1" allowOverlap="1" wp14:anchorId="60B99CA0" wp14:editId="4BBA9279">
+                <wp:simplePos x="0" y="0"/>
+                <wp:positionH relativeFrom="column">
+                  <wp:posOffset>4114800</wp:posOffset>
+                </wp:positionH>
+                <wp:positionV relativeFrom="paragraph">
+                  <wp:posOffset>85090</wp:posOffset>
+                </wp:positionV>
+                <wp:extent cx="66675" cy="466725"/>
+                <wp:effectExtent l="19050" t="38100" r="66675" b="28575"/>
+                <wp:wrapNone/>
+                <wp:docPr id="19" name="Straight Arrow Connector 19"/>
+                <wp:cNvGraphicFramePr/>
+                <a:graphic xmlns:a="http://schemas.openxmlformats.org/drawingml/2006/main">
+                  <a:graphicData uri="http://schemas.microsoft.com/office/word/2010/wordprocessingShape">
+                    <wps:wsp>
+                      <wps:cNvCnPr/>
+                      <wps:spPr>
+                        <a:xfrm flipV="1">
+                          <a:off x="0" y="0"/>
+                          <a:ext cx="66675" cy="466725"/>
+                        </a:xfrm>
+                        <a:prstGeom prst="straightConnector1">
+                          <a:avLst/>
+                        </a:prstGeom>
+                        <a:ln>
+                          <a:solidFill>
+                            <a:srgbClr val="C00000"/>
+                          </a:solidFill>
+                          <a:tailEnd type="triangle"/>
+                        </a:ln>
+                      </wps:spPr>
+                      <wps:style>
+                        <a:lnRef idx="1">
+                          <a:schemeClr val="accent1"/>
+                        </a:lnRef>
+                        <a:fillRef idx="0">
+                          <a:schemeClr val="accent1"/>
+                        </a:fillRef>
+                        <a:effectRef idx="0">
+                          <a:schemeClr val="accent1"/>
+                        </a:effectRef>
+                        <a:fontRef idx="minor">
+                          <a:schemeClr val="tx1"/>
+                        </a:fontRef>
+                      </wps:style>
+                      <wps:bodyPr/>
+                    </wps:wsp>
+                  </a:graphicData>
+                </a:graphic>
+                <wp14:sizeRelH relativeFrom="margin">
+                  <wp14:pctWidth>0</wp14:pctWidth>
+                </wp14:sizeRelH>
+                <wp14:sizeRelV relativeFrom="margin">
+                  <wp14:pctHeight>0</wp14:pctHeight>
+                </wp14:sizeRelV>
+              </wp:anchor>
+            </w:drawing>
+          </mc:Choice>
+          <mc:Fallback>
+            <w:pict>
+              <v:shape w14:anchorId="7FD3F25D" id="Straight Arrow Connector 19" o:spid="_x0000_s1026" type="#_x0000_t32" style="position:absolute;margin-left:324pt;margin-top:6.7pt;width:5.25pt;height:36.75pt;flip:y;z-index:251670528;visibility:visible;mso-wrap-style:square;mso-width-percent:0;mso-height-percent:0;mso-wrap-distance-left:9pt;mso-wrap-distance-top:0;mso-wrap-distance-right:9pt;mso-wrap-distance-bottom:0;mso-position-horizontal:absolute;mso-position-horizontal-relative:text;mso-position-vertical:absolute;mso-position-vertical-relative:text;mso-width-percent:0;mso-height-percent:0;mso-width-relative:margin;mso-height-relative:margin" o:gfxdata="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" strokecolor="#c00000" strokeweight=".5pt">
+                <v:stroke endarrow="block" joinstyle="miter"/>
+              </v:shape>
+            </w:pict>
+          </mc:Fallback>
+        </mc:AlternateContent>
+      </w:r>
+      <w:r>
+        <w:rPr>
+          <w:rFonts w:ascii="Times New Roman" w:hAnsi="Times New Roman" w:cs="Times New Roman"/>
+          <w:b/>
+          <w:bCs/>
+          <w:noProof/>
+          <w:sz w:val="24"/>
+          <w:szCs w:val="24"/>
+        </w:rPr>
+        <mc:AlternateContent>
+          <mc:Choice Requires="wps">
+            <w:drawing>
+              <wp:anchor distT="0" distB="0" distL="114300" distR="114300" simplePos="0" relativeHeight="251667456" behindDoc="0" locked="0" layoutInCell="1" allowOverlap="1" wp14:anchorId="4F91F875" wp14:editId="2DF58BCD">
+                <wp:simplePos x="0" y="0"/>
+                <wp:positionH relativeFrom="column">
+                  <wp:posOffset>1019175</wp:posOffset>
+                </wp:positionH>
+                <wp:positionV relativeFrom="paragraph">
+                  <wp:posOffset>118745</wp:posOffset>
+                </wp:positionV>
+                <wp:extent cx="66675" cy="466725"/>
+                <wp:effectExtent l="19050" t="38100" r="66675" b="28575"/>
+                <wp:wrapNone/>
+                <wp:docPr id="16" name="Straight Arrow Connector 16"/>
+                <wp:cNvGraphicFramePr/>
+                <a:graphic xmlns:a="http://schemas.openxmlformats.org/drawingml/2006/main">
+                  <a:graphicData uri="http://schemas.microsoft.com/office/word/2010/wordprocessingShape">
+                    <wps:wsp>
+                      <wps:cNvCnPr/>
+                      <wps:spPr>
+                        <a:xfrm flipV="1">
+                          <a:off x="0" y="0"/>
+                          <a:ext cx="66675" cy="466725"/>
+                        </a:xfrm>
+                        <a:prstGeom prst="straightConnector1">
+                          <a:avLst/>
+                        </a:prstGeom>
+                        <a:ln>
+                          <a:solidFill>
+                            <a:srgbClr val="C00000"/>
+                          </a:solidFill>
+                          <a:tailEnd type="triangle"/>
+                        </a:ln>
+                      </wps:spPr>
+                      <wps:style>
+                        <a:lnRef idx="1">
+                          <a:schemeClr val="accent1"/>
+                        </a:lnRef>
+                        <a:fillRef idx="0">
+                          <a:schemeClr val="accent1"/>
+                        </a:fillRef>
+                        <a:effectRef idx="0">
+                          <a:schemeClr val="accent1"/>
+                        </a:effectRef>
+                        <a:fontRef idx="minor">
+                          <a:schemeClr val="tx1"/>
+                        </a:fontRef>
+                      </wps:style>
+                      <wps:bodyPr/>
+                    </wps:wsp>
+                  </a:graphicData>
+                </a:graphic>
+                <wp14:sizeRelH relativeFrom="margin">
+                  <wp14:pctWidth>0</wp14:pctWidth>
+                </wp14:sizeRelH>
+                <wp14:sizeRelV relativeFrom="margin">
+                  <wp14:pctHeight>0</wp14:pctHeight>
+                </wp14:sizeRelV>
+              </wp:anchor>
+            </w:drawing>
+          </mc:Choice>
+          <mc:Fallback>
+            <w:pict>
+              <v:shape w14:anchorId="6B9C074B" id="Straight Arrow Connector 16" o:spid="_x0000_s1026" type="#_x0000_t32" style="position:absolute;margin-left:80.25pt;margin-top:9.35pt;width:5.25pt;height:36.75pt;flip:y;z-index:251667456;visibility:visible;mso-wrap-style:square;mso-width-percent:0;mso-height-percent:0;mso-wrap-distance-left:9pt;mso-wrap-distance-top:0;mso-wrap-distance-right:9pt;mso-wrap-distance-bottom:0;mso-position-horizontal:absolute;mso-position-horizontal-relative:text;mso-position-vertical:absolute;mso-position-vertical-relative:text;mso-width-percent:0;mso-height-percent:0;mso-width-relative:margin;mso-height-relative:margin" o:gfxdata="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" strokecolor="#c00000" strokeweight=".5pt">
+                <v:stroke endarrow="block" joinstyle="miter"/>
+              </v:shape>
+            </w:pict>
+          </mc:Fallback>
+        </mc:AlternateContent>
+      </w:r>
+    </w:p>
+    <w:p>
+      <w:pPr>
+        <w:rPr>
+          <w:rFonts w:ascii="Times New Roman" w:hAnsi="Times New Roman" w:cs="Times New Roman"/>
+          <w:b/>
+          <w:bCs/>
+          <w:sz w:val="24"/>
+          <w:szCs w:val="24"/>
+        </w:rPr>
+      </w:pPr>
+    </w:p>
+    <w:p>
+      <w:pPr>
+        <w:rPr>
+          <w:rFonts w:ascii="Times New Roman" w:hAnsi="Times New Roman" w:cs="Times New Roman"/>
+          <w:b/>
+          <w:bCs/>
+          <w:sz w:val="24"/>
+          <w:szCs w:val="24"/>
+        </w:rPr>
+      </w:pPr>
+      <w:r>
+        <w:rPr>
+          <w:rFonts w:ascii="Times New Roman" w:hAnsi="Times New Roman" w:cs="Times New Roman"/>
+          <w:b/>
+          <w:bCs/>
+          <w:noProof/>
+          <w:sz w:val="24"/>
+          <w:szCs w:val="24"/>
+        </w:rPr>
+        <mc:AlternateContent>
+          <mc:Choice Requires="wps">
+            <w:drawing>
+              <wp:anchor distT="45720" distB="45720" distL="114300" distR="114300" simplePos="0" relativeHeight="251671552" behindDoc="0" locked="0" layoutInCell="1" allowOverlap="1" wp14:anchorId="40011582" wp14:editId="04A2F47F">
+                <wp:simplePos x="0" y="0"/>
+                <wp:positionH relativeFrom="margin">
+                  <wp:posOffset>2987040</wp:posOffset>
+                </wp:positionH>
+                <wp:positionV relativeFrom="paragraph">
+                  <wp:posOffset>7620</wp:posOffset>
+                </wp:positionV>
+                <wp:extent cx="2360930" cy="1404620"/>
+                <wp:effectExtent l="0" t="0" r="22860" b="12065"/>
+                <wp:wrapSquare wrapText="bothSides"/>
+                <wp:docPr id="20" name="Text Box 2"/>
+                <wp:cNvGraphicFramePr>
+                  <a:graphicFrameLocks xmlns:a="http://schemas.openxmlformats.org/drawingml/2006/main"/>
+                </wp:cNvGraphicFramePr>
+                <a:graphic xmlns:a="http://schemas.openxmlformats.org/drawingml/2006/main">
+                  <a:graphicData uri="http://schemas.microsoft.com/office/word/2010/wordprocessingShape">
+                    <wps:wsp>
+                      <wps:cNvSpPr txBox="1">
+                        <a:spLocks noChangeArrowheads="1"/>
+                      </wps:cNvSpPr>
+                      <wps:spPr bwMode="auto">
+                        <a:xfrm>
+                          <a:off x="0" y="0"/>
+                          <a:ext cx="2360930" cy="1404620"/>
+                        </a:xfrm>
+                        <a:prstGeom prst="rect">
+                          <a:avLst/>
+                        </a:prstGeom>
+                        <a:solidFill>
+                          <a:srgbClr val="FFFFFF"/>
+                        </a:solidFill>
+                        <a:ln w="9525">
+                          <a:solidFill>
+                            <a:srgbClr val="000000"/>
+                          </a:solidFill>
+                          <a:miter lim="800000"/>
+                          <a:headEnd/>
+                          <a:tailEnd/>
+                        </a:ln>
+                      </wps:spPr>
+                      <wps:txbx>
+                        <w:txbxContent>
+                          <w:p>
+                            <w:pPr>
+                              <w:rPr>
+                                <w:rFonts w:ascii="Times New Roman" w:hAnsi="Times New Roman" w:cs="Times New Roman"/>
+                                <w:sz w:val="24"/>
+                                <w:szCs w:val="24"/>
+                              </w:rPr>
+                            </w:pPr>
+                            <w:r>
+                              <w:rPr>
+                                <w:rFonts w:ascii="Times New Roman" w:hAnsi="Times New Roman" w:cs="Times New Roman"/>
+                                <w:sz w:val="24"/>
+                                <w:szCs w:val="24"/>
+                              </w:rPr>
+                              <w:t>Once the command, “</w:t>
+                            </w:r>
+                            <w:r>
+                              <w:rPr>
+                                <w:rFonts w:ascii="Times New Roman" w:hAnsi="Times New Roman" w:cs="Times New Roman"/>
+                                <w:b/>
+                                <w:bCs/>
+                                <w:sz w:val="24"/>
+                                <w:szCs w:val="24"/>
+                              </w:rPr>
+                              <w:t>git clone</w:t>
+                            </w:r>
+                            <w:r>
+                              <w:rPr>
+                                <w:rFonts w:ascii="Times New Roman" w:hAnsi="Times New Roman" w:cs="Times New Roman"/>
+                                <w:sz w:val="24"/>
+                                <w:szCs w:val="24"/>
+                              </w:rPr>
+                              <w:t>” is implemented, it creates a remote repository of a working project</w:t>
+                            </w:r>
+                          </w:p>
+                        </w:txbxContent>
+                      </wps:txbx>
+                      <wps:bodyPr rot="0" vert="horz" wrap="square" lIns="91440" tIns="45720" rIns="91440" bIns="45720" anchor="t" anchorCtr="0">
+                        <a:spAutoFit/>
+                      </wps:bodyPr>
+                    </wps:wsp>
+                  </a:graphicData>
+                </a:graphic>
+                <wp14:sizeRelH relativeFrom="margin">
+                  <wp14:pctWidth>40000</wp14:pctWidth>
+                </wp14:sizeRelH>
+                <wp14:sizeRelV relativeFrom="margin">
+                  <wp14:pctHeight>20000</wp14:pctHeight>
+                </wp14:sizeRelV>
+              </wp:anchor>
+            </w:drawing>
+          </mc:Choice>
+          <mc:Fallback>
+            <w:pict>
+              <v:shape w14:anchorId="40011582" id="_x0000_s1028" type="#_x0000_t202" style="position:absolute;margin-left:235.2pt;margin-top:.6pt;width:185.9pt;height:110.6pt;z-index:251671552;visibility:visible;mso-wrap-style:square;mso-width-percent:400;mso-height-percent:200;mso-wrap-distance-left:9pt;mso-wrap-distance-top:3.6pt;mso-wrap-distance-right:9pt;mso-wrap-distance-bottom:3.6pt;mso-position-horizontal:absolute;mso-position-horizontal-relative:margin;mso-position-vertical:absolute;mso-position-vertical-relative:text;mso-width-percent:400;mso-height-percent:200;mso-width-relative:margin;mso-height-relative:margin;v-text-anchor:top" o:gfxdata="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">
+                <v:textbox style="mso-fit-shape-to-text:t">
+                  <w:txbxContent>
+                    <w:p>
+                      <w:pPr>
+                        <w:rPr>
+                          <w:rFonts w:ascii="Times New Roman" w:hAnsi="Times New Roman" w:cs="Times New Roman"/>
+                          <w:sz w:val="24"/>
+                          <w:szCs w:val="24"/>
+                        </w:rPr>
+                      </w:pPr>
+                      <w:r>
+                        <w:rPr>
+                          <w:rFonts w:ascii="Times New Roman" w:hAnsi="Times New Roman" w:cs="Times New Roman"/>
+                          <w:sz w:val="24"/>
+                          <w:szCs w:val="24"/>
+                        </w:rPr>
+                        <w:t>Once the command, “</w:t>
+                      </w:r>
+                      <w:r>
+                        <w:rPr>
+                          <w:rFonts w:ascii="Times New Roman" w:hAnsi="Times New Roman" w:cs="Times New Roman"/>
+                          <w:b/>
+                          <w:bCs/>
+                          <w:sz w:val="24"/>
+                          <w:szCs w:val="24"/>
+                        </w:rPr>
+                        <w:t>git clone</w:t>
+                      </w:r>
+                      <w:r>
+                        <w:rPr>
+                          <w:rFonts w:ascii="Times New Roman" w:hAnsi="Times New Roman" w:cs="Times New Roman"/>
+                          <w:sz w:val="24"/>
+                          <w:szCs w:val="24"/>
+                        </w:rPr>
+                        <w:t>” is implemented, it creates a remote repository of a working project</w:t>
+                      </w:r>
+                    </w:p>
+                  </w:txbxContent>
+                </v:textbox>
+                <w10:wrap type="square" anchorx="margin"/>
+              </v:shape>
+            </w:pict>
+          </mc:Fallback>
+        </mc:AlternateContent>
+      </w:r>
+      <w:r>
+        <w:rPr>
+          <w:rFonts w:ascii="Times New Roman" w:hAnsi="Times New Roman" w:cs="Times New Roman"/>
+          <w:b/>
+          <w:bCs/>
+          <w:noProof/>
+          <w:sz w:val="24"/>
+          <w:szCs w:val="24"/>
+        </w:rPr>
+        <mc:AlternateContent>
+          <mc:Choice Requires="wps">
+            <w:drawing>
+              <wp:anchor distT="45720" distB="45720" distL="114300" distR="114300" simplePos="0" relativeHeight="251668480" behindDoc="0" locked="0" layoutInCell="1" allowOverlap="1" wp14:anchorId="7A8A5E8F" wp14:editId="295A9D85">
+                <wp:simplePos x="0" y="0"/>
+                <wp:positionH relativeFrom="margin">
+                  <wp:align>left</wp:align>
+                </wp:positionH>
+                <wp:positionV relativeFrom="paragraph">
+                  <wp:posOffset>12700</wp:posOffset>
+                </wp:positionV>
+                <wp:extent cx="2360930" cy="1404620"/>
+                <wp:effectExtent l="0" t="0" r="22860" b="12065"/>
+                <wp:wrapSquare wrapText="bothSides"/>
+                <wp:docPr id="17" name="Text Box 2"/>
+                <wp:cNvGraphicFramePr>
+                  <a:graphicFrameLocks xmlns:a="http://schemas.openxmlformats.org/drawingml/2006/main"/>
+                </wp:cNvGraphicFramePr>
+                <a:graphic xmlns:a="http://schemas.openxmlformats.org/drawingml/2006/main">
+                  <a:graphicData uri="http://schemas.microsoft.com/office/word/2010/wordprocessingShape">
+                    <wps:wsp>
+                      <wps:cNvSpPr txBox="1">
+                        <a:spLocks noChangeArrowheads="1"/>
+                      </wps:cNvSpPr>
+                      <wps:spPr bwMode="auto">
+                        <a:xfrm>
+                          <a:off x="0" y="0"/>
+                          <a:ext cx="2360930" cy="1404620"/>
+                        </a:xfrm>
+                        <a:prstGeom prst="rect">
+                          <a:avLst/>
+                        </a:prstGeom>
+                        <a:solidFill>
+                          <a:srgbClr val="FFFFFF"/>
+                        </a:solidFill>
+                        <a:ln w="9525">
+                          <a:solidFill>
+                            <a:srgbClr val="000000"/>
+                          </a:solidFill>
+                          <a:miter lim="800000"/>
+                          <a:headEnd/>
+                          <a:tailEnd/>
+                        </a:ln>
+                      </wps:spPr>
+                      <wps:txbx>
+                        <w:txbxContent>
+                          <w:p>
+                            <w:pPr>
+                              <w:rPr>
+                                <w:rFonts w:ascii="Times New Roman" w:hAnsi="Times New Roman" w:cs="Times New Roman"/>
+                                <w:sz w:val="24"/>
+                                <w:szCs w:val="24"/>
+                              </w:rPr>
+                            </w:pPr>
+                            <w:r>
+                              <w:rPr>
+                                <w:rFonts w:ascii="Times New Roman" w:hAnsi="Times New Roman" w:cs="Times New Roman"/>
+                                <w:sz w:val="24"/>
+                                <w:szCs w:val="24"/>
+                              </w:rPr>
+                              <w:t xml:space="preserve">Original git repository with two commits. The initial commit is </w:t>
+                            </w:r>
+                            <w:r>
+                              <w:rPr>
+                                <w:rFonts w:ascii="Times New Roman" w:hAnsi="Times New Roman" w:cs="Times New Roman"/>
+                                <w:b/>
+                                <w:bCs/>
+                                <w:sz w:val="24"/>
+                                <w:szCs w:val="24"/>
+                              </w:rPr>
+                              <w:t>C0</w:t>
+                            </w:r>
+                            <w:r>
+                              <w:rPr>
+                                <w:rFonts w:ascii="Times New Roman" w:hAnsi="Times New Roman" w:cs="Times New Roman"/>
+                                <w:sz w:val="24"/>
+                                <w:szCs w:val="24"/>
+                              </w:rPr>
+                              <w:t xml:space="preserve"> and the following commit is </w:t>
+                            </w:r>
+                            <w:r>
+                              <w:rPr>
+                                <w:rFonts w:ascii="Times New Roman" w:hAnsi="Times New Roman" w:cs="Times New Roman"/>
+                                <w:b/>
+                                <w:bCs/>
+                                <w:sz w:val="24"/>
+                                <w:szCs w:val="24"/>
+                              </w:rPr>
+                              <w:t>C1</w:t>
+                            </w:r>
+                          </w:p>
+                        </w:txbxContent>
+                      </wps:txbx>
+                      <wps:bodyPr rot="0" vert="horz" wrap="square" lIns="91440" tIns="45720" rIns="91440" bIns="45720" anchor="t" anchorCtr="0">
+                        <a:spAutoFit/>
+                      </wps:bodyPr>
+                    </wps:wsp>
+                  </a:graphicData>
+                </a:graphic>
+                <wp14:sizeRelH relativeFrom="margin">
+                  <wp14:pctWidth>40000</wp14:pctWidth>
+                </wp14:sizeRelH>
+                <wp14:sizeRelV relativeFrom="margin">
+                  <wp14:pctHeight>20000</wp14:pctHeight>
+                </wp14:sizeRelV>
+              </wp:anchor>
+            </w:drawing>
+          </mc:Choice>
+          <mc:Fallback>
+            <w:pict>
+              <v:shape w14:anchorId="7A8A5E8F" id="_x0000_s1029" type="#_x0000_t202" style="position:absolute;margin-left:0;margin-top:1pt;width:185.9pt;height:110.6pt;z-index:251668480;visibility:visible;mso-wrap-style:square;mso-width-percent:400;mso-height-percent:200;mso-wrap-distance-left:9pt;mso-wrap-distance-top:3.6pt;mso-wrap-distance-right:9pt;mso-wrap-distance-bottom:3.6pt;mso-position-horizontal:left;mso-position-horizontal-relative:margin;mso-position-vertical:absolute;mso-position-vertical-relative:text;mso-width-percent:400;mso-height-percent:200;mso-width-relative:margin;mso-height-relative:margin;v-text-anchor:top" o:gfxdata="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">
+                <v:textbox style="mso-fit-shape-to-text:t">
+                  <w:txbxContent>
+                    <w:p>
+                      <w:pPr>
+                        <w:rPr>
+                          <w:rFonts w:ascii="Times New Roman" w:hAnsi="Times New Roman" w:cs="Times New Roman"/>
+                          <w:sz w:val="24"/>
+                          <w:szCs w:val="24"/>
+                        </w:rPr>
+                      </w:pPr>
+                      <w:r>
+                        <w:rPr>
+                          <w:rFonts w:ascii="Times New Roman" w:hAnsi="Times New Roman" w:cs="Times New Roman"/>
+                          <w:sz w:val="24"/>
+                          <w:szCs w:val="24"/>
+                        </w:rPr>
+                        <w:t xml:space="preserve">Original git repository with two commits. The initial commit is </w:t>
+                      </w:r>
+                      <w:r>
+                        <w:rPr>
+                          <w:rFonts w:ascii="Times New Roman" w:hAnsi="Times New Roman" w:cs="Times New Roman"/>
+                          <w:b/>
+                          <w:bCs/>
+                          <w:sz w:val="24"/>
+                          <w:szCs w:val="24"/>
+                        </w:rPr>
+                        <w:t>C0</w:t>
+                      </w:r>
+                      <w:r>
+                        <w:rPr>
+                          <w:rFonts w:ascii="Times New Roman" w:hAnsi="Times New Roman" w:cs="Times New Roman"/>
+                          <w:sz w:val="24"/>
+                          <w:szCs w:val="24"/>
+                        </w:rPr>
+                        <w:t xml:space="preserve"> and the following commit is </w:t>
+                      </w:r>
+                      <w:r>
+                        <w:rPr>
+                          <w:rFonts w:ascii="Times New Roman" w:hAnsi="Times New Roman" w:cs="Times New Roman"/>
+                          <w:b/>
+                          <w:bCs/>
+                          <w:sz w:val="24"/>
+                          <w:szCs w:val="24"/>
+                        </w:rPr>
+                        <w:t>C1</w:t>
+                      </w:r>
+                    </w:p>
+                  </w:txbxContent>
+                </v:textbox>
+                <w10:wrap type="square" anchorx="margin"/>
+              </v:shape>
+            </w:pict>
+          </mc:Fallback>
+        </mc:AlternateContent>
+      </w:r>
+    </w:p>
+    <w:p>
+      <w:pPr>
+        <w:rPr>
+          <w:rFonts w:ascii="Times New Roman" w:hAnsi="Times New Roman" w:cs="Times New Roman"/>
+          <w:b/>
+          <w:bCs/>
+          <w:sz w:val="24"/>
+          <w:szCs w:val="24"/>
+        </w:rPr>
+      </w:pPr>
+    </w:p>
+    <w:p/>
     <w:sectPr>
       <w:pgSz w:w="12240" w:h="15840"/>
       <w:pgMar w:top="1440" w:right="1440" w:bottom="1440" w:left="1440" w:header="720" w:footer="720" w:gutter="0"/>

</xml_diff>

<commit_message>
Feature: Added definition of the term Fork.
</commit_message>
<xml_diff>
--- a/Mini-project1.docx
+++ b/Mini-project1.docx
@@ -459,7 +459,7 @@
           </mc:Choice>
           <mc:Fallback>
             <w:pict>
-              <v:shapetype w14:anchorId="487CE8D9" id="_x0000_t32" coordsize="21600,21600" o:spt="32" o:oned="t" path="m,l21600,21600e" filled="f">
+              <v:shapetype w14:anchorId="4C1C6E32" id="_x0000_t32" coordsize="21600,21600" o:spt="32" o:oned="t" path="m,l21600,21600e" filled="f">
                 <v:path arrowok="t" fillok="f" o:connecttype="none"/>
                 <o:lock v:ext="edit" shapetype="t"/>
               </v:shapetype>
@@ -580,7 +580,7 @@
           </mc:Choice>
           <mc:Fallback>
             <w:pict>
-              <v:shape w14:anchorId="47F94DE0" id="Straight Arrow Connector 26" o:spid="_x0000_s1026" type="#_x0000_t32" style="position:absolute;margin-left:187.5pt;margin-top:209pt;width:23.25pt;height:37.5pt;flip:x y;z-index:251664384;visibility:visible;mso-wrap-style:square;mso-width-percent:0;mso-height-percent:0;mso-wrap-distance-left:9pt;mso-wrap-distance-top:0;mso-wrap-distance-right:9pt;mso-wrap-distance-bottom:0;mso-position-horizontal:absolute;mso-position-horizontal-relative:margin;mso-position-vertical:absolute;mso-position-vertical-relative:text;mso-width-percent:0;mso-height-percent:0;mso-width-relative:margin;mso-height-relative:margin" o:gfxdata="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" strokecolor="#c00000" strokeweight=".5pt">
+              <v:shape w14:anchorId="166250A7" id="Straight Arrow Connector 26" o:spid="_x0000_s1026" type="#_x0000_t32" style="position:absolute;margin-left:187.5pt;margin-top:209pt;width:23.25pt;height:37.5pt;flip:x y;z-index:251664384;visibility:visible;mso-wrap-style:square;mso-width-percent:0;mso-height-percent:0;mso-wrap-distance-left:9pt;mso-wrap-distance-top:0;mso-wrap-distance-right:9pt;mso-wrap-distance-bottom:0;mso-position-horizontal:absolute;mso-position-horizontal-relative:margin;mso-position-vertical:absolute;mso-position-vertical-relative:text;mso-width-percent:0;mso-height-percent:0;mso-width-relative:margin;mso-height-relative:margin" o:gfxdata="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" strokecolor="#c00000" strokeweight=".5pt">
                 <v:stroke endarrow="block" joinstyle="miter"/>
                 <w10:wrap anchorx="margin"/>
               </v:shape>
@@ -799,10 +799,7 @@
     <w:p/>
     <w:p/>
     <w:p/>
-    <w:p>
-      <w:bookmarkStart w:id="0" w:name="_GoBack"/>
-      <w:bookmarkEnd w:id="0"/>
-    </w:p>
+    <w:p/>
     <w:p>
       <w:pPr>
         <w:pStyle w:val="ListParagraph"/>
@@ -1140,7 +1137,7 @@
           </mc:Choice>
           <mc:Fallback>
             <w:pict>
-              <v:shape w14:anchorId="7FD3F25D" id="Straight Arrow Connector 19" o:spid="_x0000_s1026" type="#_x0000_t32" style="position:absolute;margin-left:324pt;margin-top:6.7pt;width:5.25pt;height:36.75pt;flip:y;z-index:251670528;visibility:visible;mso-wrap-style:square;mso-width-percent:0;mso-height-percent:0;mso-wrap-distance-left:9pt;mso-wrap-distance-top:0;mso-wrap-distance-right:9pt;mso-wrap-distance-bottom:0;mso-position-horizontal:absolute;mso-position-horizontal-relative:text;mso-position-vertical:absolute;mso-position-vertical-relative:text;mso-width-percent:0;mso-height-percent:0;mso-width-relative:margin;mso-height-relative:margin" o:gfxdata="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" strokecolor="#c00000" strokeweight=".5pt">
+              <v:shape w14:anchorId="39960BF7" id="Straight Arrow Connector 19" o:spid="_x0000_s1026" type="#_x0000_t32" style="position:absolute;margin-left:324pt;margin-top:6.7pt;width:5.25pt;height:36.75pt;flip:y;z-index:251670528;visibility:visible;mso-wrap-style:square;mso-width-percent:0;mso-height-percent:0;mso-wrap-distance-left:9pt;mso-wrap-distance-top:0;mso-wrap-distance-right:9pt;mso-wrap-distance-bottom:0;mso-position-horizontal:absolute;mso-position-horizontal-relative:text;mso-position-vertical:absolute;mso-position-vertical-relative:text;mso-width-percent:0;mso-height-percent:0;mso-width-relative:margin;mso-height-relative:margin" o:gfxdata="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" strokecolor="#c00000" strokeweight=".5pt">
                 <v:stroke endarrow="block" joinstyle="miter"/>
               </v:shape>
             </w:pict>
@@ -1220,7 +1217,7 @@
           </mc:Choice>
           <mc:Fallback>
             <w:pict>
-              <v:shape w14:anchorId="6B9C074B" id="Straight Arrow Connector 16" o:spid="_x0000_s1026" type="#_x0000_t32" style="position:absolute;margin-left:80.25pt;margin-top:9.35pt;width:5.25pt;height:36.75pt;flip:y;z-index:251667456;visibility:visible;mso-wrap-style:square;mso-width-percent:0;mso-height-percent:0;mso-wrap-distance-left:9pt;mso-wrap-distance-top:0;mso-wrap-distance-right:9pt;mso-wrap-distance-bottom:0;mso-position-horizontal:absolute;mso-position-horizontal-relative:text;mso-position-vertical:absolute;mso-position-vertical-relative:text;mso-width-percent:0;mso-height-percent:0;mso-width-relative:margin;mso-height-relative:margin" o:gfxdata="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" strokecolor="#c00000" strokeweight=".5pt">
+              <v:shape w14:anchorId="65D12456" id="Straight Arrow Connector 16" o:spid="_x0000_s1026" type="#_x0000_t32" style="position:absolute;margin-left:80.25pt;margin-top:9.35pt;width:5.25pt;height:36.75pt;flip:y;z-index:251667456;visibility:visible;mso-wrap-style:square;mso-width-percent:0;mso-height-percent:0;mso-wrap-distance-left:9pt;mso-wrap-distance-top:0;mso-wrap-distance-right:9pt;mso-wrap-distance-bottom:0;mso-position-horizontal:absolute;mso-position-horizontal-relative:text;mso-position-vertical:absolute;mso-position-vertical-relative:text;mso-width-percent:0;mso-height-percent:0;mso-width-relative:margin;mso-height-relative:margin" o:gfxdata="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" strokecolor="#c00000" strokeweight=".5pt">
                 <v:stroke endarrow="block" joinstyle="miter"/>
               </v:shape>
             </w:pict>
@@ -1592,6 +1589,45 @@
       </w:pPr>
     </w:p>
     <w:p/>
+    <w:p/>
+    <w:p>
+      <w:pPr>
+        <w:pStyle w:val="ListParagraph"/>
+        <w:numPr>
+          <w:ilvl w:val="0"/>
+          <w:numId w:val="1"/>
+        </w:numPr>
+        <w:rPr>
+          <w:rFonts w:ascii="Times New Roman" w:hAnsi="Times New Roman" w:cs="Times New Roman"/>
+          <w:b/>
+          <w:bCs/>
+          <w:sz w:val="24"/>
+          <w:szCs w:val="24"/>
+        </w:rPr>
+      </w:pPr>
+      <w:r>
+        <w:rPr>
+          <w:rFonts w:ascii="Times New Roman" w:hAnsi="Times New Roman" w:cs="Times New Roman"/>
+          <w:b/>
+          <w:bCs/>
+          <w:sz w:val="24"/>
+          <w:szCs w:val="24"/>
+        </w:rPr>
+        <w:t>Fork:</w:t>
+      </w:r>
+      <w:r>
+        <w:rPr>
+          <w:rFonts w:ascii="Times New Roman" w:hAnsi="Times New Roman" w:cs="Times New Roman"/>
+          <w:sz w:val="24"/>
+          <w:szCs w:val="24"/>
+        </w:rPr>
+        <w:t xml:space="preserve"> A fork is a personal copy of another user’s repository that is basically in your account. This allows you to easily make changes without affecting the original repository. Additionally, this is also attached to the original repository. So, you can essentially submit a pull request to the author/owner of the repository to make update with your new implemented changes.</w:t>
+      </w:r>
+    </w:p>
+    <w:p>
+      <w:bookmarkStart w:id="0" w:name="_GoBack"/>
+      <w:bookmarkEnd w:id="0"/>
+    </w:p>
     <w:sectPr>
       <w:pgSz w:w="12240" w:h="15840"/>
       <w:pgMar w:top="1440" w:right="1440" w:bottom="1440" w:left="1440" w:header="720" w:footer="720" w:gutter="0"/>

</xml_diff>

<commit_message>
Feature: Added definition of the term Branch.
</commit_message>
<xml_diff>
--- a/Mini-project1.docx
+++ b/Mini-project1.docx
@@ -459,7 +459,7 @@
           </mc:Choice>
           <mc:Fallback>
             <w:pict>
-              <v:shapetype w14:anchorId="4C1C6E32" id="_x0000_t32" coordsize="21600,21600" o:spt="32" o:oned="t" path="m,l21600,21600e" filled="f">
+              <v:shapetype w14:anchorId="4C53FFE7" id="_x0000_t32" coordsize="21600,21600" o:spt="32" o:oned="t" path="m,l21600,21600e" filled="f">
                 <v:path arrowok="t" fillok="f" o:connecttype="none"/>
                 <o:lock v:ext="edit" shapetype="t"/>
               </v:shapetype>
@@ -580,7 +580,7 @@
           </mc:Choice>
           <mc:Fallback>
             <w:pict>
-              <v:shape w14:anchorId="166250A7" id="Straight Arrow Connector 26" o:spid="_x0000_s1026" type="#_x0000_t32" style="position:absolute;margin-left:187.5pt;margin-top:209pt;width:23.25pt;height:37.5pt;flip:x y;z-index:251664384;visibility:visible;mso-wrap-style:square;mso-width-percent:0;mso-height-percent:0;mso-wrap-distance-left:9pt;mso-wrap-distance-top:0;mso-wrap-distance-right:9pt;mso-wrap-distance-bottom:0;mso-position-horizontal:absolute;mso-position-horizontal-relative:margin;mso-position-vertical:absolute;mso-position-vertical-relative:text;mso-width-percent:0;mso-height-percent:0;mso-width-relative:margin;mso-height-relative:margin" o:gfxdata="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" strokecolor="#c00000" strokeweight=".5pt">
+              <v:shape w14:anchorId="1B499D87" id="Straight Arrow Connector 26" o:spid="_x0000_s1026" type="#_x0000_t32" style="position:absolute;margin-left:187.5pt;margin-top:209pt;width:23.25pt;height:37.5pt;flip:x y;z-index:251664384;visibility:visible;mso-wrap-style:square;mso-width-percent:0;mso-height-percent:0;mso-wrap-distance-left:9pt;mso-wrap-distance-top:0;mso-wrap-distance-right:9pt;mso-wrap-distance-bottom:0;mso-position-horizontal:absolute;mso-position-horizontal-relative:margin;mso-position-vertical:absolute;mso-position-vertical-relative:text;mso-width-percent:0;mso-height-percent:0;mso-width-relative:margin;mso-height-relative:margin" o:gfxdata="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" strokecolor="#c00000" strokeweight=".5pt">
                 <v:stroke endarrow="block" joinstyle="miter"/>
                 <w10:wrap anchorx="margin"/>
               </v:shape>
@@ -1137,7 +1137,7 @@
           </mc:Choice>
           <mc:Fallback>
             <w:pict>
-              <v:shape w14:anchorId="39960BF7" id="Straight Arrow Connector 19" o:spid="_x0000_s1026" type="#_x0000_t32" style="position:absolute;margin-left:324pt;margin-top:6.7pt;width:5.25pt;height:36.75pt;flip:y;z-index:251670528;visibility:visible;mso-wrap-style:square;mso-width-percent:0;mso-height-percent:0;mso-wrap-distance-left:9pt;mso-wrap-distance-top:0;mso-wrap-distance-right:9pt;mso-wrap-distance-bottom:0;mso-position-horizontal:absolute;mso-position-horizontal-relative:text;mso-position-vertical:absolute;mso-position-vertical-relative:text;mso-width-percent:0;mso-height-percent:0;mso-width-relative:margin;mso-height-relative:margin" o:gfxdata="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" strokecolor="#c00000" strokeweight=".5pt">
+              <v:shape w14:anchorId="24A4EC75" id="Straight Arrow Connector 19" o:spid="_x0000_s1026" type="#_x0000_t32" style="position:absolute;margin-left:324pt;margin-top:6.7pt;width:5.25pt;height:36.75pt;flip:y;z-index:251670528;visibility:visible;mso-wrap-style:square;mso-width-percent:0;mso-height-percent:0;mso-wrap-distance-left:9pt;mso-wrap-distance-top:0;mso-wrap-distance-right:9pt;mso-wrap-distance-bottom:0;mso-position-horizontal:absolute;mso-position-horizontal-relative:text;mso-position-vertical:absolute;mso-position-vertical-relative:text;mso-width-percent:0;mso-height-percent:0;mso-width-relative:margin;mso-height-relative:margin" o:gfxdata="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" strokecolor="#c00000" strokeweight=".5pt">
                 <v:stroke endarrow="block" joinstyle="miter"/>
               </v:shape>
             </w:pict>
@@ -1217,7 +1217,7 @@
           </mc:Choice>
           <mc:Fallback>
             <w:pict>
-              <v:shape w14:anchorId="65D12456" id="Straight Arrow Connector 16" o:spid="_x0000_s1026" type="#_x0000_t32" style="position:absolute;margin-left:80.25pt;margin-top:9.35pt;width:5.25pt;height:36.75pt;flip:y;z-index:251667456;visibility:visible;mso-wrap-style:square;mso-width-percent:0;mso-height-percent:0;mso-wrap-distance-left:9pt;mso-wrap-distance-top:0;mso-wrap-distance-right:9pt;mso-wrap-distance-bottom:0;mso-position-horizontal:absolute;mso-position-horizontal-relative:text;mso-position-vertical:absolute;mso-position-vertical-relative:text;mso-width-percent:0;mso-height-percent:0;mso-width-relative:margin;mso-height-relative:margin" o:gfxdata="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" strokecolor="#c00000" strokeweight=".5pt">
+              <v:shape w14:anchorId="3D1959C3" id="Straight Arrow Connector 16" o:spid="_x0000_s1026" type="#_x0000_t32" style="position:absolute;margin-left:80.25pt;margin-top:9.35pt;width:5.25pt;height:36.75pt;flip:y;z-index:251667456;visibility:visible;mso-wrap-style:square;mso-width-percent:0;mso-height-percent:0;mso-wrap-distance-left:9pt;mso-wrap-distance-top:0;mso-wrap-distance-right:9pt;mso-wrap-distance-bottom:0;mso-position-horizontal:absolute;mso-position-horizontal-relative:text;mso-position-vertical:absolute;mso-position-vertical-relative:text;mso-width-percent:0;mso-height-percent:0;mso-width-relative:margin;mso-height-relative:margin" o:gfxdata="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" strokecolor="#c00000" strokeweight=".5pt">
                 <v:stroke endarrow="block" joinstyle="miter"/>
               </v:shape>
             </w:pict>
@@ -1625,9 +1625,951 @@
       </w:r>
     </w:p>
     <w:p>
+      <w:pPr>
+        <w:rPr>
+          <w:rFonts w:ascii="Times New Roman" w:hAnsi="Times New Roman" w:cs="Times New Roman"/>
+          <w:b/>
+          <w:bCs/>
+          <w:sz w:val="24"/>
+          <w:szCs w:val="24"/>
+        </w:rPr>
+      </w:pPr>
+    </w:p>
+    <w:p>
+      <w:pPr>
+        <w:rPr>
+          <w:rFonts w:ascii="Times New Roman" w:hAnsi="Times New Roman" w:cs="Times New Roman"/>
+          <w:b/>
+          <w:bCs/>
+          <w:sz w:val="24"/>
+          <w:szCs w:val="24"/>
+        </w:rPr>
+      </w:pPr>
+    </w:p>
+    <w:p>
+      <w:pPr>
+        <w:rPr>
+          <w:rFonts w:ascii="Times New Roman" w:hAnsi="Times New Roman" w:cs="Times New Roman"/>
+          <w:b/>
+          <w:bCs/>
+          <w:sz w:val="24"/>
+          <w:szCs w:val="24"/>
+        </w:rPr>
+      </w:pPr>
+    </w:p>
+    <w:p>
+      <w:pPr>
+        <w:rPr>
+          <w:rFonts w:ascii="Times New Roman" w:hAnsi="Times New Roman" w:cs="Times New Roman"/>
+          <w:b/>
+          <w:bCs/>
+          <w:sz w:val="24"/>
+          <w:szCs w:val="24"/>
+        </w:rPr>
+      </w:pPr>
+    </w:p>
+    <w:p>
+      <w:pPr>
+        <w:rPr>
+          <w:rFonts w:ascii="Times New Roman" w:hAnsi="Times New Roman" w:cs="Times New Roman"/>
+          <w:b/>
+          <w:bCs/>
+          <w:sz w:val="24"/>
+          <w:szCs w:val="24"/>
+        </w:rPr>
+      </w:pPr>
+    </w:p>
+    <w:p>
+      <w:pPr>
+        <w:rPr>
+          <w:rFonts w:ascii="Times New Roman" w:hAnsi="Times New Roman" w:cs="Times New Roman"/>
+          <w:b/>
+          <w:bCs/>
+          <w:sz w:val="24"/>
+          <w:szCs w:val="24"/>
+        </w:rPr>
+      </w:pPr>
+    </w:p>
+    <w:p>
+      <w:pPr>
+        <w:rPr>
+          <w:rFonts w:ascii="Times New Roman" w:hAnsi="Times New Roman" w:cs="Times New Roman"/>
+          <w:b/>
+          <w:bCs/>
+          <w:sz w:val="24"/>
+          <w:szCs w:val="24"/>
+        </w:rPr>
+      </w:pPr>
+    </w:p>
+    <w:p>
+      <w:pPr>
+        <w:rPr>
+          <w:rFonts w:ascii="Times New Roman" w:hAnsi="Times New Roman" w:cs="Times New Roman"/>
+          <w:b/>
+          <w:bCs/>
+          <w:sz w:val="24"/>
+          <w:szCs w:val="24"/>
+        </w:rPr>
+      </w:pPr>
       <w:bookmarkStart w:id="0" w:name="_GoBack"/>
       <w:bookmarkEnd w:id="0"/>
     </w:p>
+    <w:p>
+      <w:pPr>
+        <w:pStyle w:val="ListParagraph"/>
+        <w:numPr>
+          <w:ilvl w:val="0"/>
+          <w:numId w:val="1"/>
+        </w:numPr>
+        <w:rPr>
+          <w:rFonts w:ascii="Times New Roman" w:hAnsi="Times New Roman" w:cs="Times New Roman"/>
+          <w:b/>
+          <w:bCs/>
+          <w:sz w:val="24"/>
+          <w:szCs w:val="24"/>
+        </w:rPr>
+      </w:pPr>
+      <w:r>
+        <w:rPr>
+          <w:rFonts w:ascii="Times New Roman" w:hAnsi="Times New Roman" w:cs="Times New Roman"/>
+          <w:b/>
+          <w:bCs/>
+          <w:sz w:val="24"/>
+          <w:szCs w:val="24"/>
+        </w:rPr>
+        <w:lastRenderedPageBreak/>
+        <w:t xml:space="preserve">Branch: </w:t>
+      </w:r>
+      <w:r>
+        <w:rPr>
+          <w:rFonts w:ascii="Times New Roman" w:hAnsi="Times New Roman" w:cs="Times New Roman"/>
+          <w:sz w:val="24"/>
+          <w:szCs w:val="24"/>
+        </w:rPr>
+        <w:t>A branch is essentially a parallel version of your repository. This is embedded within the repository but does not affect the primary master branch for the repository. When the changes that needs to be done or updated are completed on the branch, you can merge that branch into the master branch. This will basically publish all the changes to the master branch.</w:t>
+      </w:r>
+    </w:p>
+    <w:p>
+      <w:pPr>
+        <w:rPr>
+          <w:rFonts w:ascii="Times New Roman" w:hAnsi="Times New Roman" w:cs="Times New Roman"/>
+          <w:b/>
+          <w:bCs/>
+          <w:sz w:val="24"/>
+          <w:szCs w:val="24"/>
+        </w:rPr>
+      </w:pPr>
+      <w:r>
+        <w:rPr>
+          <w:rFonts w:ascii="Times New Roman" w:hAnsi="Times New Roman" w:cs="Times New Roman"/>
+          <w:noProof/>
+        </w:rPr>
+        <w:drawing>
+          <wp:anchor distT="0" distB="0" distL="114300" distR="114300" simplePos="0" relativeHeight="251674624" behindDoc="0" locked="0" layoutInCell="1" allowOverlap="1" wp14:anchorId="774A2624" wp14:editId="72A61827">
+            <wp:simplePos x="0" y="0"/>
+            <wp:positionH relativeFrom="column">
+              <wp:posOffset>2962275</wp:posOffset>
+            </wp:positionH>
+            <wp:positionV relativeFrom="paragraph">
+              <wp:posOffset>10160</wp:posOffset>
+            </wp:positionV>
+            <wp:extent cx="2590800" cy="2076450"/>
+            <wp:effectExtent l="0" t="0" r="0" b="0"/>
+            <wp:wrapSquare wrapText="bothSides"/>
+            <wp:docPr id="8" name="Picture 8"/>
+            <wp:cNvGraphicFramePr>
+              <a:graphicFrameLocks xmlns:a="http://schemas.openxmlformats.org/drawingml/2006/main" noChangeAspect="1"/>
+            </wp:cNvGraphicFramePr>
+            <a:graphic xmlns:a="http://schemas.openxmlformats.org/drawingml/2006/main">
+              <a:graphicData uri="http://schemas.openxmlformats.org/drawingml/2006/picture">
+                <pic:pic xmlns:pic="http://schemas.openxmlformats.org/drawingml/2006/picture">
+                  <pic:nvPicPr>
+                    <pic:cNvPr id="1" name=""/>
+                    <pic:cNvPicPr/>
+                  </pic:nvPicPr>
+                  <pic:blipFill rotWithShape="1">
+                    <a:blip r:embed="rId8">
+                      <a:extLst>
+                        <a:ext uri="{28A0092B-C50C-407E-A947-70E740481C1C}">
+                          <a14:useLocalDpi xmlns:a14="http://schemas.microsoft.com/office/drawing/2010/main" val="0"/>
+                        </a:ext>
+                      </a:extLst>
+                    </a:blip>
+                    <a:srcRect t="1801"/>
+                    <a:stretch/>
+                  </pic:blipFill>
+                  <pic:spPr bwMode="auto">
+                    <a:xfrm>
+                      <a:off x="0" y="0"/>
+                      <a:ext cx="2590800" cy="2076450"/>
+                    </a:xfrm>
+                    <a:prstGeom prst="rect">
+                      <a:avLst/>
+                    </a:prstGeom>
+                    <a:ln>
+                      <a:noFill/>
+                    </a:ln>
+                    <a:extLst>
+                      <a:ext uri="{53640926-AAD7-44D8-BBD7-CCE9431645EC}">
+                        <a14:shadowObscured xmlns:a14="http://schemas.microsoft.com/office/drawing/2010/main"/>
+                      </a:ext>
+                    </a:extLst>
+                  </pic:spPr>
+                </pic:pic>
+              </a:graphicData>
+            </a:graphic>
+            <wp14:sizeRelH relativeFrom="page">
+              <wp14:pctWidth>0</wp14:pctWidth>
+            </wp14:sizeRelH>
+            <wp14:sizeRelV relativeFrom="page">
+              <wp14:pctHeight>0</wp14:pctHeight>
+            </wp14:sizeRelV>
+          </wp:anchor>
+        </w:drawing>
+      </w:r>
+      <w:r>
+        <w:rPr>
+          <w:rFonts w:ascii="Times New Roman" w:hAnsi="Times New Roman" w:cs="Times New Roman"/>
+          <w:noProof/>
+        </w:rPr>
+        <w:drawing>
+          <wp:anchor distT="0" distB="0" distL="114300" distR="114300" simplePos="0" relativeHeight="251673600" behindDoc="0" locked="0" layoutInCell="1" allowOverlap="1" wp14:anchorId="68F991B8" wp14:editId="49581BEE">
+            <wp:simplePos x="0" y="0"/>
+            <wp:positionH relativeFrom="column">
+              <wp:posOffset>266700</wp:posOffset>
+            </wp:positionH>
+            <wp:positionV relativeFrom="paragraph">
+              <wp:posOffset>50165</wp:posOffset>
+            </wp:positionV>
+            <wp:extent cx="1733550" cy="2114550"/>
+            <wp:effectExtent l="0" t="0" r="0" b="0"/>
+            <wp:wrapSquare wrapText="bothSides"/>
+            <wp:docPr id="7" name="Picture 7"/>
+            <wp:cNvGraphicFramePr>
+              <a:graphicFrameLocks xmlns:a="http://schemas.openxmlformats.org/drawingml/2006/main" noChangeAspect="1"/>
+            </wp:cNvGraphicFramePr>
+            <a:graphic xmlns:a="http://schemas.openxmlformats.org/drawingml/2006/main">
+              <a:graphicData uri="http://schemas.openxmlformats.org/drawingml/2006/picture">
+                <pic:pic xmlns:pic="http://schemas.openxmlformats.org/drawingml/2006/picture">
+                  <pic:nvPicPr>
+                    <pic:cNvPr id="1" name=""/>
+                    <pic:cNvPicPr/>
+                  </pic:nvPicPr>
+                  <pic:blipFill rotWithShape="1">
+                    <a:blip r:embed="rId5">
+                      <a:extLst>
+                        <a:ext uri="{28A0092B-C50C-407E-A947-70E740481C1C}">
+                          <a14:useLocalDpi xmlns:a14="http://schemas.microsoft.com/office/drawing/2010/main" val="0"/>
+                        </a:ext>
+                      </a:extLst>
+                    </a:blip>
+                    <a:srcRect l="36706" r="20471"/>
+                    <a:stretch/>
+                  </pic:blipFill>
+                  <pic:spPr bwMode="auto">
+                    <a:xfrm>
+                      <a:off x="0" y="0"/>
+                      <a:ext cx="1733550" cy="2114550"/>
+                    </a:xfrm>
+                    <a:prstGeom prst="rect">
+                      <a:avLst/>
+                    </a:prstGeom>
+                    <a:ln>
+                      <a:noFill/>
+                    </a:ln>
+                    <a:extLst>
+                      <a:ext uri="{53640926-AAD7-44D8-BBD7-CCE9431645EC}">
+                        <a14:shadowObscured xmlns:a14="http://schemas.microsoft.com/office/drawing/2010/main"/>
+                      </a:ext>
+                    </a:extLst>
+                  </pic:spPr>
+                </pic:pic>
+              </a:graphicData>
+            </a:graphic>
+            <wp14:sizeRelH relativeFrom="page">
+              <wp14:pctWidth>0</wp14:pctWidth>
+            </wp14:sizeRelH>
+            <wp14:sizeRelV relativeFrom="page">
+              <wp14:pctHeight>0</wp14:pctHeight>
+            </wp14:sizeRelV>
+          </wp:anchor>
+        </w:drawing>
+      </w:r>
+    </w:p>
+    <w:p>
+      <w:pPr>
+        <w:rPr>
+          <w:rFonts w:ascii="Times New Roman" w:hAnsi="Times New Roman" w:cs="Times New Roman"/>
+          <w:b/>
+          <w:bCs/>
+          <w:sz w:val="24"/>
+          <w:szCs w:val="24"/>
+        </w:rPr>
+      </w:pPr>
+    </w:p>
+    <w:p>
+      <w:pPr>
+        <w:rPr>
+          <w:rFonts w:ascii="Times New Roman" w:hAnsi="Times New Roman" w:cs="Times New Roman"/>
+          <w:b/>
+          <w:bCs/>
+          <w:sz w:val="24"/>
+          <w:szCs w:val="24"/>
+        </w:rPr>
+      </w:pPr>
+    </w:p>
+    <w:p>
+      <w:pPr>
+        <w:rPr>
+          <w:rFonts w:ascii="Times New Roman" w:hAnsi="Times New Roman" w:cs="Times New Roman"/>
+          <w:b/>
+          <w:bCs/>
+          <w:sz w:val="24"/>
+          <w:szCs w:val="24"/>
+        </w:rPr>
+      </w:pPr>
+    </w:p>
+    <w:p>
+      <w:pPr>
+        <w:rPr>
+          <w:rFonts w:ascii="Times New Roman" w:hAnsi="Times New Roman" w:cs="Times New Roman"/>
+          <w:b/>
+          <w:bCs/>
+          <w:sz w:val="24"/>
+          <w:szCs w:val="24"/>
+        </w:rPr>
+      </w:pPr>
+    </w:p>
+    <w:p>
+      <w:pPr>
+        <w:rPr>
+          <w:rFonts w:ascii="Times New Roman" w:hAnsi="Times New Roman" w:cs="Times New Roman"/>
+          <w:b/>
+          <w:bCs/>
+          <w:sz w:val="24"/>
+          <w:szCs w:val="24"/>
+        </w:rPr>
+      </w:pPr>
+    </w:p>
+    <w:p>
+      <w:pPr>
+        <w:rPr>
+          <w:rFonts w:ascii="Times New Roman" w:hAnsi="Times New Roman" w:cs="Times New Roman"/>
+          <w:b/>
+          <w:bCs/>
+          <w:sz w:val="24"/>
+          <w:szCs w:val="24"/>
+        </w:rPr>
+      </w:pPr>
+    </w:p>
+    <w:p>
+      <w:pPr>
+        <w:rPr>
+          <w:rFonts w:ascii="Times New Roman" w:hAnsi="Times New Roman" w:cs="Times New Roman"/>
+          <w:b/>
+          <w:bCs/>
+          <w:sz w:val="24"/>
+          <w:szCs w:val="24"/>
+        </w:rPr>
+      </w:pPr>
+      <w:r>
+        <w:rPr>
+          <w:rFonts w:ascii="Times New Roman" w:hAnsi="Times New Roman" w:cs="Times New Roman"/>
+          <w:b/>
+          <w:bCs/>
+          <w:noProof/>
+          <w:sz w:val="24"/>
+          <w:szCs w:val="24"/>
+        </w:rPr>
+        <mc:AlternateContent>
+          <mc:Choice Requires="wps">
+            <w:drawing>
+              <wp:anchor distT="0" distB="0" distL="114300" distR="114300" simplePos="0" relativeHeight="251677696" behindDoc="0" locked="0" layoutInCell="1" allowOverlap="1" wp14:anchorId="54345C5E" wp14:editId="77C852FE">
+                <wp:simplePos x="0" y="0"/>
+                <wp:positionH relativeFrom="column">
+                  <wp:posOffset>3943350</wp:posOffset>
+                </wp:positionH>
+                <wp:positionV relativeFrom="paragraph">
+                  <wp:posOffset>46990</wp:posOffset>
+                </wp:positionV>
+                <wp:extent cx="66675" cy="466725"/>
+                <wp:effectExtent l="19050" t="38100" r="66675" b="28575"/>
+                <wp:wrapNone/>
+                <wp:docPr id="11" name="Straight Arrow Connector 11"/>
+                <wp:cNvGraphicFramePr/>
+                <a:graphic xmlns:a="http://schemas.openxmlformats.org/drawingml/2006/main">
+                  <a:graphicData uri="http://schemas.microsoft.com/office/word/2010/wordprocessingShape">
+                    <wps:wsp>
+                      <wps:cNvCnPr/>
+                      <wps:spPr>
+                        <a:xfrm flipV="1">
+                          <a:off x="0" y="0"/>
+                          <a:ext cx="66675" cy="466725"/>
+                        </a:xfrm>
+                        <a:prstGeom prst="straightConnector1">
+                          <a:avLst/>
+                        </a:prstGeom>
+                        <a:ln>
+                          <a:solidFill>
+                            <a:srgbClr val="C00000"/>
+                          </a:solidFill>
+                          <a:tailEnd type="triangle"/>
+                        </a:ln>
+                      </wps:spPr>
+                      <wps:style>
+                        <a:lnRef idx="1">
+                          <a:schemeClr val="accent1"/>
+                        </a:lnRef>
+                        <a:fillRef idx="0">
+                          <a:schemeClr val="accent1"/>
+                        </a:fillRef>
+                        <a:effectRef idx="0">
+                          <a:schemeClr val="accent1"/>
+                        </a:effectRef>
+                        <a:fontRef idx="minor">
+                          <a:schemeClr val="tx1"/>
+                        </a:fontRef>
+                      </wps:style>
+                      <wps:bodyPr/>
+                    </wps:wsp>
+                  </a:graphicData>
+                </a:graphic>
+                <wp14:sizeRelH relativeFrom="margin">
+                  <wp14:pctWidth>0</wp14:pctWidth>
+                </wp14:sizeRelH>
+                <wp14:sizeRelV relativeFrom="margin">
+                  <wp14:pctHeight>0</wp14:pctHeight>
+                </wp14:sizeRelV>
+              </wp:anchor>
+            </w:drawing>
+          </mc:Choice>
+          <mc:Fallback>
+            <w:pict>
+              <v:shape w14:anchorId="3C2EB5EC" id="Straight Arrow Connector 11" o:spid="_x0000_s1026" type="#_x0000_t32" style="position:absolute;margin-left:310.5pt;margin-top:3.7pt;width:5.25pt;height:36.75pt;flip:y;z-index:251677696;visibility:visible;mso-wrap-style:square;mso-width-percent:0;mso-height-percent:0;mso-wrap-distance-left:9pt;mso-wrap-distance-top:0;mso-wrap-distance-right:9pt;mso-wrap-distance-bottom:0;mso-position-horizontal:absolute;mso-position-horizontal-relative:text;mso-position-vertical:absolute;mso-position-vertical-relative:text;mso-width-percent:0;mso-height-percent:0;mso-width-relative:margin;mso-height-relative:margin" o:gfxdata="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" strokecolor="#c00000" strokeweight=".5pt">
+                <v:stroke endarrow="block" joinstyle="miter"/>
+              </v:shape>
+            </w:pict>
+          </mc:Fallback>
+        </mc:AlternateContent>
+      </w:r>
+      <w:r>
+        <w:rPr>
+          <w:rFonts w:ascii="Times New Roman" w:hAnsi="Times New Roman" w:cs="Times New Roman"/>
+          <w:b/>
+          <w:bCs/>
+          <w:noProof/>
+          <w:sz w:val="24"/>
+          <w:szCs w:val="24"/>
+        </w:rPr>
+        <mc:AlternateContent>
+          <mc:Choice Requires="wps">
+            <w:drawing>
+              <wp:anchor distT="0" distB="0" distL="114300" distR="114300" simplePos="0" relativeHeight="251675648" behindDoc="0" locked="0" layoutInCell="1" allowOverlap="1" wp14:anchorId="5B24DA1A" wp14:editId="2FCFECCA">
+                <wp:simplePos x="0" y="0"/>
+                <wp:positionH relativeFrom="column">
+                  <wp:posOffset>666749</wp:posOffset>
+                </wp:positionH>
+                <wp:positionV relativeFrom="paragraph">
+                  <wp:posOffset>134620</wp:posOffset>
+                </wp:positionV>
+                <wp:extent cx="66675" cy="466725"/>
+                <wp:effectExtent l="19050" t="38100" r="66675" b="28575"/>
+                <wp:wrapNone/>
+                <wp:docPr id="9" name="Straight Arrow Connector 9"/>
+                <wp:cNvGraphicFramePr/>
+                <a:graphic xmlns:a="http://schemas.openxmlformats.org/drawingml/2006/main">
+                  <a:graphicData uri="http://schemas.microsoft.com/office/word/2010/wordprocessingShape">
+                    <wps:wsp>
+                      <wps:cNvCnPr/>
+                      <wps:spPr>
+                        <a:xfrm flipV="1">
+                          <a:off x="0" y="0"/>
+                          <a:ext cx="66675" cy="466725"/>
+                        </a:xfrm>
+                        <a:prstGeom prst="straightConnector1">
+                          <a:avLst/>
+                        </a:prstGeom>
+                        <a:ln>
+                          <a:solidFill>
+                            <a:srgbClr val="C00000"/>
+                          </a:solidFill>
+                          <a:tailEnd type="triangle"/>
+                        </a:ln>
+                      </wps:spPr>
+                      <wps:style>
+                        <a:lnRef idx="1">
+                          <a:schemeClr val="accent1"/>
+                        </a:lnRef>
+                        <a:fillRef idx="0">
+                          <a:schemeClr val="accent1"/>
+                        </a:fillRef>
+                        <a:effectRef idx="0">
+                          <a:schemeClr val="accent1"/>
+                        </a:effectRef>
+                        <a:fontRef idx="minor">
+                          <a:schemeClr val="tx1"/>
+                        </a:fontRef>
+                      </wps:style>
+                      <wps:bodyPr/>
+                    </wps:wsp>
+                  </a:graphicData>
+                </a:graphic>
+                <wp14:sizeRelH relativeFrom="margin">
+                  <wp14:pctWidth>0</wp14:pctWidth>
+                </wp14:sizeRelH>
+                <wp14:sizeRelV relativeFrom="margin">
+                  <wp14:pctHeight>0</wp14:pctHeight>
+                </wp14:sizeRelV>
+              </wp:anchor>
+            </w:drawing>
+          </mc:Choice>
+          <mc:Fallback>
+            <w:pict>
+              <v:shape w14:anchorId="6D06BDDF" id="Straight Arrow Connector 9" o:spid="_x0000_s1026" type="#_x0000_t32" style="position:absolute;margin-left:52.5pt;margin-top:10.6pt;width:5.25pt;height:36.75pt;flip:y;z-index:251675648;visibility:visible;mso-wrap-style:square;mso-width-percent:0;mso-height-percent:0;mso-wrap-distance-left:9pt;mso-wrap-distance-top:0;mso-wrap-distance-right:9pt;mso-wrap-distance-bottom:0;mso-position-horizontal:absolute;mso-position-horizontal-relative:text;mso-position-vertical:absolute;mso-position-vertical-relative:text;mso-width-percent:0;mso-height-percent:0;mso-width-relative:margin;mso-height-relative:margin" o:gfxdata="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" strokecolor="#c00000" strokeweight=".5pt">
+                <v:stroke endarrow="block" joinstyle="miter"/>
+              </v:shape>
+            </w:pict>
+          </mc:Fallback>
+        </mc:AlternateContent>
+      </w:r>
+    </w:p>
+    <w:p>
+      <w:pPr>
+        <w:rPr>
+          <w:rFonts w:ascii="Times New Roman" w:hAnsi="Times New Roman" w:cs="Times New Roman"/>
+          <w:b/>
+          <w:bCs/>
+          <w:sz w:val="24"/>
+          <w:szCs w:val="24"/>
+        </w:rPr>
+      </w:pPr>
+    </w:p>
+    <w:p>
+      <w:pPr>
+        <w:rPr>
+          <w:rFonts w:ascii="Times New Roman" w:hAnsi="Times New Roman" w:cs="Times New Roman"/>
+          <w:b/>
+          <w:bCs/>
+          <w:sz w:val="24"/>
+          <w:szCs w:val="24"/>
+        </w:rPr>
+      </w:pPr>
+      <w:r>
+        <w:rPr>
+          <w:rFonts w:ascii="Times New Roman" w:hAnsi="Times New Roman" w:cs="Times New Roman"/>
+          <w:b/>
+          <w:bCs/>
+          <w:noProof/>
+          <w:sz w:val="24"/>
+          <w:szCs w:val="24"/>
+        </w:rPr>
+        <mc:AlternateContent>
+          <mc:Choice Requires="wps">
+            <w:drawing>
+              <wp:anchor distT="45720" distB="45720" distL="114300" distR="114300" simplePos="0" relativeHeight="251678720" behindDoc="0" locked="0" layoutInCell="1" allowOverlap="1" wp14:anchorId="56BBD6F3" wp14:editId="7F3212BF">
+                <wp:simplePos x="0" y="0"/>
+                <wp:positionH relativeFrom="margin">
+                  <wp:posOffset>3000375</wp:posOffset>
+                </wp:positionH>
+                <wp:positionV relativeFrom="paragraph">
+                  <wp:posOffset>-116205</wp:posOffset>
+                </wp:positionV>
+                <wp:extent cx="2943225" cy="1404620"/>
+                <wp:effectExtent l="0" t="0" r="28575" b="12065"/>
+                <wp:wrapSquare wrapText="bothSides"/>
+                <wp:docPr id="14" name="Text Box 2"/>
+                <wp:cNvGraphicFramePr>
+                  <a:graphicFrameLocks xmlns:a="http://schemas.openxmlformats.org/drawingml/2006/main"/>
+                </wp:cNvGraphicFramePr>
+                <a:graphic xmlns:a="http://schemas.openxmlformats.org/drawingml/2006/main">
+                  <a:graphicData uri="http://schemas.microsoft.com/office/word/2010/wordprocessingShape">
+                    <wps:wsp>
+                      <wps:cNvSpPr txBox="1">
+                        <a:spLocks noChangeArrowheads="1"/>
+                      </wps:cNvSpPr>
+                      <wps:spPr bwMode="auto">
+                        <a:xfrm>
+                          <a:off x="0" y="0"/>
+                          <a:ext cx="2943225" cy="1404620"/>
+                        </a:xfrm>
+                        <a:prstGeom prst="rect">
+                          <a:avLst/>
+                        </a:prstGeom>
+                        <a:solidFill>
+                          <a:srgbClr val="FFFFFF"/>
+                        </a:solidFill>
+                        <a:ln w="9525">
+                          <a:solidFill>
+                            <a:srgbClr val="000000"/>
+                          </a:solidFill>
+                          <a:miter lim="800000"/>
+                          <a:headEnd/>
+                          <a:tailEnd/>
+                        </a:ln>
+                      </wps:spPr>
+                      <wps:txbx>
+                        <w:txbxContent>
+                          <w:p>
+                            <w:pPr>
+                              <w:rPr>
+                                <w:rFonts w:ascii="Times New Roman" w:hAnsi="Times New Roman" w:cs="Times New Roman"/>
+                                <w:sz w:val="24"/>
+                                <w:szCs w:val="24"/>
+                              </w:rPr>
+                            </w:pPr>
+                            <w:r>
+                              <w:rPr>
+                                <w:rFonts w:ascii="Times New Roman" w:hAnsi="Times New Roman" w:cs="Times New Roman"/>
+                                <w:sz w:val="24"/>
+                                <w:szCs w:val="24"/>
+                              </w:rPr>
+                              <w:t>Once the command, “</w:t>
+                            </w:r>
+                            <w:r>
+                              <w:rPr>
+                                <w:rFonts w:ascii="Times New Roman" w:hAnsi="Times New Roman" w:cs="Times New Roman"/>
+                                <w:b/>
+                                <w:bCs/>
+                                <w:sz w:val="24"/>
+                                <w:szCs w:val="24"/>
+                              </w:rPr>
+                              <w:t>g</w:t>
+                            </w:r>
+                            <w:r>
+                              <w:rPr>
+                                <w:rFonts w:ascii="Times New Roman" w:hAnsi="Times New Roman" w:cs="Times New Roman"/>
+                                <w:b/>
+                                <w:bCs/>
+                                <w:sz w:val="24"/>
+                                <w:szCs w:val="24"/>
+                              </w:rPr>
+                              <w:t xml:space="preserve">it </w:t>
+                            </w:r>
+                            <w:r>
+                              <w:rPr>
+                                <w:rFonts w:ascii="Times New Roman" w:hAnsi="Times New Roman" w:cs="Times New Roman"/>
+                                <w:b/>
+                                <w:bCs/>
+                                <w:sz w:val="24"/>
+                                <w:szCs w:val="24"/>
+                              </w:rPr>
+                              <w:t>b</w:t>
+                            </w:r>
+                            <w:r>
+                              <w:rPr>
+                                <w:rFonts w:ascii="Times New Roman" w:hAnsi="Times New Roman" w:cs="Times New Roman"/>
+                                <w:b/>
+                                <w:bCs/>
+                                <w:sz w:val="24"/>
+                                <w:szCs w:val="24"/>
+                              </w:rPr>
+                              <w:t xml:space="preserve">ranch </w:t>
+                            </w:r>
+                            <w:proofErr w:type="spellStart"/>
+                            <w:r>
+                              <w:rPr>
+                                <w:rFonts w:ascii="Times New Roman" w:hAnsi="Times New Roman" w:cs="Times New Roman"/>
+                                <w:b/>
+                                <w:bCs/>
+                                <w:sz w:val="24"/>
+                                <w:szCs w:val="24"/>
+                              </w:rPr>
+                              <w:t>newImage</w:t>
+                            </w:r>
+                            <w:proofErr w:type="spellEnd"/>
+                            <w:r>
+                              <w:rPr>
+                                <w:rFonts w:ascii="Times New Roman" w:hAnsi="Times New Roman" w:cs="Times New Roman"/>
+                                <w:sz w:val="24"/>
+                                <w:szCs w:val="24"/>
+                              </w:rPr>
+                              <w:t>” is implemented, a new branch is created which now refers to the commit C1</w:t>
+                            </w:r>
+                          </w:p>
+                        </w:txbxContent>
+                      </wps:txbx>
+                      <wps:bodyPr rot="0" vert="horz" wrap="square" lIns="91440" tIns="45720" rIns="91440" bIns="45720" anchor="t" anchorCtr="0">
+                        <a:spAutoFit/>
+                      </wps:bodyPr>
+                    </wps:wsp>
+                  </a:graphicData>
+                </a:graphic>
+                <wp14:sizeRelH relativeFrom="margin">
+                  <wp14:pctWidth>0</wp14:pctWidth>
+                </wp14:sizeRelH>
+                <wp14:sizeRelV relativeFrom="margin">
+                  <wp14:pctHeight>20000</wp14:pctHeight>
+                </wp14:sizeRelV>
+              </wp:anchor>
+            </w:drawing>
+          </mc:Choice>
+          <mc:Fallback>
+            <w:pict>
+              <v:shape w14:anchorId="56BBD6F3" id="_x0000_s1030" type="#_x0000_t202" style="position:absolute;margin-left:236.25pt;margin-top:-9.15pt;width:231.75pt;height:110.6pt;z-index:251678720;visibility:visible;mso-wrap-style:square;mso-width-percent:0;mso-height-percent:200;mso-wrap-distance-left:9pt;mso-wrap-distance-top:3.6pt;mso-wrap-distance-right:9pt;mso-wrap-distance-bottom:3.6pt;mso-position-horizontal:absolute;mso-position-horizontal-relative:margin;mso-position-vertical:absolute;mso-position-vertical-relative:text;mso-width-percent:0;mso-height-percent:200;mso-width-relative:margin;mso-height-relative:margin;v-text-anchor:top" o:gfxdata="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">
+                <v:textbox style="mso-fit-shape-to-text:t">
+                  <w:txbxContent>
+                    <w:p>
+                      <w:pPr>
+                        <w:rPr>
+                          <w:rFonts w:ascii="Times New Roman" w:hAnsi="Times New Roman" w:cs="Times New Roman"/>
+                          <w:sz w:val="24"/>
+                          <w:szCs w:val="24"/>
+                        </w:rPr>
+                      </w:pPr>
+                      <w:r>
+                        <w:rPr>
+                          <w:rFonts w:ascii="Times New Roman" w:hAnsi="Times New Roman" w:cs="Times New Roman"/>
+                          <w:sz w:val="24"/>
+                          <w:szCs w:val="24"/>
+                        </w:rPr>
+                        <w:t>Once the command, “</w:t>
+                      </w:r>
+                      <w:r>
+                        <w:rPr>
+                          <w:rFonts w:ascii="Times New Roman" w:hAnsi="Times New Roman" w:cs="Times New Roman"/>
+                          <w:b/>
+                          <w:bCs/>
+                          <w:sz w:val="24"/>
+                          <w:szCs w:val="24"/>
+                        </w:rPr>
+                        <w:t>g</w:t>
+                      </w:r>
+                      <w:r>
+                        <w:rPr>
+                          <w:rFonts w:ascii="Times New Roman" w:hAnsi="Times New Roman" w:cs="Times New Roman"/>
+                          <w:b/>
+                          <w:bCs/>
+                          <w:sz w:val="24"/>
+                          <w:szCs w:val="24"/>
+                        </w:rPr>
+                        <w:t xml:space="preserve">it </w:t>
+                      </w:r>
+                      <w:r>
+                        <w:rPr>
+                          <w:rFonts w:ascii="Times New Roman" w:hAnsi="Times New Roman" w:cs="Times New Roman"/>
+                          <w:b/>
+                          <w:bCs/>
+                          <w:sz w:val="24"/>
+                          <w:szCs w:val="24"/>
+                        </w:rPr>
+                        <w:t>b</w:t>
+                      </w:r>
+                      <w:r>
+                        <w:rPr>
+                          <w:rFonts w:ascii="Times New Roman" w:hAnsi="Times New Roman" w:cs="Times New Roman"/>
+                          <w:b/>
+                          <w:bCs/>
+                          <w:sz w:val="24"/>
+                          <w:szCs w:val="24"/>
+                        </w:rPr>
+                        <w:t xml:space="preserve">ranch </w:t>
+                      </w:r>
+                      <w:proofErr w:type="spellStart"/>
+                      <w:r>
+                        <w:rPr>
+                          <w:rFonts w:ascii="Times New Roman" w:hAnsi="Times New Roman" w:cs="Times New Roman"/>
+                          <w:b/>
+                          <w:bCs/>
+                          <w:sz w:val="24"/>
+                          <w:szCs w:val="24"/>
+                        </w:rPr>
+                        <w:t>newImage</w:t>
+                      </w:r>
+                      <w:proofErr w:type="spellEnd"/>
+                      <w:r>
+                        <w:rPr>
+                          <w:rFonts w:ascii="Times New Roman" w:hAnsi="Times New Roman" w:cs="Times New Roman"/>
+                          <w:sz w:val="24"/>
+                          <w:szCs w:val="24"/>
+                        </w:rPr>
+                        <w:t>” is implemented, a new branch is created which now refers to the commit C1</w:t>
+                      </w:r>
+                    </w:p>
+                  </w:txbxContent>
+                </v:textbox>
+                <w10:wrap type="square" anchorx="margin"/>
+              </v:shape>
+            </w:pict>
+          </mc:Fallback>
+        </mc:AlternateContent>
+      </w:r>
+      <w:r>
+        <w:rPr>
+          <w:rFonts w:ascii="Times New Roman" w:hAnsi="Times New Roman" w:cs="Times New Roman"/>
+          <w:b/>
+          <w:bCs/>
+          <w:noProof/>
+          <w:sz w:val="24"/>
+          <w:szCs w:val="24"/>
+        </w:rPr>
+        <mc:AlternateContent>
+          <mc:Choice Requires="wps">
+            <w:drawing>
+              <wp:anchor distT="45720" distB="45720" distL="114300" distR="114300" simplePos="0" relativeHeight="251676672" behindDoc="0" locked="0" layoutInCell="1" allowOverlap="1" wp14:anchorId="3F062DDC" wp14:editId="6B1A3027">
+                <wp:simplePos x="0" y="0"/>
+                <wp:positionH relativeFrom="margin">
+                  <wp:align>left</wp:align>
+                </wp:positionH>
+                <wp:positionV relativeFrom="paragraph">
+                  <wp:posOffset>-125095</wp:posOffset>
+                </wp:positionV>
+                <wp:extent cx="2360930" cy="1404620"/>
+                <wp:effectExtent l="0" t="0" r="22860" b="12065"/>
+                <wp:wrapSquare wrapText="bothSides"/>
+                <wp:docPr id="10" name="Text Box 2"/>
+                <wp:cNvGraphicFramePr>
+                  <a:graphicFrameLocks xmlns:a="http://schemas.openxmlformats.org/drawingml/2006/main"/>
+                </wp:cNvGraphicFramePr>
+                <a:graphic xmlns:a="http://schemas.openxmlformats.org/drawingml/2006/main">
+                  <a:graphicData uri="http://schemas.microsoft.com/office/word/2010/wordprocessingShape">
+                    <wps:wsp>
+                      <wps:cNvSpPr txBox="1">
+                        <a:spLocks noChangeArrowheads="1"/>
+                      </wps:cNvSpPr>
+                      <wps:spPr bwMode="auto">
+                        <a:xfrm>
+                          <a:off x="0" y="0"/>
+                          <a:ext cx="2360930" cy="1404620"/>
+                        </a:xfrm>
+                        <a:prstGeom prst="rect">
+                          <a:avLst/>
+                        </a:prstGeom>
+                        <a:solidFill>
+                          <a:srgbClr val="FFFFFF"/>
+                        </a:solidFill>
+                        <a:ln w="9525">
+                          <a:solidFill>
+                            <a:srgbClr val="000000"/>
+                          </a:solidFill>
+                          <a:miter lim="800000"/>
+                          <a:headEnd/>
+                          <a:tailEnd/>
+                        </a:ln>
+                      </wps:spPr>
+                      <wps:txbx>
+                        <w:txbxContent>
+                          <w:p>
+                            <w:pPr>
+                              <w:rPr>
+                                <w:rFonts w:ascii="Times New Roman" w:hAnsi="Times New Roman" w:cs="Times New Roman"/>
+                                <w:sz w:val="24"/>
+                                <w:szCs w:val="24"/>
+                              </w:rPr>
+                            </w:pPr>
+                            <w:r>
+                              <w:rPr>
+                                <w:rFonts w:ascii="Times New Roman" w:hAnsi="Times New Roman" w:cs="Times New Roman"/>
+                                <w:sz w:val="24"/>
+                                <w:szCs w:val="24"/>
+                              </w:rPr>
+                              <w:t xml:space="preserve">Original git repository with two commits. The initial commit is </w:t>
+                            </w:r>
+                            <w:r>
+                              <w:rPr>
+                                <w:rFonts w:ascii="Times New Roman" w:hAnsi="Times New Roman" w:cs="Times New Roman"/>
+                                <w:b/>
+                                <w:bCs/>
+                                <w:sz w:val="24"/>
+                                <w:szCs w:val="24"/>
+                              </w:rPr>
+                              <w:t>C0</w:t>
+                            </w:r>
+                            <w:r>
+                              <w:rPr>
+                                <w:rFonts w:ascii="Times New Roman" w:hAnsi="Times New Roman" w:cs="Times New Roman"/>
+                                <w:sz w:val="24"/>
+                                <w:szCs w:val="24"/>
+                              </w:rPr>
+                              <w:t xml:space="preserve"> and the following commit is </w:t>
+                            </w:r>
+                            <w:r>
+                              <w:rPr>
+                                <w:rFonts w:ascii="Times New Roman" w:hAnsi="Times New Roman" w:cs="Times New Roman"/>
+                                <w:b/>
+                                <w:bCs/>
+                                <w:sz w:val="24"/>
+                                <w:szCs w:val="24"/>
+                              </w:rPr>
+                              <w:t>C1</w:t>
+                            </w:r>
+                          </w:p>
+                        </w:txbxContent>
+                      </wps:txbx>
+                      <wps:bodyPr rot="0" vert="horz" wrap="square" lIns="91440" tIns="45720" rIns="91440" bIns="45720" anchor="t" anchorCtr="0">
+                        <a:spAutoFit/>
+                      </wps:bodyPr>
+                    </wps:wsp>
+                  </a:graphicData>
+                </a:graphic>
+                <wp14:sizeRelH relativeFrom="margin">
+                  <wp14:pctWidth>40000</wp14:pctWidth>
+                </wp14:sizeRelH>
+                <wp14:sizeRelV relativeFrom="margin">
+                  <wp14:pctHeight>20000</wp14:pctHeight>
+                </wp14:sizeRelV>
+              </wp:anchor>
+            </w:drawing>
+          </mc:Choice>
+          <mc:Fallback>
+            <w:pict>
+              <v:shape w14:anchorId="3F062DDC" id="_x0000_s1031" type="#_x0000_t202" style="position:absolute;margin-left:0;margin-top:-9.85pt;width:185.9pt;height:110.6pt;z-index:251676672;visibility:visible;mso-wrap-style:square;mso-width-percent:400;mso-height-percent:200;mso-wrap-distance-left:9pt;mso-wrap-distance-top:3.6pt;mso-wrap-distance-right:9pt;mso-wrap-distance-bottom:3.6pt;mso-position-horizontal:left;mso-position-horizontal-relative:margin;mso-position-vertical:absolute;mso-position-vertical-relative:text;mso-width-percent:400;mso-height-percent:200;mso-width-relative:margin;mso-height-relative:margin;v-text-anchor:top" o:gfxdata="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">
+                <v:textbox style="mso-fit-shape-to-text:t">
+                  <w:txbxContent>
+                    <w:p>
+                      <w:pPr>
+                        <w:rPr>
+                          <w:rFonts w:ascii="Times New Roman" w:hAnsi="Times New Roman" w:cs="Times New Roman"/>
+                          <w:sz w:val="24"/>
+                          <w:szCs w:val="24"/>
+                        </w:rPr>
+                      </w:pPr>
+                      <w:r>
+                        <w:rPr>
+                          <w:rFonts w:ascii="Times New Roman" w:hAnsi="Times New Roman" w:cs="Times New Roman"/>
+                          <w:sz w:val="24"/>
+                          <w:szCs w:val="24"/>
+                        </w:rPr>
+                        <w:t xml:space="preserve">Original git repository with two commits. The initial commit is </w:t>
+                      </w:r>
+                      <w:r>
+                        <w:rPr>
+                          <w:rFonts w:ascii="Times New Roman" w:hAnsi="Times New Roman" w:cs="Times New Roman"/>
+                          <w:b/>
+                          <w:bCs/>
+                          <w:sz w:val="24"/>
+                          <w:szCs w:val="24"/>
+                        </w:rPr>
+                        <w:t>C0</w:t>
+                      </w:r>
+                      <w:r>
+                        <w:rPr>
+                          <w:rFonts w:ascii="Times New Roman" w:hAnsi="Times New Roman" w:cs="Times New Roman"/>
+                          <w:sz w:val="24"/>
+                          <w:szCs w:val="24"/>
+                        </w:rPr>
+                        <w:t xml:space="preserve"> and the following commit is </w:t>
+                      </w:r>
+                      <w:r>
+                        <w:rPr>
+                          <w:rFonts w:ascii="Times New Roman" w:hAnsi="Times New Roman" w:cs="Times New Roman"/>
+                          <w:b/>
+                          <w:bCs/>
+                          <w:sz w:val="24"/>
+                          <w:szCs w:val="24"/>
+                        </w:rPr>
+                        <w:t>C1</w:t>
+                      </w:r>
+                    </w:p>
+                  </w:txbxContent>
+                </v:textbox>
+                <w10:wrap type="square" anchorx="margin"/>
+              </v:shape>
+            </w:pict>
+          </mc:Fallback>
+        </mc:AlternateContent>
+      </w:r>
+    </w:p>
+    <w:p/>
     <w:sectPr>
       <w:pgSz w:w="12240" w:h="15840"/>
       <w:pgMar w:top="1440" w:right="1440" w:bottom="1440" w:left="1440" w:header="720" w:footer="720" w:gutter="0"/>

</xml_diff>

<commit_message>
Feature: Added definition of the term Commit.
</commit_message>
<xml_diff>
--- a/Mini-project1.docx
+++ b/Mini-project1.docx
@@ -459,7 +459,7 @@
           </mc:Choice>
           <mc:Fallback>
             <w:pict>
-              <v:shapetype w14:anchorId="4C53FFE7" id="_x0000_t32" coordsize="21600,21600" o:spt="32" o:oned="t" path="m,l21600,21600e" filled="f">
+              <v:shapetype w14:anchorId="0894D319" id="_x0000_t32" coordsize="21600,21600" o:spt="32" o:oned="t" path="m,l21600,21600e" filled="f">
                 <v:path arrowok="t" fillok="f" o:connecttype="none"/>
                 <o:lock v:ext="edit" shapetype="t"/>
               </v:shapetype>
@@ -580,7 +580,7 @@
           </mc:Choice>
           <mc:Fallback>
             <w:pict>
-              <v:shape w14:anchorId="1B499D87" id="Straight Arrow Connector 26" o:spid="_x0000_s1026" type="#_x0000_t32" style="position:absolute;margin-left:187.5pt;margin-top:209pt;width:23.25pt;height:37.5pt;flip:x y;z-index:251664384;visibility:visible;mso-wrap-style:square;mso-width-percent:0;mso-height-percent:0;mso-wrap-distance-left:9pt;mso-wrap-distance-top:0;mso-wrap-distance-right:9pt;mso-wrap-distance-bottom:0;mso-position-horizontal:absolute;mso-position-horizontal-relative:margin;mso-position-vertical:absolute;mso-position-vertical-relative:text;mso-width-percent:0;mso-height-percent:0;mso-width-relative:margin;mso-height-relative:margin" o:gfxdata="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" strokecolor="#c00000" strokeweight=".5pt">
+              <v:shape w14:anchorId="289AA0A3" id="Straight Arrow Connector 26" o:spid="_x0000_s1026" type="#_x0000_t32" style="position:absolute;margin-left:187.5pt;margin-top:209pt;width:23.25pt;height:37.5pt;flip:x y;z-index:251664384;visibility:visible;mso-wrap-style:square;mso-width-percent:0;mso-height-percent:0;mso-wrap-distance-left:9pt;mso-wrap-distance-top:0;mso-wrap-distance-right:9pt;mso-wrap-distance-bottom:0;mso-position-horizontal:absolute;mso-position-horizontal-relative:margin;mso-position-vertical:absolute;mso-position-vertical-relative:text;mso-width-percent:0;mso-height-percent:0;mso-width-relative:margin;mso-height-relative:margin" o:gfxdata="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" strokecolor="#c00000" strokeweight=".5pt">
                 <v:stroke endarrow="block" joinstyle="miter"/>
                 <w10:wrap anchorx="margin"/>
               </v:shape>
@@ -1137,7 +1137,7 @@
           </mc:Choice>
           <mc:Fallback>
             <w:pict>
-              <v:shape w14:anchorId="24A4EC75" id="Straight Arrow Connector 19" o:spid="_x0000_s1026" type="#_x0000_t32" style="position:absolute;margin-left:324pt;margin-top:6.7pt;width:5.25pt;height:36.75pt;flip:y;z-index:251670528;visibility:visible;mso-wrap-style:square;mso-width-percent:0;mso-height-percent:0;mso-wrap-distance-left:9pt;mso-wrap-distance-top:0;mso-wrap-distance-right:9pt;mso-wrap-distance-bottom:0;mso-position-horizontal:absolute;mso-position-horizontal-relative:text;mso-position-vertical:absolute;mso-position-vertical-relative:text;mso-width-percent:0;mso-height-percent:0;mso-width-relative:margin;mso-height-relative:margin" o:gfxdata="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" strokecolor="#c00000" strokeweight=".5pt">
+              <v:shape w14:anchorId="01877375" id="Straight Arrow Connector 19" o:spid="_x0000_s1026" type="#_x0000_t32" style="position:absolute;margin-left:324pt;margin-top:6.7pt;width:5.25pt;height:36.75pt;flip:y;z-index:251670528;visibility:visible;mso-wrap-style:square;mso-width-percent:0;mso-height-percent:0;mso-wrap-distance-left:9pt;mso-wrap-distance-top:0;mso-wrap-distance-right:9pt;mso-wrap-distance-bottom:0;mso-position-horizontal:absolute;mso-position-horizontal-relative:text;mso-position-vertical:absolute;mso-position-vertical-relative:text;mso-width-percent:0;mso-height-percent:0;mso-width-relative:margin;mso-height-relative:margin" o:gfxdata="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" strokecolor="#c00000" strokeweight=".5pt">
                 <v:stroke endarrow="block" joinstyle="miter"/>
               </v:shape>
             </w:pict>
@@ -1217,7 +1217,7 @@
           </mc:Choice>
           <mc:Fallback>
             <w:pict>
-              <v:shape w14:anchorId="3D1959C3" id="Straight Arrow Connector 16" o:spid="_x0000_s1026" type="#_x0000_t32" style="position:absolute;margin-left:80.25pt;margin-top:9.35pt;width:5.25pt;height:36.75pt;flip:y;z-index:251667456;visibility:visible;mso-wrap-style:square;mso-width-percent:0;mso-height-percent:0;mso-wrap-distance-left:9pt;mso-wrap-distance-top:0;mso-wrap-distance-right:9pt;mso-wrap-distance-bottom:0;mso-position-horizontal:absolute;mso-position-horizontal-relative:text;mso-position-vertical:absolute;mso-position-vertical-relative:text;mso-width-percent:0;mso-height-percent:0;mso-width-relative:margin;mso-height-relative:margin" o:gfxdata="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" strokecolor="#c00000" strokeweight=".5pt">
+              <v:shape w14:anchorId="03B2EB99" id="Straight Arrow Connector 16" o:spid="_x0000_s1026" type="#_x0000_t32" style="position:absolute;margin-left:80.25pt;margin-top:9.35pt;width:5.25pt;height:36.75pt;flip:y;z-index:251667456;visibility:visible;mso-wrap-style:square;mso-width-percent:0;mso-height-percent:0;mso-wrap-distance-left:9pt;mso-wrap-distance-top:0;mso-wrap-distance-right:9pt;mso-wrap-distance-bottom:0;mso-position-horizontal:absolute;mso-position-horizontal-relative:text;mso-position-vertical:absolute;mso-position-vertical-relative:text;mso-width-percent:0;mso-height-percent:0;mso-width-relative:margin;mso-height-relative:margin" o:gfxdata="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" strokecolor="#c00000" strokeweight=".5pt">
                 <v:stroke endarrow="block" joinstyle="miter"/>
               </v:shape>
             </w:pict>
@@ -1711,8 +1711,6 @@
           <w:szCs w:val="24"/>
         </w:rPr>
       </w:pPr>
-      <w:bookmarkStart w:id="0" w:name="_GoBack"/>
-      <w:bookmarkEnd w:id="0"/>
     </w:p>
     <w:p>
       <w:pPr>
@@ -2045,7 +2043,7 @@
           </mc:Choice>
           <mc:Fallback>
             <w:pict>
-              <v:shape w14:anchorId="3C2EB5EC" id="Straight Arrow Connector 11" o:spid="_x0000_s1026" type="#_x0000_t32" style="position:absolute;margin-left:310.5pt;margin-top:3.7pt;width:5.25pt;height:36.75pt;flip:y;z-index:251677696;visibility:visible;mso-wrap-style:square;mso-width-percent:0;mso-height-percent:0;mso-wrap-distance-left:9pt;mso-wrap-distance-top:0;mso-wrap-distance-right:9pt;mso-wrap-distance-bottom:0;mso-position-horizontal:absolute;mso-position-horizontal-relative:text;mso-position-vertical:absolute;mso-position-vertical-relative:text;mso-width-percent:0;mso-height-percent:0;mso-width-relative:margin;mso-height-relative:margin" o:gfxdata="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" strokecolor="#c00000" strokeweight=".5pt">
+              <v:shape w14:anchorId="69B3466B" id="Straight Arrow Connector 11" o:spid="_x0000_s1026" type="#_x0000_t32" style="position:absolute;margin-left:310.5pt;margin-top:3.7pt;width:5.25pt;height:36.75pt;flip:y;z-index:251677696;visibility:visible;mso-wrap-style:square;mso-width-percent:0;mso-height-percent:0;mso-wrap-distance-left:9pt;mso-wrap-distance-top:0;mso-wrap-distance-right:9pt;mso-wrap-distance-bottom:0;mso-position-horizontal:absolute;mso-position-horizontal-relative:text;mso-position-vertical:absolute;mso-position-vertical-relative:text;mso-width-percent:0;mso-height-percent:0;mso-width-relative:margin;mso-height-relative:margin" o:gfxdata="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" strokecolor="#c00000" strokeweight=".5pt">
                 <v:stroke endarrow="block" joinstyle="miter"/>
               </v:shape>
             </w:pict>
@@ -2125,7 +2123,7 @@
           </mc:Choice>
           <mc:Fallback>
             <w:pict>
-              <v:shape w14:anchorId="6D06BDDF" id="Straight Arrow Connector 9" o:spid="_x0000_s1026" type="#_x0000_t32" style="position:absolute;margin-left:52.5pt;margin-top:10.6pt;width:5.25pt;height:36.75pt;flip:y;z-index:251675648;visibility:visible;mso-wrap-style:square;mso-width-percent:0;mso-height-percent:0;mso-wrap-distance-left:9pt;mso-wrap-distance-top:0;mso-wrap-distance-right:9pt;mso-wrap-distance-bottom:0;mso-position-horizontal:absolute;mso-position-horizontal-relative:text;mso-position-vertical:absolute;mso-position-vertical-relative:text;mso-width-percent:0;mso-height-percent:0;mso-width-relative:margin;mso-height-relative:margin" o:gfxdata="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" strokecolor="#c00000" strokeweight=".5pt">
+              <v:shape w14:anchorId="40D9BFD8" id="Straight Arrow Connector 9" o:spid="_x0000_s1026" type="#_x0000_t32" style="position:absolute;margin-left:52.5pt;margin-top:10.6pt;width:5.25pt;height:36.75pt;flip:y;z-index:251675648;visibility:visible;mso-wrap-style:square;mso-width-percent:0;mso-height-percent:0;mso-wrap-distance-left:9pt;mso-wrap-distance-top:0;mso-wrap-distance-right:9pt;mso-wrap-distance-bottom:0;mso-position-horizontal:absolute;mso-position-horizontal-relative:text;mso-position-vertical:absolute;mso-position-vertical-relative:text;mso-width-percent:0;mso-height-percent:0;mso-width-relative:margin;mso-height-relative:margin" o:gfxdata="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" strokecolor="#c00000" strokeweight=".5pt">
                 <v:stroke endarrow="block" joinstyle="miter"/>
               </v:shape>
             </w:pict>
@@ -2570,6 +2568,869 @@
       </w:r>
     </w:p>
     <w:p/>
+    <w:p/>
+    <w:p>
+      <w:pPr>
+        <w:pStyle w:val="ListParagraph"/>
+        <w:numPr>
+          <w:ilvl w:val="0"/>
+          <w:numId w:val="1"/>
+        </w:numPr>
+        <w:rPr>
+          <w:rFonts w:ascii="Times New Roman" w:hAnsi="Times New Roman" w:cs="Times New Roman"/>
+          <w:b/>
+          <w:bCs/>
+          <w:sz w:val="24"/>
+          <w:szCs w:val="24"/>
+        </w:rPr>
+      </w:pPr>
+      <w:r>
+        <w:rPr>
+          <w:rFonts w:ascii="Times New Roman" w:hAnsi="Times New Roman" w:cs="Times New Roman"/>
+          <w:b/>
+          <w:bCs/>
+          <w:sz w:val="24"/>
+          <w:szCs w:val="24"/>
+        </w:rPr>
+        <w:t>Commit:</w:t>
+      </w:r>
+      <w:r>
+        <w:rPr>
+          <w:rFonts w:ascii="Times New Roman" w:hAnsi="Times New Roman" w:cs="Times New Roman"/>
+          <w:sz w:val="24"/>
+          <w:szCs w:val="24"/>
+        </w:rPr>
+        <w:t xml:space="preserve"> A commit is an individual change to a file. Every time you save in Git, it essentially created a unique ID for the file. It essentially records a snapshot of all the files in your directory. This allows the user/owner of the repository, to keep track of what changes were made in the file when and by who.  (Please see listed example below)</w:t>
+      </w:r>
+    </w:p>
+    <w:p>
+      <w:pPr>
+        <w:pStyle w:val="ListParagraph"/>
+        <w:rPr>
+          <w:rFonts w:ascii="Times New Roman" w:hAnsi="Times New Roman" w:cs="Times New Roman"/>
+          <w:b/>
+          <w:bCs/>
+          <w:sz w:val="24"/>
+          <w:szCs w:val="24"/>
+        </w:rPr>
+      </w:pPr>
+      <w:r>
+        <w:rPr>
+          <w:rFonts w:ascii="Times New Roman" w:hAnsi="Times New Roman" w:cs="Times New Roman"/>
+          <w:noProof/>
+        </w:rPr>
+        <w:drawing>
+          <wp:anchor distT="0" distB="0" distL="114300" distR="114300" simplePos="0" relativeHeight="251681792" behindDoc="0" locked="0" layoutInCell="1" allowOverlap="1" wp14:anchorId="5F812FBA" wp14:editId="7A10DBFE">
+            <wp:simplePos x="0" y="0"/>
+            <wp:positionH relativeFrom="column">
+              <wp:posOffset>2600325</wp:posOffset>
+            </wp:positionH>
+            <wp:positionV relativeFrom="paragraph">
+              <wp:posOffset>114935</wp:posOffset>
+            </wp:positionV>
+            <wp:extent cx="1666875" cy="2562225"/>
+            <wp:effectExtent l="0" t="0" r="9525" b="9525"/>
+            <wp:wrapSquare wrapText="bothSides"/>
+            <wp:docPr id="2" name="Picture 2"/>
+            <wp:cNvGraphicFramePr>
+              <a:graphicFrameLocks xmlns:a="http://schemas.openxmlformats.org/drawingml/2006/main" noChangeAspect="1"/>
+            </wp:cNvGraphicFramePr>
+            <a:graphic xmlns:a="http://schemas.openxmlformats.org/drawingml/2006/main">
+              <a:graphicData uri="http://schemas.openxmlformats.org/drawingml/2006/picture">
+                <pic:pic xmlns:pic="http://schemas.openxmlformats.org/drawingml/2006/picture">
+                  <pic:nvPicPr>
+                    <pic:cNvPr id="1" name=""/>
+                    <pic:cNvPicPr/>
+                  </pic:nvPicPr>
+                  <pic:blipFill rotWithShape="1">
+                    <a:blip r:embed="rId9">
+                      <a:extLst>
+                        <a:ext uri="{28A0092B-C50C-407E-A947-70E740481C1C}">
+                          <a14:useLocalDpi xmlns:a14="http://schemas.microsoft.com/office/drawing/2010/main" val="0"/>
+                        </a:ext>
+                      </a:extLst>
+                    </a:blip>
+                    <a:srcRect l="34192" r="22524" b="10454"/>
+                    <a:stretch/>
+                  </pic:blipFill>
+                  <pic:spPr bwMode="auto">
+                    <a:xfrm>
+                      <a:off x="0" y="0"/>
+                      <a:ext cx="1666875" cy="2562225"/>
+                    </a:xfrm>
+                    <a:prstGeom prst="rect">
+                      <a:avLst/>
+                    </a:prstGeom>
+                    <a:ln>
+                      <a:noFill/>
+                    </a:ln>
+                    <a:extLst>
+                      <a:ext uri="{53640926-AAD7-44D8-BBD7-CCE9431645EC}">
+                        <a14:shadowObscured xmlns:a14="http://schemas.microsoft.com/office/drawing/2010/main"/>
+                      </a:ext>
+                    </a:extLst>
+                  </pic:spPr>
+                </pic:pic>
+              </a:graphicData>
+            </a:graphic>
+            <wp14:sizeRelH relativeFrom="page">
+              <wp14:pctWidth>0</wp14:pctWidth>
+            </wp14:sizeRelH>
+            <wp14:sizeRelV relativeFrom="page">
+              <wp14:pctHeight>0</wp14:pctHeight>
+            </wp14:sizeRelV>
+          </wp:anchor>
+        </w:drawing>
+      </w:r>
+      <w:r>
+        <w:rPr>
+          <w:rFonts w:ascii="Times New Roman" w:hAnsi="Times New Roman" w:cs="Times New Roman"/>
+          <w:noProof/>
+        </w:rPr>
+        <w:drawing>
+          <wp:anchor distT="0" distB="0" distL="114300" distR="114300" simplePos="0" relativeHeight="251680768" behindDoc="0" locked="0" layoutInCell="1" allowOverlap="1" wp14:anchorId="73D48EEA" wp14:editId="3C7B99B9">
+            <wp:simplePos x="0" y="0"/>
+            <wp:positionH relativeFrom="margin">
+              <wp:posOffset>390525</wp:posOffset>
+            </wp:positionH>
+            <wp:positionV relativeFrom="paragraph">
+              <wp:posOffset>120015</wp:posOffset>
+            </wp:positionV>
+            <wp:extent cx="1457325" cy="1533525"/>
+            <wp:effectExtent l="0" t="0" r="9525" b="9525"/>
+            <wp:wrapSquare wrapText="bothSides"/>
+            <wp:docPr id="1" name="Picture 1"/>
+            <wp:cNvGraphicFramePr>
+              <a:graphicFrameLocks xmlns:a="http://schemas.openxmlformats.org/drawingml/2006/main" noChangeAspect="1"/>
+            </wp:cNvGraphicFramePr>
+            <a:graphic xmlns:a="http://schemas.openxmlformats.org/drawingml/2006/main">
+              <a:graphicData uri="http://schemas.openxmlformats.org/drawingml/2006/picture">
+                <pic:pic xmlns:pic="http://schemas.openxmlformats.org/drawingml/2006/picture">
+                  <pic:nvPicPr>
+                    <pic:cNvPr id="1" name=""/>
+                    <pic:cNvPicPr/>
+                  </pic:nvPicPr>
+                  <pic:blipFill rotWithShape="1">
+                    <a:blip r:embed="rId10">
+                      <a:extLst>
+                        <a:ext uri="{28A0092B-C50C-407E-A947-70E740481C1C}">
+                          <a14:useLocalDpi xmlns:a14="http://schemas.microsoft.com/office/drawing/2010/main" val="0"/>
+                        </a:ext>
+                      </a:extLst>
+                    </a:blip>
+                    <a:srcRect l="27124" r="22876" b="43667"/>
+                    <a:stretch/>
+                  </pic:blipFill>
+                  <pic:spPr bwMode="auto">
+                    <a:xfrm>
+                      <a:off x="0" y="0"/>
+                      <a:ext cx="1457325" cy="1533525"/>
+                    </a:xfrm>
+                    <a:prstGeom prst="rect">
+                      <a:avLst/>
+                    </a:prstGeom>
+                    <a:ln>
+                      <a:noFill/>
+                    </a:ln>
+                    <a:extLst>
+                      <a:ext uri="{53640926-AAD7-44D8-BBD7-CCE9431645EC}">
+                        <a14:shadowObscured xmlns:a14="http://schemas.microsoft.com/office/drawing/2010/main"/>
+                      </a:ext>
+                    </a:extLst>
+                  </pic:spPr>
+                </pic:pic>
+              </a:graphicData>
+            </a:graphic>
+            <wp14:sizeRelH relativeFrom="page">
+              <wp14:pctWidth>0</wp14:pctWidth>
+            </wp14:sizeRelH>
+            <wp14:sizeRelV relativeFrom="page">
+              <wp14:pctHeight>0</wp14:pctHeight>
+            </wp14:sizeRelV>
+          </wp:anchor>
+        </w:drawing>
+      </w:r>
+    </w:p>
+    <w:p>
+      <w:pPr>
+        <w:rPr>
+          <w:rFonts w:ascii="Times New Roman" w:hAnsi="Times New Roman" w:cs="Times New Roman"/>
+          <w:b/>
+          <w:bCs/>
+          <w:sz w:val="24"/>
+          <w:szCs w:val="24"/>
+        </w:rPr>
+      </w:pPr>
+    </w:p>
+    <w:p>
+      <w:pPr>
+        <w:rPr>
+          <w:rFonts w:ascii="Times New Roman" w:hAnsi="Times New Roman" w:cs="Times New Roman"/>
+          <w:b/>
+          <w:bCs/>
+          <w:sz w:val="24"/>
+          <w:szCs w:val="24"/>
+        </w:rPr>
+      </w:pPr>
+      <w:r>
+        <w:rPr>
+          <w:rFonts w:ascii="Times New Roman" w:hAnsi="Times New Roman" w:cs="Times New Roman"/>
+          <w:b/>
+          <w:bCs/>
+          <w:noProof/>
+          <w:sz w:val="24"/>
+          <w:szCs w:val="24"/>
+        </w:rPr>
+        <mc:AlternateContent>
+          <mc:Choice Requires="wps">
+            <w:drawing>
+              <wp:anchor distT="45720" distB="45720" distL="114300" distR="114300" simplePos="0" relativeHeight="251685888" behindDoc="1" locked="0" layoutInCell="1" allowOverlap="1" wp14:anchorId="6CC52BA4" wp14:editId="63281FD2">
+                <wp:simplePos x="0" y="0"/>
+                <wp:positionH relativeFrom="page">
+                  <wp:posOffset>5419725</wp:posOffset>
+                </wp:positionH>
+                <wp:positionV relativeFrom="paragraph">
+                  <wp:posOffset>6350</wp:posOffset>
+                </wp:positionV>
+                <wp:extent cx="2200275" cy="1085850"/>
+                <wp:effectExtent l="0" t="0" r="28575" b="19050"/>
+                <wp:wrapThrough wrapText="bothSides">
+                  <wp:wrapPolygon edited="0">
+                    <wp:start x="0" y="0"/>
+                    <wp:lineTo x="0" y="21600"/>
+                    <wp:lineTo x="21694" y="21600"/>
+                    <wp:lineTo x="21694" y="0"/>
+                    <wp:lineTo x="0" y="0"/>
+                  </wp:wrapPolygon>
+                </wp:wrapThrough>
+                <wp:docPr id="6" name="Text Box 2"/>
+                <wp:cNvGraphicFramePr>
+                  <a:graphicFrameLocks xmlns:a="http://schemas.openxmlformats.org/drawingml/2006/main"/>
+                </wp:cNvGraphicFramePr>
+                <a:graphic xmlns:a="http://schemas.openxmlformats.org/drawingml/2006/main">
+                  <a:graphicData uri="http://schemas.microsoft.com/office/word/2010/wordprocessingShape">
+                    <wps:wsp>
+                      <wps:cNvSpPr txBox="1">
+                        <a:spLocks noChangeArrowheads="1"/>
+                      </wps:cNvSpPr>
+                      <wps:spPr bwMode="auto">
+                        <a:xfrm>
+                          <a:off x="0" y="0"/>
+                          <a:ext cx="2200275" cy="1085850"/>
+                        </a:xfrm>
+                        <a:prstGeom prst="rect">
+                          <a:avLst/>
+                        </a:prstGeom>
+                        <a:solidFill>
+                          <a:srgbClr val="FFFFFF"/>
+                        </a:solidFill>
+                        <a:ln w="9525">
+                          <a:solidFill>
+                            <a:srgbClr val="000000"/>
+                          </a:solidFill>
+                          <a:miter lim="800000"/>
+                          <a:headEnd/>
+                          <a:tailEnd/>
+                        </a:ln>
+                      </wps:spPr>
+                      <wps:txbx>
+                        <w:txbxContent>
+                          <w:p>
+                            <w:pPr>
+                              <w:rPr>
+                                <w:rFonts w:ascii="Times New Roman" w:hAnsi="Times New Roman" w:cs="Times New Roman"/>
+                                <w:sz w:val="24"/>
+                                <w:szCs w:val="24"/>
+                              </w:rPr>
+                            </w:pPr>
+                            <w:r>
+                              <w:rPr>
+                                <w:rFonts w:ascii="Times New Roman" w:hAnsi="Times New Roman" w:cs="Times New Roman"/>
+                                <w:sz w:val="24"/>
+                                <w:szCs w:val="24"/>
+                              </w:rPr>
+                              <w:t xml:space="preserve">Once the command, </w:t>
+                            </w:r>
+                            <w:r>
+                              <w:rPr>
+                                <w:rFonts w:ascii="Times New Roman" w:hAnsi="Times New Roman" w:cs="Times New Roman"/>
+                                <w:b/>
+                                <w:bCs/>
+                                <w:sz w:val="24"/>
+                                <w:szCs w:val="24"/>
+                              </w:rPr>
+                              <w:t>“</w:t>
+                            </w:r>
+                            <w:r>
+                              <w:rPr>
+                                <w:rFonts w:ascii="Times New Roman" w:hAnsi="Times New Roman" w:cs="Times New Roman"/>
+                                <w:b/>
+                                <w:bCs/>
+                                <w:sz w:val="24"/>
+                                <w:szCs w:val="24"/>
+                              </w:rPr>
+                              <w:t>g</w:t>
+                            </w:r>
+                            <w:r>
+                              <w:rPr>
+                                <w:rFonts w:ascii="Times New Roman" w:hAnsi="Times New Roman" w:cs="Times New Roman"/>
+                                <w:b/>
+                                <w:bCs/>
+                                <w:sz w:val="24"/>
+                                <w:szCs w:val="24"/>
+                              </w:rPr>
+                              <w:t>it commit”</w:t>
+                            </w:r>
+                            <w:r>
+                              <w:rPr>
+                                <w:rFonts w:ascii="Times New Roman" w:hAnsi="Times New Roman" w:cs="Times New Roman"/>
+                                <w:sz w:val="24"/>
+                                <w:szCs w:val="24"/>
+                              </w:rPr>
+                              <w:t xml:space="preserve"> is implemented, it makes changes to the repository. It has a new commit</w:t>
+                            </w:r>
+                            <w:r>
+                              <w:rPr>
+                                <w:rFonts w:ascii="Times New Roman" w:hAnsi="Times New Roman" w:cs="Times New Roman"/>
+                                <w:b/>
+                                <w:bCs/>
+                                <w:sz w:val="24"/>
+                                <w:szCs w:val="24"/>
+                              </w:rPr>
+                              <w:t xml:space="preserve"> C2</w:t>
+                            </w:r>
+                            <w:r>
+                              <w:rPr>
+                                <w:rFonts w:ascii="Times New Roman" w:hAnsi="Times New Roman" w:cs="Times New Roman"/>
+                                <w:sz w:val="24"/>
+                                <w:szCs w:val="24"/>
+                              </w:rPr>
+                              <w:t xml:space="preserve"> to the repository and saves its. </w:t>
+                            </w:r>
+                          </w:p>
+                        </w:txbxContent>
+                      </wps:txbx>
+                      <wps:bodyPr rot="0" vert="horz" wrap="square" lIns="91440" tIns="45720" rIns="91440" bIns="45720" anchor="t" anchorCtr="0">
+                        <a:noAutofit/>
+                      </wps:bodyPr>
+                    </wps:wsp>
+                  </a:graphicData>
+                </a:graphic>
+                <wp14:sizeRelH relativeFrom="margin">
+                  <wp14:pctWidth>0</wp14:pctWidth>
+                </wp14:sizeRelH>
+                <wp14:sizeRelV relativeFrom="margin">
+                  <wp14:pctHeight>0</wp14:pctHeight>
+                </wp14:sizeRelV>
+              </wp:anchor>
+            </w:drawing>
+          </mc:Choice>
+          <mc:Fallback>
+            <w:pict>
+              <v:shape w14:anchorId="6CC52BA4" id="_x0000_s1032" type="#_x0000_t202" style="position:absolute;margin-left:426.75pt;margin-top:.5pt;width:173.25pt;height:85.5pt;z-index:-251630592;visibility:visible;mso-wrap-style:square;mso-width-percent:0;mso-height-percent:0;mso-wrap-distance-left:9pt;mso-wrap-distance-top:3.6pt;mso-wrap-distance-right:9pt;mso-wrap-distance-bottom:3.6pt;mso-position-horizontal:absolute;mso-position-horizontal-relative:page;mso-position-vertical:absolute;mso-position-vertical-relative:text;mso-width-percent:0;mso-height-percent:0;mso-width-relative:margin;mso-height-relative:margin;v-text-anchor:top" o:gfxdata="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">
+                <v:textbox>
+                  <w:txbxContent>
+                    <w:p>
+                      <w:pPr>
+                        <w:rPr>
+                          <w:rFonts w:ascii="Times New Roman" w:hAnsi="Times New Roman" w:cs="Times New Roman"/>
+                          <w:sz w:val="24"/>
+                          <w:szCs w:val="24"/>
+                        </w:rPr>
+                      </w:pPr>
+                      <w:r>
+                        <w:rPr>
+                          <w:rFonts w:ascii="Times New Roman" w:hAnsi="Times New Roman" w:cs="Times New Roman"/>
+                          <w:sz w:val="24"/>
+                          <w:szCs w:val="24"/>
+                        </w:rPr>
+                        <w:t xml:space="preserve">Once the command, </w:t>
+                      </w:r>
+                      <w:r>
+                        <w:rPr>
+                          <w:rFonts w:ascii="Times New Roman" w:hAnsi="Times New Roman" w:cs="Times New Roman"/>
+                          <w:b/>
+                          <w:bCs/>
+                          <w:sz w:val="24"/>
+                          <w:szCs w:val="24"/>
+                        </w:rPr>
+                        <w:t>“</w:t>
+                      </w:r>
+                      <w:r>
+                        <w:rPr>
+                          <w:rFonts w:ascii="Times New Roman" w:hAnsi="Times New Roman" w:cs="Times New Roman"/>
+                          <w:b/>
+                          <w:bCs/>
+                          <w:sz w:val="24"/>
+                          <w:szCs w:val="24"/>
+                        </w:rPr>
+                        <w:t>g</w:t>
+                      </w:r>
+                      <w:r>
+                        <w:rPr>
+                          <w:rFonts w:ascii="Times New Roman" w:hAnsi="Times New Roman" w:cs="Times New Roman"/>
+                          <w:b/>
+                          <w:bCs/>
+                          <w:sz w:val="24"/>
+                          <w:szCs w:val="24"/>
+                        </w:rPr>
+                        <w:t>it commit”</w:t>
+                      </w:r>
+                      <w:r>
+                        <w:rPr>
+                          <w:rFonts w:ascii="Times New Roman" w:hAnsi="Times New Roman" w:cs="Times New Roman"/>
+                          <w:sz w:val="24"/>
+                          <w:szCs w:val="24"/>
+                        </w:rPr>
+                        <w:t xml:space="preserve"> is implemented, it makes changes to the repository. It has a new commit</w:t>
+                      </w:r>
+                      <w:r>
+                        <w:rPr>
+                          <w:rFonts w:ascii="Times New Roman" w:hAnsi="Times New Roman" w:cs="Times New Roman"/>
+                          <w:b/>
+                          <w:bCs/>
+                          <w:sz w:val="24"/>
+                          <w:szCs w:val="24"/>
+                        </w:rPr>
+                        <w:t xml:space="preserve"> C2</w:t>
+                      </w:r>
+                      <w:r>
+                        <w:rPr>
+                          <w:rFonts w:ascii="Times New Roman" w:hAnsi="Times New Roman" w:cs="Times New Roman"/>
+                          <w:sz w:val="24"/>
+                          <w:szCs w:val="24"/>
+                        </w:rPr>
+                        <w:t xml:space="preserve"> to the repository and saves its. </w:t>
+                      </w:r>
+                    </w:p>
+                  </w:txbxContent>
+                </v:textbox>
+                <w10:wrap type="through" anchorx="page"/>
+              </v:shape>
+            </w:pict>
+          </mc:Fallback>
+        </mc:AlternateContent>
+      </w:r>
+    </w:p>
+    <w:p>
+      <w:pPr>
+        <w:rPr>
+          <w:rFonts w:ascii="Times New Roman" w:hAnsi="Times New Roman" w:cs="Times New Roman"/>
+          <w:b/>
+          <w:bCs/>
+          <w:sz w:val="24"/>
+          <w:szCs w:val="24"/>
+        </w:rPr>
+      </w:pPr>
+    </w:p>
+    <w:p>
+      <w:pPr>
+        <w:rPr>
+          <w:rFonts w:ascii="Times New Roman" w:hAnsi="Times New Roman" w:cs="Times New Roman"/>
+          <w:b/>
+          <w:bCs/>
+          <w:sz w:val="24"/>
+          <w:szCs w:val="24"/>
+        </w:rPr>
+      </w:pPr>
+    </w:p>
+    <w:p>
+      <w:pPr>
+        <w:rPr>
+          <w:rFonts w:ascii="Times New Roman" w:hAnsi="Times New Roman" w:cs="Times New Roman"/>
+          <w:b/>
+          <w:bCs/>
+          <w:sz w:val="24"/>
+          <w:szCs w:val="24"/>
+        </w:rPr>
+      </w:pPr>
+      <w:r>
+        <w:rPr>
+          <w:rFonts w:ascii="Times New Roman" w:hAnsi="Times New Roman" w:cs="Times New Roman"/>
+          <w:b/>
+          <w:bCs/>
+          <w:noProof/>
+          <w:sz w:val="24"/>
+          <w:szCs w:val="24"/>
+        </w:rPr>
+        <mc:AlternateContent>
+          <mc:Choice Requires="wps">
+            <w:drawing>
+              <wp:anchor distT="0" distB="0" distL="114300" distR="114300" simplePos="0" relativeHeight="251684864" behindDoc="0" locked="0" layoutInCell="1" allowOverlap="1" wp14:anchorId="1559B533" wp14:editId="2D892D4F">
+                <wp:simplePos x="0" y="0"/>
+                <wp:positionH relativeFrom="column">
+                  <wp:posOffset>4286250</wp:posOffset>
+                </wp:positionH>
+                <wp:positionV relativeFrom="paragraph">
+                  <wp:posOffset>251459</wp:posOffset>
+                </wp:positionV>
+                <wp:extent cx="438150" cy="504825"/>
+                <wp:effectExtent l="0" t="38100" r="57150" b="28575"/>
+                <wp:wrapNone/>
+                <wp:docPr id="5" name="Straight Arrow Connector 5"/>
+                <wp:cNvGraphicFramePr/>
+                <a:graphic xmlns:a="http://schemas.openxmlformats.org/drawingml/2006/main">
+                  <a:graphicData uri="http://schemas.microsoft.com/office/word/2010/wordprocessingShape">
+                    <wps:wsp>
+                      <wps:cNvCnPr/>
+                      <wps:spPr>
+                        <a:xfrm flipV="1">
+                          <a:off x="0" y="0"/>
+                          <a:ext cx="438150" cy="504825"/>
+                        </a:xfrm>
+                        <a:prstGeom prst="straightConnector1">
+                          <a:avLst/>
+                        </a:prstGeom>
+                        <a:ln>
+                          <a:solidFill>
+                            <a:srgbClr val="C00000"/>
+                          </a:solidFill>
+                          <a:tailEnd type="triangle"/>
+                        </a:ln>
+                      </wps:spPr>
+                      <wps:style>
+                        <a:lnRef idx="1">
+                          <a:schemeClr val="accent1"/>
+                        </a:lnRef>
+                        <a:fillRef idx="0">
+                          <a:schemeClr val="accent1"/>
+                        </a:fillRef>
+                        <a:effectRef idx="0">
+                          <a:schemeClr val="accent1"/>
+                        </a:effectRef>
+                        <a:fontRef idx="minor">
+                          <a:schemeClr val="tx1"/>
+                        </a:fontRef>
+                      </wps:style>
+                      <wps:bodyPr/>
+                    </wps:wsp>
+                  </a:graphicData>
+                </a:graphic>
+                <wp14:sizeRelH relativeFrom="margin">
+                  <wp14:pctWidth>0</wp14:pctWidth>
+                </wp14:sizeRelH>
+                <wp14:sizeRelV relativeFrom="margin">
+                  <wp14:pctHeight>0</wp14:pctHeight>
+                </wp14:sizeRelV>
+              </wp:anchor>
+            </w:drawing>
+          </mc:Choice>
+          <mc:Fallback>
+            <w:pict>
+              <v:shape w14:anchorId="4ACDCAA0" id="Straight Arrow Connector 5" o:spid="_x0000_s1026" type="#_x0000_t32" style="position:absolute;margin-left:337.5pt;margin-top:19.8pt;width:34.5pt;height:39.75pt;flip:y;z-index:251684864;visibility:visible;mso-wrap-style:square;mso-width-percent:0;mso-height-percent:0;mso-wrap-distance-left:9pt;mso-wrap-distance-top:0;mso-wrap-distance-right:9pt;mso-wrap-distance-bottom:0;mso-position-horizontal:absolute;mso-position-horizontal-relative:text;mso-position-vertical:absolute;mso-position-vertical-relative:text;mso-width-percent:0;mso-height-percent:0;mso-width-relative:margin;mso-height-relative:margin" o:gfxdata="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" strokecolor="#c00000" strokeweight=".5pt">
+                <v:stroke endarrow="block" joinstyle="miter"/>
+              </v:shape>
+            </w:pict>
+          </mc:Fallback>
+        </mc:AlternateContent>
+      </w:r>
+      <w:r>
+        <w:rPr>
+          <w:rFonts w:ascii="Times New Roman" w:hAnsi="Times New Roman" w:cs="Times New Roman"/>
+          <w:b/>
+          <w:bCs/>
+          <w:noProof/>
+          <w:sz w:val="24"/>
+          <w:szCs w:val="24"/>
+        </w:rPr>
+        <mc:AlternateContent>
+          <mc:Choice Requires="wps">
+            <w:drawing>
+              <wp:anchor distT="0" distB="0" distL="114300" distR="114300" simplePos="0" relativeHeight="251682816" behindDoc="0" locked="0" layoutInCell="1" allowOverlap="1" wp14:anchorId="029C09FE" wp14:editId="37380408">
+                <wp:simplePos x="0" y="0"/>
+                <wp:positionH relativeFrom="column">
+                  <wp:posOffset>952500</wp:posOffset>
+                </wp:positionH>
+                <wp:positionV relativeFrom="paragraph">
+                  <wp:posOffset>186690</wp:posOffset>
+                </wp:positionV>
+                <wp:extent cx="57150" cy="447675"/>
+                <wp:effectExtent l="19050" t="38100" r="57150" b="28575"/>
+                <wp:wrapNone/>
+                <wp:docPr id="4" name="Straight Arrow Connector 4"/>
+                <wp:cNvGraphicFramePr/>
+                <a:graphic xmlns:a="http://schemas.openxmlformats.org/drawingml/2006/main">
+                  <a:graphicData uri="http://schemas.microsoft.com/office/word/2010/wordprocessingShape">
+                    <wps:wsp>
+                      <wps:cNvCnPr/>
+                      <wps:spPr>
+                        <a:xfrm flipV="1">
+                          <a:off x="0" y="0"/>
+                          <a:ext cx="57150" cy="447675"/>
+                        </a:xfrm>
+                        <a:prstGeom prst="straightConnector1">
+                          <a:avLst/>
+                        </a:prstGeom>
+                        <a:ln>
+                          <a:solidFill>
+                            <a:srgbClr val="C00000"/>
+                          </a:solidFill>
+                          <a:tailEnd type="triangle"/>
+                        </a:ln>
+                      </wps:spPr>
+                      <wps:style>
+                        <a:lnRef idx="1">
+                          <a:schemeClr val="accent1"/>
+                        </a:lnRef>
+                        <a:fillRef idx="0">
+                          <a:schemeClr val="accent1"/>
+                        </a:fillRef>
+                        <a:effectRef idx="0">
+                          <a:schemeClr val="accent1"/>
+                        </a:effectRef>
+                        <a:fontRef idx="minor">
+                          <a:schemeClr val="tx1"/>
+                        </a:fontRef>
+                      </wps:style>
+                      <wps:bodyPr/>
+                    </wps:wsp>
+                  </a:graphicData>
+                </a:graphic>
+                <wp14:sizeRelH relativeFrom="margin">
+                  <wp14:pctWidth>0</wp14:pctWidth>
+                </wp14:sizeRelH>
+                <wp14:sizeRelV relativeFrom="margin">
+                  <wp14:pctHeight>0</wp14:pctHeight>
+                </wp14:sizeRelV>
+              </wp:anchor>
+            </w:drawing>
+          </mc:Choice>
+          <mc:Fallback>
+            <w:pict>
+              <v:shape w14:anchorId="5D50700E" id="Straight Arrow Connector 4" o:spid="_x0000_s1026" type="#_x0000_t32" style="position:absolute;margin-left:75pt;margin-top:14.7pt;width:4.5pt;height:35.25pt;flip:y;z-index:251682816;visibility:visible;mso-wrap-style:square;mso-width-percent:0;mso-height-percent:0;mso-wrap-distance-left:9pt;mso-wrap-distance-top:0;mso-wrap-distance-right:9pt;mso-wrap-distance-bottom:0;mso-position-horizontal:absolute;mso-position-horizontal-relative:text;mso-position-vertical:absolute;mso-position-vertical-relative:text;mso-width-percent:0;mso-height-percent:0;mso-width-relative:margin;mso-height-relative:margin" o:gfxdata="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" strokecolor="#c00000" strokeweight=".5pt">
+                <v:stroke endarrow="block" joinstyle="miter"/>
+              </v:shape>
+            </w:pict>
+          </mc:Fallback>
+        </mc:AlternateContent>
+      </w:r>
+    </w:p>
+    <w:p>
+      <w:pPr>
+        <w:rPr>
+          <w:rFonts w:ascii="Times New Roman" w:hAnsi="Times New Roman" w:cs="Times New Roman"/>
+          <w:b/>
+          <w:bCs/>
+          <w:sz w:val="24"/>
+          <w:szCs w:val="24"/>
+        </w:rPr>
+      </w:pPr>
+    </w:p>
+    <w:p>
+      <w:pPr>
+        <w:rPr>
+          <w:rFonts w:ascii="Times New Roman" w:hAnsi="Times New Roman" w:cs="Times New Roman"/>
+          <w:b/>
+          <w:bCs/>
+          <w:sz w:val="24"/>
+          <w:szCs w:val="24"/>
+        </w:rPr>
+      </w:pPr>
+      <w:r>
+        <w:rPr>
+          <w:rFonts w:ascii="Times New Roman" w:hAnsi="Times New Roman" w:cs="Times New Roman"/>
+          <w:b/>
+          <w:bCs/>
+          <w:noProof/>
+          <w:sz w:val="24"/>
+          <w:szCs w:val="24"/>
+        </w:rPr>
+        <mc:AlternateContent>
+          <mc:Choice Requires="wps">
+            <w:drawing>
+              <wp:anchor distT="45720" distB="45720" distL="114300" distR="114300" simplePos="0" relativeHeight="251683840" behindDoc="0" locked="0" layoutInCell="1" allowOverlap="1" wp14:anchorId="7AFF6792" wp14:editId="36E7D095">
+                <wp:simplePos x="0" y="0"/>
+                <wp:positionH relativeFrom="margin">
+                  <wp:posOffset>-140823</wp:posOffset>
+                </wp:positionH>
+                <wp:positionV relativeFrom="paragraph">
+                  <wp:posOffset>68434</wp:posOffset>
+                </wp:positionV>
+                <wp:extent cx="2300605" cy="713105"/>
+                <wp:effectExtent l="0" t="0" r="10795" b="10795"/>
+                <wp:wrapSquare wrapText="bothSides"/>
+                <wp:docPr id="217" name="Text Box 2"/>
+                <wp:cNvGraphicFramePr>
+                  <a:graphicFrameLocks xmlns:a="http://schemas.openxmlformats.org/drawingml/2006/main"/>
+                </wp:cNvGraphicFramePr>
+                <a:graphic xmlns:a="http://schemas.openxmlformats.org/drawingml/2006/main">
+                  <a:graphicData uri="http://schemas.microsoft.com/office/word/2010/wordprocessingShape">
+                    <wps:wsp>
+                      <wps:cNvSpPr txBox="1">
+                        <a:spLocks noChangeArrowheads="1"/>
+                      </wps:cNvSpPr>
+                      <wps:spPr bwMode="auto">
+                        <a:xfrm>
+                          <a:off x="0" y="0"/>
+                          <a:ext cx="2300605" cy="713105"/>
+                        </a:xfrm>
+                        <a:prstGeom prst="rect">
+                          <a:avLst/>
+                        </a:prstGeom>
+                        <a:solidFill>
+                          <a:srgbClr val="FFFFFF"/>
+                        </a:solidFill>
+                        <a:ln w="9525">
+                          <a:solidFill>
+                            <a:srgbClr val="000000"/>
+                          </a:solidFill>
+                          <a:miter lim="800000"/>
+                          <a:headEnd/>
+                          <a:tailEnd/>
+                        </a:ln>
+                      </wps:spPr>
+                      <wps:txbx>
+                        <w:txbxContent>
+                          <w:p>
+                            <w:pPr>
+                              <w:rPr>
+                                <w:rFonts w:ascii="Times New Roman" w:hAnsi="Times New Roman" w:cs="Times New Roman"/>
+                                <w:sz w:val="24"/>
+                                <w:szCs w:val="24"/>
+                              </w:rPr>
+                            </w:pPr>
+                            <w:r>
+                              <w:rPr>
+                                <w:rFonts w:ascii="Times New Roman" w:hAnsi="Times New Roman" w:cs="Times New Roman"/>
+                                <w:sz w:val="24"/>
+                                <w:szCs w:val="24"/>
+                              </w:rPr>
+                              <w:t xml:space="preserve">Original git repository with two commits. The initial commit is </w:t>
+                            </w:r>
+                            <w:r>
+                              <w:rPr>
+                                <w:rFonts w:ascii="Times New Roman" w:hAnsi="Times New Roman" w:cs="Times New Roman"/>
+                                <w:b/>
+                                <w:bCs/>
+                                <w:sz w:val="24"/>
+                                <w:szCs w:val="24"/>
+                              </w:rPr>
+                              <w:t>C0</w:t>
+                            </w:r>
+                            <w:r>
+                              <w:rPr>
+                                <w:rFonts w:ascii="Times New Roman" w:hAnsi="Times New Roman" w:cs="Times New Roman"/>
+                                <w:sz w:val="24"/>
+                                <w:szCs w:val="24"/>
+                              </w:rPr>
+                              <w:t xml:space="preserve"> and the following commit is </w:t>
+                            </w:r>
+                            <w:r>
+                              <w:rPr>
+                                <w:rFonts w:ascii="Times New Roman" w:hAnsi="Times New Roman" w:cs="Times New Roman"/>
+                                <w:b/>
+                                <w:bCs/>
+                                <w:sz w:val="24"/>
+                                <w:szCs w:val="24"/>
+                              </w:rPr>
+                              <w:t>C1</w:t>
+                            </w:r>
+                          </w:p>
+                        </w:txbxContent>
+                      </wps:txbx>
+                      <wps:bodyPr rot="0" vert="horz" wrap="square" lIns="91440" tIns="45720" rIns="91440" bIns="45720" anchor="t" anchorCtr="0">
+                        <a:noAutofit/>
+                      </wps:bodyPr>
+                    </wps:wsp>
+                  </a:graphicData>
+                </a:graphic>
+                <wp14:sizeRelH relativeFrom="margin">
+                  <wp14:pctWidth>0</wp14:pctWidth>
+                </wp14:sizeRelH>
+                <wp14:sizeRelV relativeFrom="margin">
+                  <wp14:pctHeight>0</wp14:pctHeight>
+                </wp14:sizeRelV>
+              </wp:anchor>
+            </w:drawing>
+          </mc:Choice>
+          <mc:Fallback>
+            <w:pict>
+              <v:shape w14:anchorId="7AFF6792" id="_x0000_s1033" type="#_x0000_t202" style="position:absolute;margin-left:-11.1pt;margin-top:5.4pt;width:181.15pt;height:56.15pt;z-index:251683840;visibility:visible;mso-wrap-style:square;mso-width-percent:0;mso-height-percent:0;mso-wrap-distance-left:9pt;mso-wrap-distance-top:3.6pt;mso-wrap-distance-right:9pt;mso-wrap-distance-bottom:3.6pt;mso-position-horizontal:absolute;mso-position-horizontal-relative:margin;mso-position-vertical:absolute;mso-position-vertical-relative:text;mso-width-percent:0;mso-height-percent:0;mso-width-relative:margin;mso-height-relative:margin;v-text-anchor:top" o:gfxdata="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">
+                <v:textbox>
+                  <w:txbxContent>
+                    <w:p>
+                      <w:pPr>
+                        <w:rPr>
+                          <w:rFonts w:ascii="Times New Roman" w:hAnsi="Times New Roman" w:cs="Times New Roman"/>
+                          <w:sz w:val="24"/>
+                          <w:szCs w:val="24"/>
+                        </w:rPr>
+                      </w:pPr>
+                      <w:r>
+                        <w:rPr>
+                          <w:rFonts w:ascii="Times New Roman" w:hAnsi="Times New Roman" w:cs="Times New Roman"/>
+                          <w:sz w:val="24"/>
+                          <w:szCs w:val="24"/>
+                        </w:rPr>
+                        <w:t xml:space="preserve">Original git repository with two commits. The initial commit is </w:t>
+                      </w:r>
+                      <w:r>
+                        <w:rPr>
+                          <w:rFonts w:ascii="Times New Roman" w:hAnsi="Times New Roman" w:cs="Times New Roman"/>
+                          <w:b/>
+                          <w:bCs/>
+                          <w:sz w:val="24"/>
+                          <w:szCs w:val="24"/>
+                        </w:rPr>
+                        <w:t>C0</w:t>
+                      </w:r>
+                      <w:r>
+                        <w:rPr>
+                          <w:rFonts w:ascii="Times New Roman" w:hAnsi="Times New Roman" w:cs="Times New Roman"/>
+                          <w:sz w:val="24"/>
+                          <w:szCs w:val="24"/>
+                        </w:rPr>
+                        <w:t xml:space="preserve"> and the following commit is </w:t>
+                      </w:r>
+                      <w:r>
+                        <w:rPr>
+                          <w:rFonts w:ascii="Times New Roman" w:hAnsi="Times New Roman" w:cs="Times New Roman"/>
+                          <w:b/>
+                          <w:bCs/>
+                          <w:sz w:val="24"/>
+                          <w:szCs w:val="24"/>
+                        </w:rPr>
+                        <w:t>C1</w:t>
+                      </w:r>
+                    </w:p>
+                  </w:txbxContent>
+                </v:textbox>
+                <w10:wrap type="square" anchorx="margin"/>
+              </v:shape>
+            </w:pict>
+          </mc:Fallback>
+        </mc:AlternateContent>
+      </w:r>
+    </w:p>
+    <w:p>
+      <w:pPr>
+        <w:rPr>
+          <w:rFonts w:ascii="Times New Roman" w:hAnsi="Times New Roman" w:cs="Times New Roman"/>
+          <w:b/>
+          <w:bCs/>
+          <w:sz w:val="24"/>
+          <w:szCs w:val="24"/>
+        </w:rPr>
+      </w:pPr>
+    </w:p>
+    <w:p>
+      <w:pPr>
+        <w:rPr>
+          <w:rFonts w:ascii="Times New Roman" w:hAnsi="Times New Roman" w:cs="Times New Roman"/>
+          <w:b/>
+          <w:bCs/>
+          <w:sz w:val="24"/>
+          <w:szCs w:val="24"/>
+        </w:rPr>
+      </w:pPr>
+    </w:p>
+    <w:p>
+      <w:pPr>
+        <w:jc w:val="center"/>
+      </w:pPr>
+      <w:bookmarkStart w:id="0" w:name="_GoBack"/>
+      <w:bookmarkEnd w:id="0"/>
+    </w:p>
     <w:sectPr>
       <w:pgSz w:w="12240" w:h="15840"/>
       <w:pgMar w:top="1440" w:right="1440" w:bottom="1440" w:left="1440" w:header="720" w:footer="720" w:gutter="0"/>

</xml_diff>

<commit_message>
Feature: Added definition of the term Merge.
</commit_message>
<xml_diff>
--- a/Mini-project1.docx
+++ b/Mini-project1.docx
@@ -459,7 +459,7 @@
           </mc:Choice>
           <mc:Fallback>
             <w:pict>
-              <v:shapetype w14:anchorId="0894D319" id="_x0000_t32" coordsize="21600,21600" o:spt="32" o:oned="t" path="m,l21600,21600e" filled="f">
+              <v:shapetype w14:anchorId="6ECF998E" id="_x0000_t32" coordsize="21600,21600" o:spt="32" o:oned="t" path="m,l21600,21600e" filled="f">
                 <v:path arrowok="t" fillok="f" o:connecttype="none"/>
                 <o:lock v:ext="edit" shapetype="t"/>
               </v:shapetype>
@@ -580,7 +580,7 @@
           </mc:Choice>
           <mc:Fallback>
             <w:pict>
-              <v:shape w14:anchorId="289AA0A3" id="Straight Arrow Connector 26" o:spid="_x0000_s1026" type="#_x0000_t32" style="position:absolute;margin-left:187.5pt;margin-top:209pt;width:23.25pt;height:37.5pt;flip:x y;z-index:251664384;visibility:visible;mso-wrap-style:square;mso-width-percent:0;mso-height-percent:0;mso-wrap-distance-left:9pt;mso-wrap-distance-top:0;mso-wrap-distance-right:9pt;mso-wrap-distance-bottom:0;mso-position-horizontal:absolute;mso-position-horizontal-relative:margin;mso-position-vertical:absolute;mso-position-vertical-relative:text;mso-width-percent:0;mso-height-percent:0;mso-width-relative:margin;mso-height-relative:margin" o:gfxdata="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" strokecolor="#c00000" strokeweight=".5pt">
+              <v:shape w14:anchorId="71288504" id="Straight Arrow Connector 26" o:spid="_x0000_s1026" type="#_x0000_t32" style="position:absolute;margin-left:187.5pt;margin-top:209pt;width:23.25pt;height:37.5pt;flip:x y;z-index:251664384;visibility:visible;mso-wrap-style:square;mso-width-percent:0;mso-height-percent:0;mso-wrap-distance-left:9pt;mso-wrap-distance-top:0;mso-wrap-distance-right:9pt;mso-wrap-distance-bottom:0;mso-position-horizontal:absolute;mso-position-horizontal-relative:margin;mso-position-vertical:absolute;mso-position-vertical-relative:text;mso-width-percent:0;mso-height-percent:0;mso-width-relative:margin;mso-height-relative:margin" o:gfxdata="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" strokecolor="#c00000" strokeweight=".5pt">
                 <v:stroke endarrow="block" joinstyle="miter"/>
                 <w10:wrap anchorx="margin"/>
               </v:shape>
@@ -1137,7 +1137,7 @@
           </mc:Choice>
           <mc:Fallback>
             <w:pict>
-              <v:shape w14:anchorId="01877375" id="Straight Arrow Connector 19" o:spid="_x0000_s1026" type="#_x0000_t32" style="position:absolute;margin-left:324pt;margin-top:6.7pt;width:5.25pt;height:36.75pt;flip:y;z-index:251670528;visibility:visible;mso-wrap-style:square;mso-width-percent:0;mso-height-percent:0;mso-wrap-distance-left:9pt;mso-wrap-distance-top:0;mso-wrap-distance-right:9pt;mso-wrap-distance-bottom:0;mso-position-horizontal:absolute;mso-position-horizontal-relative:text;mso-position-vertical:absolute;mso-position-vertical-relative:text;mso-width-percent:0;mso-height-percent:0;mso-width-relative:margin;mso-height-relative:margin" o:gfxdata="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" strokecolor="#c00000" strokeweight=".5pt">
+              <v:shape w14:anchorId="28E32CD3" id="Straight Arrow Connector 19" o:spid="_x0000_s1026" type="#_x0000_t32" style="position:absolute;margin-left:324pt;margin-top:6.7pt;width:5.25pt;height:36.75pt;flip:y;z-index:251670528;visibility:visible;mso-wrap-style:square;mso-width-percent:0;mso-height-percent:0;mso-wrap-distance-left:9pt;mso-wrap-distance-top:0;mso-wrap-distance-right:9pt;mso-wrap-distance-bottom:0;mso-position-horizontal:absolute;mso-position-horizontal-relative:text;mso-position-vertical:absolute;mso-position-vertical-relative:text;mso-width-percent:0;mso-height-percent:0;mso-width-relative:margin;mso-height-relative:margin" o:gfxdata="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" strokecolor="#c00000" strokeweight=".5pt">
                 <v:stroke endarrow="block" joinstyle="miter"/>
               </v:shape>
             </w:pict>
@@ -1217,7 +1217,7 @@
           </mc:Choice>
           <mc:Fallback>
             <w:pict>
-              <v:shape w14:anchorId="03B2EB99" id="Straight Arrow Connector 16" o:spid="_x0000_s1026" type="#_x0000_t32" style="position:absolute;margin-left:80.25pt;margin-top:9.35pt;width:5.25pt;height:36.75pt;flip:y;z-index:251667456;visibility:visible;mso-wrap-style:square;mso-width-percent:0;mso-height-percent:0;mso-wrap-distance-left:9pt;mso-wrap-distance-top:0;mso-wrap-distance-right:9pt;mso-wrap-distance-bottom:0;mso-position-horizontal:absolute;mso-position-horizontal-relative:text;mso-position-vertical:absolute;mso-position-vertical-relative:text;mso-width-percent:0;mso-height-percent:0;mso-width-relative:margin;mso-height-relative:margin" o:gfxdata="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" strokecolor="#c00000" strokeweight=".5pt">
+              <v:shape w14:anchorId="49D99C4B" id="Straight Arrow Connector 16" o:spid="_x0000_s1026" type="#_x0000_t32" style="position:absolute;margin-left:80.25pt;margin-top:9.35pt;width:5.25pt;height:36.75pt;flip:y;z-index:251667456;visibility:visible;mso-wrap-style:square;mso-width-percent:0;mso-height-percent:0;mso-wrap-distance-left:9pt;mso-wrap-distance-top:0;mso-wrap-distance-right:9pt;mso-wrap-distance-bottom:0;mso-position-horizontal:absolute;mso-position-horizontal-relative:text;mso-position-vertical:absolute;mso-position-vertical-relative:text;mso-width-percent:0;mso-height-percent:0;mso-width-relative:margin;mso-height-relative:margin" o:gfxdata="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" strokecolor="#c00000" strokeweight=".5pt">
                 <v:stroke endarrow="block" joinstyle="miter"/>
               </v:shape>
             </w:pict>
@@ -2043,7 +2043,7 @@
           </mc:Choice>
           <mc:Fallback>
             <w:pict>
-              <v:shape w14:anchorId="69B3466B" id="Straight Arrow Connector 11" o:spid="_x0000_s1026" type="#_x0000_t32" style="position:absolute;margin-left:310.5pt;margin-top:3.7pt;width:5.25pt;height:36.75pt;flip:y;z-index:251677696;visibility:visible;mso-wrap-style:square;mso-width-percent:0;mso-height-percent:0;mso-wrap-distance-left:9pt;mso-wrap-distance-top:0;mso-wrap-distance-right:9pt;mso-wrap-distance-bottom:0;mso-position-horizontal:absolute;mso-position-horizontal-relative:text;mso-position-vertical:absolute;mso-position-vertical-relative:text;mso-width-percent:0;mso-height-percent:0;mso-width-relative:margin;mso-height-relative:margin" o:gfxdata="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" strokecolor="#c00000" strokeweight=".5pt">
+              <v:shape w14:anchorId="74706CEA" id="Straight Arrow Connector 11" o:spid="_x0000_s1026" type="#_x0000_t32" style="position:absolute;margin-left:310.5pt;margin-top:3.7pt;width:5.25pt;height:36.75pt;flip:y;z-index:251677696;visibility:visible;mso-wrap-style:square;mso-width-percent:0;mso-height-percent:0;mso-wrap-distance-left:9pt;mso-wrap-distance-top:0;mso-wrap-distance-right:9pt;mso-wrap-distance-bottom:0;mso-position-horizontal:absolute;mso-position-horizontal-relative:text;mso-position-vertical:absolute;mso-position-vertical-relative:text;mso-width-percent:0;mso-height-percent:0;mso-width-relative:margin;mso-height-relative:margin" o:gfxdata="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" strokecolor="#c00000" strokeweight=".5pt">
                 <v:stroke endarrow="block" joinstyle="miter"/>
               </v:shape>
             </w:pict>
@@ -2123,7 +2123,7 @@
           </mc:Choice>
           <mc:Fallback>
             <w:pict>
-              <v:shape w14:anchorId="40D9BFD8" id="Straight Arrow Connector 9" o:spid="_x0000_s1026" type="#_x0000_t32" style="position:absolute;margin-left:52.5pt;margin-top:10.6pt;width:5.25pt;height:36.75pt;flip:y;z-index:251675648;visibility:visible;mso-wrap-style:square;mso-width-percent:0;mso-height-percent:0;mso-wrap-distance-left:9pt;mso-wrap-distance-top:0;mso-wrap-distance-right:9pt;mso-wrap-distance-bottom:0;mso-position-horizontal:absolute;mso-position-horizontal-relative:text;mso-position-vertical:absolute;mso-position-vertical-relative:text;mso-width-percent:0;mso-height-percent:0;mso-width-relative:margin;mso-height-relative:margin" o:gfxdata="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" strokecolor="#c00000" strokeweight=".5pt">
+              <v:shape w14:anchorId="5D67C5BD" id="Straight Arrow Connector 9" o:spid="_x0000_s1026" type="#_x0000_t32" style="position:absolute;margin-left:52.5pt;margin-top:10.6pt;width:5.25pt;height:36.75pt;flip:y;z-index:251675648;visibility:visible;mso-wrap-style:square;mso-width-percent:0;mso-height-percent:0;mso-wrap-distance-left:9pt;mso-wrap-distance-top:0;mso-wrap-distance-right:9pt;mso-wrap-distance-bottom:0;mso-position-horizontal:absolute;mso-position-horizontal-relative:text;mso-position-vertical:absolute;mso-position-vertical-relative:text;mso-width-percent:0;mso-height-percent:0;mso-width-relative:margin;mso-height-relative:margin" o:gfxdata="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" strokecolor="#c00000" strokeweight=".5pt">
                 <v:stroke endarrow="block" joinstyle="miter"/>
               </v:shape>
             </w:pict>
@@ -3117,7 +3117,7 @@
           </mc:Choice>
           <mc:Fallback>
             <w:pict>
-              <v:shape w14:anchorId="4ACDCAA0" id="Straight Arrow Connector 5" o:spid="_x0000_s1026" type="#_x0000_t32" style="position:absolute;margin-left:337.5pt;margin-top:19.8pt;width:34.5pt;height:39.75pt;flip:y;z-index:251684864;visibility:visible;mso-wrap-style:square;mso-width-percent:0;mso-height-percent:0;mso-wrap-distance-left:9pt;mso-wrap-distance-top:0;mso-wrap-distance-right:9pt;mso-wrap-distance-bottom:0;mso-position-horizontal:absolute;mso-position-horizontal-relative:text;mso-position-vertical:absolute;mso-position-vertical-relative:text;mso-width-percent:0;mso-height-percent:0;mso-width-relative:margin;mso-height-relative:margin" o:gfxdata="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" strokecolor="#c00000" strokeweight=".5pt">
+              <v:shape w14:anchorId="3A6191E6" id="Straight Arrow Connector 5" o:spid="_x0000_s1026" type="#_x0000_t32" style="position:absolute;margin-left:337.5pt;margin-top:19.8pt;width:34.5pt;height:39.75pt;flip:y;z-index:251684864;visibility:visible;mso-wrap-style:square;mso-width-percent:0;mso-height-percent:0;mso-wrap-distance-left:9pt;mso-wrap-distance-top:0;mso-wrap-distance-right:9pt;mso-wrap-distance-bottom:0;mso-position-horizontal:absolute;mso-position-horizontal-relative:text;mso-position-vertical:absolute;mso-position-vertical-relative:text;mso-width-percent:0;mso-height-percent:0;mso-width-relative:margin;mso-height-relative:margin" o:gfxdata="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" strokecolor="#c00000" strokeweight=".5pt">
                 <v:stroke endarrow="block" joinstyle="miter"/>
               </v:shape>
             </w:pict>
@@ -3197,7 +3197,7 @@
           </mc:Choice>
           <mc:Fallback>
             <w:pict>
-              <v:shape w14:anchorId="5D50700E" id="Straight Arrow Connector 4" o:spid="_x0000_s1026" type="#_x0000_t32" style="position:absolute;margin-left:75pt;margin-top:14.7pt;width:4.5pt;height:35.25pt;flip:y;z-index:251682816;visibility:visible;mso-wrap-style:square;mso-width-percent:0;mso-height-percent:0;mso-wrap-distance-left:9pt;mso-wrap-distance-top:0;mso-wrap-distance-right:9pt;mso-wrap-distance-bottom:0;mso-position-horizontal:absolute;mso-position-horizontal-relative:text;mso-position-vertical:absolute;mso-position-vertical-relative:text;mso-width-percent:0;mso-height-percent:0;mso-width-relative:margin;mso-height-relative:margin" o:gfxdata="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" strokecolor="#c00000" strokeweight=".5pt">
+              <v:shape w14:anchorId="535BFD85" id="Straight Arrow Connector 4" o:spid="_x0000_s1026" type="#_x0000_t32" style="position:absolute;margin-left:75pt;margin-top:14.7pt;width:4.5pt;height:35.25pt;flip:y;z-index:251682816;visibility:visible;mso-wrap-style:square;mso-width-percent:0;mso-height-percent:0;mso-wrap-distance-left:9pt;mso-wrap-distance-top:0;mso-wrap-distance-right:9pt;mso-wrap-distance-bottom:0;mso-position-horizontal:absolute;mso-position-horizontal-relative:text;mso-position-vertical:absolute;mso-position-vertical-relative:text;mso-width-percent:0;mso-height-percent:0;mso-width-relative:margin;mso-height-relative:margin" o:gfxdata="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" strokecolor="#c00000" strokeweight=".5pt">
                 <v:stroke endarrow="block" joinstyle="miter"/>
               </v:shape>
             </w:pict>
@@ -3401,6 +3401,1441 @@
           </mc:Fallback>
         </mc:AlternateContent>
       </w:r>
+    </w:p>
+    <w:p>
+      <w:pPr>
+        <w:rPr>
+          <w:rFonts w:ascii="Times New Roman" w:hAnsi="Times New Roman" w:cs="Times New Roman"/>
+          <w:b/>
+          <w:bCs/>
+          <w:sz w:val="24"/>
+          <w:szCs w:val="24"/>
+        </w:rPr>
+      </w:pPr>
+    </w:p>
+    <w:p>
+      <w:pPr>
+        <w:rPr>
+          <w:rFonts w:ascii="Times New Roman" w:hAnsi="Times New Roman" w:cs="Times New Roman"/>
+          <w:b/>
+          <w:bCs/>
+          <w:sz w:val="24"/>
+          <w:szCs w:val="24"/>
+        </w:rPr>
+      </w:pPr>
+    </w:p>
+    <w:p>
+      <w:pPr>
+        <w:pStyle w:val="ListParagraph"/>
+        <w:numPr>
+          <w:ilvl w:val="0"/>
+          <w:numId w:val="1"/>
+        </w:numPr>
+        <w:rPr>
+          <w:rFonts w:ascii="Times New Roman" w:hAnsi="Times New Roman" w:cs="Times New Roman"/>
+          <w:b/>
+          <w:bCs/>
+          <w:sz w:val="24"/>
+          <w:szCs w:val="24"/>
+        </w:rPr>
+      </w:pPr>
+      <w:r>
+        <w:rPr>
+          <w:rFonts w:ascii="Times New Roman" w:hAnsi="Times New Roman" w:cs="Times New Roman"/>
+          <w:b/>
+          <w:bCs/>
+          <w:sz w:val="24"/>
+          <w:szCs w:val="24"/>
+        </w:rPr>
+        <w:lastRenderedPageBreak/>
+        <w:t>Merge:</w:t>
+      </w:r>
+      <w:r>
+        <w:rPr>
+          <w:rFonts w:ascii="Times New Roman" w:hAnsi="Times New Roman" w:cs="Times New Roman"/>
+          <w:sz w:val="24"/>
+          <w:szCs w:val="24"/>
+        </w:rPr>
+        <w:t xml:space="preserve"> Merging essentially takes changes from one branch within the repository and applies them into another. This often takes place a pull request within the repository. This pull request can be done with the GitHub web interface if there are not conflicting changes on the branches. </w:t>
+      </w:r>
+    </w:p>
+    <w:p>
+      <w:pPr>
+        <w:jc w:val="center"/>
+        <w:rPr>
+          <w:rFonts w:ascii="Times New Roman" w:hAnsi="Times New Roman" w:cs="Times New Roman"/>
+          <w:b/>
+          <w:bCs/>
+          <w:sz w:val="24"/>
+          <w:szCs w:val="24"/>
+        </w:rPr>
+      </w:pPr>
+      <w:r>
+        <w:rPr>
+          <w:rFonts w:ascii="Times New Roman" w:hAnsi="Times New Roman" w:cs="Times New Roman"/>
+          <w:b/>
+          <w:bCs/>
+          <w:sz w:val="24"/>
+          <w:szCs w:val="24"/>
+        </w:rPr>
+        <w:t xml:space="preserve">Merging </w:t>
+      </w:r>
+      <w:proofErr w:type="spellStart"/>
+      <w:r>
+        <w:rPr>
+          <w:rFonts w:ascii="Times New Roman" w:hAnsi="Times New Roman" w:cs="Times New Roman"/>
+          <w:b/>
+          <w:bCs/>
+          <w:sz w:val="24"/>
+          <w:szCs w:val="24"/>
+        </w:rPr>
+        <w:t>bugFix</w:t>
+      </w:r>
+      <w:proofErr w:type="spellEnd"/>
+      <w:r>
+        <w:rPr>
+          <w:rFonts w:ascii="Times New Roman" w:hAnsi="Times New Roman" w:cs="Times New Roman"/>
+          <w:b/>
+          <w:bCs/>
+          <w:sz w:val="24"/>
+          <w:szCs w:val="24"/>
+        </w:rPr>
+        <w:t xml:space="preserve"> branch into master branch</w:t>
+      </w:r>
+    </w:p>
+    <w:p>
+      <w:pPr>
+        <w:pStyle w:val="ListParagraph"/>
+        <w:ind w:left="360"/>
+        <w:rPr>
+          <w:rFonts w:ascii="Times New Roman" w:hAnsi="Times New Roman" w:cs="Times New Roman"/>
+          <w:b/>
+          <w:bCs/>
+          <w:sz w:val="24"/>
+          <w:szCs w:val="24"/>
+        </w:rPr>
+      </w:pPr>
+      <w:r>
+        <w:rPr>
+          <w:noProof/>
+        </w:rPr>
+        <w:drawing>
+          <wp:anchor distT="0" distB="0" distL="114300" distR="114300" simplePos="0" relativeHeight="251688960" behindDoc="0" locked="0" layoutInCell="1" allowOverlap="1" wp14:anchorId="11A517F0" wp14:editId="05940A3D">
+            <wp:simplePos x="0" y="0"/>
+            <wp:positionH relativeFrom="column">
+              <wp:posOffset>3524250</wp:posOffset>
+            </wp:positionH>
+            <wp:positionV relativeFrom="paragraph">
+              <wp:posOffset>38100</wp:posOffset>
+            </wp:positionV>
+            <wp:extent cx="2124075" cy="2816860"/>
+            <wp:effectExtent l="0" t="0" r="9525" b="2540"/>
+            <wp:wrapSquare wrapText="bothSides"/>
+            <wp:docPr id="29" name="Picture 29"/>
+            <wp:cNvGraphicFramePr>
+              <a:graphicFrameLocks xmlns:a="http://schemas.openxmlformats.org/drawingml/2006/main" noChangeAspect="1"/>
+            </wp:cNvGraphicFramePr>
+            <a:graphic xmlns:a="http://schemas.openxmlformats.org/drawingml/2006/main">
+              <a:graphicData uri="http://schemas.openxmlformats.org/drawingml/2006/picture">
+                <pic:pic xmlns:pic="http://schemas.openxmlformats.org/drawingml/2006/picture">
+                  <pic:nvPicPr>
+                    <pic:cNvPr id="1" name=""/>
+                    <pic:cNvPicPr/>
+                  </pic:nvPicPr>
+                  <pic:blipFill>
+                    <a:blip r:embed="rId11">
+                      <a:extLst>
+                        <a:ext uri="{28A0092B-C50C-407E-A947-70E740481C1C}">
+                          <a14:useLocalDpi xmlns:a14="http://schemas.microsoft.com/office/drawing/2010/main" val="0"/>
+                        </a:ext>
+                      </a:extLst>
+                    </a:blip>
+                    <a:stretch>
+                      <a:fillRect/>
+                    </a:stretch>
+                  </pic:blipFill>
+                  <pic:spPr>
+                    <a:xfrm>
+                      <a:off x="0" y="0"/>
+                      <a:ext cx="2124075" cy="2816860"/>
+                    </a:xfrm>
+                    <a:prstGeom prst="rect">
+                      <a:avLst/>
+                    </a:prstGeom>
+                  </pic:spPr>
+                </pic:pic>
+              </a:graphicData>
+            </a:graphic>
+            <wp14:sizeRelH relativeFrom="page">
+              <wp14:pctWidth>0</wp14:pctWidth>
+            </wp14:sizeRelH>
+            <wp14:sizeRelV relativeFrom="page">
+              <wp14:pctHeight>0</wp14:pctHeight>
+            </wp14:sizeRelV>
+          </wp:anchor>
+        </w:drawing>
+      </w:r>
+      <w:r>
+        <w:rPr>
+          <w:noProof/>
+        </w:rPr>
+        <w:drawing>
+          <wp:anchor distT="0" distB="0" distL="114300" distR="114300" simplePos="0" relativeHeight="251687936" behindDoc="0" locked="0" layoutInCell="1" allowOverlap="1" wp14:anchorId="1B59748B" wp14:editId="51D8BCAE">
+            <wp:simplePos x="0" y="0"/>
+            <wp:positionH relativeFrom="column">
+              <wp:posOffset>151765</wp:posOffset>
+            </wp:positionH>
+            <wp:positionV relativeFrom="paragraph">
+              <wp:posOffset>66040</wp:posOffset>
+            </wp:positionV>
+            <wp:extent cx="2244090" cy="2762250"/>
+            <wp:effectExtent l="0" t="0" r="3810" b="0"/>
+            <wp:wrapSquare wrapText="bothSides"/>
+            <wp:docPr id="27" name="Picture 27"/>
+            <wp:cNvGraphicFramePr>
+              <a:graphicFrameLocks xmlns:a="http://schemas.openxmlformats.org/drawingml/2006/main" noChangeAspect="1"/>
+            </wp:cNvGraphicFramePr>
+            <a:graphic xmlns:a="http://schemas.openxmlformats.org/drawingml/2006/main">
+              <a:graphicData uri="http://schemas.openxmlformats.org/drawingml/2006/picture">
+                <pic:pic xmlns:pic="http://schemas.openxmlformats.org/drawingml/2006/picture">
+                  <pic:nvPicPr>
+                    <pic:cNvPr id="1" name=""/>
+                    <pic:cNvPicPr/>
+                  </pic:nvPicPr>
+                  <pic:blipFill rotWithShape="1">
+                    <a:blip r:embed="rId12">
+                      <a:extLst>
+                        <a:ext uri="{28A0092B-C50C-407E-A947-70E740481C1C}">
+                          <a14:useLocalDpi xmlns:a14="http://schemas.microsoft.com/office/drawing/2010/main" val="0"/>
+                        </a:ext>
+                      </a:extLst>
+                    </a:blip>
+                    <a:srcRect t="1559"/>
+                    <a:stretch/>
+                  </pic:blipFill>
+                  <pic:spPr bwMode="auto">
+                    <a:xfrm>
+                      <a:off x="0" y="0"/>
+                      <a:ext cx="2244090" cy="2762250"/>
+                    </a:xfrm>
+                    <a:prstGeom prst="rect">
+                      <a:avLst/>
+                    </a:prstGeom>
+                    <a:ln>
+                      <a:noFill/>
+                    </a:ln>
+                    <a:extLst>
+                      <a:ext uri="{53640926-AAD7-44D8-BBD7-CCE9431645EC}">
+                        <a14:shadowObscured xmlns:a14="http://schemas.microsoft.com/office/drawing/2010/main"/>
+                      </a:ext>
+                    </a:extLst>
+                  </pic:spPr>
+                </pic:pic>
+              </a:graphicData>
+            </a:graphic>
+            <wp14:sizeRelH relativeFrom="page">
+              <wp14:pctWidth>0</wp14:pctWidth>
+            </wp14:sizeRelH>
+            <wp14:sizeRelV relativeFrom="page">
+              <wp14:pctHeight>0</wp14:pctHeight>
+            </wp14:sizeRelV>
+          </wp:anchor>
+        </w:drawing>
+      </w:r>
+    </w:p>
+    <w:p>
+      <w:pPr>
+        <w:rPr>
+          <w:rFonts w:ascii="Times New Roman" w:hAnsi="Times New Roman" w:cs="Times New Roman"/>
+          <w:b/>
+          <w:bCs/>
+          <w:sz w:val="24"/>
+          <w:szCs w:val="24"/>
+        </w:rPr>
+      </w:pPr>
+    </w:p>
+    <w:p>
+      <w:pPr>
+        <w:rPr>
+          <w:rFonts w:ascii="Times New Roman" w:hAnsi="Times New Roman" w:cs="Times New Roman"/>
+          <w:b/>
+          <w:bCs/>
+          <w:sz w:val="24"/>
+          <w:szCs w:val="24"/>
+        </w:rPr>
+      </w:pPr>
+    </w:p>
+    <w:p>
+      <w:pPr>
+        <w:rPr>
+          <w:rFonts w:ascii="Times New Roman" w:hAnsi="Times New Roman" w:cs="Times New Roman"/>
+          <w:b/>
+          <w:bCs/>
+          <w:sz w:val="24"/>
+          <w:szCs w:val="24"/>
+        </w:rPr>
+      </w:pPr>
+    </w:p>
+    <w:p>
+      <w:pPr>
+        <w:rPr>
+          <w:rFonts w:ascii="Times New Roman" w:hAnsi="Times New Roman" w:cs="Times New Roman"/>
+          <w:b/>
+          <w:bCs/>
+          <w:sz w:val="24"/>
+          <w:szCs w:val="24"/>
+        </w:rPr>
+      </w:pPr>
+    </w:p>
+    <w:p>
+      <w:pPr>
+        <w:rPr>
+          <w:rFonts w:ascii="Times New Roman" w:hAnsi="Times New Roman" w:cs="Times New Roman"/>
+          <w:b/>
+          <w:bCs/>
+          <w:sz w:val="24"/>
+          <w:szCs w:val="24"/>
+        </w:rPr>
+      </w:pPr>
+    </w:p>
+    <w:p>
+      <w:pPr>
+        <w:rPr>
+          <w:rFonts w:ascii="Times New Roman" w:hAnsi="Times New Roman" w:cs="Times New Roman"/>
+          <w:b/>
+          <w:bCs/>
+          <w:sz w:val="24"/>
+          <w:szCs w:val="24"/>
+        </w:rPr>
+      </w:pPr>
+    </w:p>
+    <w:p>
+      <w:pPr>
+        <w:rPr>
+          <w:rFonts w:ascii="Times New Roman" w:hAnsi="Times New Roman" w:cs="Times New Roman"/>
+          <w:b/>
+          <w:bCs/>
+          <w:sz w:val="24"/>
+          <w:szCs w:val="24"/>
+        </w:rPr>
+      </w:pPr>
+    </w:p>
+    <w:p>
+      <w:pPr>
+        <w:rPr>
+          <w:rFonts w:ascii="Times New Roman" w:hAnsi="Times New Roman" w:cs="Times New Roman"/>
+          <w:b/>
+          <w:bCs/>
+          <w:sz w:val="24"/>
+          <w:szCs w:val="24"/>
+        </w:rPr>
+      </w:pPr>
+    </w:p>
+    <w:p>
+      <w:pPr>
+        <w:rPr>
+          <w:rFonts w:ascii="Times New Roman" w:hAnsi="Times New Roman" w:cs="Times New Roman"/>
+          <w:b/>
+          <w:bCs/>
+          <w:sz w:val="24"/>
+          <w:szCs w:val="24"/>
+        </w:rPr>
+      </w:pPr>
+      <w:r>
+        <w:rPr>
+          <w:rFonts w:ascii="Times New Roman" w:hAnsi="Times New Roman" w:cs="Times New Roman"/>
+          <w:b/>
+          <w:bCs/>
+          <w:noProof/>
+          <w:sz w:val="24"/>
+          <w:szCs w:val="24"/>
+        </w:rPr>
+        <mc:AlternateContent>
+          <mc:Choice Requires="wps">
+            <w:drawing>
+              <wp:anchor distT="0" distB="0" distL="114300" distR="114300" simplePos="0" relativeHeight="251693056" behindDoc="0" locked="0" layoutInCell="1" allowOverlap="1" wp14:anchorId="02CB444B" wp14:editId="4B07A5FF">
+                <wp:simplePos x="0" y="0"/>
+                <wp:positionH relativeFrom="column">
+                  <wp:posOffset>4591050</wp:posOffset>
+                </wp:positionH>
+                <wp:positionV relativeFrom="paragraph">
+                  <wp:posOffset>204470</wp:posOffset>
+                </wp:positionV>
+                <wp:extent cx="57150" cy="447675"/>
+                <wp:effectExtent l="19050" t="38100" r="57150" b="28575"/>
+                <wp:wrapNone/>
+                <wp:docPr id="33" name="Straight Arrow Connector 33"/>
+                <wp:cNvGraphicFramePr/>
+                <a:graphic xmlns:a="http://schemas.openxmlformats.org/drawingml/2006/main">
+                  <a:graphicData uri="http://schemas.microsoft.com/office/word/2010/wordprocessingShape">
+                    <wps:wsp>
+                      <wps:cNvCnPr/>
+                      <wps:spPr>
+                        <a:xfrm flipV="1">
+                          <a:off x="0" y="0"/>
+                          <a:ext cx="57150" cy="447675"/>
+                        </a:xfrm>
+                        <a:prstGeom prst="straightConnector1">
+                          <a:avLst/>
+                        </a:prstGeom>
+                        <a:ln>
+                          <a:solidFill>
+                            <a:srgbClr val="C00000"/>
+                          </a:solidFill>
+                          <a:tailEnd type="triangle"/>
+                        </a:ln>
+                      </wps:spPr>
+                      <wps:style>
+                        <a:lnRef idx="1">
+                          <a:schemeClr val="accent1"/>
+                        </a:lnRef>
+                        <a:fillRef idx="0">
+                          <a:schemeClr val="accent1"/>
+                        </a:fillRef>
+                        <a:effectRef idx="0">
+                          <a:schemeClr val="accent1"/>
+                        </a:effectRef>
+                        <a:fontRef idx="minor">
+                          <a:schemeClr val="tx1"/>
+                        </a:fontRef>
+                      </wps:style>
+                      <wps:bodyPr/>
+                    </wps:wsp>
+                  </a:graphicData>
+                </a:graphic>
+                <wp14:sizeRelH relativeFrom="margin">
+                  <wp14:pctWidth>0</wp14:pctWidth>
+                </wp14:sizeRelH>
+                <wp14:sizeRelV relativeFrom="margin">
+                  <wp14:pctHeight>0</wp14:pctHeight>
+                </wp14:sizeRelV>
+              </wp:anchor>
+            </w:drawing>
+          </mc:Choice>
+          <mc:Fallback>
+            <w:pict>
+              <v:shape w14:anchorId="577A29D8" id="Straight Arrow Connector 33" o:spid="_x0000_s1026" type="#_x0000_t32" style="position:absolute;margin-left:361.5pt;margin-top:16.1pt;width:4.5pt;height:35.25pt;flip:y;z-index:251693056;visibility:visible;mso-wrap-style:square;mso-width-percent:0;mso-height-percent:0;mso-wrap-distance-left:9pt;mso-wrap-distance-top:0;mso-wrap-distance-right:9pt;mso-wrap-distance-bottom:0;mso-position-horizontal:absolute;mso-position-horizontal-relative:text;mso-position-vertical:absolute;mso-position-vertical-relative:text;mso-width-percent:0;mso-height-percent:0;mso-width-relative:margin;mso-height-relative:margin" o:gfxdata="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" strokecolor="#c00000" strokeweight=".5pt">
+                <v:stroke endarrow="block" joinstyle="miter"/>
+              </v:shape>
+            </w:pict>
+          </mc:Fallback>
+        </mc:AlternateContent>
+      </w:r>
+      <w:r>
+        <w:rPr>
+          <w:rFonts w:ascii="Times New Roman" w:hAnsi="Times New Roman" w:cs="Times New Roman"/>
+          <w:b/>
+          <w:bCs/>
+          <w:noProof/>
+          <w:sz w:val="24"/>
+          <w:szCs w:val="24"/>
+        </w:rPr>
+        <mc:AlternateContent>
+          <mc:Choice Requires="wps">
+            <w:drawing>
+              <wp:anchor distT="0" distB="0" distL="114300" distR="114300" simplePos="0" relativeHeight="251689984" behindDoc="0" locked="0" layoutInCell="1" allowOverlap="1" wp14:anchorId="7F77FCAE" wp14:editId="39259646">
+                <wp:simplePos x="0" y="0"/>
+                <wp:positionH relativeFrom="column">
+                  <wp:posOffset>1038225</wp:posOffset>
+                </wp:positionH>
+                <wp:positionV relativeFrom="paragraph">
+                  <wp:posOffset>157480</wp:posOffset>
+                </wp:positionV>
+                <wp:extent cx="57150" cy="447675"/>
+                <wp:effectExtent l="19050" t="38100" r="57150" b="28575"/>
+                <wp:wrapNone/>
+                <wp:docPr id="30" name="Straight Arrow Connector 30"/>
+                <wp:cNvGraphicFramePr/>
+                <a:graphic xmlns:a="http://schemas.openxmlformats.org/drawingml/2006/main">
+                  <a:graphicData uri="http://schemas.microsoft.com/office/word/2010/wordprocessingShape">
+                    <wps:wsp>
+                      <wps:cNvCnPr/>
+                      <wps:spPr>
+                        <a:xfrm flipV="1">
+                          <a:off x="0" y="0"/>
+                          <a:ext cx="57150" cy="447675"/>
+                        </a:xfrm>
+                        <a:prstGeom prst="straightConnector1">
+                          <a:avLst/>
+                        </a:prstGeom>
+                        <a:ln>
+                          <a:solidFill>
+                            <a:srgbClr val="C00000"/>
+                          </a:solidFill>
+                          <a:tailEnd type="triangle"/>
+                        </a:ln>
+                      </wps:spPr>
+                      <wps:style>
+                        <a:lnRef idx="1">
+                          <a:schemeClr val="accent1"/>
+                        </a:lnRef>
+                        <a:fillRef idx="0">
+                          <a:schemeClr val="accent1"/>
+                        </a:fillRef>
+                        <a:effectRef idx="0">
+                          <a:schemeClr val="accent1"/>
+                        </a:effectRef>
+                        <a:fontRef idx="minor">
+                          <a:schemeClr val="tx1"/>
+                        </a:fontRef>
+                      </wps:style>
+                      <wps:bodyPr/>
+                    </wps:wsp>
+                  </a:graphicData>
+                </a:graphic>
+                <wp14:sizeRelH relativeFrom="margin">
+                  <wp14:pctWidth>0</wp14:pctWidth>
+                </wp14:sizeRelH>
+                <wp14:sizeRelV relativeFrom="margin">
+                  <wp14:pctHeight>0</wp14:pctHeight>
+                </wp14:sizeRelV>
+              </wp:anchor>
+            </w:drawing>
+          </mc:Choice>
+          <mc:Fallback>
+            <w:pict>
+              <v:shape w14:anchorId="21C4A550" id="Straight Arrow Connector 30" o:spid="_x0000_s1026" type="#_x0000_t32" style="position:absolute;margin-left:81.75pt;margin-top:12.4pt;width:4.5pt;height:35.25pt;flip:y;z-index:251689984;visibility:visible;mso-wrap-style:square;mso-width-percent:0;mso-height-percent:0;mso-wrap-distance-left:9pt;mso-wrap-distance-top:0;mso-wrap-distance-right:9pt;mso-wrap-distance-bottom:0;mso-position-horizontal:absolute;mso-position-horizontal-relative:text;mso-position-vertical:absolute;mso-position-vertical-relative:text;mso-width-percent:0;mso-height-percent:0;mso-width-relative:margin;mso-height-relative:margin" o:gfxdata="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" strokecolor="#c00000" strokeweight=".5pt">
+                <v:stroke endarrow="block" joinstyle="miter"/>
+              </v:shape>
+            </w:pict>
+          </mc:Fallback>
+        </mc:AlternateContent>
+      </w:r>
+    </w:p>
+    <w:p>
+      <w:pPr>
+        <w:rPr>
+          <w:rFonts w:ascii="Times New Roman" w:hAnsi="Times New Roman" w:cs="Times New Roman"/>
+          <w:b/>
+          <w:bCs/>
+          <w:sz w:val="24"/>
+          <w:szCs w:val="24"/>
+        </w:rPr>
+      </w:pPr>
+    </w:p>
+    <w:p>
+      <w:pPr>
+        <w:rPr>
+          <w:rFonts w:ascii="Times New Roman" w:hAnsi="Times New Roman" w:cs="Times New Roman"/>
+          <w:b/>
+          <w:bCs/>
+          <w:sz w:val="24"/>
+          <w:szCs w:val="24"/>
+        </w:rPr>
+      </w:pPr>
+      <w:r>
+        <w:rPr>
+          <w:rFonts w:ascii="Times New Roman" w:hAnsi="Times New Roman" w:cs="Times New Roman"/>
+          <w:b/>
+          <w:bCs/>
+          <w:noProof/>
+          <w:sz w:val="24"/>
+          <w:szCs w:val="24"/>
+        </w:rPr>
+        <mc:AlternateContent>
+          <mc:Choice Requires="wps">
+            <w:drawing>
+              <wp:anchor distT="45720" distB="45720" distL="114300" distR="114300" simplePos="0" relativeHeight="251694080" behindDoc="0" locked="0" layoutInCell="1" allowOverlap="1" wp14:anchorId="7202C708" wp14:editId="6F9A624F">
+                <wp:simplePos x="0" y="0"/>
+                <wp:positionH relativeFrom="margin">
+                  <wp:posOffset>3800475</wp:posOffset>
+                </wp:positionH>
+                <wp:positionV relativeFrom="paragraph">
+                  <wp:posOffset>74295</wp:posOffset>
+                </wp:positionV>
+                <wp:extent cx="1447800" cy="1404620"/>
+                <wp:effectExtent l="0" t="0" r="19050" b="27940"/>
+                <wp:wrapSquare wrapText="bothSides"/>
+                <wp:docPr id="34" name="Text Box 2"/>
+                <wp:cNvGraphicFramePr>
+                  <a:graphicFrameLocks xmlns:a="http://schemas.openxmlformats.org/drawingml/2006/main"/>
+                </wp:cNvGraphicFramePr>
+                <a:graphic xmlns:a="http://schemas.openxmlformats.org/drawingml/2006/main">
+                  <a:graphicData uri="http://schemas.microsoft.com/office/word/2010/wordprocessingShape">
+                    <wps:wsp>
+                      <wps:cNvSpPr txBox="1">
+                        <a:spLocks noChangeArrowheads="1"/>
+                      </wps:cNvSpPr>
+                      <wps:spPr bwMode="auto">
+                        <a:xfrm>
+                          <a:off x="0" y="0"/>
+                          <a:ext cx="1447800" cy="1404620"/>
+                        </a:xfrm>
+                        <a:prstGeom prst="rect">
+                          <a:avLst/>
+                        </a:prstGeom>
+                        <a:solidFill>
+                          <a:srgbClr val="FFFFFF"/>
+                        </a:solidFill>
+                        <a:ln w="9525">
+                          <a:solidFill>
+                            <a:srgbClr val="000000"/>
+                          </a:solidFill>
+                          <a:miter lim="800000"/>
+                          <a:headEnd/>
+                          <a:tailEnd/>
+                        </a:ln>
+                      </wps:spPr>
+                      <wps:txbx>
+                        <w:txbxContent>
+                          <w:p>
+                            <w:pPr>
+                              <w:rPr>
+                                <w:rFonts w:ascii="Times New Roman" w:hAnsi="Times New Roman" w:cs="Times New Roman"/>
+                                <w:sz w:val="24"/>
+                                <w:szCs w:val="24"/>
+                              </w:rPr>
+                            </w:pPr>
+                            <w:r>
+                              <w:rPr>
+                                <w:rFonts w:ascii="Times New Roman" w:hAnsi="Times New Roman" w:cs="Times New Roman"/>
+                                <w:sz w:val="24"/>
+                                <w:szCs w:val="24"/>
+                              </w:rPr>
+                              <w:t>“</w:t>
+                            </w:r>
+                            <w:r>
+                              <w:rPr>
+                                <w:rFonts w:ascii="Times New Roman" w:hAnsi="Times New Roman" w:cs="Times New Roman"/>
+                                <w:b/>
+                                <w:bCs/>
+                                <w:sz w:val="24"/>
+                                <w:szCs w:val="24"/>
+                              </w:rPr>
+                              <w:t xml:space="preserve">git merge </w:t>
+                            </w:r>
+                            <w:proofErr w:type="spellStart"/>
+                            <w:r>
+                              <w:rPr>
+                                <w:rFonts w:ascii="Times New Roman" w:hAnsi="Times New Roman" w:cs="Times New Roman"/>
+                                <w:b/>
+                                <w:bCs/>
+                                <w:sz w:val="24"/>
+                                <w:szCs w:val="24"/>
+                              </w:rPr>
+                              <w:t>bugFix</w:t>
+                            </w:r>
+                            <w:proofErr w:type="spellEnd"/>
+                            <w:r>
+                              <w:rPr>
+                                <w:rFonts w:ascii="Times New Roman" w:hAnsi="Times New Roman" w:cs="Times New Roman"/>
+                                <w:sz w:val="24"/>
+                                <w:szCs w:val="24"/>
+                              </w:rPr>
+                              <w:t xml:space="preserve">” command applied </w:t>
+                            </w:r>
+                          </w:p>
+                        </w:txbxContent>
+                      </wps:txbx>
+                      <wps:bodyPr rot="0" vert="horz" wrap="square" lIns="91440" tIns="45720" rIns="91440" bIns="45720" anchor="t" anchorCtr="0">
+                        <a:spAutoFit/>
+                      </wps:bodyPr>
+                    </wps:wsp>
+                  </a:graphicData>
+                </a:graphic>
+                <wp14:sizeRelH relativeFrom="margin">
+                  <wp14:pctWidth>0</wp14:pctWidth>
+                </wp14:sizeRelH>
+                <wp14:sizeRelV relativeFrom="margin">
+                  <wp14:pctHeight>20000</wp14:pctHeight>
+                </wp14:sizeRelV>
+              </wp:anchor>
+            </w:drawing>
+          </mc:Choice>
+          <mc:Fallback>
+            <w:pict>
+              <v:shape w14:anchorId="7202C708" id="_x0000_s1034" type="#_x0000_t202" style="position:absolute;margin-left:299.25pt;margin-top:5.85pt;width:114pt;height:110.6pt;z-index:251694080;visibility:visible;mso-wrap-style:square;mso-width-percent:0;mso-height-percent:200;mso-wrap-distance-left:9pt;mso-wrap-distance-top:3.6pt;mso-wrap-distance-right:9pt;mso-wrap-distance-bottom:3.6pt;mso-position-horizontal:absolute;mso-position-horizontal-relative:margin;mso-position-vertical:absolute;mso-position-vertical-relative:text;mso-width-percent:0;mso-height-percent:200;mso-width-relative:margin;mso-height-relative:margin;v-text-anchor:top" o:gfxdata="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">
+                <v:textbox style="mso-fit-shape-to-text:t">
+                  <w:txbxContent>
+                    <w:p>
+                      <w:pPr>
+                        <w:rPr>
+                          <w:rFonts w:ascii="Times New Roman" w:hAnsi="Times New Roman" w:cs="Times New Roman"/>
+                          <w:sz w:val="24"/>
+                          <w:szCs w:val="24"/>
+                        </w:rPr>
+                      </w:pPr>
+                      <w:r>
+                        <w:rPr>
+                          <w:rFonts w:ascii="Times New Roman" w:hAnsi="Times New Roman" w:cs="Times New Roman"/>
+                          <w:sz w:val="24"/>
+                          <w:szCs w:val="24"/>
+                        </w:rPr>
+                        <w:t>“</w:t>
+                      </w:r>
+                      <w:r>
+                        <w:rPr>
+                          <w:rFonts w:ascii="Times New Roman" w:hAnsi="Times New Roman" w:cs="Times New Roman"/>
+                          <w:b/>
+                          <w:bCs/>
+                          <w:sz w:val="24"/>
+                          <w:szCs w:val="24"/>
+                        </w:rPr>
+                        <w:t xml:space="preserve">git merge </w:t>
+                      </w:r>
+                      <w:proofErr w:type="spellStart"/>
+                      <w:r>
+                        <w:rPr>
+                          <w:rFonts w:ascii="Times New Roman" w:hAnsi="Times New Roman" w:cs="Times New Roman"/>
+                          <w:b/>
+                          <w:bCs/>
+                          <w:sz w:val="24"/>
+                          <w:szCs w:val="24"/>
+                        </w:rPr>
+                        <w:t>bugFix</w:t>
+                      </w:r>
+                      <w:proofErr w:type="spellEnd"/>
+                      <w:r>
+                        <w:rPr>
+                          <w:rFonts w:ascii="Times New Roman" w:hAnsi="Times New Roman" w:cs="Times New Roman"/>
+                          <w:sz w:val="24"/>
+                          <w:szCs w:val="24"/>
+                        </w:rPr>
+                        <w:t xml:space="preserve">” command applied </w:t>
+                      </w:r>
+                    </w:p>
+                  </w:txbxContent>
+                </v:textbox>
+                <w10:wrap type="square" anchorx="margin"/>
+              </v:shape>
+            </w:pict>
+          </mc:Fallback>
+        </mc:AlternateContent>
+      </w:r>
+      <w:r>
+        <w:rPr>
+          <w:rFonts w:ascii="Times New Roman" w:hAnsi="Times New Roman" w:cs="Times New Roman"/>
+          <w:b/>
+          <w:bCs/>
+          <w:noProof/>
+          <w:sz w:val="24"/>
+          <w:szCs w:val="24"/>
+        </w:rPr>
+        <mc:AlternateContent>
+          <mc:Choice Requires="wps">
+            <w:drawing>
+              <wp:anchor distT="45720" distB="45720" distL="114300" distR="114300" simplePos="0" relativeHeight="251691008" behindDoc="0" locked="0" layoutInCell="1" allowOverlap="1" wp14:anchorId="10BA59D4" wp14:editId="5814C77F">
+                <wp:simplePos x="0" y="0"/>
+                <wp:positionH relativeFrom="margin">
+                  <wp:posOffset>266700</wp:posOffset>
+                </wp:positionH>
+                <wp:positionV relativeFrom="paragraph">
+                  <wp:posOffset>27305</wp:posOffset>
+                </wp:positionV>
+                <wp:extent cx="1447800" cy="1404620"/>
+                <wp:effectExtent l="0" t="0" r="19050" b="27940"/>
+                <wp:wrapSquare wrapText="bothSides"/>
+                <wp:docPr id="31" name="Text Box 2"/>
+                <wp:cNvGraphicFramePr>
+                  <a:graphicFrameLocks xmlns:a="http://schemas.openxmlformats.org/drawingml/2006/main"/>
+                </wp:cNvGraphicFramePr>
+                <a:graphic xmlns:a="http://schemas.openxmlformats.org/drawingml/2006/main">
+                  <a:graphicData uri="http://schemas.microsoft.com/office/word/2010/wordprocessingShape">
+                    <wps:wsp>
+                      <wps:cNvSpPr txBox="1">
+                        <a:spLocks noChangeArrowheads="1"/>
+                      </wps:cNvSpPr>
+                      <wps:spPr bwMode="auto">
+                        <a:xfrm>
+                          <a:off x="0" y="0"/>
+                          <a:ext cx="1447800" cy="1404620"/>
+                        </a:xfrm>
+                        <a:prstGeom prst="rect">
+                          <a:avLst/>
+                        </a:prstGeom>
+                        <a:solidFill>
+                          <a:srgbClr val="FFFFFF"/>
+                        </a:solidFill>
+                        <a:ln w="9525">
+                          <a:solidFill>
+                            <a:srgbClr val="000000"/>
+                          </a:solidFill>
+                          <a:miter lim="800000"/>
+                          <a:headEnd/>
+                          <a:tailEnd/>
+                        </a:ln>
+                      </wps:spPr>
+                      <wps:txbx>
+                        <w:txbxContent>
+                          <w:p>
+                            <w:pPr>
+                              <w:rPr>
+                                <w:rFonts w:ascii="Times New Roman" w:hAnsi="Times New Roman" w:cs="Times New Roman"/>
+                                <w:sz w:val="24"/>
+                                <w:szCs w:val="24"/>
+                              </w:rPr>
+                            </w:pPr>
+                            <w:r>
+                              <w:rPr>
+                                <w:rFonts w:ascii="Times New Roman" w:hAnsi="Times New Roman" w:cs="Times New Roman"/>
+                                <w:sz w:val="24"/>
+                                <w:szCs w:val="24"/>
+                              </w:rPr>
+                              <w:t xml:space="preserve">Original repository </w:t>
+                            </w:r>
+                          </w:p>
+                        </w:txbxContent>
+                      </wps:txbx>
+                      <wps:bodyPr rot="0" vert="horz" wrap="square" lIns="91440" tIns="45720" rIns="91440" bIns="45720" anchor="t" anchorCtr="0">
+                        <a:spAutoFit/>
+                      </wps:bodyPr>
+                    </wps:wsp>
+                  </a:graphicData>
+                </a:graphic>
+                <wp14:sizeRelH relativeFrom="margin">
+                  <wp14:pctWidth>0</wp14:pctWidth>
+                </wp14:sizeRelH>
+                <wp14:sizeRelV relativeFrom="margin">
+                  <wp14:pctHeight>20000</wp14:pctHeight>
+                </wp14:sizeRelV>
+              </wp:anchor>
+            </w:drawing>
+          </mc:Choice>
+          <mc:Fallback>
+            <w:pict>
+              <v:shape w14:anchorId="10BA59D4" id="_x0000_s1035" type="#_x0000_t202" style="position:absolute;margin-left:21pt;margin-top:2.15pt;width:114pt;height:110.6pt;z-index:251691008;visibility:visible;mso-wrap-style:square;mso-width-percent:0;mso-height-percent:200;mso-wrap-distance-left:9pt;mso-wrap-distance-top:3.6pt;mso-wrap-distance-right:9pt;mso-wrap-distance-bottom:3.6pt;mso-position-horizontal:absolute;mso-position-horizontal-relative:margin;mso-position-vertical:absolute;mso-position-vertical-relative:text;mso-width-percent:0;mso-height-percent:200;mso-width-relative:margin;mso-height-relative:margin;v-text-anchor:top" o:gfxdata="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">
+                <v:textbox style="mso-fit-shape-to-text:t">
+                  <w:txbxContent>
+                    <w:p>
+                      <w:pPr>
+                        <w:rPr>
+                          <w:rFonts w:ascii="Times New Roman" w:hAnsi="Times New Roman" w:cs="Times New Roman"/>
+                          <w:sz w:val="24"/>
+                          <w:szCs w:val="24"/>
+                        </w:rPr>
+                      </w:pPr>
+                      <w:r>
+                        <w:rPr>
+                          <w:rFonts w:ascii="Times New Roman" w:hAnsi="Times New Roman" w:cs="Times New Roman"/>
+                          <w:sz w:val="24"/>
+                          <w:szCs w:val="24"/>
+                        </w:rPr>
+                        <w:t xml:space="preserve">Original repository </w:t>
+                      </w:r>
+                    </w:p>
+                  </w:txbxContent>
+                </v:textbox>
+                <w10:wrap type="square" anchorx="margin"/>
+              </v:shape>
+            </w:pict>
+          </mc:Fallback>
+        </mc:AlternateContent>
+      </w:r>
+    </w:p>
+    <w:p>
+      <w:pPr>
+        <w:rPr>
+          <w:rFonts w:ascii="Times New Roman" w:hAnsi="Times New Roman" w:cs="Times New Roman"/>
+          <w:b/>
+          <w:bCs/>
+          <w:sz w:val="24"/>
+          <w:szCs w:val="24"/>
+        </w:rPr>
+      </w:pPr>
+    </w:p>
+    <w:p>
+      <w:pPr>
+        <w:rPr>
+          <w:rFonts w:ascii="Times New Roman" w:hAnsi="Times New Roman" w:cs="Times New Roman"/>
+          <w:b/>
+          <w:bCs/>
+          <w:sz w:val="24"/>
+          <w:szCs w:val="24"/>
+        </w:rPr>
+      </w:pPr>
+    </w:p>
+    <w:p>
+      <w:pPr>
+        <w:rPr>
+          <w:rFonts w:ascii="Times New Roman" w:hAnsi="Times New Roman" w:cs="Times New Roman"/>
+          <w:b/>
+          <w:bCs/>
+          <w:sz w:val="24"/>
+          <w:szCs w:val="24"/>
+        </w:rPr>
+      </w:pPr>
+      <w:r>
+        <w:rPr>
+          <w:noProof/>
+        </w:rPr>
+        <w:drawing>
+          <wp:anchor distT="0" distB="0" distL="114300" distR="114300" simplePos="0" relativeHeight="251692032" behindDoc="0" locked="0" layoutInCell="1" allowOverlap="1" wp14:anchorId="303636CB" wp14:editId="2AE0D38D">
+            <wp:simplePos x="0" y="0"/>
+            <wp:positionH relativeFrom="column">
+              <wp:posOffset>323850</wp:posOffset>
+            </wp:positionH>
+            <wp:positionV relativeFrom="paragraph">
+              <wp:posOffset>12065</wp:posOffset>
+            </wp:positionV>
+            <wp:extent cx="1885950" cy="2581275"/>
+            <wp:effectExtent l="0" t="0" r="0" b="9525"/>
+            <wp:wrapSquare wrapText="bothSides"/>
+            <wp:docPr id="32" name="Picture 32"/>
+            <wp:cNvGraphicFramePr>
+              <a:graphicFrameLocks xmlns:a="http://schemas.openxmlformats.org/drawingml/2006/main" noChangeAspect="1"/>
+            </wp:cNvGraphicFramePr>
+            <a:graphic xmlns:a="http://schemas.openxmlformats.org/drawingml/2006/main">
+              <a:graphicData uri="http://schemas.openxmlformats.org/drawingml/2006/picture">
+                <pic:pic xmlns:pic="http://schemas.openxmlformats.org/drawingml/2006/picture">
+                  <pic:nvPicPr>
+                    <pic:cNvPr id="1" name=""/>
+                    <pic:cNvPicPr/>
+                  </pic:nvPicPr>
+                  <pic:blipFill>
+                    <a:blip r:embed="rId13">
+                      <a:extLst>
+                        <a:ext uri="{28A0092B-C50C-407E-A947-70E740481C1C}">
+                          <a14:useLocalDpi xmlns:a14="http://schemas.microsoft.com/office/drawing/2010/main" val="0"/>
+                        </a:ext>
+                      </a:extLst>
+                    </a:blip>
+                    <a:stretch>
+                      <a:fillRect/>
+                    </a:stretch>
+                  </pic:blipFill>
+                  <pic:spPr>
+                    <a:xfrm>
+                      <a:off x="0" y="0"/>
+                      <a:ext cx="1885950" cy="2581275"/>
+                    </a:xfrm>
+                    <a:prstGeom prst="rect">
+                      <a:avLst/>
+                    </a:prstGeom>
+                  </pic:spPr>
+                </pic:pic>
+              </a:graphicData>
+            </a:graphic>
+            <wp14:sizeRelH relativeFrom="page">
+              <wp14:pctWidth>0</wp14:pctWidth>
+            </wp14:sizeRelH>
+            <wp14:sizeRelV relativeFrom="page">
+              <wp14:pctHeight>0</wp14:pctHeight>
+            </wp14:sizeRelV>
+          </wp:anchor>
+        </w:drawing>
+      </w:r>
+    </w:p>
+    <w:p>
+      <w:pPr>
+        <w:rPr>
+          <w:rFonts w:ascii="Times New Roman" w:hAnsi="Times New Roman" w:cs="Times New Roman"/>
+          <w:b/>
+          <w:bCs/>
+          <w:sz w:val="24"/>
+          <w:szCs w:val="24"/>
+        </w:rPr>
+      </w:pPr>
+    </w:p>
+    <w:p>
+      <w:pPr>
+        <w:rPr>
+          <w:rFonts w:ascii="Times New Roman" w:hAnsi="Times New Roman" w:cs="Times New Roman"/>
+          <w:b/>
+          <w:bCs/>
+          <w:sz w:val="24"/>
+          <w:szCs w:val="24"/>
+        </w:rPr>
+      </w:pPr>
+    </w:p>
+    <w:p>
+      <w:pPr>
+        <w:rPr>
+          <w:rFonts w:ascii="Times New Roman" w:hAnsi="Times New Roman" w:cs="Times New Roman"/>
+          <w:b/>
+          <w:bCs/>
+          <w:sz w:val="24"/>
+          <w:szCs w:val="24"/>
+        </w:rPr>
+      </w:pPr>
+      <w:r>
+        <w:rPr>
+          <w:rFonts w:ascii="Times New Roman" w:hAnsi="Times New Roman" w:cs="Times New Roman"/>
+          <w:b/>
+          <w:bCs/>
+          <w:noProof/>
+          <w:sz w:val="24"/>
+          <w:szCs w:val="24"/>
+        </w:rPr>
+        <mc:AlternateContent>
+          <mc:Choice Requires="wps">
+            <w:drawing>
+              <wp:anchor distT="45720" distB="45720" distL="114300" distR="114300" simplePos="0" relativeHeight="251696128" behindDoc="0" locked="0" layoutInCell="1" allowOverlap="1" wp14:anchorId="0E209ED8" wp14:editId="147A770C">
+                <wp:simplePos x="0" y="0"/>
+                <wp:positionH relativeFrom="margin">
+                  <wp:posOffset>2990850</wp:posOffset>
+                </wp:positionH>
+                <wp:positionV relativeFrom="paragraph">
+                  <wp:posOffset>4445</wp:posOffset>
+                </wp:positionV>
+                <wp:extent cx="2876550" cy="1247775"/>
+                <wp:effectExtent l="0" t="0" r="19050" b="28575"/>
+                <wp:wrapSquare wrapText="bothSides"/>
+                <wp:docPr id="36" name="Text Box 2"/>
+                <wp:cNvGraphicFramePr>
+                  <a:graphicFrameLocks xmlns:a="http://schemas.openxmlformats.org/drawingml/2006/main"/>
+                </wp:cNvGraphicFramePr>
+                <a:graphic xmlns:a="http://schemas.openxmlformats.org/drawingml/2006/main">
+                  <a:graphicData uri="http://schemas.microsoft.com/office/word/2010/wordprocessingShape">
+                    <wps:wsp>
+                      <wps:cNvSpPr txBox="1">
+                        <a:spLocks noChangeArrowheads="1"/>
+                      </wps:cNvSpPr>
+                      <wps:spPr bwMode="auto">
+                        <a:xfrm>
+                          <a:off x="0" y="0"/>
+                          <a:ext cx="2876550" cy="1247775"/>
+                        </a:xfrm>
+                        <a:prstGeom prst="rect">
+                          <a:avLst/>
+                        </a:prstGeom>
+                        <a:solidFill>
+                          <a:srgbClr val="FFFFFF"/>
+                        </a:solidFill>
+                        <a:ln w="9525">
+                          <a:solidFill>
+                            <a:srgbClr val="000000"/>
+                          </a:solidFill>
+                          <a:miter lim="800000"/>
+                          <a:headEnd/>
+                          <a:tailEnd/>
+                        </a:ln>
+                      </wps:spPr>
+                      <wps:txbx>
+                        <w:txbxContent>
+                          <w:p>
+                            <w:pPr>
+                              <w:rPr>
+                                <w:rFonts w:ascii="Times New Roman" w:hAnsi="Times New Roman" w:cs="Times New Roman"/>
+                                <w:sz w:val="24"/>
+                                <w:szCs w:val="24"/>
+                              </w:rPr>
+                            </w:pPr>
+                            <w:r>
+                              <w:rPr>
+                                <w:rFonts w:ascii="Times New Roman" w:hAnsi="Times New Roman" w:cs="Times New Roman"/>
+                                <w:sz w:val="24"/>
+                                <w:szCs w:val="24"/>
+                              </w:rPr>
+                              <w:t xml:space="preserve">To achieve this step, </w:t>
+                            </w:r>
+                            <w:r>
+                              <w:rPr>
+                                <w:rFonts w:ascii="Times New Roman" w:hAnsi="Times New Roman" w:cs="Times New Roman"/>
+                                <w:b/>
+                                <w:bCs/>
+                                <w:sz w:val="24"/>
+                                <w:szCs w:val="24"/>
+                              </w:rPr>
+                              <w:t xml:space="preserve">“git checkout </w:t>
+                            </w:r>
+                            <w:proofErr w:type="spellStart"/>
+                            <w:r>
+                              <w:rPr>
+                                <w:rFonts w:ascii="Times New Roman" w:hAnsi="Times New Roman" w:cs="Times New Roman"/>
+                                <w:b/>
+                                <w:bCs/>
+                                <w:sz w:val="24"/>
+                                <w:szCs w:val="24"/>
+                              </w:rPr>
+                              <w:t>b</w:t>
+                            </w:r>
+                            <w:r>
+                              <w:rPr>
+                                <w:rFonts w:ascii="Times New Roman" w:hAnsi="Times New Roman" w:cs="Times New Roman"/>
+                                <w:b/>
+                                <w:bCs/>
+                                <w:sz w:val="24"/>
+                                <w:szCs w:val="24"/>
+                              </w:rPr>
+                              <w:t>u</w:t>
+                            </w:r>
+                            <w:r>
+                              <w:rPr>
+                                <w:rFonts w:ascii="Times New Roman" w:hAnsi="Times New Roman" w:cs="Times New Roman"/>
+                                <w:b/>
+                                <w:bCs/>
+                                <w:sz w:val="24"/>
+                                <w:szCs w:val="24"/>
+                              </w:rPr>
+                              <w:t>gFix</w:t>
+                            </w:r>
+                            <w:proofErr w:type="spellEnd"/>
+                            <w:r>
+                              <w:rPr>
+                                <w:rFonts w:ascii="Times New Roman" w:hAnsi="Times New Roman" w:cs="Times New Roman"/>
+                                <w:b/>
+                                <w:bCs/>
+                                <w:sz w:val="24"/>
+                                <w:szCs w:val="24"/>
+                              </w:rPr>
+                              <w:t>”</w:t>
+                            </w:r>
+                            <w:r>
+                              <w:rPr>
+                                <w:rFonts w:ascii="Times New Roman" w:hAnsi="Times New Roman" w:cs="Times New Roman"/>
+                                <w:b/>
+                                <w:bCs/>
+                                <w:sz w:val="24"/>
+                                <w:szCs w:val="24"/>
+                              </w:rPr>
+                              <w:t xml:space="preserve"> </w:t>
+                            </w:r>
+                            <w:r>
+                              <w:rPr>
+                                <w:rFonts w:ascii="Times New Roman" w:hAnsi="Times New Roman" w:cs="Times New Roman"/>
+                                <w:sz w:val="24"/>
+                                <w:szCs w:val="24"/>
+                              </w:rPr>
+                              <w:t xml:space="preserve">was applied. This step was performed so, the </w:t>
+                            </w:r>
+                            <w:proofErr w:type="spellStart"/>
+                            <w:r>
+                              <w:rPr>
+                                <w:rFonts w:ascii="Times New Roman" w:hAnsi="Times New Roman" w:cs="Times New Roman"/>
+                                <w:sz w:val="24"/>
+                                <w:szCs w:val="24"/>
+                              </w:rPr>
+                              <w:t>bugFix</w:t>
+                            </w:r>
+                            <w:proofErr w:type="spellEnd"/>
+                            <w:r>
+                              <w:rPr>
+                                <w:rFonts w:ascii="Times New Roman" w:hAnsi="Times New Roman" w:cs="Times New Roman"/>
+                                <w:sz w:val="24"/>
+                                <w:szCs w:val="24"/>
+                              </w:rPr>
+                              <w:t xml:space="preserve"> branch can be selected. This was </w:t>
+                            </w:r>
+                            <w:proofErr w:type="spellStart"/>
+                            <w:r>
+                              <w:rPr>
+                                <w:rFonts w:ascii="Times New Roman" w:hAnsi="Times New Roman" w:cs="Times New Roman"/>
+                                <w:sz w:val="24"/>
+                                <w:szCs w:val="24"/>
+                              </w:rPr>
+                              <w:t>than</w:t>
+                            </w:r>
+                            <w:proofErr w:type="spellEnd"/>
+                            <w:r>
+                              <w:rPr>
+                                <w:rFonts w:ascii="Times New Roman" w:hAnsi="Times New Roman" w:cs="Times New Roman"/>
+                                <w:sz w:val="24"/>
+                                <w:szCs w:val="24"/>
+                              </w:rPr>
+                              <w:t xml:space="preserve"> followed by </w:t>
+                            </w:r>
+                            <w:r>
+                              <w:rPr>
+                                <w:rFonts w:ascii="Times New Roman" w:hAnsi="Times New Roman" w:cs="Times New Roman"/>
+                                <w:b/>
+                                <w:bCs/>
+                                <w:sz w:val="24"/>
+                                <w:szCs w:val="24"/>
+                              </w:rPr>
+                              <w:t xml:space="preserve">“git merge master” </w:t>
+                            </w:r>
+                            <w:r>
+                              <w:rPr>
+                                <w:rFonts w:ascii="Times New Roman" w:hAnsi="Times New Roman" w:cs="Times New Roman"/>
+                                <w:sz w:val="24"/>
+                                <w:szCs w:val="24"/>
+                              </w:rPr>
+                              <w:t xml:space="preserve">command to merge master int </w:t>
+                            </w:r>
+                            <w:proofErr w:type="spellStart"/>
+                            <w:r>
+                              <w:rPr>
+                                <w:rFonts w:ascii="Times New Roman" w:hAnsi="Times New Roman" w:cs="Times New Roman"/>
+                                <w:sz w:val="24"/>
+                                <w:szCs w:val="24"/>
+                              </w:rPr>
+                              <w:t>bugFix</w:t>
+                            </w:r>
+                            <w:proofErr w:type="spellEnd"/>
+                          </w:p>
+                        </w:txbxContent>
+                      </wps:txbx>
+                      <wps:bodyPr rot="0" vert="horz" wrap="square" lIns="91440" tIns="45720" rIns="91440" bIns="45720" anchor="t" anchorCtr="0">
+                        <a:noAutofit/>
+                      </wps:bodyPr>
+                    </wps:wsp>
+                  </a:graphicData>
+                </a:graphic>
+                <wp14:sizeRelH relativeFrom="margin">
+                  <wp14:pctWidth>0</wp14:pctWidth>
+                </wp14:sizeRelH>
+                <wp14:sizeRelV relativeFrom="margin">
+                  <wp14:pctHeight>0</wp14:pctHeight>
+                </wp14:sizeRelV>
+              </wp:anchor>
+            </w:drawing>
+          </mc:Choice>
+          <mc:Fallback>
+            <w:pict>
+              <v:shape w14:anchorId="0E209ED8" id="_x0000_s1036" type="#_x0000_t202" style="position:absolute;margin-left:235.5pt;margin-top:.35pt;width:226.5pt;height:98.25pt;z-index:251696128;visibility:visible;mso-wrap-style:square;mso-width-percent:0;mso-height-percent:0;mso-wrap-distance-left:9pt;mso-wrap-distance-top:3.6pt;mso-wrap-distance-right:9pt;mso-wrap-distance-bottom:3.6pt;mso-position-horizontal:absolute;mso-position-horizontal-relative:margin;mso-position-vertical:absolute;mso-position-vertical-relative:text;mso-width-percent:0;mso-height-percent:0;mso-width-relative:margin;mso-height-relative:margin;v-text-anchor:top" o:gfxdata="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">
+                <v:textbox>
+                  <w:txbxContent>
+                    <w:p>
+                      <w:pPr>
+                        <w:rPr>
+                          <w:rFonts w:ascii="Times New Roman" w:hAnsi="Times New Roman" w:cs="Times New Roman"/>
+                          <w:sz w:val="24"/>
+                          <w:szCs w:val="24"/>
+                        </w:rPr>
+                      </w:pPr>
+                      <w:r>
+                        <w:rPr>
+                          <w:rFonts w:ascii="Times New Roman" w:hAnsi="Times New Roman" w:cs="Times New Roman"/>
+                          <w:sz w:val="24"/>
+                          <w:szCs w:val="24"/>
+                        </w:rPr>
+                        <w:t xml:space="preserve">To achieve this step, </w:t>
+                      </w:r>
+                      <w:r>
+                        <w:rPr>
+                          <w:rFonts w:ascii="Times New Roman" w:hAnsi="Times New Roman" w:cs="Times New Roman"/>
+                          <w:b/>
+                          <w:bCs/>
+                          <w:sz w:val="24"/>
+                          <w:szCs w:val="24"/>
+                        </w:rPr>
+                        <w:t xml:space="preserve">“git checkout </w:t>
+                      </w:r>
+                      <w:proofErr w:type="spellStart"/>
+                      <w:r>
+                        <w:rPr>
+                          <w:rFonts w:ascii="Times New Roman" w:hAnsi="Times New Roman" w:cs="Times New Roman"/>
+                          <w:b/>
+                          <w:bCs/>
+                          <w:sz w:val="24"/>
+                          <w:szCs w:val="24"/>
+                        </w:rPr>
+                        <w:t>b</w:t>
+                      </w:r>
+                      <w:r>
+                        <w:rPr>
+                          <w:rFonts w:ascii="Times New Roman" w:hAnsi="Times New Roman" w:cs="Times New Roman"/>
+                          <w:b/>
+                          <w:bCs/>
+                          <w:sz w:val="24"/>
+                          <w:szCs w:val="24"/>
+                        </w:rPr>
+                        <w:t>u</w:t>
+                      </w:r>
+                      <w:r>
+                        <w:rPr>
+                          <w:rFonts w:ascii="Times New Roman" w:hAnsi="Times New Roman" w:cs="Times New Roman"/>
+                          <w:b/>
+                          <w:bCs/>
+                          <w:sz w:val="24"/>
+                          <w:szCs w:val="24"/>
+                        </w:rPr>
+                        <w:t>gFix</w:t>
+                      </w:r>
+                      <w:proofErr w:type="spellEnd"/>
+                      <w:r>
+                        <w:rPr>
+                          <w:rFonts w:ascii="Times New Roman" w:hAnsi="Times New Roman" w:cs="Times New Roman"/>
+                          <w:b/>
+                          <w:bCs/>
+                          <w:sz w:val="24"/>
+                          <w:szCs w:val="24"/>
+                        </w:rPr>
+                        <w:t>”</w:t>
+                      </w:r>
+                      <w:r>
+                        <w:rPr>
+                          <w:rFonts w:ascii="Times New Roman" w:hAnsi="Times New Roman" w:cs="Times New Roman"/>
+                          <w:b/>
+                          <w:bCs/>
+                          <w:sz w:val="24"/>
+                          <w:szCs w:val="24"/>
+                        </w:rPr>
+                        <w:t xml:space="preserve"> </w:t>
+                      </w:r>
+                      <w:r>
+                        <w:rPr>
+                          <w:rFonts w:ascii="Times New Roman" w:hAnsi="Times New Roman" w:cs="Times New Roman"/>
+                          <w:sz w:val="24"/>
+                          <w:szCs w:val="24"/>
+                        </w:rPr>
+                        <w:t xml:space="preserve">was applied. This step was performed so, the </w:t>
+                      </w:r>
+                      <w:proofErr w:type="spellStart"/>
+                      <w:r>
+                        <w:rPr>
+                          <w:rFonts w:ascii="Times New Roman" w:hAnsi="Times New Roman" w:cs="Times New Roman"/>
+                          <w:sz w:val="24"/>
+                          <w:szCs w:val="24"/>
+                        </w:rPr>
+                        <w:t>bugFix</w:t>
+                      </w:r>
+                      <w:proofErr w:type="spellEnd"/>
+                      <w:r>
+                        <w:rPr>
+                          <w:rFonts w:ascii="Times New Roman" w:hAnsi="Times New Roman" w:cs="Times New Roman"/>
+                          <w:sz w:val="24"/>
+                          <w:szCs w:val="24"/>
+                        </w:rPr>
+                        <w:t xml:space="preserve"> branch can be selected. This was </w:t>
+                      </w:r>
+                      <w:proofErr w:type="spellStart"/>
+                      <w:r>
+                        <w:rPr>
+                          <w:rFonts w:ascii="Times New Roman" w:hAnsi="Times New Roman" w:cs="Times New Roman"/>
+                          <w:sz w:val="24"/>
+                          <w:szCs w:val="24"/>
+                        </w:rPr>
+                        <w:t>than</w:t>
+                      </w:r>
+                      <w:proofErr w:type="spellEnd"/>
+                      <w:r>
+                        <w:rPr>
+                          <w:rFonts w:ascii="Times New Roman" w:hAnsi="Times New Roman" w:cs="Times New Roman"/>
+                          <w:sz w:val="24"/>
+                          <w:szCs w:val="24"/>
+                        </w:rPr>
+                        <w:t xml:space="preserve"> followed by </w:t>
+                      </w:r>
+                      <w:r>
+                        <w:rPr>
+                          <w:rFonts w:ascii="Times New Roman" w:hAnsi="Times New Roman" w:cs="Times New Roman"/>
+                          <w:b/>
+                          <w:bCs/>
+                          <w:sz w:val="24"/>
+                          <w:szCs w:val="24"/>
+                        </w:rPr>
+                        <w:t xml:space="preserve">“git merge master” </w:t>
+                      </w:r>
+                      <w:r>
+                        <w:rPr>
+                          <w:rFonts w:ascii="Times New Roman" w:hAnsi="Times New Roman" w:cs="Times New Roman"/>
+                          <w:sz w:val="24"/>
+                          <w:szCs w:val="24"/>
+                        </w:rPr>
+                        <w:t xml:space="preserve">command to merge master int </w:t>
+                      </w:r>
+                      <w:proofErr w:type="spellStart"/>
+                      <w:r>
+                        <w:rPr>
+                          <w:rFonts w:ascii="Times New Roman" w:hAnsi="Times New Roman" w:cs="Times New Roman"/>
+                          <w:sz w:val="24"/>
+                          <w:szCs w:val="24"/>
+                        </w:rPr>
+                        <w:t>bugFix</w:t>
+                      </w:r>
+                      <w:proofErr w:type="spellEnd"/>
+                    </w:p>
+                  </w:txbxContent>
+                </v:textbox>
+                <w10:wrap type="square" anchorx="margin"/>
+              </v:shape>
+            </w:pict>
+          </mc:Fallback>
+        </mc:AlternateContent>
+      </w:r>
+      <w:r>
+        <w:rPr>
+          <w:rFonts w:ascii="Times New Roman" w:hAnsi="Times New Roman" w:cs="Times New Roman"/>
+          <w:b/>
+          <w:bCs/>
+          <w:noProof/>
+          <w:sz w:val="24"/>
+          <w:szCs w:val="24"/>
+        </w:rPr>
+        <mc:AlternateContent>
+          <mc:Choice Requires="wps">
+            <w:drawing>
+              <wp:anchor distT="0" distB="0" distL="114300" distR="114300" simplePos="0" relativeHeight="251695104" behindDoc="0" locked="0" layoutInCell="1" allowOverlap="1" wp14:anchorId="3935D223" wp14:editId="60CB6D31">
+                <wp:simplePos x="0" y="0"/>
+                <wp:positionH relativeFrom="column">
+                  <wp:posOffset>2209799</wp:posOffset>
+                </wp:positionH>
+                <wp:positionV relativeFrom="paragraph">
+                  <wp:posOffset>88265</wp:posOffset>
+                </wp:positionV>
+                <wp:extent cx="819150" cy="193040"/>
+                <wp:effectExtent l="38100" t="57150" r="19050" b="35560"/>
+                <wp:wrapNone/>
+                <wp:docPr id="35" name="Straight Arrow Connector 35"/>
+                <wp:cNvGraphicFramePr/>
+                <a:graphic xmlns:a="http://schemas.openxmlformats.org/drawingml/2006/main">
+                  <a:graphicData uri="http://schemas.microsoft.com/office/word/2010/wordprocessingShape">
+                    <wps:wsp>
+                      <wps:cNvCnPr/>
+                      <wps:spPr>
+                        <a:xfrm flipH="1" flipV="1">
+                          <a:off x="0" y="0"/>
+                          <a:ext cx="819150" cy="193040"/>
+                        </a:xfrm>
+                        <a:prstGeom prst="straightConnector1">
+                          <a:avLst/>
+                        </a:prstGeom>
+                        <a:ln>
+                          <a:solidFill>
+                            <a:srgbClr val="C00000"/>
+                          </a:solidFill>
+                          <a:tailEnd type="triangle"/>
+                        </a:ln>
+                      </wps:spPr>
+                      <wps:style>
+                        <a:lnRef idx="1">
+                          <a:schemeClr val="accent1"/>
+                        </a:lnRef>
+                        <a:fillRef idx="0">
+                          <a:schemeClr val="accent1"/>
+                        </a:fillRef>
+                        <a:effectRef idx="0">
+                          <a:schemeClr val="accent1"/>
+                        </a:effectRef>
+                        <a:fontRef idx="minor">
+                          <a:schemeClr val="tx1"/>
+                        </a:fontRef>
+                      </wps:style>
+                      <wps:bodyPr/>
+                    </wps:wsp>
+                  </a:graphicData>
+                </a:graphic>
+                <wp14:sizeRelH relativeFrom="margin">
+                  <wp14:pctWidth>0</wp14:pctWidth>
+                </wp14:sizeRelH>
+                <wp14:sizeRelV relativeFrom="margin">
+                  <wp14:pctHeight>0</wp14:pctHeight>
+                </wp14:sizeRelV>
+              </wp:anchor>
+            </w:drawing>
+          </mc:Choice>
+          <mc:Fallback>
+            <w:pict>
+              <v:shape w14:anchorId="0E8C5A57" id="Straight Arrow Connector 35" o:spid="_x0000_s1026" type="#_x0000_t32" style="position:absolute;margin-left:174pt;margin-top:6.95pt;width:64.5pt;height:15.2pt;flip:x y;z-index:251695104;visibility:visible;mso-wrap-style:square;mso-width-percent:0;mso-height-percent:0;mso-wrap-distance-left:9pt;mso-wrap-distance-top:0;mso-wrap-distance-right:9pt;mso-wrap-distance-bottom:0;mso-position-horizontal:absolute;mso-position-horizontal-relative:text;mso-position-vertical:absolute;mso-position-vertical-relative:text;mso-width-percent:0;mso-height-percent:0;mso-width-relative:margin;mso-height-relative:margin" o:gfxdata="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" strokecolor="#c00000" strokeweight=".5pt">
+                <v:stroke endarrow="block" joinstyle="miter"/>
+              </v:shape>
+            </w:pict>
+          </mc:Fallback>
+        </mc:AlternateContent>
+      </w:r>
+    </w:p>
+    <w:p>
+      <w:pPr>
+        <w:rPr>
+          <w:rFonts w:ascii="Times New Roman" w:hAnsi="Times New Roman" w:cs="Times New Roman"/>
+          <w:b/>
+          <w:bCs/>
+          <w:sz w:val="24"/>
+          <w:szCs w:val="24"/>
+        </w:rPr>
+      </w:pPr>
+    </w:p>
+    <w:p>
+      <w:pPr>
+        <w:rPr>
+          <w:rFonts w:ascii="Times New Roman" w:hAnsi="Times New Roman" w:cs="Times New Roman"/>
+          <w:b/>
+          <w:bCs/>
+          <w:sz w:val="24"/>
+          <w:szCs w:val="24"/>
+        </w:rPr>
+      </w:pPr>
     </w:p>
     <w:p>
       <w:pPr>

</xml_diff>

<commit_message>
Feature: Added definition of the term Checkout.
</commit_message>
<xml_diff>
--- a/Mini-project1.docx
+++ b/Mini-project1.docx
@@ -459,7 +459,7 @@
           </mc:Choice>
           <mc:Fallback>
             <w:pict>
-              <v:shapetype w14:anchorId="6ECF998E" id="_x0000_t32" coordsize="21600,21600" o:spt="32" o:oned="t" path="m,l21600,21600e" filled="f">
+              <v:shapetype w14:anchorId="7CF348F0" id="_x0000_t32" coordsize="21600,21600" o:spt="32" o:oned="t" path="m,l21600,21600e" filled="f">
                 <v:path arrowok="t" fillok="f" o:connecttype="none"/>
                 <o:lock v:ext="edit" shapetype="t"/>
               </v:shapetype>
@@ -580,7 +580,7 @@
           </mc:Choice>
           <mc:Fallback>
             <w:pict>
-              <v:shape w14:anchorId="71288504" id="Straight Arrow Connector 26" o:spid="_x0000_s1026" type="#_x0000_t32" style="position:absolute;margin-left:187.5pt;margin-top:209pt;width:23.25pt;height:37.5pt;flip:x y;z-index:251664384;visibility:visible;mso-wrap-style:square;mso-width-percent:0;mso-height-percent:0;mso-wrap-distance-left:9pt;mso-wrap-distance-top:0;mso-wrap-distance-right:9pt;mso-wrap-distance-bottom:0;mso-position-horizontal:absolute;mso-position-horizontal-relative:margin;mso-position-vertical:absolute;mso-position-vertical-relative:text;mso-width-percent:0;mso-height-percent:0;mso-width-relative:margin;mso-height-relative:margin" o:gfxdata="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" strokecolor="#c00000" strokeweight=".5pt">
+              <v:shape w14:anchorId="523EE4EA" id="Straight Arrow Connector 26" o:spid="_x0000_s1026" type="#_x0000_t32" style="position:absolute;margin-left:187.5pt;margin-top:209pt;width:23.25pt;height:37.5pt;flip:x y;z-index:251664384;visibility:visible;mso-wrap-style:square;mso-width-percent:0;mso-height-percent:0;mso-wrap-distance-left:9pt;mso-wrap-distance-top:0;mso-wrap-distance-right:9pt;mso-wrap-distance-bottom:0;mso-position-horizontal:absolute;mso-position-horizontal-relative:margin;mso-position-vertical:absolute;mso-position-vertical-relative:text;mso-width-percent:0;mso-height-percent:0;mso-width-relative:margin;mso-height-relative:margin" o:gfxdata="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" strokecolor="#c00000" strokeweight=".5pt">
                 <v:stroke endarrow="block" joinstyle="miter"/>
                 <w10:wrap anchorx="margin"/>
               </v:shape>
@@ -1137,7 +1137,7 @@
           </mc:Choice>
           <mc:Fallback>
             <w:pict>
-              <v:shape w14:anchorId="28E32CD3" id="Straight Arrow Connector 19" o:spid="_x0000_s1026" type="#_x0000_t32" style="position:absolute;margin-left:324pt;margin-top:6.7pt;width:5.25pt;height:36.75pt;flip:y;z-index:251670528;visibility:visible;mso-wrap-style:square;mso-width-percent:0;mso-height-percent:0;mso-wrap-distance-left:9pt;mso-wrap-distance-top:0;mso-wrap-distance-right:9pt;mso-wrap-distance-bottom:0;mso-position-horizontal:absolute;mso-position-horizontal-relative:text;mso-position-vertical:absolute;mso-position-vertical-relative:text;mso-width-percent:0;mso-height-percent:0;mso-width-relative:margin;mso-height-relative:margin" o:gfxdata="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" strokecolor="#c00000" strokeweight=".5pt">
+              <v:shape w14:anchorId="50BFBF32" id="Straight Arrow Connector 19" o:spid="_x0000_s1026" type="#_x0000_t32" style="position:absolute;margin-left:324pt;margin-top:6.7pt;width:5.25pt;height:36.75pt;flip:y;z-index:251670528;visibility:visible;mso-wrap-style:square;mso-width-percent:0;mso-height-percent:0;mso-wrap-distance-left:9pt;mso-wrap-distance-top:0;mso-wrap-distance-right:9pt;mso-wrap-distance-bottom:0;mso-position-horizontal:absolute;mso-position-horizontal-relative:text;mso-position-vertical:absolute;mso-position-vertical-relative:text;mso-width-percent:0;mso-height-percent:0;mso-width-relative:margin;mso-height-relative:margin" o:gfxdata="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" strokecolor="#c00000" strokeweight=".5pt">
                 <v:stroke endarrow="block" joinstyle="miter"/>
               </v:shape>
             </w:pict>
@@ -1217,7 +1217,7 @@
           </mc:Choice>
           <mc:Fallback>
             <w:pict>
-              <v:shape w14:anchorId="49D99C4B" id="Straight Arrow Connector 16" o:spid="_x0000_s1026" type="#_x0000_t32" style="position:absolute;margin-left:80.25pt;margin-top:9.35pt;width:5.25pt;height:36.75pt;flip:y;z-index:251667456;visibility:visible;mso-wrap-style:square;mso-width-percent:0;mso-height-percent:0;mso-wrap-distance-left:9pt;mso-wrap-distance-top:0;mso-wrap-distance-right:9pt;mso-wrap-distance-bottom:0;mso-position-horizontal:absolute;mso-position-horizontal-relative:text;mso-position-vertical:absolute;mso-position-vertical-relative:text;mso-width-percent:0;mso-height-percent:0;mso-width-relative:margin;mso-height-relative:margin" o:gfxdata="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" strokecolor="#c00000" strokeweight=".5pt">
+              <v:shape w14:anchorId="77C5CB1B" id="Straight Arrow Connector 16" o:spid="_x0000_s1026" type="#_x0000_t32" style="position:absolute;margin-left:80.25pt;margin-top:9.35pt;width:5.25pt;height:36.75pt;flip:y;z-index:251667456;visibility:visible;mso-wrap-style:square;mso-width-percent:0;mso-height-percent:0;mso-wrap-distance-left:9pt;mso-wrap-distance-top:0;mso-wrap-distance-right:9pt;mso-wrap-distance-bottom:0;mso-position-horizontal:absolute;mso-position-horizontal-relative:text;mso-position-vertical:absolute;mso-position-vertical-relative:text;mso-width-percent:0;mso-height-percent:0;mso-width-relative:margin;mso-height-relative:margin" o:gfxdata="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" strokecolor="#c00000" strokeweight=".5pt">
                 <v:stroke endarrow="block" joinstyle="miter"/>
               </v:shape>
             </w:pict>
@@ -2043,7 +2043,7 @@
           </mc:Choice>
           <mc:Fallback>
             <w:pict>
-              <v:shape w14:anchorId="74706CEA" id="Straight Arrow Connector 11" o:spid="_x0000_s1026" type="#_x0000_t32" style="position:absolute;margin-left:310.5pt;margin-top:3.7pt;width:5.25pt;height:36.75pt;flip:y;z-index:251677696;visibility:visible;mso-wrap-style:square;mso-width-percent:0;mso-height-percent:0;mso-wrap-distance-left:9pt;mso-wrap-distance-top:0;mso-wrap-distance-right:9pt;mso-wrap-distance-bottom:0;mso-position-horizontal:absolute;mso-position-horizontal-relative:text;mso-position-vertical:absolute;mso-position-vertical-relative:text;mso-width-percent:0;mso-height-percent:0;mso-width-relative:margin;mso-height-relative:margin" o:gfxdata="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" strokecolor="#c00000" strokeweight=".5pt">
+              <v:shape w14:anchorId="43D71708" id="Straight Arrow Connector 11" o:spid="_x0000_s1026" type="#_x0000_t32" style="position:absolute;margin-left:310.5pt;margin-top:3.7pt;width:5.25pt;height:36.75pt;flip:y;z-index:251677696;visibility:visible;mso-wrap-style:square;mso-width-percent:0;mso-height-percent:0;mso-wrap-distance-left:9pt;mso-wrap-distance-top:0;mso-wrap-distance-right:9pt;mso-wrap-distance-bottom:0;mso-position-horizontal:absolute;mso-position-horizontal-relative:text;mso-position-vertical:absolute;mso-position-vertical-relative:text;mso-width-percent:0;mso-height-percent:0;mso-width-relative:margin;mso-height-relative:margin" o:gfxdata="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" strokecolor="#c00000" strokeweight=".5pt">
                 <v:stroke endarrow="block" joinstyle="miter"/>
               </v:shape>
             </w:pict>
@@ -2123,7 +2123,7 @@
           </mc:Choice>
           <mc:Fallback>
             <w:pict>
-              <v:shape w14:anchorId="5D67C5BD" id="Straight Arrow Connector 9" o:spid="_x0000_s1026" type="#_x0000_t32" style="position:absolute;margin-left:52.5pt;margin-top:10.6pt;width:5.25pt;height:36.75pt;flip:y;z-index:251675648;visibility:visible;mso-wrap-style:square;mso-width-percent:0;mso-height-percent:0;mso-wrap-distance-left:9pt;mso-wrap-distance-top:0;mso-wrap-distance-right:9pt;mso-wrap-distance-bottom:0;mso-position-horizontal:absolute;mso-position-horizontal-relative:text;mso-position-vertical:absolute;mso-position-vertical-relative:text;mso-width-percent:0;mso-height-percent:0;mso-width-relative:margin;mso-height-relative:margin" o:gfxdata="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" strokecolor="#c00000" strokeweight=".5pt">
+              <v:shape w14:anchorId="1CAE6723" id="Straight Arrow Connector 9" o:spid="_x0000_s1026" type="#_x0000_t32" style="position:absolute;margin-left:52.5pt;margin-top:10.6pt;width:5.25pt;height:36.75pt;flip:y;z-index:251675648;visibility:visible;mso-wrap-style:square;mso-width-percent:0;mso-height-percent:0;mso-wrap-distance-left:9pt;mso-wrap-distance-top:0;mso-wrap-distance-right:9pt;mso-wrap-distance-bottom:0;mso-position-horizontal:absolute;mso-position-horizontal-relative:text;mso-position-vertical:absolute;mso-position-vertical-relative:text;mso-width-percent:0;mso-height-percent:0;mso-width-relative:margin;mso-height-relative:margin" o:gfxdata="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" strokecolor="#c00000" strokeweight=".5pt">
                 <v:stroke endarrow="block" joinstyle="miter"/>
               </v:shape>
             </w:pict>
@@ -2261,20 +2261,8 @@
                                 <w:sz w:val="24"/>
                                 <w:szCs w:val="24"/>
                               </w:rPr>
-                              <w:t xml:space="preserve">ranch </w:t>
+                              <w:t>ranch newImage</w:t>
                             </w:r>
-                            <w:proofErr w:type="spellStart"/>
-                            <w:r>
-                              <w:rPr>
-                                <w:rFonts w:ascii="Times New Roman" w:hAnsi="Times New Roman" w:cs="Times New Roman"/>
-                                <w:b/>
-                                <w:bCs/>
-                                <w:sz w:val="24"/>
-                                <w:szCs w:val="24"/>
-                              </w:rPr>
-                              <w:t>newImage</w:t>
-                            </w:r>
-                            <w:proofErr w:type="spellEnd"/>
                             <w:r>
                               <w:rPr>
                                 <w:rFonts w:ascii="Times New Roman" w:hAnsi="Times New Roman" w:cs="Times New Roman"/>
@@ -2360,20 +2348,8 @@
                           <w:sz w:val="24"/>
                           <w:szCs w:val="24"/>
                         </w:rPr>
-                        <w:t xml:space="preserve">ranch </w:t>
+                        <w:t>ranch newImage</w:t>
                       </w:r>
-                      <w:proofErr w:type="spellStart"/>
-                      <w:r>
-                        <w:rPr>
-                          <w:rFonts w:ascii="Times New Roman" w:hAnsi="Times New Roman" w:cs="Times New Roman"/>
-                          <w:b/>
-                          <w:bCs/>
-                          <w:sz w:val="24"/>
-                          <w:szCs w:val="24"/>
-                        </w:rPr>
-                        <w:t>newImage</w:t>
-                      </w:r>
-                      <w:proofErr w:type="spellEnd"/>
                       <w:r>
                         <w:rPr>
                           <w:rFonts w:ascii="Times New Roman" w:hAnsi="Times New Roman" w:cs="Times New Roman"/>
@@ -3117,7 +3093,7 @@
           </mc:Choice>
           <mc:Fallback>
             <w:pict>
-              <v:shape w14:anchorId="3A6191E6" id="Straight Arrow Connector 5" o:spid="_x0000_s1026" type="#_x0000_t32" style="position:absolute;margin-left:337.5pt;margin-top:19.8pt;width:34.5pt;height:39.75pt;flip:y;z-index:251684864;visibility:visible;mso-wrap-style:square;mso-width-percent:0;mso-height-percent:0;mso-wrap-distance-left:9pt;mso-wrap-distance-top:0;mso-wrap-distance-right:9pt;mso-wrap-distance-bottom:0;mso-position-horizontal:absolute;mso-position-horizontal-relative:text;mso-position-vertical:absolute;mso-position-vertical-relative:text;mso-width-percent:0;mso-height-percent:0;mso-width-relative:margin;mso-height-relative:margin" o:gfxdata="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" strokecolor="#c00000" strokeweight=".5pt">
+              <v:shape w14:anchorId="09B05AF4" id="Straight Arrow Connector 5" o:spid="_x0000_s1026" type="#_x0000_t32" style="position:absolute;margin-left:337.5pt;margin-top:19.8pt;width:34.5pt;height:39.75pt;flip:y;z-index:251684864;visibility:visible;mso-wrap-style:square;mso-width-percent:0;mso-height-percent:0;mso-wrap-distance-left:9pt;mso-wrap-distance-top:0;mso-wrap-distance-right:9pt;mso-wrap-distance-bottom:0;mso-position-horizontal:absolute;mso-position-horizontal-relative:text;mso-position-vertical:absolute;mso-position-vertical-relative:text;mso-width-percent:0;mso-height-percent:0;mso-width-relative:margin;mso-height-relative:margin" o:gfxdata="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" strokecolor="#c00000" strokeweight=".5pt">
                 <v:stroke endarrow="block" joinstyle="miter"/>
               </v:shape>
             </w:pict>
@@ -3197,7 +3173,7 @@
           </mc:Choice>
           <mc:Fallback>
             <w:pict>
-              <v:shape w14:anchorId="535BFD85" id="Straight Arrow Connector 4" o:spid="_x0000_s1026" type="#_x0000_t32" style="position:absolute;margin-left:75pt;margin-top:14.7pt;width:4.5pt;height:35.25pt;flip:y;z-index:251682816;visibility:visible;mso-wrap-style:square;mso-width-percent:0;mso-height-percent:0;mso-wrap-distance-left:9pt;mso-wrap-distance-top:0;mso-wrap-distance-right:9pt;mso-wrap-distance-bottom:0;mso-position-horizontal:absolute;mso-position-horizontal-relative:text;mso-position-vertical:absolute;mso-position-vertical-relative:text;mso-width-percent:0;mso-height-percent:0;mso-width-relative:margin;mso-height-relative:margin" o:gfxdata="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" strokecolor="#c00000" strokeweight=".5pt">
+              <v:shape w14:anchorId="48102D84" id="Straight Arrow Connector 4" o:spid="_x0000_s1026" type="#_x0000_t32" style="position:absolute;margin-left:75pt;margin-top:14.7pt;width:4.5pt;height:35.25pt;flip:y;z-index:251682816;visibility:visible;mso-wrap-style:square;mso-width-percent:0;mso-height-percent:0;mso-wrap-distance-left:9pt;mso-wrap-distance-top:0;mso-wrap-distance-right:9pt;mso-wrap-distance-bottom:0;mso-position-horizontal:absolute;mso-position-horizontal-relative:text;mso-position-vertical:absolute;mso-position-vertical-relative:text;mso-width-percent:0;mso-height-percent:0;mso-width-relative:margin;mso-height-relative:margin" o:gfxdata="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" strokecolor="#c00000" strokeweight=".5pt">
                 <v:stroke endarrow="block" joinstyle="miter"/>
               </v:shape>
             </w:pict>
@@ -3478,29 +3454,7 @@
           <w:sz w:val="24"/>
           <w:szCs w:val="24"/>
         </w:rPr>
-        <w:t xml:space="preserve">Merging </w:t>
-      </w:r>
-      <w:proofErr w:type="spellStart"/>
-      <w:r>
-        <w:rPr>
-          <w:rFonts w:ascii="Times New Roman" w:hAnsi="Times New Roman" w:cs="Times New Roman"/>
-          <w:b/>
-          <w:bCs/>
-          <w:sz w:val="24"/>
-          <w:szCs w:val="24"/>
-        </w:rPr>
-        <w:t>bugFix</w:t>
-      </w:r>
-      <w:proofErr w:type="spellEnd"/>
-      <w:r>
-        <w:rPr>
-          <w:rFonts w:ascii="Times New Roman" w:hAnsi="Times New Roman" w:cs="Times New Roman"/>
-          <w:b/>
-          <w:bCs/>
-          <w:sz w:val="24"/>
-          <w:szCs w:val="24"/>
-        </w:rPr>
-        <w:t xml:space="preserve"> branch into master branch</w:t>
+        <w:t>Merging bugFix branch into master branch</w:t>
       </w:r>
     </w:p>
     <w:p>
@@ -3814,7 +3768,7 @@
           </mc:Choice>
           <mc:Fallback>
             <w:pict>
-              <v:shape w14:anchorId="577A29D8" id="Straight Arrow Connector 33" o:spid="_x0000_s1026" type="#_x0000_t32" style="position:absolute;margin-left:361.5pt;margin-top:16.1pt;width:4.5pt;height:35.25pt;flip:y;z-index:251693056;visibility:visible;mso-wrap-style:square;mso-width-percent:0;mso-height-percent:0;mso-wrap-distance-left:9pt;mso-wrap-distance-top:0;mso-wrap-distance-right:9pt;mso-wrap-distance-bottom:0;mso-position-horizontal:absolute;mso-position-horizontal-relative:text;mso-position-vertical:absolute;mso-position-vertical-relative:text;mso-width-percent:0;mso-height-percent:0;mso-width-relative:margin;mso-height-relative:margin" o:gfxdata="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" strokecolor="#c00000" strokeweight=".5pt">
+              <v:shape w14:anchorId="3549CC51" id="Straight Arrow Connector 33" o:spid="_x0000_s1026" type="#_x0000_t32" style="position:absolute;margin-left:361.5pt;margin-top:16.1pt;width:4.5pt;height:35.25pt;flip:y;z-index:251693056;visibility:visible;mso-wrap-style:square;mso-width-percent:0;mso-height-percent:0;mso-wrap-distance-left:9pt;mso-wrap-distance-top:0;mso-wrap-distance-right:9pt;mso-wrap-distance-bottom:0;mso-position-horizontal:absolute;mso-position-horizontal-relative:text;mso-position-vertical:absolute;mso-position-vertical-relative:text;mso-width-percent:0;mso-height-percent:0;mso-width-relative:margin;mso-height-relative:margin" o:gfxdata="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" strokecolor="#c00000" strokeweight=".5pt">
                 <v:stroke endarrow="block" joinstyle="miter"/>
               </v:shape>
             </w:pict>
@@ -3894,7 +3848,7 @@
           </mc:Choice>
           <mc:Fallback>
             <w:pict>
-              <v:shape w14:anchorId="21C4A550" id="Straight Arrow Connector 30" o:spid="_x0000_s1026" type="#_x0000_t32" style="position:absolute;margin-left:81.75pt;margin-top:12.4pt;width:4.5pt;height:35.25pt;flip:y;z-index:251689984;visibility:visible;mso-wrap-style:square;mso-width-percent:0;mso-height-percent:0;mso-wrap-distance-left:9pt;mso-wrap-distance-top:0;mso-wrap-distance-right:9pt;mso-wrap-distance-bottom:0;mso-position-horizontal:absolute;mso-position-horizontal-relative:text;mso-position-vertical:absolute;mso-position-vertical-relative:text;mso-width-percent:0;mso-height-percent:0;mso-width-relative:margin;mso-height-relative:margin" o:gfxdata="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" strokecolor="#c00000" strokeweight=".5pt">
+              <v:shape w14:anchorId="1D9D9714" id="Straight Arrow Connector 30" o:spid="_x0000_s1026" type="#_x0000_t32" style="position:absolute;margin-left:81.75pt;margin-top:12.4pt;width:4.5pt;height:35.25pt;flip:y;z-index:251689984;visibility:visible;mso-wrap-style:square;mso-width-percent:0;mso-height-percent:0;mso-wrap-distance-left:9pt;mso-wrap-distance-top:0;mso-wrap-distance-right:9pt;mso-wrap-distance-bottom:0;mso-position-horizontal:absolute;mso-position-horizontal-relative:text;mso-position-vertical:absolute;mso-position-vertical-relative:text;mso-width-percent:0;mso-height-percent:0;mso-width-relative:margin;mso-height-relative:margin" o:gfxdata="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" strokecolor="#c00000" strokeweight=".5pt">
                 <v:stroke endarrow="block" joinstyle="miter"/>
               </v:shape>
             </w:pict>
@@ -4002,20 +3956,8 @@
                                 <w:sz w:val="24"/>
                                 <w:szCs w:val="24"/>
                               </w:rPr>
-                              <w:t xml:space="preserve">git merge </w:t>
+                              <w:t>git merge bugFix</w:t>
                             </w:r>
-                            <w:proofErr w:type="spellStart"/>
-                            <w:r>
-                              <w:rPr>
-                                <w:rFonts w:ascii="Times New Roman" w:hAnsi="Times New Roman" w:cs="Times New Roman"/>
-                                <w:b/>
-                                <w:bCs/>
-                                <w:sz w:val="24"/>
-                                <w:szCs w:val="24"/>
-                              </w:rPr>
-                              <w:t>bugFix</w:t>
-                            </w:r>
-                            <w:proofErr w:type="spellEnd"/>
                             <w:r>
                               <w:rPr>
                                 <w:rFonts w:ascii="Times New Roman" w:hAnsi="Times New Roman" w:cs="Times New Roman"/>
@@ -4071,20 +4013,8 @@
                           <w:sz w:val="24"/>
                           <w:szCs w:val="24"/>
                         </w:rPr>
-                        <w:t xml:space="preserve">git merge </w:t>
+                        <w:t>git merge bugFix</w:t>
                       </w:r>
-                      <w:proofErr w:type="spellStart"/>
-                      <w:r>
-                        <w:rPr>
-                          <w:rFonts w:ascii="Times New Roman" w:hAnsi="Times New Roman" w:cs="Times New Roman"/>
-                          <w:b/>
-                          <w:bCs/>
-                          <w:sz w:val="24"/>
-                          <w:szCs w:val="24"/>
-                        </w:rPr>
-                        <w:t>bugFix</w:t>
-                      </w:r>
-                      <w:proofErr w:type="spellEnd"/>
                       <w:r>
                         <w:rPr>
                           <w:rFonts w:ascii="Times New Roman" w:hAnsi="Times New Roman" w:cs="Times New Roman"/>
@@ -4426,18 +4356,7 @@
                                 <w:sz w:val="24"/>
                                 <w:szCs w:val="24"/>
                               </w:rPr>
-                              <w:t xml:space="preserve">“git checkout </w:t>
-                            </w:r>
-                            <w:proofErr w:type="spellStart"/>
-                            <w:r>
-                              <w:rPr>
-                                <w:rFonts w:ascii="Times New Roman" w:hAnsi="Times New Roman" w:cs="Times New Roman"/>
-                                <w:b/>
-                                <w:bCs/>
-                                <w:sz w:val="24"/>
-                                <w:szCs w:val="24"/>
-                              </w:rPr>
-                              <w:t>b</w:t>
+                              <w:t>“git checkout b</w:t>
                             </w:r>
                             <w:r>
                               <w:rPr>
@@ -4457,18 +4376,7 @@
                                 <w:sz w:val="24"/>
                                 <w:szCs w:val="24"/>
                               </w:rPr>
-                              <w:t>gFix</w:t>
-                            </w:r>
-                            <w:proofErr w:type="spellEnd"/>
-                            <w:r>
-                              <w:rPr>
-                                <w:rFonts w:ascii="Times New Roman" w:hAnsi="Times New Roman" w:cs="Times New Roman"/>
-                                <w:b/>
-                                <w:bCs/>
-                                <w:sz w:val="24"/>
-                                <w:szCs w:val="24"/>
-                              </w:rPr>
-                              <w:t>”</w:t>
+                              <w:t>gFix”</w:t>
                             </w:r>
                             <w:r>
                               <w:rPr>
@@ -4486,43 +4394,7 @@
                                 <w:sz w:val="24"/>
                                 <w:szCs w:val="24"/>
                               </w:rPr>
-                              <w:t xml:space="preserve">was applied. This step was performed so, the </w:t>
-                            </w:r>
-                            <w:proofErr w:type="spellStart"/>
-                            <w:r>
-                              <w:rPr>
-                                <w:rFonts w:ascii="Times New Roman" w:hAnsi="Times New Roman" w:cs="Times New Roman"/>
-                                <w:sz w:val="24"/>
-                                <w:szCs w:val="24"/>
-                              </w:rPr>
-                              <w:t>bugFix</w:t>
-                            </w:r>
-                            <w:proofErr w:type="spellEnd"/>
-                            <w:r>
-                              <w:rPr>
-                                <w:rFonts w:ascii="Times New Roman" w:hAnsi="Times New Roman" w:cs="Times New Roman"/>
-                                <w:sz w:val="24"/>
-                                <w:szCs w:val="24"/>
-                              </w:rPr>
-                              <w:t xml:space="preserve"> branch can be selected. This was </w:t>
-                            </w:r>
-                            <w:proofErr w:type="spellStart"/>
-                            <w:r>
-                              <w:rPr>
-                                <w:rFonts w:ascii="Times New Roman" w:hAnsi="Times New Roman" w:cs="Times New Roman"/>
-                                <w:sz w:val="24"/>
-                                <w:szCs w:val="24"/>
-                              </w:rPr>
-                              <w:t>than</w:t>
-                            </w:r>
-                            <w:proofErr w:type="spellEnd"/>
-                            <w:r>
-                              <w:rPr>
-                                <w:rFonts w:ascii="Times New Roman" w:hAnsi="Times New Roman" w:cs="Times New Roman"/>
-                                <w:sz w:val="24"/>
-                                <w:szCs w:val="24"/>
-                              </w:rPr>
-                              <w:t xml:space="preserve"> followed by </w:t>
+                              <w:t xml:space="preserve">was applied. This step was performed so, the bugFix branch can be selected. This was than followed by </w:t>
                             </w:r>
                             <w:r>
                               <w:rPr>
@@ -4540,18 +4412,8 @@
                                 <w:sz w:val="24"/>
                                 <w:szCs w:val="24"/>
                               </w:rPr>
-                              <w:t xml:space="preserve">command to merge master int </w:t>
+                              <w:t>command to merge master int bugFix</w:t>
                             </w:r>
-                            <w:proofErr w:type="spellStart"/>
-                            <w:r>
-                              <w:rPr>
-                                <w:rFonts w:ascii="Times New Roman" w:hAnsi="Times New Roman" w:cs="Times New Roman"/>
-                                <w:sz w:val="24"/>
-                                <w:szCs w:val="24"/>
-                              </w:rPr>
-                              <w:t>bugFix</w:t>
-                            </w:r>
-                            <w:proofErr w:type="spellEnd"/>
                           </w:p>
                         </w:txbxContent>
                       </wps:txbx>
@@ -4599,18 +4461,7 @@
                           <w:sz w:val="24"/>
                           <w:szCs w:val="24"/>
                         </w:rPr>
-                        <w:t xml:space="preserve">“git checkout </w:t>
-                      </w:r>
-                      <w:proofErr w:type="spellStart"/>
-                      <w:r>
-                        <w:rPr>
-                          <w:rFonts w:ascii="Times New Roman" w:hAnsi="Times New Roman" w:cs="Times New Roman"/>
-                          <w:b/>
-                          <w:bCs/>
-                          <w:sz w:val="24"/>
-                          <w:szCs w:val="24"/>
-                        </w:rPr>
-                        <w:t>b</w:t>
+                        <w:t>“git checkout b</w:t>
                       </w:r>
                       <w:r>
                         <w:rPr>
@@ -4630,18 +4481,7 @@
                           <w:sz w:val="24"/>
                           <w:szCs w:val="24"/>
                         </w:rPr>
-                        <w:t>gFix</w:t>
-                      </w:r>
-                      <w:proofErr w:type="spellEnd"/>
-                      <w:r>
-                        <w:rPr>
-                          <w:rFonts w:ascii="Times New Roman" w:hAnsi="Times New Roman" w:cs="Times New Roman"/>
-                          <w:b/>
-                          <w:bCs/>
-                          <w:sz w:val="24"/>
-                          <w:szCs w:val="24"/>
-                        </w:rPr>
-                        <w:t>”</w:t>
+                        <w:t>gFix”</w:t>
                       </w:r>
                       <w:r>
                         <w:rPr>
@@ -4659,43 +4499,7 @@
                           <w:sz w:val="24"/>
                           <w:szCs w:val="24"/>
                         </w:rPr>
-                        <w:t xml:space="preserve">was applied. This step was performed so, the </w:t>
-                      </w:r>
-                      <w:proofErr w:type="spellStart"/>
-                      <w:r>
-                        <w:rPr>
-                          <w:rFonts w:ascii="Times New Roman" w:hAnsi="Times New Roman" w:cs="Times New Roman"/>
-                          <w:sz w:val="24"/>
-                          <w:szCs w:val="24"/>
-                        </w:rPr>
-                        <w:t>bugFix</w:t>
-                      </w:r>
-                      <w:proofErr w:type="spellEnd"/>
-                      <w:r>
-                        <w:rPr>
-                          <w:rFonts w:ascii="Times New Roman" w:hAnsi="Times New Roman" w:cs="Times New Roman"/>
-                          <w:sz w:val="24"/>
-                          <w:szCs w:val="24"/>
-                        </w:rPr>
-                        <w:t xml:space="preserve"> branch can be selected. This was </w:t>
-                      </w:r>
-                      <w:proofErr w:type="spellStart"/>
-                      <w:r>
-                        <w:rPr>
-                          <w:rFonts w:ascii="Times New Roman" w:hAnsi="Times New Roman" w:cs="Times New Roman"/>
-                          <w:sz w:val="24"/>
-                          <w:szCs w:val="24"/>
-                        </w:rPr>
-                        <w:t>than</w:t>
-                      </w:r>
-                      <w:proofErr w:type="spellEnd"/>
-                      <w:r>
-                        <w:rPr>
-                          <w:rFonts w:ascii="Times New Roman" w:hAnsi="Times New Roman" w:cs="Times New Roman"/>
-                          <w:sz w:val="24"/>
-                          <w:szCs w:val="24"/>
-                        </w:rPr>
-                        <w:t xml:space="preserve"> followed by </w:t>
+                        <w:t xml:space="preserve">was applied. This step was performed so, the bugFix branch can be selected. This was than followed by </w:t>
                       </w:r>
                       <w:r>
                         <w:rPr>
@@ -4713,18 +4517,8 @@
                           <w:sz w:val="24"/>
                           <w:szCs w:val="24"/>
                         </w:rPr>
-                        <w:t xml:space="preserve">command to merge master int </w:t>
+                        <w:t>command to merge master int bugFix</w:t>
                       </w:r>
-                      <w:proofErr w:type="spellStart"/>
-                      <w:r>
-                        <w:rPr>
-                          <w:rFonts w:ascii="Times New Roman" w:hAnsi="Times New Roman" w:cs="Times New Roman"/>
-                          <w:sz w:val="24"/>
-                          <w:szCs w:val="24"/>
-                        </w:rPr>
-                        <w:t>bugFix</w:t>
-                      </w:r>
-                      <w:proofErr w:type="spellEnd"/>
                     </w:p>
                   </w:txbxContent>
                 </v:textbox>
@@ -4807,7 +4601,7 @@
           </mc:Choice>
           <mc:Fallback>
             <w:pict>
-              <v:shape w14:anchorId="0E8C5A57" id="Straight Arrow Connector 35" o:spid="_x0000_s1026" type="#_x0000_t32" style="position:absolute;margin-left:174pt;margin-top:6.95pt;width:64.5pt;height:15.2pt;flip:x y;z-index:251695104;visibility:visible;mso-wrap-style:square;mso-width-percent:0;mso-height-percent:0;mso-wrap-distance-left:9pt;mso-wrap-distance-top:0;mso-wrap-distance-right:9pt;mso-wrap-distance-bottom:0;mso-position-horizontal:absolute;mso-position-horizontal-relative:text;mso-position-vertical:absolute;mso-position-vertical-relative:text;mso-width-percent:0;mso-height-percent:0;mso-width-relative:margin;mso-height-relative:margin" o:gfxdata="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" strokecolor="#c00000" strokeweight=".5pt">
+              <v:shape w14:anchorId="26DF2FA1" id="Straight Arrow Connector 35" o:spid="_x0000_s1026" type="#_x0000_t32" style="position:absolute;margin-left:174pt;margin-top:6.95pt;width:64.5pt;height:15.2pt;flip:x y;z-index:251695104;visibility:visible;mso-wrap-style:square;mso-width-percent:0;mso-height-percent:0;mso-wrap-distance-left:9pt;mso-wrap-distance-top:0;mso-wrap-distance-right:9pt;mso-wrap-distance-bottom:0;mso-position-horizontal:absolute;mso-position-horizontal-relative:text;mso-position-vertical:absolute;mso-position-vertical-relative:text;mso-width-percent:0;mso-height-percent:0;mso-width-relative:margin;mso-height-relative:margin" o:gfxdata="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" strokecolor="#c00000" strokeweight=".5pt">
                 <v:stroke endarrow="block" joinstyle="miter"/>
               </v:shape>
             </w:pict>
@@ -4850,6 +4644,1273 @@
     </w:p>
     <w:p>
       <w:pPr>
+        <w:rPr>
+          <w:rFonts w:ascii="Times New Roman" w:hAnsi="Times New Roman" w:cs="Times New Roman"/>
+          <w:b/>
+          <w:bCs/>
+          <w:sz w:val="24"/>
+          <w:szCs w:val="24"/>
+        </w:rPr>
+      </w:pPr>
+    </w:p>
+    <w:p>
+      <w:pPr>
+        <w:jc w:val="center"/>
+      </w:pPr>
+    </w:p>
+    <w:p>
+      <w:pPr>
+        <w:jc w:val="center"/>
+      </w:pPr>
+    </w:p>
+    <w:p>
+      <w:pPr>
+        <w:pStyle w:val="ListParagraph"/>
+        <w:numPr>
+          <w:ilvl w:val="0"/>
+          <w:numId w:val="1"/>
+        </w:numPr>
+        <w:rPr>
+          <w:rFonts w:ascii="Times New Roman" w:hAnsi="Times New Roman" w:cs="Times New Roman"/>
+          <w:b/>
+          <w:bCs/>
+          <w:sz w:val="24"/>
+          <w:szCs w:val="24"/>
+        </w:rPr>
+      </w:pPr>
+      <w:r>
+        <w:rPr>
+          <w:rFonts w:ascii="Times New Roman" w:hAnsi="Times New Roman" w:cs="Times New Roman"/>
+          <w:b/>
+          <w:bCs/>
+          <w:sz w:val="24"/>
+          <w:szCs w:val="24"/>
+        </w:rPr>
+        <w:lastRenderedPageBreak/>
+        <w:t>Checkout:</w:t>
+      </w:r>
+      <w:r>
+        <w:rPr>
+          <w:rFonts w:ascii="Times New Roman" w:hAnsi="Times New Roman" w:cs="Times New Roman"/>
+          <w:sz w:val="24"/>
+          <w:szCs w:val="24"/>
+        </w:rPr>
+        <w:t xml:space="preserve"> </w:t>
+      </w:r>
+      <w:r>
+        <w:rPr>
+          <w:rFonts w:ascii="Times New Roman" w:hAnsi="Times New Roman" w:cs="Times New Roman"/>
+          <w:sz w:val="24"/>
+          <w:szCs w:val="24"/>
+        </w:rPr>
+        <w:t>The checkout command is used when you need to navigate between the created branches in the repository.</w:t>
+      </w:r>
+    </w:p>
+    <w:p>
+      <w:pPr>
+        <w:rPr>
+          <w:rFonts w:ascii="Times New Roman" w:hAnsi="Times New Roman" w:cs="Times New Roman"/>
+          <w:b/>
+          <w:bCs/>
+          <w:sz w:val="24"/>
+          <w:szCs w:val="24"/>
+        </w:rPr>
+      </w:pPr>
+      <w:r>
+        <w:rPr>
+          <w:noProof/>
+        </w:rPr>
+        <w:drawing>
+          <wp:anchor distT="0" distB="0" distL="114300" distR="114300" simplePos="0" relativeHeight="251699200" behindDoc="0" locked="0" layoutInCell="1" allowOverlap="1" wp14:anchorId="6B03F463" wp14:editId="11C379B9">
+            <wp:simplePos x="0" y="0"/>
+            <wp:positionH relativeFrom="column">
+              <wp:posOffset>3657600</wp:posOffset>
+            </wp:positionH>
+            <wp:positionV relativeFrom="paragraph">
+              <wp:posOffset>10795</wp:posOffset>
+            </wp:positionV>
+            <wp:extent cx="1771650" cy="1887855"/>
+            <wp:effectExtent l="0" t="0" r="0" b="0"/>
+            <wp:wrapSquare wrapText="bothSides"/>
+            <wp:docPr id="39" name="Picture 39"/>
+            <wp:cNvGraphicFramePr>
+              <a:graphicFrameLocks xmlns:a="http://schemas.openxmlformats.org/drawingml/2006/main" noChangeAspect="1"/>
+            </wp:cNvGraphicFramePr>
+            <a:graphic xmlns:a="http://schemas.openxmlformats.org/drawingml/2006/main">
+              <a:graphicData uri="http://schemas.openxmlformats.org/drawingml/2006/picture">
+                <pic:pic xmlns:pic="http://schemas.openxmlformats.org/drawingml/2006/picture">
+                  <pic:nvPicPr>
+                    <pic:cNvPr id="1" name=""/>
+                    <pic:cNvPicPr/>
+                  </pic:nvPicPr>
+                  <pic:blipFill>
+                    <a:blip r:embed="rId14">
+                      <a:extLst>
+                        <a:ext uri="{28A0092B-C50C-407E-A947-70E740481C1C}">
+                          <a14:useLocalDpi xmlns:a14="http://schemas.microsoft.com/office/drawing/2010/main" val="0"/>
+                        </a:ext>
+                      </a:extLst>
+                    </a:blip>
+                    <a:stretch>
+                      <a:fillRect/>
+                    </a:stretch>
+                  </pic:blipFill>
+                  <pic:spPr>
+                    <a:xfrm>
+                      <a:off x="0" y="0"/>
+                      <a:ext cx="1771650" cy="1887855"/>
+                    </a:xfrm>
+                    <a:prstGeom prst="rect">
+                      <a:avLst/>
+                    </a:prstGeom>
+                  </pic:spPr>
+                </pic:pic>
+              </a:graphicData>
+            </a:graphic>
+            <wp14:sizeRelH relativeFrom="page">
+              <wp14:pctWidth>0</wp14:pctWidth>
+            </wp14:sizeRelH>
+            <wp14:sizeRelV relativeFrom="page">
+              <wp14:pctHeight>0</wp14:pctHeight>
+            </wp14:sizeRelV>
+          </wp:anchor>
+        </w:drawing>
+      </w:r>
+      <w:r>
+        <w:rPr>
+          <w:noProof/>
+        </w:rPr>
+        <w:drawing>
+          <wp:anchor distT="0" distB="0" distL="114300" distR="114300" simplePos="0" relativeHeight="251698176" behindDoc="0" locked="0" layoutInCell="1" allowOverlap="1" wp14:anchorId="13215626" wp14:editId="00F29C2B">
+            <wp:simplePos x="0" y="0"/>
+            <wp:positionH relativeFrom="column">
+              <wp:posOffset>523875</wp:posOffset>
+            </wp:positionH>
+            <wp:positionV relativeFrom="paragraph">
+              <wp:posOffset>64770</wp:posOffset>
+            </wp:positionV>
+            <wp:extent cx="1771650" cy="1809750"/>
+            <wp:effectExtent l="0" t="0" r="0" b="0"/>
+            <wp:wrapSquare wrapText="bothSides"/>
+            <wp:docPr id="38" name="Picture 38"/>
+            <wp:cNvGraphicFramePr>
+              <a:graphicFrameLocks xmlns:a="http://schemas.openxmlformats.org/drawingml/2006/main" noChangeAspect="1"/>
+            </wp:cNvGraphicFramePr>
+            <a:graphic xmlns:a="http://schemas.openxmlformats.org/drawingml/2006/main">
+              <a:graphicData uri="http://schemas.openxmlformats.org/drawingml/2006/picture">
+                <pic:pic xmlns:pic="http://schemas.openxmlformats.org/drawingml/2006/picture">
+                  <pic:nvPicPr>
+                    <pic:cNvPr id="1" name=""/>
+                    <pic:cNvPicPr/>
+                  </pic:nvPicPr>
+                  <pic:blipFill>
+                    <a:blip r:embed="rId15">
+                      <a:extLst>
+                        <a:ext uri="{28A0092B-C50C-407E-A947-70E740481C1C}">
+                          <a14:useLocalDpi xmlns:a14="http://schemas.microsoft.com/office/drawing/2010/main" val="0"/>
+                        </a:ext>
+                      </a:extLst>
+                    </a:blip>
+                    <a:stretch>
+                      <a:fillRect/>
+                    </a:stretch>
+                  </pic:blipFill>
+                  <pic:spPr>
+                    <a:xfrm>
+                      <a:off x="0" y="0"/>
+                      <a:ext cx="1771650" cy="1809750"/>
+                    </a:xfrm>
+                    <a:prstGeom prst="rect">
+                      <a:avLst/>
+                    </a:prstGeom>
+                  </pic:spPr>
+                </pic:pic>
+              </a:graphicData>
+            </a:graphic>
+            <wp14:sizeRelH relativeFrom="page">
+              <wp14:pctWidth>0</wp14:pctWidth>
+            </wp14:sizeRelH>
+            <wp14:sizeRelV relativeFrom="page">
+              <wp14:pctHeight>0</wp14:pctHeight>
+            </wp14:sizeRelV>
+          </wp:anchor>
+        </w:drawing>
+      </w:r>
+    </w:p>
+    <w:p>
+      <w:pPr>
+        <w:rPr>
+          <w:rFonts w:ascii="Times New Roman" w:hAnsi="Times New Roman" w:cs="Times New Roman"/>
+          <w:b/>
+          <w:bCs/>
+          <w:sz w:val="24"/>
+          <w:szCs w:val="24"/>
+        </w:rPr>
+      </w:pPr>
+    </w:p>
+    <w:p>
+      <w:pPr>
+        <w:rPr>
+          <w:rFonts w:ascii="Times New Roman" w:hAnsi="Times New Roman" w:cs="Times New Roman"/>
+          <w:b/>
+          <w:bCs/>
+          <w:sz w:val="24"/>
+          <w:szCs w:val="24"/>
+        </w:rPr>
+      </w:pPr>
+    </w:p>
+    <w:p>
+      <w:pPr>
+        <w:rPr>
+          <w:rFonts w:ascii="Times New Roman" w:hAnsi="Times New Roman" w:cs="Times New Roman"/>
+          <w:b/>
+          <w:bCs/>
+          <w:sz w:val="24"/>
+          <w:szCs w:val="24"/>
+        </w:rPr>
+      </w:pPr>
+    </w:p>
+    <w:p>
+      <w:pPr>
+        <w:rPr>
+          <w:rFonts w:ascii="Times New Roman" w:hAnsi="Times New Roman" w:cs="Times New Roman"/>
+          <w:b/>
+          <w:bCs/>
+          <w:sz w:val="24"/>
+          <w:szCs w:val="24"/>
+        </w:rPr>
+      </w:pPr>
+    </w:p>
+    <w:p>
+      <w:pPr>
+        <w:rPr>
+          <w:rFonts w:ascii="Times New Roman" w:hAnsi="Times New Roman" w:cs="Times New Roman"/>
+          <w:b/>
+          <w:bCs/>
+          <w:sz w:val="24"/>
+          <w:szCs w:val="24"/>
+        </w:rPr>
+      </w:pPr>
+    </w:p>
+    <w:p>
+      <w:pPr>
+        <w:rPr>
+          <w:rFonts w:ascii="Times New Roman" w:hAnsi="Times New Roman" w:cs="Times New Roman"/>
+          <w:b/>
+          <w:bCs/>
+          <w:sz w:val="24"/>
+          <w:szCs w:val="24"/>
+        </w:rPr>
+      </w:pPr>
+      <w:r>
+        <w:rPr>
+          <w:rFonts w:ascii="Times New Roman" w:hAnsi="Times New Roman" w:cs="Times New Roman"/>
+          <w:b/>
+          <w:bCs/>
+          <w:noProof/>
+          <w:sz w:val="24"/>
+          <w:szCs w:val="24"/>
+        </w:rPr>
+        <mc:AlternateContent>
+          <mc:Choice Requires="wps">
+            <w:drawing>
+              <wp:anchor distT="0" distB="0" distL="114300" distR="114300" simplePos="0" relativeHeight="251703296" behindDoc="0" locked="0" layoutInCell="1" allowOverlap="1" wp14:anchorId="765DBF1C" wp14:editId="05799CCC">
+                <wp:simplePos x="0" y="0"/>
+                <wp:positionH relativeFrom="column">
+                  <wp:posOffset>4371340</wp:posOffset>
+                </wp:positionH>
+                <wp:positionV relativeFrom="paragraph">
+                  <wp:posOffset>109855</wp:posOffset>
+                </wp:positionV>
+                <wp:extent cx="57150" cy="447675"/>
+                <wp:effectExtent l="19050" t="38100" r="57150" b="28575"/>
+                <wp:wrapNone/>
+                <wp:docPr id="43" name="Straight Arrow Connector 43"/>
+                <wp:cNvGraphicFramePr/>
+                <a:graphic xmlns:a="http://schemas.openxmlformats.org/drawingml/2006/main">
+                  <a:graphicData uri="http://schemas.microsoft.com/office/word/2010/wordprocessingShape">
+                    <wps:wsp>
+                      <wps:cNvCnPr/>
+                      <wps:spPr>
+                        <a:xfrm flipV="1">
+                          <a:off x="0" y="0"/>
+                          <a:ext cx="57150" cy="447675"/>
+                        </a:xfrm>
+                        <a:prstGeom prst="straightConnector1">
+                          <a:avLst/>
+                        </a:prstGeom>
+                        <a:ln>
+                          <a:solidFill>
+                            <a:srgbClr val="C00000"/>
+                          </a:solidFill>
+                          <a:tailEnd type="triangle"/>
+                        </a:ln>
+                      </wps:spPr>
+                      <wps:style>
+                        <a:lnRef idx="1">
+                          <a:schemeClr val="accent1"/>
+                        </a:lnRef>
+                        <a:fillRef idx="0">
+                          <a:schemeClr val="accent1"/>
+                        </a:fillRef>
+                        <a:effectRef idx="0">
+                          <a:schemeClr val="accent1"/>
+                        </a:effectRef>
+                        <a:fontRef idx="minor">
+                          <a:schemeClr val="tx1"/>
+                        </a:fontRef>
+                      </wps:style>
+                      <wps:bodyPr/>
+                    </wps:wsp>
+                  </a:graphicData>
+                </a:graphic>
+                <wp14:sizeRelH relativeFrom="margin">
+                  <wp14:pctWidth>0</wp14:pctWidth>
+                </wp14:sizeRelH>
+                <wp14:sizeRelV relativeFrom="margin">
+                  <wp14:pctHeight>0</wp14:pctHeight>
+                </wp14:sizeRelV>
+              </wp:anchor>
+            </w:drawing>
+          </mc:Choice>
+          <mc:Fallback>
+            <w:pict>
+              <v:shape w14:anchorId="667AFAD6" id="Straight Arrow Connector 43" o:spid="_x0000_s1026" type="#_x0000_t32" style="position:absolute;margin-left:344.2pt;margin-top:8.65pt;width:4.5pt;height:35.25pt;flip:y;z-index:251703296;visibility:visible;mso-wrap-style:square;mso-width-percent:0;mso-height-percent:0;mso-wrap-distance-left:9pt;mso-wrap-distance-top:0;mso-wrap-distance-right:9pt;mso-wrap-distance-bottom:0;mso-position-horizontal:absolute;mso-position-horizontal-relative:text;mso-position-vertical:absolute;mso-position-vertical-relative:text;mso-width-percent:0;mso-height-percent:0;mso-width-relative:margin;mso-height-relative:margin" o:gfxdata="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" strokecolor="#c00000" strokeweight=".5pt">
+                <v:stroke endarrow="block" joinstyle="miter"/>
+              </v:shape>
+            </w:pict>
+          </mc:Fallback>
+        </mc:AlternateContent>
+      </w:r>
+      <w:r>
+        <w:rPr>
+          <w:rFonts w:ascii="Times New Roman" w:hAnsi="Times New Roman" w:cs="Times New Roman"/>
+          <w:b/>
+          <w:bCs/>
+          <w:noProof/>
+          <w:sz w:val="24"/>
+          <w:szCs w:val="24"/>
+        </w:rPr>
+        <mc:AlternateContent>
+          <mc:Choice Requires="wps">
+            <w:drawing>
+              <wp:anchor distT="0" distB="0" distL="114300" distR="114300" simplePos="0" relativeHeight="251701248" behindDoc="0" locked="0" layoutInCell="1" allowOverlap="1" wp14:anchorId="2580F449" wp14:editId="5F285482">
+                <wp:simplePos x="0" y="0"/>
+                <wp:positionH relativeFrom="column">
+                  <wp:posOffset>1047750</wp:posOffset>
+                </wp:positionH>
+                <wp:positionV relativeFrom="paragraph">
+                  <wp:posOffset>111760</wp:posOffset>
+                </wp:positionV>
+                <wp:extent cx="57150" cy="447675"/>
+                <wp:effectExtent l="19050" t="38100" r="57150" b="28575"/>
+                <wp:wrapNone/>
+                <wp:docPr id="41" name="Straight Arrow Connector 41"/>
+                <wp:cNvGraphicFramePr/>
+                <a:graphic xmlns:a="http://schemas.openxmlformats.org/drawingml/2006/main">
+                  <a:graphicData uri="http://schemas.microsoft.com/office/word/2010/wordprocessingShape">
+                    <wps:wsp>
+                      <wps:cNvCnPr/>
+                      <wps:spPr>
+                        <a:xfrm flipV="1">
+                          <a:off x="0" y="0"/>
+                          <a:ext cx="57150" cy="447675"/>
+                        </a:xfrm>
+                        <a:prstGeom prst="straightConnector1">
+                          <a:avLst/>
+                        </a:prstGeom>
+                        <a:ln>
+                          <a:solidFill>
+                            <a:srgbClr val="C00000"/>
+                          </a:solidFill>
+                          <a:tailEnd type="triangle"/>
+                        </a:ln>
+                      </wps:spPr>
+                      <wps:style>
+                        <a:lnRef idx="1">
+                          <a:schemeClr val="accent1"/>
+                        </a:lnRef>
+                        <a:fillRef idx="0">
+                          <a:schemeClr val="accent1"/>
+                        </a:fillRef>
+                        <a:effectRef idx="0">
+                          <a:schemeClr val="accent1"/>
+                        </a:effectRef>
+                        <a:fontRef idx="minor">
+                          <a:schemeClr val="tx1"/>
+                        </a:fontRef>
+                      </wps:style>
+                      <wps:bodyPr/>
+                    </wps:wsp>
+                  </a:graphicData>
+                </a:graphic>
+                <wp14:sizeRelH relativeFrom="margin">
+                  <wp14:pctWidth>0</wp14:pctWidth>
+                </wp14:sizeRelH>
+                <wp14:sizeRelV relativeFrom="margin">
+                  <wp14:pctHeight>0</wp14:pctHeight>
+                </wp14:sizeRelV>
+              </wp:anchor>
+            </w:drawing>
+          </mc:Choice>
+          <mc:Fallback>
+            <w:pict>
+              <v:shape w14:anchorId="20DB0C88" id="Straight Arrow Connector 41" o:spid="_x0000_s1026" type="#_x0000_t32" style="position:absolute;margin-left:82.5pt;margin-top:8.8pt;width:4.5pt;height:35.25pt;flip:y;z-index:251701248;visibility:visible;mso-wrap-style:square;mso-width-percent:0;mso-height-percent:0;mso-wrap-distance-left:9pt;mso-wrap-distance-top:0;mso-wrap-distance-right:9pt;mso-wrap-distance-bottom:0;mso-position-horizontal:absolute;mso-position-horizontal-relative:text;mso-position-vertical:absolute;mso-position-vertical-relative:text;mso-width-percent:0;mso-height-percent:0;mso-width-relative:margin;mso-height-relative:margin" o:gfxdata="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" strokecolor="#c00000" strokeweight=".5pt">
+                <v:stroke endarrow="block" joinstyle="miter"/>
+              </v:shape>
+            </w:pict>
+          </mc:Fallback>
+        </mc:AlternateContent>
+      </w:r>
+    </w:p>
+    <w:p>
+      <w:pPr>
+        <w:rPr>
+          <w:rFonts w:ascii="Times New Roman" w:hAnsi="Times New Roman" w:cs="Times New Roman"/>
+          <w:b/>
+          <w:bCs/>
+          <w:sz w:val="24"/>
+          <w:szCs w:val="24"/>
+        </w:rPr>
+      </w:pPr>
+    </w:p>
+    <w:p>
+      <w:pPr>
+        <w:rPr>
+          <w:rFonts w:ascii="Times New Roman" w:hAnsi="Times New Roman" w:cs="Times New Roman"/>
+          <w:b/>
+          <w:bCs/>
+          <w:sz w:val="24"/>
+          <w:szCs w:val="24"/>
+        </w:rPr>
+      </w:pPr>
+      <w:r>
+        <w:rPr>
+          <w:rFonts w:ascii="Times New Roman" w:hAnsi="Times New Roman" w:cs="Times New Roman"/>
+          <w:b/>
+          <w:bCs/>
+          <w:noProof/>
+          <w:sz w:val="24"/>
+          <w:szCs w:val="24"/>
+        </w:rPr>
+        <mc:AlternateContent>
+          <mc:Choice Requires="wps">
+            <w:drawing>
+              <wp:anchor distT="45720" distB="45720" distL="114300" distR="114300" simplePos="0" relativeHeight="251704320" behindDoc="0" locked="0" layoutInCell="1" allowOverlap="1" wp14:anchorId="293EDDB6" wp14:editId="6BCC6AD4">
+                <wp:simplePos x="0" y="0"/>
+                <wp:positionH relativeFrom="margin">
+                  <wp:align>right</wp:align>
+                </wp:positionH>
+                <wp:positionV relativeFrom="paragraph">
+                  <wp:posOffset>2540</wp:posOffset>
+                </wp:positionV>
+                <wp:extent cx="2409825" cy="1066800"/>
+                <wp:effectExtent l="0" t="0" r="28575" b="19050"/>
+                <wp:wrapSquare wrapText="bothSides"/>
+                <wp:docPr id="44" name="Text Box 2"/>
+                <wp:cNvGraphicFramePr>
+                  <a:graphicFrameLocks xmlns:a="http://schemas.openxmlformats.org/drawingml/2006/main"/>
+                </wp:cNvGraphicFramePr>
+                <a:graphic xmlns:a="http://schemas.openxmlformats.org/drawingml/2006/main">
+                  <a:graphicData uri="http://schemas.microsoft.com/office/word/2010/wordprocessingShape">
+                    <wps:wsp>
+                      <wps:cNvSpPr txBox="1">
+                        <a:spLocks noChangeArrowheads="1"/>
+                      </wps:cNvSpPr>
+                      <wps:spPr bwMode="auto">
+                        <a:xfrm>
+                          <a:off x="0" y="0"/>
+                          <a:ext cx="2409825" cy="1066800"/>
+                        </a:xfrm>
+                        <a:prstGeom prst="rect">
+                          <a:avLst/>
+                        </a:prstGeom>
+                        <a:solidFill>
+                          <a:srgbClr val="FFFFFF"/>
+                        </a:solidFill>
+                        <a:ln w="9525">
+                          <a:solidFill>
+                            <a:srgbClr val="000000"/>
+                          </a:solidFill>
+                          <a:miter lim="800000"/>
+                          <a:headEnd/>
+                          <a:tailEnd/>
+                        </a:ln>
+                      </wps:spPr>
+                      <wps:txbx>
+                        <w:txbxContent>
+                          <w:p>
+                            <w:pPr>
+                              <w:rPr>
+                                <w:rFonts w:ascii="Times New Roman" w:hAnsi="Times New Roman" w:cs="Times New Roman"/>
+                                <w:sz w:val="24"/>
+                                <w:szCs w:val="24"/>
+                              </w:rPr>
+                            </w:pPr>
+                            <w:r>
+                              <w:rPr>
+                                <w:rFonts w:ascii="Times New Roman" w:hAnsi="Times New Roman" w:cs="Times New Roman"/>
+                                <w:b/>
+                                <w:bCs/>
+                                <w:sz w:val="24"/>
+                                <w:szCs w:val="24"/>
+                              </w:rPr>
+                              <w:t>“git checkout bugFix”</w:t>
+                            </w:r>
+                            <w:r>
+                              <w:rPr>
+                                <w:rFonts w:ascii="Times New Roman" w:hAnsi="Times New Roman" w:cs="Times New Roman"/>
+                                <w:sz w:val="24"/>
+                                <w:szCs w:val="24"/>
+                              </w:rPr>
+                              <w:t xml:space="preserve"> command applied to put the asterisk on bugFix from master. </w:t>
+                            </w:r>
+                          </w:p>
+                        </w:txbxContent>
+                      </wps:txbx>
+                      <wps:bodyPr rot="0" vert="horz" wrap="square" lIns="91440" tIns="45720" rIns="91440" bIns="45720" anchor="t" anchorCtr="0">
+                        <a:noAutofit/>
+                      </wps:bodyPr>
+                    </wps:wsp>
+                  </a:graphicData>
+                </a:graphic>
+                <wp14:sizeRelH relativeFrom="margin">
+                  <wp14:pctWidth>0</wp14:pctWidth>
+                </wp14:sizeRelH>
+                <wp14:sizeRelV relativeFrom="margin">
+                  <wp14:pctHeight>0</wp14:pctHeight>
+                </wp14:sizeRelV>
+              </wp:anchor>
+            </w:drawing>
+          </mc:Choice>
+          <mc:Fallback>
+            <w:pict>
+              <v:shape w14:anchorId="293EDDB6" id="_x0000_s1037" type="#_x0000_t202" style="position:absolute;margin-left:138.55pt;margin-top:.2pt;width:189.75pt;height:84pt;z-index:251704320;visibility:visible;mso-wrap-style:square;mso-width-percent:0;mso-height-percent:0;mso-wrap-distance-left:9pt;mso-wrap-distance-top:3.6pt;mso-wrap-distance-right:9pt;mso-wrap-distance-bottom:3.6pt;mso-position-horizontal:right;mso-position-horizontal-relative:margin;mso-position-vertical:absolute;mso-position-vertical-relative:text;mso-width-percent:0;mso-height-percent:0;mso-width-relative:margin;mso-height-relative:margin;v-text-anchor:top" o:gfxdata="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">
+                <v:textbox>
+                  <w:txbxContent>
+                    <w:p>
+                      <w:pPr>
+                        <w:rPr>
+                          <w:rFonts w:ascii="Times New Roman" w:hAnsi="Times New Roman" w:cs="Times New Roman"/>
+                          <w:sz w:val="24"/>
+                          <w:szCs w:val="24"/>
+                        </w:rPr>
+                      </w:pPr>
+                      <w:r>
+                        <w:rPr>
+                          <w:rFonts w:ascii="Times New Roman" w:hAnsi="Times New Roman" w:cs="Times New Roman"/>
+                          <w:b/>
+                          <w:bCs/>
+                          <w:sz w:val="24"/>
+                          <w:szCs w:val="24"/>
+                        </w:rPr>
+                        <w:t>“git checkout bugFix”</w:t>
+                      </w:r>
+                      <w:r>
+                        <w:rPr>
+                          <w:rFonts w:ascii="Times New Roman" w:hAnsi="Times New Roman" w:cs="Times New Roman"/>
+                          <w:sz w:val="24"/>
+                          <w:szCs w:val="24"/>
+                        </w:rPr>
+                        <w:t xml:space="preserve"> command applied to put the asterisk on bugFix from master. </w:t>
+                      </w:r>
+                    </w:p>
+                  </w:txbxContent>
+                </v:textbox>
+                <w10:wrap type="square" anchorx="margin"/>
+              </v:shape>
+            </w:pict>
+          </mc:Fallback>
+        </mc:AlternateContent>
+      </w:r>
+      <w:r>
+        <w:rPr>
+          <w:rFonts w:ascii="Times New Roman" w:hAnsi="Times New Roman" w:cs="Times New Roman"/>
+          <w:b/>
+          <w:bCs/>
+          <w:noProof/>
+          <w:sz w:val="24"/>
+          <w:szCs w:val="24"/>
+        </w:rPr>
+        <mc:AlternateContent>
+          <mc:Choice Requires="wps">
+            <w:drawing>
+              <wp:anchor distT="45720" distB="45720" distL="114300" distR="114300" simplePos="0" relativeHeight="251702272" behindDoc="0" locked="0" layoutInCell="1" allowOverlap="1" wp14:anchorId="1C2B2D72" wp14:editId="3F7B2D94">
+                <wp:simplePos x="0" y="0"/>
+                <wp:positionH relativeFrom="margin">
+                  <wp:posOffset>304165</wp:posOffset>
+                </wp:positionH>
+                <wp:positionV relativeFrom="paragraph">
+                  <wp:posOffset>5715</wp:posOffset>
+                </wp:positionV>
+                <wp:extent cx="2409825" cy="1066800"/>
+                <wp:effectExtent l="0" t="0" r="28575" b="19050"/>
+                <wp:wrapSquare wrapText="bothSides"/>
+                <wp:docPr id="42" name="Text Box 2"/>
+                <wp:cNvGraphicFramePr>
+                  <a:graphicFrameLocks xmlns:a="http://schemas.openxmlformats.org/drawingml/2006/main"/>
+                </wp:cNvGraphicFramePr>
+                <a:graphic xmlns:a="http://schemas.openxmlformats.org/drawingml/2006/main">
+                  <a:graphicData uri="http://schemas.microsoft.com/office/word/2010/wordprocessingShape">
+                    <wps:wsp>
+                      <wps:cNvSpPr txBox="1">
+                        <a:spLocks noChangeArrowheads="1"/>
+                      </wps:cNvSpPr>
+                      <wps:spPr bwMode="auto">
+                        <a:xfrm>
+                          <a:off x="0" y="0"/>
+                          <a:ext cx="2409825" cy="1066800"/>
+                        </a:xfrm>
+                        <a:prstGeom prst="rect">
+                          <a:avLst/>
+                        </a:prstGeom>
+                        <a:solidFill>
+                          <a:srgbClr val="FFFFFF"/>
+                        </a:solidFill>
+                        <a:ln w="9525">
+                          <a:solidFill>
+                            <a:srgbClr val="000000"/>
+                          </a:solidFill>
+                          <a:miter lim="800000"/>
+                          <a:headEnd/>
+                          <a:tailEnd/>
+                        </a:ln>
+                      </wps:spPr>
+                      <wps:txbx>
+                        <w:txbxContent>
+                          <w:p>
+                            <w:pPr>
+                              <w:rPr>
+                                <w:rFonts w:ascii="Times New Roman" w:hAnsi="Times New Roman" w:cs="Times New Roman"/>
+                                <w:sz w:val="24"/>
+                                <w:szCs w:val="24"/>
+                              </w:rPr>
+                            </w:pPr>
+                            <w:r>
+                              <w:rPr>
+                                <w:rFonts w:ascii="Times New Roman" w:hAnsi="Times New Roman" w:cs="Times New Roman"/>
+                                <w:sz w:val="24"/>
+                                <w:szCs w:val="24"/>
+                              </w:rPr>
+                              <w:t>Original repository with two commits. C0 and C1. When command “git branch bugFix” is inserted, it created a new branch on the C1 commit</w:t>
+                            </w:r>
+                          </w:p>
+                        </w:txbxContent>
+                      </wps:txbx>
+                      <wps:bodyPr rot="0" vert="horz" wrap="square" lIns="91440" tIns="45720" rIns="91440" bIns="45720" anchor="t" anchorCtr="0">
+                        <a:noAutofit/>
+                      </wps:bodyPr>
+                    </wps:wsp>
+                  </a:graphicData>
+                </a:graphic>
+                <wp14:sizeRelH relativeFrom="margin">
+                  <wp14:pctWidth>0</wp14:pctWidth>
+                </wp14:sizeRelH>
+                <wp14:sizeRelV relativeFrom="margin">
+                  <wp14:pctHeight>0</wp14:pctHeight>
+                </wp14:sizeRelV>
+              </wp:anchor>
+            </w:drawing>
+          </mc:Choice>
+          <mc:Fallback>
+            <w:pict>
+              <v:shape w14:anchorId="1C2B2D72" id="_x0000_s1038" type="#_x0000_t202" style="position:absolute;margin-left:23.95pt;margin-top:.45pt;width:189.75pt;height:84pt;z-index:251702272;visibility:visible;mso-wrap-style:square;mso-width-percent:0;mso-height-percent:0;mso-wrap-distance-left:9pt;mso-wrap-distance-top:3.6pt;mso-wrap-distance-right:9pt;mso-wrap-distance-bottom:3.6pt;mso-position-horizontal:absolute;mso-position-horizontal-relative:margin;mso-position-vertical:absolute;mso-position-vertical-relative:text;mso-width-percent:0;mso-height-percent:0;mso-width-relative:margin;mso-height-relative:margin;v-text-anchor:top" o:gfxdata="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">
+                <v:textbox>
+                  <w:txbxContent>
+                    <w:p>
+                      <w:pPr>
+                        <w:rPr>
+                          <w:rFonts w:ascii="Times New Roman" w:hAnsi="Times New Roman" w:cs="Times New Roman"/>
+                          <w:sz w:val="24"/>
+                          <w:szCs w:val="24"/>
+                        </w:rPr>
+                      </w:pPr>
+                      <w:r>
+                        <w:rPr>
+                          <w:rFonts w:ascii="Times New Roman" w:hAnsi="Times New Roman" w:cs="Times New Roman"/>
+                          <w:sz w:val="24"/>
+                          <w:szCs w:val="24"/>
+                        </w:rPr>
+                        <w:t>Original repository with two commits. C0 and C1. When command “git branch bugFix” is inserted, it created a new branch on the C1 commit</w:t>
+                      </w:r>
+                    </w:p>
+                  </w:txbxContent>
+                </v:textbox>
+                <w10:wrap type="square" anchorx="margin"/>
+              </v:shape>
+            </w:pict>
+          </mc:Fallback>
+        </mc:AlternateContent>
+      </w:r>
+    </w:p>
+    <w:p>
+      <w:pPr>
+        <w:tabs>
+          <w:tab w:val="left" w:pos="3045"/>
+        </w:tabs>
+        <w:rPr>
+          <w:rFonts w:ascii="Times New Roman" w:hAnsi="Times New Roman" w:cs="Times New Roman"/>
+          <w:b/>
+          <w:bCs/>
+          <w:sz w:val="24"/>
+          <w:szCs w:val="24"/>
+        </w:rPr>
+      </w:pPr>
+      <w:r>
+        <w:rPr>
+          <w:rFonts w:ascii="Times New Roman" w:hAnsi="Times New Roman" w:cs="Times New Roman"/>
+          <w:b/>
+          <w:bCs/>
+          <w:sz w:val="24"/>
+          <w:szCs w:val="24"/>
+        </w:rPr>
+        <w:tab/>
+      </w:r>
+    </w:p>
+    <w:p>
+      <w:pPr>
+        <w:rPr>
+          <w:rFonts w:ascii="Times New Roman" w:hAnsi="Times New Roman" w:cs="Times New Roman"/>
+          <w:b/>
+          <w:bCs/>
+          <w:sz w:val="24"/>
+          <w:szCs w:val="24"/>
+        </w:rPr>
+      </w:pPr>
+    </w:p>
+    <w:p>
+      <w:pPr>
+        <w:rPr>
+          <w:rFonts w:ascii="Times New Roman" w:hAnsi="Times New Roman" w:cs="Times New Roman"/>
+          <w:b/>
+          <w:bCs/>
+          <w:sz w:val="24"/>
+          <w:szCs w:val="24"/>
+        </w:rPr>
+      </w:pPr>
+    </w:p>
+    <w:p>
+      <w:pPr>
+        <w:rPr>
+          <w:rFonts w:ascii="Times New Roman" w:hAnsi="Times New Roman" w:cs="Times New Roman"/>
+          <w:b/>
+          <w:bCs/>
+          <w:sz w:val="24"/>
+          <w:szCs w:val="24"/>
+        </w:rPr>
+      </w:pPr>
+      <w:r>
+        <w:rPr>
+          <w:noProof/>
+        </w:rPr>
+        <w:drawing>
+          <wp:anchor distT="0" distB="0" distL="114300" distR="114300" simplePos="0" relativeHeight="251700224" behindDoc="0" locked="0" layoutInCell="1" allowOverlap="1" wp14:anchorId="73906553" wp14:editId="058C03D6">
+            <wp:simplePos x="0" y="0"/>
+            <wp:positionH relativeFrom="margin">
+              <wp:align>center</wp:align>
+            </wp:positionH>
+            <wp:positionV relativeFrom="paragraph">
+              <wp:posOffset>186055</wp:posOffset>
+            </wp:positionV>
+            <wp:extent cx="1790700" cy="2714625"/>
+            <wp:effectExtent l="0" t="0" r="0" b="9525"/>
+            <wp:wrapSquare wrapText="bothSides"/>
+            <wp:docPr id="40" name="Picture 40"/>
+            <wp:cNvGraphicFramePr>
+              <a:graphicFrameLocks xmlns:a="http://schemas.openxmlformats.org/drawingml/2006/main" noChangeAspect="1"/>
+            </wp:cNvGraphicFramePr>
+            <a:graphic xmlns:a="http://schemas.openxmlformats.org/drawingml/2006/main">
+              <a:graphicData uri="http://schemas.openxmlformats.org/drawingml/2006/picture">
+                <pic:pic xmlns:pic="http://schemas.openxmlformats.org/drawingml/2006/picture">
+                  <pic:nvPicPr>
+                    <pic:cNvPr id="1" name=""/>
+                    <pic:cNvPicPr/>
+                  </pic:nvPicPr>
+                  <pic:blipFill>
+                    <a:blip r:embed="rId16">
+                      <a:extLst>
+                        <a:ext uri="{28A0092B-C50C-407E-A947-70E740481C1C}">
+                          <a14:useLocalDpi xmlns:a14="http://schemas.microsoft.com/office/drawing/2010/main" val="0"/>
+                        </a:ext>
+                      </a:extLst>
+                    </a:blip>
+                    <a:stretch>
+                      <a:fillRect/>
+                    </a:stretch>
+                  </pic:blipFill>
+                  <pic:spPr>
+                    <a:xfrm>
+                      <a:off x="0" y="0"/>
+                      <a:ext cx="1790700" cy="2714625"/>
+                    </a:xfrm>
+                    <a:prstGeom prst="rect">
+                      <a:avLst/>
+                    </a:prstGeom>
+                  </pic:spPr>
+                </pic:pic>
+              </a:graphicData>
+            </a:graphic>
+            <wp14:sizeRelH relativeFrom="page">
+              <wp14:pctWidth>0</wp14:pctWidth>
+            </wp14:sizeRelH>
+            <wp14:sizeRelV relativeFrom="page">
+              <wp14:pctHeight>0</wp14:pctHeight>
+            </wp14:sizeRelV>
+          </wp:anchor>
+        </w:drawing>
+      </w:r>
+    </w:p>
+    <w:p>
+      <w:pPr>
+        <w:rPr>
+          <w:rFonts w:ascii="Times New Roman" w:hAnsi="Times New Roman" w:cs="Times New Roman"/>
+          <w:b/>
+          <w:bCs/>
+          <w:sz w:val="24"/>
+          <w:szCs w:val="24"/>
+        </w:rPr>
+      </w:pPr>
+    </w:p>
+    <w:p>
+      <w:pPr>
+        <w:rPr>
+          <w:rFonts w:ascii="Times New Roman" w:hAnsi="Times New Roman" w:cs="Times New Roman"/>
+          <w:b/>
+          <w:bCs/>
+          <w:sz w:val="24"/>
+          <w:szCs w:val="24"/>
+        </w:rPr>
+      </w:pPr>
+    </w:p>
+    <w:p>
+      <w:pPr>
+        <w:rPr>
+          <w:rFonts w:ascii="Times New Roman" w:hAnsi="Times New Roman" w:cs="Times New Roman"/>
+          <w:b/>
+          <w:bCs/>
+          <w:sz w:val="24"/>
+          <w:szCs w:val="24"/>
+        </w:rPr>
+      </w:pPr>
+    </w:p>
+    <w:p>
+      <w:pPr>
+        <w:pStyle w:val="ListParagraph"/>
+        <w:rPr>
+          <w:rFonts w:ascii="Times New Roman" w:hAnsi="Times New Roman" w:cs="Times New Roman"/>
+          <w:b/>
+          <w:bCs/>
+          <w:sz w:val="24"/>
+          <w:szCs w:val="24"/>
+        </w:rPr>
+      </w:pPr>
+    </w:p>
+    <w:p>
+      <w:pPr>
+        <w:pStyle w:val="ListParagraph"/>
+        <w:rPr>
+          <w:rFonts w:ascii="Times New Roman" w:hAnsi="Times New Roman" w:cs="Times New Roman"/>
+          <w:b/>
+          <w:bCs/>
+          <w:sz w:val="24"/>
+          <w:szCs w:val="24"/>
+        </w:rPr>
+      </w:pPr>
+    </w:p>
+    <w:p>
+      <w:pPr>
+        <w:pStyle w:val="ListParagraph"/>
+        <w:rPr>
+          <w:rFonts w:ascii="Times New Roman" w:hAnsi="Times New Roman" w:cs="Times New Roman"/>
+          <w:b/>
+          <w:bCs/>
+          <w:sz w:val="24"/>
+          <w:szCs w:val="24"/>
+        </w:rPr>
+      </w:pPr>
+    </w:p>
+    <w:p>
+      <w:pPr>
+        <w:pStyle w:val="ListParagraph"/>
+        <w:rPr>
+          <w:rFonts w:ascii="Times New Roman" w:hAnsi="Times New Roman" w:cs="Times New Roman"/>
+          <w:b/>
+          <w:bCs/>
+          <w:sz w:val="24"/>
+          <w:szCs w:val="24"/>
+        </w:rPr>
+      </w:pPr>
+    </w:p>
+    <w:p>
+      <w:pPr>
+        <w:pStyle w:val="ListParagraph"/>
+        <w:rPr>
+          <w:rFonts w:ascii="Times New Roman" w:hAnsi="Times New Roman" w:cs="Times New Roman"/>
+          <w:b/>
+          <w:bCs/>
+          <w:sz w:val="24"/>
+          <w:szCs w:val="24"/>
+        </w:rPr>
+      </w:pPr>
+    </w:p>
+    <w:p>
+      <w:pPr>
+        <w:pStyle w:val="ListParagraph"/>
+        <w:rPr>
+          <w:rFonts w:ascii="Times New Roman" w:hAnsi="Times New Roman" w:cs="Times New Roman"/>
+          <w:b/>
+          <w:bCs/>
+          <w:sz w:val="24"/>
+          <w:szCs w:val="24"/>
+        </w:rPr>
+      </w:pPr>
+    </w:p>
+    <w:p>
+      <w:pPr>
+        <w:pStyle w:val="ListParagraph"/>
+        <w:rPr>
+          <w:rFonts w:ascii="Times New Roman" w:hAnsi="Times New Roman" w:cs="Times New Roman"/>
+          <w:b/>
+          <w:bCs/>
+          <w:sz w:val="24"/>
+          <w:szCs w:val="24"/>
+        </w:rPr>
+      </w:pPr>
+    </w:p>
+    <w:p>
+      <w:pPr>
+        <w:pStyle w:val="ListParagraph"/>
+        <w:rPr>
+          <w:rFonts w:ascii="Times New Roman" w:hAnsi="Times New Roman" w:cs="Times New Roman"/>
+          <w:b/>
+          <w:bCs/>
+          <w:sz w:val="24"/>
+          <w:szCs w:val="24"/>
+        </w:rPr>
+      </w:pPr>
+    </w:p>
+    <w:p>
+      <w:pPr>
+        <w:pStyle w:val="ListParagraph"/>
+        <w:rPr>
+          <w:rFonts w:ascii="Times New Roman" w:hAnsi="Times New Roman" w:cs="Times New Roman"/>
+          <w:b/>
+          <w:bCs/>
+          <w:sz w:val="24"/>
+          <w:szCs w:val="24"/>
+        </w:rPr>
+      </w:pPr>
+    </w:p>
+    <w:p>
+      <w:pPr>
+        <w:pStyle w:val="ListParagraph"/>
+        <w:rPr>
+          <w:rFonts w:ascii="Times New Roman" w:hAnsi="Times New Roman" w:cs="Times New Roman"/>
+          <w:b/>
+          <w:bCs/>
+          <w:sz w:val="24"/>
+          <w:szCs w:val="24"/>
+        </w:rPr>
+      </w:pPr>
+      <w:r>
+        <w:rPr>
+          <w:rFonts w:ascii="Times New Roman" w:hAnsi="Times New Roman" w:cs="Times New Roman"/>
+          <w:b/>
+          <w:bCs/>
+          <w:noProof/>
+          <w:sz w:val="24"/>
+          <w:szCs w:val="24"/>
+        </w:rPr>
+        <mc:AlternateContent>
+          <mc:Choice Requires="wps">
+            <w:drawing>
+              <wp:anchor distT="0" distB="0" distL="114300" distR="114300" simplePos="0" relativeHeight="251706368" behindDoc="0" locked="0" layoutInCell="1" allowOverlap="1" wp14:anchorId="677BE4C2" wp14:editId="1703D346">
+                <wp:simplePos x="0" y="0"/>
+                <wp:positionH relativeFrom="column">
+                  <wp:posOffset>2695575</wp:posOffset>
+                </wp:positionH>
+                <wp:positionV relativeFrom="paragraph">
+                  <wp:posOffset>64770</wp:posOffset>
+                </wp:positionV>
+                <wp:extent cx="57150" cy="447675"/>
+                <wp:effectExtent l="19050" t="38100" r="57150" b="28575"/>
+                <wp:wrapNone/>
+                <wp:docPr id="47" name="Straight Arrow Connector 47"/>
+                <wp:cNvGraphicFramePr/>
+                <a:graphic xmlns:a="http://schemas.openxmlformats.org/drawingml/2006/main">
+                  <a:graphicData uri="http://schemas.microsoft.com/office/word/2010/wordprocessingShape">
+                    <wps:wsp>
+                      <wps:cNvCnPr/>
+                      <wps:spPr>
+                        <a:xfrm flipV="1">
+                          <a:off x="0" y="0"/>
+                          <a:ext cx="57150" cy="447675"/>
+                        </a:xfrm>
+                        <a:prstGeom prst="straightConnector1">
+                          <a:avLst/>
+                        </a:prstGeom>
+                        <a:ln>
+                          <a:solidFill>
+                            <a:srgbClr val="C00000"/>
+                          </a:solidFill>
+                          <a:tailEnd type="triangle"/>
+                        </a:ln>
+                      </wps:spPr>
+                      <wps:style>
+                        <a:lnRef idx="1">
+                          <a:schemeClr val="accent1"/>
+                        </a:lnRef>
+                        <a:fillRef idx="0">
+                          <a:schemeClr val="accent1"/>
+                        </a:fillRef>
+                        <a:effectRef idx="0">
+                          <a:schemeClr val="accent1"/>
+                        </a:effectRef>
+                        <a:fontRef idx="minor">
+                          <a:schemeClr val="tx1"/>
+                        </a:fontRef>
+                      </wps:style>
+                      <wps:bodyPr/>
+                    </wps:wsp>
+                  </a:graphicData>
+                </a:graphic>
+                <wp14:sizeRelH relativeFrom="margin">
+                  <wp14:pctWidth>0</wp14:pctWidth>
+                </wp14:sizeRelH>
+                <wp14:sizeRelV relativeFrom="margin">
+                  <wp14:pctHeight>0</wp14:pctHeight>
+                </wp14:sizeRelV>
+              </wp:anchor>
+            </w:drawing>
+          </mc:Choice>
+          <mc:Fallback>
+            <w:pict>
+              <v:shape w14:anchorId="080743B0" id="Straight Arrow Connector 47" o:spid="_x0000_s1026" type="#_x0000_t32" style="position:absolute;margin-left:212.25pt;margin-top:5.1pt;width:4.5pt;height:35.25pt;flip:y;z-index:251706368;visibility:visible;mso-wrap-style:square;mso-width-percent:0;mso-height-percent:0;mso-wrap-distance-left:9pt;mso-wrap-distance-top:0;mso-wrap-distance-right:9pt;mso-wrap-distance-bottom:0;mso-position-horizontal:absolute;mso-position-horizontal-relative:text;mso-position-vertical:absolute;mso-position-vertical-relative:text;mso-width-percent:0;mso-height-percent:0;mso-width-relative:margin;mso-height-relative:margin" o:gfxdata="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" strokecolor="#c00000" strokeweight=".5pt">
+                <v:stroke endarrow="block" joinstyle="miter"/>
+              </v:shape>
+            </w:pict>
+          </mc:Fallback>
+        </mc:AlternateContent>
+      </w:r>
+    </w:p>
+    <w:p>
+      <w:pPr>
+        <w:pStyle w:val="ListParagraph"/>
+        <w:rPr>
+          <w:rFonts w:ascii="Times New Roman" w:hAnsi="Times New Roman" w:cs="Times New Roman"/>
+          <w:b/>
+          <w:bCs/>
+          <w:sz w:val="24"/>
+          <w:szCs w:val="24"/>
+        </w:rPr>
+      </w:pPr>
+    </w:p>
+    <w:p>
+      <w:pPr>
+        <w:pStyle w:val="ListParagraph"/>
+        <w:rPr>
+          <w:rFonts w:ascii="Times New Roman" w:hAnsi="Times New Roman" w:cs="Times New Roman"/>
+          <w:b/>
+          <w:bCs/>
+          <w:sz w:val="24"/>
+          <w:szCs w:val="24"/>
+        </w:rPr>
+      </w:pPr>
+      <w:r>
+        <w:rPr>
+          <w:rFonts w:ascii="Times New Roman" w:hAnsi="Times New Roman" w:cs="Times New Roman"/>
+          <w:b/>
+          <w:bCs/>
+          <w:noProof/>
+          <w:sz w:val="24"/>
+          <w:szCs w:val="24"/>
+        </w:rPr>
+        <mc:AlternateContent>
+          <mc:Choice Requires="wps">
+            <w:drawing>
+              <wp:anchor distT="45720" distB="45720" distL="114300" distR="114300" simplePos="0" relativeHeight="251705344" behindDoc="0" locked="0" layoutInCell="1" allowOverlap="1" wp14:anchorId="08CCF462" wp14:editId="39C7FFCF">
+                <wp:simplePos x="0" y="0"/>
+                <wp:positionH relativeFrom="margin">
+                  <wp:posOffset>1493855</wp:posOffset>
+                </wp:positionH>
+                <wp:positionV relativeFrom="paragraph">
+                  <wp:posOffset>164737</wp:posOffset>
+                </wp:positionV>
+                <wp:extent cx="2667000" cy="495300"/>
+                <wp:effectExtent l="0" t="0" r="19050" b="19050"/>
+                <wp:wrapSquare wrapText="bothSides"/>
+                <wp:docPr id="46" name="Text Box 2"/>
+                <wp:cNvGraphicFramePr>
+                  <a:graphicFrameLocks xmlns:a="http://schemas.openxmlformats.org/drawingml/2006/main"/>
+                </wp:cNvGraphicFramePr>
+                <a:graphic xmlns:a="http://schemas.openxmlformats.org/drawingml/2006/main">
+                  <a:graphicData uri="http://schemas.microsoft.com/office/word/2010/wordprocessingShape">
+                    <wps:wsp>
+                      <wps:cNvSpPr txBox="1">
+                        <a:spLocks noChangeArrowheads="1"/>
+                      </wps:cNvSpPr>
+                      <wps:spPr bwMode="auto">
+                        <a:xfrm>
+                          <a:off x="0" y="0"/>
+                          <a:ext cx="2667000" cy="495300"/>
+                        </a:xfrm>
+                        <a:prstGeom prst="rect">
+                          <a:avLst/>
+                        </a:prstGeom>
+                        <a:solidFill>
+                          <a:srgbClr val="FFFFFF"/>
+                        </a:solidFill>
+                        <a:ln w="9525">
+                          <a:solidFill>
+                            <a:srgbClr val="000000"/>
+                          </a:solidFill>
+                          <a:miter lim="800000"/>
+                          <a:headEnd/>
+                          <a:tailEnd/>
+                        </a:ln>
+                      </wps:spPr>
+                      <wps:txbx>
+                        <w:txbxContent>
+                          <w:p>
+                            <w:pPr>
+                              <w:rPr>
+                                <w:rFonts w:ascii="Times New Roman" w:hAnsi="Times New Roman" w:cs="Times New Roman"/>
+                                <w:sz w:val="24"/>
+                                <w:szCs w:val="24"/>
+                              </w:rPr>
+                            </w:pPr>
+                            <w:r>
+                              <w:rPr>
+                                <w:rFonts w:ascii="Times New Roman" w:hAnsi="Times New Roman" w:cs="Times New Roman"/>
+                                <w:b/>
+                                <w:bCs/>
+                                <w:sz w:val="24"/>
+                                <w:szCs w:val="24"/>
+                              </w:rPr>
+                              <w:t>“git c</w:t>
+                            </w:r>
+                            <w:r>
+                              <w:rPr>
+                                <w:rFonts w:ascii="Times New Roman" w:hAnsi="Times New Roman" w:cs="Times New Roman"/>
+                                <w:b/>
+                                <w:bCs/>
+                                <w:sz w:val="24"/>
+                                <w:szCs w:val="24"/>
+                              </w:rPr>
+                              <w:t>ommit</w:t>
+                            </w:r>
+                            <w:r>
+                              <w:rPr>
+                                <w:rFonts w:ascii="Times New Roman" w:hAnsi="Times New Roman" w:cs="Times New Roman"/>
+                                <w:b/>
+                                <w:bCs/>
+                                <w:sz w:val="24"/>
+                                <w:szCs w:val="24"/>
+                              </w:rPr>
+                              <w:t>”</w:t>
+                            </w:r>
+                            <w:r>
+                              <w:rPr>
+                                <w:rFonts w:ascii="Times New Roman" w:hAnsi="Times New Roman" w:cs="Times New Roman"/>
+                                <w:sz w:val="24"/>
+                                <w:szCs w:val="24"/>
+                              </w:rPr>
+                              <w:t xml:space="preserve"> command applied to shift bugFix to C2</w:t>
+                            </w:r>
+                          </w:p>
+                        </w:txbxContent>
+                      </wps:txbx>
+                      <wps:bodyPr rot="0" vert="horz" wrap="square" lIns="91440" tIns="45720" rIns="91440" bIns="45720" anchor="t" anchorCtr="0">
+                        <a:noAutofit/>
+                      </wps:bodyPr>
+                    </wps:wsp>
+                  </a:graphicData>
+                </a:graphic>
+                <wp14:sizeRelH relativeFrom="margin">
+                  <wp14:pctWidth>0</wp14:pctWidth>
+                </wp14:sizeRelH>
+                <wp14:sizeRelV relativeFrom="margin">
+                  <wp14:pctHeight>0</wp14:pctHeight>
+                </wp14:sizeRelV>
+              </wp:anchor>
+            </w:drawing>
+          </mc:Choice>
+          <mc:Fallback>
+            <w:pict>
+              <v:shape w14:anchorId="08CCF462" id="_x0000_s1039" type="#_x0000_t202" style="position:absolute;left:0;text-align:left;margin-left:117.65pt;margin-top:12.95pt;width:210pt;height:39pt;z-index:251705344;visibility:visible;mso-wrap-style:square;mso-width-percent:0;mso-height-percent:0;mso-wrap-distance-left:9pt;mso-wrap-distance-top:3.6pt;mso-wrap-distance-right:9pt;mso-wrap-distance-bottom:3.6pt;mso-position-horizontal:absolute;mso-position-horizontal-relative:margin;mso-position-vertical:absolute;mso-position-vertical-relative:text;mso-width-percent:0;mso-height-percent:0;mso-width-relative:margin;mso-height-relative:margin;v-text-anchor:top" o:gfxdata="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">
+                <v:textbox>
+                  <w:txbxContent>
+                    <w:p>
+                      <w:pPr>
+                        <w:rPr>
+                          <w:rFonts w:ascii="Times New Roman" w:hAnsi="Times New Roman" w:cs="Times New Roman"/>
+                          <w:sz w:val="24"/>
+                          <w:szCs w:val="24"/>
+                        </w:rPr>
+                      </w:pPr>
+                      <w:r>
+                        <w:rPr>
+                          <w:rFonts w:ascii="Times New Roman" w:hAnsi="Times New Roman" w:cs="Times New Roman"/>
+                          <w:b/>
+                          <w:bCs/>
+                          <w:sz w:val="24"/>
+                          <w:szCs w:val="24"/>
+                        </w:rPr>
+                        <w:t>“git c</w:t>
+                      </w:r>
+                      <w:r>
+                        <w:rPr>
+                          <w:rFonts w:ascii="Times New Roman" w:hAnsi="Times New Roman" w:cs="Times New Roman"/>
+                          <w:b/>
+                          <w:bCs/>
+                          <w:sz w:val="24"/>
+                          <w:szCs w:val="24"/>
+                        </w:rPr>
+                        <w:t>ommit</w:t>
+                      </w:r>
+                      <w:r>
+                        <w:rPr>
+                          <w:rFonts w:ascii="Times New Roman" w:hAnsi="Times New Roman" w:cs="Times New Roman"/>
+                          <w:b/>
+                          <w:bCs/>
+                          <w:sz w:val="24"/>
+                          <w:szCs w:val="24"/>
+                        </w:rPr>
+                        <w:t>”</w:t>
+                      </w:r>
+                      <w:r>
+                        <w:rPr>
+                          <w:rFonts w:ascii="Times New Roman" w:hAnsi="Times New Roman" w:cs="Times New Roman"/>
+                          <w:sz w:val="24"/>
+                          <w:szCs w:val="24"/>
+                        </w:rPr>
+                        <w:t xml:space="preserve"> command applied to shift bugFix to C2</w:t>
+                      </w:r>
+                    </w:p>
+                  </w:txbxContent>
+                </v:textbox>
+                <w10:wrap type="square" anchorx="margin"/>
+              </v:shape>
+            </w:pict>
+          </mc:Fallback>
+        </mc:AlternateContent>
+      </w:r>
+    </w:p>
+    <w:p>
+      <w:pPr>
+        <w:pStyle w:val="ListParagraph"/>
+        <w:rPr>
+          <w:rFonts w:ascii="Times New Roman" w:hAnsi="Times New Roman" w:cs="Times New Roman"/>
+          <w:b/>
+          <w:bCs/>
+          <w:sz w:val="24"/>
+          <w:szCs w:val="24"/>
+        </w:rPr>
+      </w:pPr>
+    </w:p>
+    <w:p>
+      <w:pPr>
+        <w:pStyle w:val="ListParagraph"/>
         <w:rPr>
           <w:rFonts w:ascii="Times New Roman" w:hAnsi="Times New Roman" w:cs="Times New Roman"/>
           <w:b/>

</xml_diff>

<commit_message>
Feature: Added definition of the term Push.
</commit_message>
<xml_diff>
--- a/Mini-project1.docx
+++ b/Mini-project1.docx
@@ -459,7 +459,7 @@
           </mc:Choice>
           <mc:Fallback>
             <w:pict>
-              <v:shapetype w14:anchorId="7CF348F0" id="_x0000_t32" coordsize="21600,21600" o:spt="32" o:oned="t" path="m,l21600,21600e" filled="f">
+              <v:shapetype w14:anchorId="3E37D710" id="_x0000_t32" coordsize="21600,21600" o:spt="32" o:oned="t" path="m,l21600,21600e" filled="f">
                 <v:path arrowok="t" fillok="f" o:connecttype="none"/>
                 <o:lock v:ext="edit" shapetype="t"/>
               </v:shapetype>
@@ -580,7 +580,7 @@
           </mc:Choice>
           <mc:Fallback>
             <w:pict>
-              <v:shape w14:anchorId="523EE4EA" id="Straight Arrow Connector 26" o:spid="_x0000_s1026" type="#_x0000_t32" style="position:absolute;margin-left:187.5pt;margin-top:209pt;width:23.25pt;height:37.5pt;flip:x y;z-index:251664384;visibility:visible;mso-wrap-style:square;mso-width-percent:0;mso-height-percent:0;mso-wrap-distance-left:9pt;mso-wrap-distance-top:0;mso-wrap-distance-right:9pt;mso-wrap-distance-bottom:0;mso-position-horizontal:absolute;mso-position-horizontal-relative:margin;mso-position-vertical:absolute;mso-position-vertical-relative:text;mso-width-percent:0;mso-height-percent:0;mso-width-relative:margin;mso-height-relative:margin" o:gfxdata="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" strokecolor="#c00000" strokeweight=".5pt">
+              <v:shape w14:anchorId="489482D3" id="Straight Arrow Connector 26" o:spid="_x0000_s1026" type="#_x0000_t32" style="position:absolute;margin-left:187.5pt;margin-top:209pt;width:23.25pt;height:37.5pt;flip:x y;z-index:251664384;visibility:visible;mso-wrap-style:square;mso-width-percent:0;mso-height-percent:0;mso-wrap-distance-left:9pt;mso-wrap-distance-top:0;mso-wrap-distance-right:9pt;mso-wrap-distance-bottom:0;mso-position-horizontal:absolute;mso-position-horizontal-relative:margin;mso-position-vertical:absolute;mso-position-vertical-relative:text;mso-width-percent:0;mso-height-percent:0;mso-width-relative:margin;mso-height-relative:margin" o:gfxdata="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" strokecolor="#c00000" strokeweight=".5pt">
                 <v:stroke endarrow="block" joinstyle="miter"/>
                 <w10:wrap anchorx="margin"/>
               </v:shape>
@@ -1137,7 +1137,7 @@
           </mc:Choice>
           <mc:Fallback>
             <w:pict>
-              <v:shape w14:anchorId="50BFBF32" id="Straight Arrow Connector 19" o:spid="_x0000_s1026" type="#_x0000_t32" style="position:absolute;margin-left:324pt;margin-top:6.7pt;width:5.25pt;height:36.75pt;flip:y;z-index:251670528;visibility:visible;mso-wrap-style:square;mso-width-percent:0;mso-height-percent:0;mso-wrap-distance-left:9pt;mso-wrap-distance-top:0;mso-wrap-distance-right:9pt;mso-wrap-distance-bottom:0;mso-position-horizontal:absolute;mso-position-horizontal-relative:text;mso-position-vertical:absolute;mso-position-vertical-relative:text;mso-width-percent:0;mso-height-percent:0;mso-width-relative:margin;mso-height-relative:margin" o:gfxdata="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" strokecolor="#c00000" strokeweight=".5pt">
+              <v:shape w14:anchorId="79E4E2E0" id="Straight Arrow Connector 19" o:spid="_x0000_s1026" type="#_x0000_t32" style="position:absolute;margin-left:324pt;margin-top:6.7pt;width:5.25pt;height:36.75pt;flip:y;z-index:251670528;visibility:visible;mso-wrap-style:square;mso-width-percent:0;mso-height-percent:0;mso-wrap-distance-left:9pt;mso-wrap-distance-top:0;mso-wrap-distance-right:9pt;mso-wrap-distance-bottom:0;mso-position-horizontal:absolute;mso-position-horizontal-relative:text;mso-position-vertical:absolute;mso-position-vertical-relative:text;mso-width-percent:0;mso-height-percent:0;mso-width-relative:margin;mso-height-relative:margin" o:gfxdata="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" strokecolor="#c00000" strokeweight=".5pt">
                 <v:stroke endarrow="block" joinstyle="miter"/>
               </v:shape>
             </w:pict>
@@ -1217,7 +1217,7 @@
           </mc:Choice>
           <mc:Fallback>
             <w:pict>
-              <v:shape w14:anchorId="77C5CB1B" id="Straight Arrow Connector 16" o:spid="_x0000_s1026" type="#_x0000_t32" style="position:absolute;margin-left:80.25pt;margin-top:9.35pt;width:5.25pt;height:36.75pt;flip:y;z-index:251667456;visibility:visible;mso-wrap-style:square;mso-width-percent:0;mso-height-percent:0;mso-wrap-distance-left:9pt;mso-wrap-distance-top:0;mso-wrap-distance-right:9pt;mso-wrap-distance-bottom:0;mso-position-horizontal:absolute;mso-position-horizontal-relative:text;mso-position-vertical:absolute;mso-position-vertical-relative:text;mso-width-percent:0;mso-height-percent:0;mso-width-relative:margin;mso-height-relative:margin" o:gfxdata="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" strokecolor="#c00000" strokeweight=".5pt">
+              <v:shape w14:anchorId="138BDCB1" id="Straight Arrow Connector 16" o:spid="_x0000_s1026" type="#_x0000_t32" style="position:absolute;margin-left:80.25pt;margin-top:9.35pt;width:5.25pt;height:36.75pt;flip:y;z-index:251667456;visibility:visible;mso-wrap-style:square;mso-width-percent:0;mso-height-percent:0;mso-wrap-distance-left:9pt;mso-wrap-distance-top:0;mso-wrap-distance-right:9pt;mso-wrap-distance-bottom:0;mso-position-horizontal:absolute;mso-position-horizontal-relative:text;mso-position-vertical:absolute;mso-position-vertical-relative:text;mso-width-percent:0;mso-height-percent:0;mso-width-relative:margin;mso-height-relative:margin" o:gfxdata="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" strokecolor="#c00000" strokeweight=".5pt">
                 <v:stroke endarrow="block" joinstyle="miter"/>
               </v:shape>
             </w:pict>
@@ -2043,7 +2043,7 @@
           </mc:Choice>
           <mc:Fallback>
             <w:pict>
-              <v:shape w14:anchorId="43D71708" id="Straight Arrow Connector 11" o:spid="_x0000_s1026" type="#_x0000_t32" style="position:absolute;margin-left:310.5pt;margin-top:3.7pt;width:5.25pt;height:36.75pt;flip:y;z-index:251677696;visibility:visible;mso-wrap-style:square;mso-width-percent:0;mso-height-percent:0;mso-wrap-distance-left:9pt;mso-wrap-distance-top:0;mso-wrap-distance-right:9pt;mso-wrap-distance-bottom:0;mso-position-horizontal:absolute;mso-position-horizontal-relative:text;mso-position-vertical:absolute;mso-position-vertical-relative:text;mso-width-percent:0;mso-height-percent:0;mso-width-relative:margin;mso-height-relative:margin" o:gfxdata="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" strokecolor="#c00000" strokeweight=".5pt">
+              <v:shape w14:anchorId="120F6822" id="Straight Arrow Connector 11" o:spid="_x0000_s1026" type="#_x0000_t32" style="position:absolute;margin-left:310.5pt;margin-top:3.7pt;width:5.25pt;height:36.75pt;flip:y;z-index:251677696;visibility:visible;mso-wrap-style:square;mso-width-percent:0;mso-height-percent:0;mso-wrap-distance-left:9pt;mso-wrap-distance-top:0;mso-wrap-distance-right:9pt;mso-wrap-distance-bottom:0;mso-position-horizontal:absolute;mso-position-horizontal-relative:text;mso-position-vertical:absolute;mso-position-vertical-relative:text;mso-width-percent:0;mso-height-percent:0;mso-width-relative:margin;mso-height-relative:margin" o:gfxdata="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" strokecolor="#c00000" strokeweight=".5pt">
                 <v:stroke endarrow="block" joinstyle="miter"/>
               </v:shape>
             </w:pict>
@@ -2123,7 +2123,7 @@
           </mc:Choice>
           <mc:Fallback>
             <w:pict>
-              <v:shape w14:anchorId="1CAE6723" id="Straight Arrow Connector 9" o:spid="_x0000_s1026" type="#_x0000_t32" style="position:absolute;margin-left:52.5pt;margin-top:10.6pt;width:5.25pt;height:36.75pt;flip:y;z-index:251675648;visibility:visible;mso-wrap-style:square;mso-width-percent:0;mso-height-percent:0;mso-wrap-distance-left:9pt;mso-wrap-distance-top:0;mso-wrap-distance-right:9pt;mso-wrap-distance-bottom:0;mso-position-horizontal:absolute;mso-position-horizontal-relative:text;mso-position-vertical:absolute;mso-position-vertical-relative:text;mso-width-percent:0;mso-height-percent:0;mso-width-relative:margin;mso-height-relative:margin" o:gfxdata="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" strokecolor="#c00000" strokeweight=".5pt">
+              <v:shape w14:anchorId="6A9405DA" id="Straight Arrow Connector 9" o:spid="_x0000_s1026" type="#_x0000_t32" style="position:absolute;margin-left:52.5pt;margin-top:10.6pt;width:5.25pt;height:36.75pt;flip:y;z-index:251675648;visibility:visible;mso-wrap-style:square;mso-width-percent:0;mso-height-percent:0;mso-wrap-distance-left:9pt;mso-wrap-distance-top:0;mso-wrap-distance-right:9pt;mso-wrap-distance-bottom:0;mso-position-horizontal:absolute;mso-position-horizontal-relative:text;mso-position-vertical:absolute;mso-position-vertical-relative:text;mso-width-percent:0;mso-height-percent:0;mso-width-relative:margin;mso-height-relative:margin" o:gfxdata="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" strokecolor="#c00000" strokeweight=".5pt">
                 <v:stroke endarrow="block" joinstyle="miter"/>
               </v:shape>
             </w:pict>
@@ -2261,8 +2261,20 @@
                                 <w:sz w:val="24"/>
                                 <w:szCs w:val="24"/>
                               </w:rPr>
-                              <w:t>ranch newImage</w:t>
+                              <w:t xml:space="preserve">ranch </w:t>
                             </w:r>
+                            <w:proofErr w:type="spellStart"/>
+                            <w:r>
+                              <w:rPr>
+                                <w:rFonts w:ascii="Times New Roman" w:hAnsi="Times New Roman" w:cs="Times New Roman"/>
+                                <w:b/>
+                                <w:bCs/>
+                                <w:sz w:val="24"/>
+                                <w:szCs w:val="24"/>
+                              </w:rPr>
+                              <w:t>newImage</w:t>
+                            </w:r>
+                            <w:proofErr w:type="spellEnd"/>
                             <w:r>
                               <w:rPr>
                                 <w:rFonts w:ascii="Times New Roman" w:hAnsi="Times New Roman" w:cs="Times New Roman"/>
@@ -2348,8 +2360,20 @@
                           <w:sz w:val="24"/>
                           <w:szCs w:val="24"/>
                         </w:rPr>
-                        <w:t>ranch newImage</w:t>
+                        <w:t xml:space="preserve">ranch </w:t>
                       </w:r>
+                      <w:proofErr w:type="spellStart"/>
+                      <w:r>
+                        <w:rPr>
+                          <w:rFonts w:ascii="Times New Roman" w:hAnsi="Times New Roman" w:cs="Times New Roman"/>
+                          <w:b/>
+                          <w:bCs/>
+                          <w:sz w:val="24"/>
+                          <w:szCs w:val="24"/>
+                        </w:rPr>
+                        <w:t>newImage</w:t>
+                      </w:r>
+                      <w:proofErr w:type="spellEnd"/>
                       <w:r>
                         <w:rPr>
                           <w:rFonts w:ascii="Times New Roman" w:hAnsi="Times New Roman" w:cs="Times New Roman"/>
@@ -3093,7 +3117,7 @@
           </mc:Choice>
           <mc:Fallback>
             <w:pict>
-              <v:shape w14:anchorId="09B05AF4" id="Straight Arrow Connector 5" o:spid="_x0000_s1026" type="#_x0000_t32" style="position:absolute;margin-left:337.5pt;margin-top:19.8pt;width:34.5pt;height:39.75pt;flip:y;z-index:251684864;visibility:visible;mso-wrap-style:square;mso-width-percent:0;mso-height-percent:0;mso-wrap-distance-left:9pt;mso-wrap-distance-top:0;mso-wrap-distance-right:9pt;mso-wrap-distance-bottom:0;mso-position-horizontal:absolute;mso-position-horizontal-relative:text;mso-position-vertical:absolute;mso-position-vertical-relative:text;mso-width-percent:0;mso-height-percent:0;mso-width-relative:margin;mso-height-relative:margin" o:gfxdata="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" strokecolor="#c00000" strokeweight=".5pt">
+              <v:shape w14:anchorId="2C950CDF" id="Straight Arrow Connector 5" o:spid="_x0000_s1026" type="#_x0000_t32" style="position:absolute;margin-left:337.5pt;margin-top:19.8pt;width:34.5pt;height:39.75pt;flip:y;z-index:251684864;visibility:visible;mso-wrap-style:square;mso-width-percent:0;mso-height-percent:0;mso-wrap-distance-left:9pt;mso-wrap-distance-top:0;mso-wrap-distance-right:9pt;mso-wrap-distance-bottom:0;mso-position-horizontal:absolute;mso-position-horizontal-relative:text;mso-position-vertical:absolute;mso-position-vertical-relative:text;mso-width-percent:0;mso-height-percent:0;mso-width-relative:margin;mso-height-relative:margin" o:gfxdata="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" strokecolor="#c00000" strokeweight=".5pt">
                 <v:stroke endarrow="block" joinstyle="miter"/>
               </v:shape>
             </w:pict>
@@ -3173,7 +3197,7 @@
           </mc:Choice>
           <mc:Fallback>
             <w:pict>
-              <v:shape w14:anchorId="48102D84" id="Straight Arrow Connector 4" o:spid="_x0000_s1026" type="#_x0000_t32" style="position:absolute;margin-left:75pt;margin-top:14.7pt;width:4.5pt;height:35.25pt;flip:y;z-index:251682816;visibility:visible;mso-wrap-style:square;mso-width-percent:0;mso-height-percent:0;mso-wrap-distance-left:9pt;mso-wrap-distance-top:0;mso-wrap-distance-right:9pt;mso-wrap-distance-bottom:0;mso-position-horizontal:absolute;mso-position-horizontal-relative:text;mso-position-vertical:absolute;mso-position-vertical-relative:text;mso-width-percent:0;mso-height-percent:0;mso-width-relative:margin;mso-height-relative:margin" o:gfxdata="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" strokecolor="#c00000" strokeweight=".5pt">
+              <v:shape w14:anchorId="3DBE17EF" id="Straight Arrow Connector 4" o:spid="_x0000_s1026" type="#_x0000_t32" style="position:absolute;margin-left:75pt;margin-top:14.7pt;width:4.5pt;height:35.25pt;flip:y;z-index:251682816;visibility:visible;mso-wrap-style:square;mso-width-percent:0;mso-height-percent:0;mso-wrap-distance-left:9pt;mso-wrap-distance-top:0;mso-wrap-distance-right:9pt;mso-wrap-distance-bottom:0;mso-position-horizontal:absolute;mso-position-horizontal-relative:text;mso-position-vertical:absolute;mso-position-vertical-relative:text;mso-width-percent:0;mso-height-percent:0;mso-width-relative:margin;mso-height-relative:margin" o:gfxdata="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" strokecolor="#c00000" strokeweight=".5pt">
                 <v:stroke endarrow="block" joinstyle="miter"/>
               </v:shape>
             </w:pict>
@@ -3454,7 +3478,29 @@
           <w:sz w:val="24"/>
           <w:szCs w:val="24"/>
         </w:rPr>
-        <w:t>Merging bugFix branch into master branch</w:t>
+        <w:t xml:space="preserve">Merging </w:t>
+      </w:r>
+      <w:proofErr w:type="spellStart"/>
+      <w:r>
+        <w:rPr>
+          <w:rFonts w:ascii="Times New Roman" w:hAnsi="Times New Roman" w:cs="Times New Roman"/>
+          <w:b/>
+          <w:bCs/>
+          <w:sz w:val="24"/>
+          <w:szCs w:val="24"/>
+        </w:rPr>
+        <w:t>bugFix</w:t>
+      </w:r>
+      <w:proofErr w:type="spellEnd"/>
+      <w:r>
+        <w:rPr>
+          <w:rFonts w:ascii="Times New Roman" w:hAnsi="Times New Roman" w:cs="Times New Roman"/>
+          <w:b/>
+          <w:bCs/>
+          <w:sz w:val="24"/>
+          <w:szCs w:val="24"/>
+        </w:rPr>
+        <w:t xml:space="preserve"> branch into master branch</w:t>
       </w:r>
     </w:p>
     <w:p>
@@ -3768,7 +3814,7 @@
           </mc:Choice>
           <mc:Fallback>
             <w:pict>
-              <v:shape w14:anchorId="3549CC51" id="Straight Arrow Connector 33" o:spid="_x0000_s1026" type="#_x0000_t32" style="position:absolute;margin-left:361.5pt;margin-top:16.1pt;width:4.5pt;height:35.25pt;flip:y;z-index:251693056;visibility:visible;mso-wrap-style:square;mso-width-percent:0;mso-height-percent:0;mso-wrap-distance-left:9pt;mso-wrap-distance-top:0;mso-wrap-distance-right:9pt;mso-wrap-distance-bottom:0;mso-position-horizontal:absolute;mso-position-horizontal-relative:text;mso-position-vertical:absolute;mso-position-vertical-relative:text;mso-width-percent:0;mso-height-percent:0;mso-width-relative:margin;mso-height-relative:margin" o:gfxdata="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" strokecolor="#c00000" strokeweight=".5pt">
+              <v:shape w14:anchorId="58F23F5F" id="Straight Arrow Connector 33" o:spid="_x0000_s1026" type="#_x0000_t32" style="position:absolute;margin-left:361.5pt;margin-top:16.1pt;width:4.5pt;height:35.25pt;flip:y;z-index:251693056;visibility:visible;mso-wrap-style:square;mso-width-percent:0;mso-height-percent:0;mso-wrap-distance-left:9pt;mso-wrap-distance-top:0;mso-wrap-distance-right:9pt;mso-wrap-distance-bottom:0;mso-position-horizontal:absolute;mso-position-horizontal-relative:text;mso-position-vertical:absolute;mso-position-vertical-relative:text;mso-width-percent:0;mso-height-percent:0;mso-width-relative:margin;mso-height-relative:margin" o:gfxdata="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" strokecolor="#c00000" strokeweight=".5pt">
                 <v:stroke endarrow="block" joinstyle="miter"/>
               </v:shape>
             </w:pict>
@@ -3848,7 +3894,7 @@
           </mc:Choice>
           <mc:Fallback>
             <w:pict>
-              <v:shape w14:anchorId="1D9D9714" id="Straight Arrow Connector 30" o:spid="_x0000_s1026" type="#_x0000_t32" style="position:absolute;margin-left:81.75pt;margin-top:12.4pt;width:4.5pt;height:35.25pt;flip:y;z-index:251689984;visibility:visible;mso-wrap-style:square;mso-width-percent:0;mso-height-percent:0;mso-wrap-distance-left:9pt;mso-wrap-distance-top:0;mso-wrap-distance-right:9pt;mso-wrap-distance-bottom:0;mso-position-horizontal:absolute;mso-position-horizontal-relative:text;mso-position-vertical:absolute;mso-position-vertical-relative:text;mso-width-percent:0;mso-height-percent:0;mso-width-relative:margin;mso-height-relative:margin" o:gfxdata="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" strokecolor="#c00000" strokeweight=".5pt">
+              <v:shape w14:anchorId="3F7ECFC2" id="Straight Arrow Connector 30" o:spid="_x0000_s1026" type="#_x0000_t32" style="position:absolute;margin-left:81.75pt;margin-top:12.4pt;width:4.5pt;height:35.25pt;flip:y;z-index:251689984;visibility:visible;mso-wrap-style:square;mso-width-percent:0;mso-height-percent:0;mso-wrap-distance-left:9pt;mso-wrap-distance-top:0;mso-wrap-distance-right:9pt;mso-wrap-distance-bottom:0;mso-position-horizontal:absolute;mso-position-horizontal-relative:text;mso-position-vertical:absolute;mso-position-vertical-relative:text;mso-width-percent:0;mso-height-percent:0;mso-width-relative:margin;mso-height-relative:margin" o:gfxdata="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" strokecolor="#c00000" strokeweight=".5pt">
                 <v:stroke endarrow="block" joinstyle="miter"/>
               </v:shape>
             </w:pict>
@@ -3956,8 +4002,20 @@
                                 <w:sz w:val="24"/>
                                 <w:szCs w:val="24"/>
                               </w:rPr>
-                              <w:t>git merge bugFix</w:t>
+                              <w:t xml:space="preserve">git merge </w:t>
                             </w:r>
+                            <w:proofErr w:type="spellStart"/>
+                            <w:r>
+                              <w:rPr>
+                                <w:rFonts w:ascii="Times New Roman" w:hAnsi="Times New Roman" w:cs="Times New Roman"/>
+                                <w:b/>
+                                <w:bCs/>
+                                <w:sz w:val="24"/>
+                                <w:szCs w:val="24"/>
+                              </w:rPr>
+                              <w:t>bugFix</w:t>
+                            </w:r>
+                            <w:proofErr w:type="spellEnd"/>
                             <w:r>
                               <w:rPr>
                                 <w:rFonts w:ascii="Times New Roman" w:hAnsi="Times New Roman" w:cs="Times New Roman"/>
@@ -4013,8 +4071,20 @@
                           <w:sz w:val="24"/>
                           <w:szCs w:val="24"/>
                         </w:rPr>
-                        <w:t>git merge bugFix</w:t>
+                        <w:t xml:space="preserve">git merge </w:t>
                       </w:r>
+                      <w:proofErr w:type="spellStart"/>
+                      <w:r>
+                        <w:rPr>
+                          <w:rFonts w:ascii="Times New Roman" w:hAnsi="Times New Roman" w:cs="Times New Roman"/>
+                          <w:b/>
+                          <w:bCs/>
+                          <w:sz w:val="24"/>
+                          <w:szCs w:val="24"/>
+                        </w:rPr>
+                        <w:t>bugFix</w:t>
+                      </w:r>
+                      <w:proofErr w:type="spellEnd"/>
                       <w:r>
                         <w:rPr>
                           <w:rFonts w:ascii="Times New Roman" w:hAnsi="Times New Roman" w:cs="Times New Roman"/>
@@ -4356,7 +4426,18 @@
                                 <w:sz w:val="24"/>
                                 <w:szCs w:val="24"/>
                               </w:rPr>
-                              <w:t>“git checkout b</w:t>
+                              <w:t xml:space="preserve">“git checkout </w:t>
+                            </w:r>
+                            <w:proofErr w:type="spellStart"/>
+                            <w:r>
+                              <w:rPr>
+                                <w:rFonts w:ascii="Times New Roman" w:hAnsi="Times New Roman" w:cs="Times New Roman"/>
+                                <w:b/>
+                                <w:bCs/>
+                                <w:sz w:val="24"/>
+                                <w:szCs w:val="24"/>
+                              </w:rPr>
+                              <w:t>b</w:t>
                             </w:r>
                             <w:r>
                               <w:rPr>
@@ -4376,7 +4457,18 @@
                                 <w:sz w:val="24"/>
                                 <w:szCs w:val="24"/>
                               </w:rPr>
-                              <w:t>gFix”</w:t>
+                              <w:t>gFix</w:t>
+                            </w:r>
+                            <w:proofErr w:type="spellEnd"/>
+                            <w:r>
+                              <w:rPr>
+                                <w:rFonts w:ascii="Times New Roman" w:hAnsi="Times New Roman" w:cs="Times New Roman"/>
+                                <w:b/>
+                                <w:bCs/>
+                                <w:sz w:val="24"/>
+                                <w:szCs w:val="24"/>
+                              </w:rPr>
+                              <w:t>”</w:t>
                             </w:r>
                             <w:r>
                               <w:rPr>
@@ -4394,7 +4486,43 @@
                                 <w:sz w:val="24"/>
                                 <w:szCs w:val="24"/>
                               </w:rPr>
-                              <w:t xml:space="preserve">was applied. This step was performed so, the bugFix branch can be selected. This was than followed by </w:t>
+                              <w:t xml:space="preserve">was applied. This step was performed so, the </w:t>
+                            </w:r>
+                            <w:proofErr w:type="spellStart"/>
+                            <w:r>
+                              <w:rPr>
+                                <w:rFonts w:ascii="Times New Roman" w:hAnsi="Times New Roman" w:cs="Times New Roman"/>
+                                <w:sz w:val="24"/>
+                                <w:szCs w:val="24"/>
+                              </w:rPr>
+                              <w:t>bugFix</w:t>
+                            </w:r>
+                            <w:proofErr w:type="spellEnd"/>
+                            <w:r>
+                              <w:rPr>
+                                <w:rFonts w:ascii="Times New Roman" w:hAnsi="Times New Roman" w:cs="Times New Roman"/>
+                                <w:sz w:val="24"/>
+                                <w:szCs w:val="24"/>
+                              </w:rPr>
+                              <w:t xml:space="preserve"> branch can be selected. This was </w:t>
+                            </w:r>
+                            <w:proofErr w:type="spellStart"/>
+                            <w:r>
+                              <w:rPr>
+                                <w:rFonts w:ascii="Times New Roman" w:hAnsi="Times New Roman" w:cs="Times New Roman"/>
+                                <w:sz w:val="24"/>
+                                <w:szCs w:val="24"/>
+                              </w:rPr>
+                              <w:t>than</w:t>
+                            </w:r>
+                            <w:proofErr w:type="spellEnd"/>
+                            <w:r>
+                              <w:rPr>
+                                <w:rFonts w:ascii="Times New Roman" w:hAnsi="Times New Roman" w:cs="Times New Roman"/>
+                                <w:sz w:val="24"/>
+                                <w:szCs w:val="24"/>
+                              </w:rPr>
+                              <w:t xml:space="preserve"> followed by </w:t>
                             </w:r>
                             <w:r>
                               <w:rPr>
@@ -4412,8 +4540,18 @@
                                 <w:sz w:val="24"/>
                                 <w:szCs w:val="24"/>
                               </w:rPr>
-                              <w:t>command to merge master int bugFix</w:t>
+                              <w:t xml:space="preserve">command to merge master int </w:t>
                             </w:r>
+                            <w:proofErr w:type="spellStart"/>
+                            <w:r>
+                              <w:rPr>
+                                <w:rFonts w:ascii="Times New Roman" w:hAnsi="Times New Roman" w:cs="Times New Roman"/>
+                                <w:sz w:val="24"/>
+                                <w:szCs w:val="24"/>
+                              </w:rPr>
+                              <w:t>bugFix</w:t>
+                            </w:r>
+                            <w:proofErr w:type="spellEnd"/>
                           </w:p>
                         </w:txbxContent>
                       </wps:txbx>
@@ -4461,7 +4599,18 @@
                           <w:sz w:val="24"/>
                           <w:szCs w:val="24"/>
                         </w:rPr>
-                        <w:t>“git checkout b</w:t>
+                        <w:t xml:space="preserve">“git checkout </w:t>
+                      </w:r>
+                      <w:proofErr w:type="spellStart"/>
+                      <w:r>
+                        <w:rPr>
+                          <w:rFonts w:ascii="Times New Roman" w:hAnsi="Times New Roman" w:cs="Times New Roman"/>
+                          <w:b/>
+                          <w:bCs/>
+                          <w:sz w:val="24"/>
+                          <w:szCs w:val="24"/>
+                        </w:rPr>
+                        <w:t>b</w:t>
                       </w:r>
                       <w:r>
                         <w:rPr>
@@ -4481,7 +4630,18 @@
                           <w:sz w:val="24"/>
                           <w:szCs w:val="24"/>
                         </w:rPr>
-                        <w:t>gFix”</w:t>
+                        <w:t>gFix</w:t>
+                      </w:r>
+                      <w:proofErr w:type="spellEnd"/>
+                      <w:r>
+                        <w:rPr>
+                          <w:rFonts w:ascii="Times New Roman" w:hAnsi="Times New Roman" w:cs="Times New Roman"/>
+                          <w:b/>
+                          <w:bCs/>
+                          <w:sz w:val="24"/>
+                          <w:szCs w:val="24"/>
+                        </w:rPr>
+                        <w:t>”</w:t>
                       </w:r>
                       <w:r>
                         <w:rPr>
@@ -4499,7 +4659,43 @@
                           <w:sz w:val="24"/>
                           <w:szCs w:val="24"/>
                         </w:rPr>
-                        <w:t xml:space="preserve">was applied. This step was performed so, the bugFix branch can be selected. This was than followed by </w:t>
+                        <w:t xml:space="preserve">was applied. This step was performed so, the </w:t>
+                      </w:r>
+                      <w:proofErr w:type="spellStart"/>
+                      <w:r>
+                        <w:rPr>
+                          <w:rFonts w:ascii="Times New Roman" w:hAnsi="Times New Roman" w:cs="Times New Roman"/>
+                          <w:sz w:val="24"/>
+                          <w:szCs w:val="24"/>
+                        </w:rPr>
+                        <w:t>bugFix</w:t>
+                      </w:r>
+                      <w:proofErr w:type="spellEnd"/>
+                      <w:r>
+                        <w:rPr>
+                          <w:rFonts w:ascii="Times New Roman" w:hAnsi="Times New Roman" w:cs="Times New Roman"/>
+                          <w:sz w:val="24"/>
+                          <w:szCs w:val="24"/>
+                        </w:rPr>
+                        <w:t xml:space="preserve"> branch can be selected. This was </w:t>
+                      </w:r>
+                      <w:proofErr w:type="spellStart"/>
+                      <w:r>
+                        <w:rPr>
+                          <w:rFonts w:ascii="Times New Roman" w:hAnsi="Times New Roman" w:cs="Times New Roman"/>
+                          <w:sz w:val="24"/>
+                          <w:szCs w:val="24"/>
+                        </w:rPr>
+                        <w:t>than</w:t>
+                      </w:r>
+                      <w:proofErr w:type="spellEnd"/>
+                      <w:r>
+                        <w:rPr>
+                          <w:rFonts w:ascii="Times New Roman" w:hAnsi="Times New Roman" w:cs="Times New Roman"/>
+                          <w:sz w:val="24"/>
+                          <w:szCs w:val="24"/>
+                        </w:rPr>
+                        <w:t xml:space="preserve"> followed by </w:t>
                       </w:r>
                       <w:r>
                         <w:rPr>
@@ -4517,8 +4713,18 @@
                           <w:sz w:val="24"/>
                           <w:szCs w:val="24"/>
                         </w:rPr>
-                        <w:t>command to merge master int bugFix</w:t>
+                        <w:t xml:space="preserve">command to merge master int </w:t>
                       </w:r>
+                      <w:proofErr w:type="spellStart"/>
+                      <w:r>
+                        <w:rPr>
+                          <w:rFonts w:ascii="Times New Roman" w:hAnsi="Times New Roman" w:cs="Times New Roman"/>
+                          <w:sz w:val="24"/>
+                          <w:szCs w:val="24"/>
+                        </w:rPr>
+                        <w:t>bugFix</w:t>
+                      </w:r>
+                      <w:proofErr w:type="spellEnd"/>
                     </w:p>
                   </w:txbxContent>
                 </v:textbox>
@@ -4601,7 +4807,7 @@
           </mc:Choice>
           <mc:Fallback>
             <w:pict>
-              <v:shape w14:anchorId="26DF2FA1" id="Straight Arrow Connector 35" o:spid="_x0000_s1026" type="#_x0000_t32" style="position:absolute;margin-left:174pt;margin-top:6.95pt;width:64.5pt;height:15.2pt;flip:x y;z-index:251695104;visibility:visible;mso-wrap-style:square;mso-width-percent:0;mso-height-percent:0;mso-wrap-distance-left:9pt;mso-wrap-distance-top:0;mso-wrap-distance-right:9pt;mso-wrap-distance-bottom:0;mso-position-horizontal:absolute;mso-position-horizontal-relative:text;mso-position-vertical:absolute;mso-position-vertical-relative:text;mso-width-percent:0;mso-height-percent:0;mso-width-relative:margin;mso-height-relative:margin" o:gfxdata="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" strokecolor="#c00000" strokeweight=".5pt">
+              <v:shape w14:anchorId="230FE739" id="Straight Arrow Connector 35" o:spid="_x0000_s1026" type="#_x0000_t32" style="position:absolute;margin-left:174pt;margin-top:6.95pt;width:64.5pt;height:15.2pt;flip:x y;z-index:251695104;visibility:visible;mso-wrap-style:square;mso-width-percent:0;mso-height-percent:0;mso-wrap-distance-left:9pt;mso-wrap-distance-top:0;mso-wrap-distance-right:9pt;mso-wrap-distance-bottom:0;mso-position-horizontal:absolute;mso-position-horizontal-relative:text;mso-position-vertical:absolute;mso-position-vertical-relative:text;mso-width-percent:0;mso-height-percent:0;mso-width-relative:margin;mso-height-relative:margin" o:gfxdata="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" strokecolor="#c00000" strokeweight=".5pt">
                 <v:stroke endarrow="block" joinstyle="miter"/>
               </v:shape>
             </w:pict>
@@ -4975,7 +5181,7 @@
           </mc:Choice>
           <mc:Fallback>
             <w:pict>
-              <v:shape w14:anchorId="667AFAD6" id="Straight Arrow Connector 43" o:spid="_x0000_s1026" type="#_x0000_t32" style="position:absolute;margin-left:344.2pt;margin-top:8.65pt;width:4.5pt;height:35.25pt;flip:y;z-index:251703296;visibility:visible;mso-wrap-style:square;mso-width-percent:0;mso-height-percent:0;mso-wrap-distance-left:9pt;mso-wrap-distance-top:0;mso-wrap-distance-right:9pt;mso-wrap-distance-bottom:0;mso-position-horizontal:absolute;mso-position-horizontal-relative:text;mso-position-vertical:absolute;mso-position-vertical-relative:text;mso-width-percent:0;mso-height-percent:0;mso-width-relative:margin;mso-height-relative:margin" o:gfxdata="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" strokecolor="#c00000" strokeweight=".5pt">
+              <v:shape w14:anchorId="2EC04F36" id="Straight Arrow Connector 43" o:spid="_x0000_s1026" type="#_x0000_t32" style="position:absolute;margin-left:344.2pt;margin-top:8.65pt;width:4.5pt;height:35.25pt;flip:y;z-index:251703296;visibility:visible;mso-wrap-style:square;mso-width-percent:0;mso-height-percent:0;mso-wrap-distance-left:9pt;mso-wrap-distance-top:0;mso-wrap-distance-right:9pt;mso-wrap-distance-bottom:0;mso-position-horizontal:absolute;mso-position-horizontal-relative:text;mso-position-vertical:absolute;mso-position-vertical-relative:text;mso-width-percent:0;mso-height-percent:0;mso-width-relative:margin;mso-height-relative:margin" o:gfxdata="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" strokecolor="#c00000" strokeweight=".5pt">
                 <v:stroke endarrow="block" joinstyle="miter"/>
               </v:shape>
             </w:pict>
@@ -5055,7 +5261,7 @@
           </mc:Choice>
           <mc:Fallback>
             <w:pict>
-              <v:shape w14:anchorId="20DB0C88" id="Straight Arrow Connector 41" o:spid="_x0000_s1026" type="#_x0000_t32" style="position:absolute;margin-left:82.5pt;margin-top:8.8pt;width:4.5pt;height:35.25pt;flip:y;z-index:251701248;visibility:visible;mso-wrap-style:square;mso-width-percent:0;mso-height-percent:0;mso-wrap-distance-left:9pt;mso-wrap-distance-top:0;mso-wrap-distance-right:9pt;mso-wrap-distance-bottom:0;mso-position-horizontal:absolute;mso-position-horizontal-relative:text;mso-position-vertical:absolute;mso-position-vertical-relative:text;mso-width-percent:0;mso-height-percent:0;mso-width-relative:margin;mso-height-relative:margin" o:gfxdata="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" strokecolor="#c00000" strokeweight=".5pt">
+              <v:shape w14:anchorId="7D050DC0" id="Straight Arrow Connector 41" o:spid="_x0000_s1026" type="#_x0000_t32" style="position:absolute;margin-left:82.5pt;margin-top:8.8pt;width:4.5pt;height:35.25pt;flip:y;z-index:251701248;visibility:visible;mso-wrap-style:square;mso-width-percent:0;mso-height-percent:0;mso-wrap-distance-left:9pt;mso-wrap-distance-top:0;mso-wrap-distance-right:9pt;mso-wrap-distance-bottom:0;mso-position-horizontal:absolute;mso-position-horizontal-relative:text;mso-position-vertical:absolute;mso-position-vertical-relative:text;mso-width-percent:0;mso-height-percent:0;mso-width-relative:margin;mso-height-relative:margin" o:gfxdata="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" strokecolor="#c00000" strokeweight=".5pt">
                 <v:stroke endarrow="block" joinstyle="miter"/>
               </v:shape>
             </w:pict>
@@ -5155,7 +5361,29 @@
                                 <w:sz w:val="24"/>
                                 <w:szCs w:val="24"/>
                               </w:rPr>
-                              <w:t>“git checkout bugFix”</w:t>
+                              <w:t xml:space="preserve">“git checkout </w:t>
+                            </w:r>
+                            <w:proofErr w:type="spellStart"/>
+                            <w:r>
+                              <w:rPr>
+                                <w:rFonts w:ascii="Times New Roman" w:hAnsi="Times New Roman" w:cs="Times New Roman"/>
+                                <w:b/>
+                                <w:bCs/>
+                                <w:sz w:val="24"/>
+                                <w:szCs w:val="24"/>
+                              </w:rPr>
+                              <w:t>bugFix</w:t>
+                            </w:r>
+                            <w:proofErr w:type="spellEnd"/>
+                            <w:r>
+                              <w:rPr>
+                                <w:rFonts w:ascii="Times New Roman" w:hAnsi="Times New Roman" w:cs="Times New Roman"/>
+                                <w:b/>
+                                <w:bCs/>
+                                <w:sz w:val="24"/>
+                                <w:szCs w:val="24"/>
+                              </w:rPr>
+                              <w:t>”</w:t>
                             </w:r>
                             <w:r>
                               <w:rPr>
@@ -5163,7 +5391,25 @@
                                 <w:sz w:val="24"/>
                                 <w:szCs w:val="24"/>
                               </w:rPr>
-                              <w:t xml:space="preserve"> command applied to put the asterisk on bugFix from master. </w:t>
+                              <w:t xml:space="preserve"> command applied to put the asterisk on </w:t>
+                            </w:r>
+                            <w:proofErr w:type="spellStart"/>
+                            <w:r>
+                              <w:rPr>
+                                <w:rFonts w:ascii="Times New Roman" w:hAnsi="Times New Roman" w:cs="Times New Roman"/>
+                                <w:sz w:val="24"/>
+                                <w:szCs w:val="24"/>
+                              </w:rPr>
+                              <w:t>bugFix</w:t>
+                            </w:r>
+                            <w:proofErr w:type="spellEnd"/>
+                            <w:r>
+                              <w:rPr>
+                                <w:rFonts w:ascii="Times New Roman" w:hAnsi="Times New Roman" w:cs="Times New Roman"/>
+                                <w:sz w:val="24"/>
+                                <w:szCs w:val="24"/>
+                              </w:rPr>
+                              <w:t xml:space="preserve"> from master. </w:t>
                             </w:r>
                           </w:p>
                         </w:txbxContent>
@@ -5204,7 +5450,29 @@
                           <w:sz w:val="24"/>
                           <w:szCs w:val="24"/>
                         </w:rPr>
-                        <w:t>“git checkout bugFix”</w:t>
+                        <w:t xml:space="preserve">“git checkout </w:t>
+                      </w:r>
+                      <w:proofErr w:type="spellStart"/>
+                      <w:r>
+                        <w:rPr>
+                          <w:rFonts w:ascii="Times New Roman" w:hAnsi="Times New Roman" w:cs="Times New Roman"/>
+                          <w:b/>
+                          <w:bCs/>
+                          <w:sz w:val="24"/>
+                          <w:szCs w:val="24"/>
+                        </w:rPr>
+                        <w:t>bugFix</w:t>
+                      </w:r>
+                      <w:proofErr w:type="spellEnd"/>
+                      <w:r>
+                        <w:rPr>
+                          <w:rFonts w:ascii="Times New Roman" w:hAnsi="Times New Roman" w:cs="Times New Roman"/>
+                          <w:b/>
+                          <w:bCs/>
+                          <w:sz w:val="24"/>
+                          <w:szCs w:val="24"/>
+                        </w:rPr>
+                        <w:t>”</w:t>
                       </w:r>
                       <w:r>
                         <w:rPr>
@@ -5212,7 +5480,25 @@
                           <w:sz w:val="24"/>
                           <w:szCs w:val="24"/>
                         </w:rPr>
-                        <w:t xml:space="preserve"> command applied to put the asterisk on bugFix from master. </w:t>
+                        <w:t xml:space="preserve"> command applied to put the asterisk on </w:t>
+                      </w:r>
+                      <w:proofErr w:type="spellStart"/>
+                      <w:r>
+                        <w:rPr>
+                          <w:rFonts w:ascii="Times New Roman" w:hAnsi="Times New Roman" w:cs="Times New Roman"/>
+                          <w:sz w:val="24"/>
+                          <w:szCs w:val="24"/>
+                        </w:rPr>
+                        <w:t>bugFix</w:t>
+                      </w:r>
+                      <w:proofErr w:type="spellEnd"/>
+                      <w:r>
+                        <w:rPr>
+                          <w:rFonts w:ascii="Times New Roman" w:hAnsi="Times New Roman" w:cs="Times New Roman"/>
+                          <w:sz w:val="24"/>
+                          <w:szCs w:val="24"/>
+                        </w:rPr>
+                        <w:t xml:space="preserve"> from master. </w:t>
                       </w:r>
                     </w:p>
                   </w:txbxContent>
@@ -5292,7 +5578,25 @@
                                 <w:sz w:val="24"/>
                                 <w:szCs w:val="24"/>
                               </w:rPr>
-                              <w:t>Original repository with two commits. C0 and C1. When command “git branch bugFix” is inserted, it created a new branch on the C1 commit</w:t>
+                              <w:t xml:space="preserve">Original repository with two commits. C0 and C1. When command “git branch </w:t>
+                            </w:r>
+                            <w:proofErr w:type="spellStart"/>
+                            <w:r>
+                              <w:rPr>
+                                <w:rFonts w:ascii="Times New Roman" w:hAnsi="Times New Roman" w:cs="Times New Roman"/>
+                                <w:sz w:val="24"/>
+                                <w:szCs w:val="24"/>
+                              </w:rPr>
+                              <w:t>bugFix</w:t>
+                            </w:r>
+                            <w:proofErr w:type="spellEnd"/>
+                            <w:r>
+                              <w:rPr>
+                                <w:rFonts w:ascii="Times New Roman" w:hAnsi="Times New Roman" w:cs="Times New Roman"/>
+                                <w:sz w:val="24"/>
+                                <w:szCs w:val="24"/>
+                              </w:rPr>
+                              <w:t>” is inserted, it created a new branch on the C1 commit</w:t>
                             </w:r>
                           </w:p>
                         </w:txbxContent>
@@ -5331,7 +5635,25 @@
                           <w:sz w:val="24"/>
                           <w:szCs w:val="24"/>
                         </w:rPr>
-                        <w:t>Original repository with two commits. C0 and C1. When command “git branch bugFix” is inserted, it created a new branch on the C1 commit</w:t>
+                        <w:t xml:space="preserve">Original repository with two commits. C0 and C1. When command “git branch </w:t>
+                      </w:r>
+                      <w:proofErr w:type="spellStart"/>
+                      <w:r>
+                        <w:rPr>
+                          <w:rFonts w:ascii="Times New Roman" w:hAnsi="Times New Roman" w:cs="Times New Roman"/>
+                          <w:sz w:val="24"/>
+                          <w:szCs w:val="24"/>
+                        </w:rPr>
+                        <w:t>bugFix</w:t>
+                      </w:r>
+                      <w:proofErr w:type="spellEnd"/>
+                      <w:r>
+                        <w:rPr>
+                          <w:rFonts w:ascii="Times New Roman" w:hAnsi="Times New Roman" w:cs="Times New Roman"/>
+                          <w:sz w:val="24"/>
+                          <w:szCs w:val="24"/>
+                        </w:rPr>
+                        <w:t>” is inserted, it created a new branch on the C1 commit</w:t>
                       </w:r>
                     </w:p>
                   </w:txbxContent>
@@ -5685,7 +6007,7 @@
           </mc:Choice>
           <mc:Fallback>
             <w:pict>
-              <v:shape w14:anchorId="080743B0" id="Straight Arrow Connector 47" o:spid="_x0000_s1026" type="#_x0000_t32" style="position:absolute;margin-left:212.25pt;margin-top:5.1pt;width:4.5pt;height:35.25pt;flip:y;z-index:251706368;visibility:visible;mso-wrap-style:square;mso-width-percent:0;mso-height-percent:0;mso-wrap-distance-left:9pt;mso-wrap-distance-top:0;mso-wrap-distance-right:9pt;mso-wrap-distance-bottom:0;mso-position-horizontal:absolute;mso-position-horizontal-relative:text;mso-position-vertical:absolute;mso-position-vertical-relative:text;mso-width-percent:0;mso-height-percent:0;mso-width-relative:margin;mso-height-relative:margin" o:gfxdata="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" strokecolor="#c00000" strokeweight=".5pt">
+              <v:shape w14:anchorId="3650B8F4" id="Straight Arrow Connector 47" o:spid="_x0000_s1026" type="#_x0000_t32" style="position:absolute;margin-left:212.25pt;margin-top:5.1pt;width:4.5pt;height:35.25pt;flip:y;z-index:251706368;visibility:visible;mso-wrap-style:square;mso-width-percent:0;mso-height-percent:0;mso-wrap-distance-left:9pt;mso-wrap-distance-top:0;mso-wrap-distance-right:9pt;mso-wrap-distance-bottom:0;mso-position-horizontal:absolute;mso-position-horizontal-relative:text;mso-position-vertical:absolute;mso-position-vertical-relative:text;mso-width-percent:0;mso-height-percent:0;mso-width-relative:margin;mso-height-relative:margin" o:gfxdata="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" strokecolor="#c00000" strokeweight=".5pt">
                 <v:stroke endarrow="block" joinstyle="miter"/>
               </v:shape>
             </w:pict>
@@ -5815,7 +6137,25 @@
                                 <w:sz w:val="24"/>
                                 <w:szCs w:val="24"/>
                               </w:rPr>
-                              <w:t xml:space="preserve"> command applied to shift bugFix to C2</w:t>
+                              <w:t xml:space="preserve"> command applied to shift </w:t>
+                            </w:r>
+                            <w:proofErr w:type="spellStart"/>
+                            <w:r>
+                              <w:rPr>
+                                <w:rFonts w:ascii="Times New Roman" w:hAnsi="Times New Roman" w:cs="Times New Roman"/>
+                                <w:sz w:val="24"/>
+                                <w:szCs w:val="24"/>
+                              </w:rPr>
+                              <w:t>bugFix</w:t>
+                            </w:r>
+                            <w:proofErr w:type="spellEnd"/>
+                            <w:r>
+                              <w:rPr>
+                                <w:rFonts w:ascii="Times New Roman" w:hAnsi="Times New Roman" w:cs="Times New Roman"/>
+                                <w:sz w:val="24"/>
+                                <w:szCs w:val="24"/>
+                              </w:rPr>
+                              <w:t xml:space="preserve"> to C2</w:t>
                             </w:r>
                           </w:p>
                         </w:txbxContent>
@@ -5884,7 +6224,25 @@
                           <w:sz w:val="24"/>
                           <w:szCs w:val="24"/>
                         </w:rPr>
-                        <w:t xml:space="preserve"> command applied to shift bugFix to C2</w:t>
+                        <w:t xml:space="preserve"> command applied to shift </w:t>
+                      </w:r>
+                      <w:proofErr w:type="spellStart"/>
+                      <w:r>
+                        <w:rPr>
+                          <w:rFonts w:ascii="Times New Roman" w:hAnsi="Times New Roman" w:cs="Times New Roman"/>
+                          <w:sz w:val="24"/>
+                          <w:szCs w:val="24"/>
+                        </w:rPr>
+                        <w:t>bugFix</w:t>
+                      </w:r>
+                      <w:proofErr w:type="spellEnd"/>
+                      <w:r>
+                        <w:rPr>
+                          <w:rFonts w:ascii="Times New Roman" w:hAnsi="Times New Roman" w:cs="Times New Roman"/>
+                          <w:sz w:val="24"/>
+                          <w:szCs w:val="24"/>
+                        </w:rPr>
+                        <w:t xml:space="preserve"> to C2</w:t>
                       </w:r>
                     </w:p>
                   </w:txbxContent>
@@ -5919,6 +6277,841 @@
           <w:szCs w:val="24"/>
         </w:rPr>
       </w:pPr>
+    </w:p>
+    <w:p>
+      <w:pPr>
+        <w:jc w:val="center"/>
+      </w:pPr>
+    </w:p>
+    <w:p>
+      <w:pPr>
+        <w:pStyle w:val="ListParagraph"/>
+        <w:numPr>
+          <w:ilvl w:val="0"/>
+          <w:numId w:val="1"/>
+        </w:numPr>
+        <w:rPr>
+          <w:rFonts w:ascii="Times New Roman" w:hAnsi="Times New Roman" w:cs="Times New Roman"/>
+          <w:b/>
+          <w:bCs/>
+          <w:sz w:val="24"/>
+          <w:szCs w:val="24"/>
+        </w:rPr>
+      </w:pPr>
+      <w:r>
+        <w:rPr>
+          <w:rFonts w:ascii="Times New Roman" w:hAnsi="Times New Roman" w:cs="Times New Roman"/>
+          <w:b/>
+          <w:bCs/>
+          <w:sz w:val="24"/>
+          <w:szCs w:val="24"/>
+        </w:rPr>
+        <w:lastRenderedPageBreak/>
+        <w:t xml:space="preserve">Push: </w:t>
+      </w:r>
+      <w:r>
+        <w:rPr>
+          <w:rFonts w:ascii="Times New Roman" w:hAnsi="Times New Roman" w:cs="Times New Roman"/>
+          <w:sz w:val="24"/>
+          <w:szCs w:val="24"/>
+        </w:rPr>
+        <w:t>Push generally refers to sending committed change to a remote repository. In this instance, if an owner/user made the changes to the repository locally, then he/she would need to push to changes. So, other collaborators on the repository can access them.</w:t>
+      </w:r>
+    </w:p>
+    <w:p>
+      <w:pPr>
+        <w:pStyle w:val="ListParagraph"/>
+        <w:ind w:left="360"/>
+        <w:rPr>
+          <w:rFonts w:ascii="Times New Roman" w:hAnsi="Times New Roman" w:cs="Times New Roman"/>
+          <w:b/>
+          <w:bCs/>
+          <w:sz w:val="24"/>
+          <w:szCs w:val="24"/>
+        </w:rPr>
+      </w:pPr>
+    </w:p>
+    <w:p>
+      <w:pPr>
+        <w:pStyle w:val="ListParagraph"/>
+        <w:ind w:left="360"/>
+        <w:rPr>
+          <w:rFonts w:ascii="Times New Roman" w:hAnsi="Times New Roman" w:cs="Times New Roman"/>
+          <w:b/>
+          <w:bCs/>
+          <w:sz w:val="24"/>
+          <w:szCs w:val="24"/>
+        </w:rPr>
+      </w:pPr>
+    </w:p>
+    <w:p>
+      <w:pPr>
+        <w:pStyle w:val="ListParagraph"/>
+        <w:ind w:left="360"/>
+        <w:rPr>
+          <w:rFonts w:ascii="Times New Roman" w:hAnsi="Times New Roman" w:cs="Times New Roman"/>
+          <w:b/>
+          <w:bCs/>
+          <w:sz w:val="24"/>
+          <w:szCs w:val="24"/>
+        </w:rPr>
+      </w:pPr>
+      <w:r>
+        <w:rPr>
+          <w:noProof/>
+        </w:rPr>
+        <w:drawing>
+          <wp:anchor distT="0" distB="0" distL="114300" distR="114300" simplePos="0" relativeHeight="251709440" behindDoc="0" locked="0" layoutInCell="1" allowOverlap="1" wp14:anchorId="59656CB2" wp14:editId="2307CDBF">
+            <wp:simplePos x="0" y="0"/>
+            <wp:positionH relativeFrom="column">
+              <wp:posOffset>3299460</wp:posOffset>
+            </wp:positionH>
+            <wp:positionV relativeFrom="paragraph">
+              <wp:posOffset>6985</wp:posOffset>
+            </wp:positionV>
+            <wp:extent cx="2195830" cy="2286000"/>
+            <wp:effectExtent l="0" t="0" r="0" b="0"/>
+            <wp:wrapSquare wrapText="bothSides"/>
+            <wp:docPr id="12" name="Picture 12"/>
+            <wp:cNvGraphicFramePr>
+              <a:graphicFrameLocks xmlns:a="http://schemas.openxmlformats.org/drawingml/2006/main" noChangeAspect="1"/>
+            </wp:cNvGraphicFramePr>
+            <a:graphic xmlns:a="http://schemas.openxmlformats.org/drawingml/2006/main">
+              <a:graphicData uri="http://schemas.openxmlformats.org/drawingml/2006/picture">
+                <pic:pic xmlns:pic="http://schemas.openxmlformats.org/drawingml/2006/picture">
+                  <pic:nvPicPr>
+                    <pic:cNvPr id="1" name=""/>
+                    <pic:cNvPicPr/>
+                  </pic:nvPicPr>
+                  <pic:blipFill>
+                    <a:blip r:embed="rId17">
+                      <a:extLst>
+                        <a:ext uri="{28A0092B-C50C-407E-A947-70E740481C1C}">
+                          <a14:useLocalDpi xmlns:a14="http://schemas.microsoft.com/office/drawing/2010/main" val="0"/>
+                        </a:ext>
+                      </a:extLst>
+                    </a:blip>
+                    <a:stretch>
+                      <a:fillRect/>
+                    </a:stretch>
+                  </pic:blipFill>
+                  <pic:spPr>
+                    <a:xfrm>
+                      <a:off x="0" y="0"/>
+                      <a:ext cx="2195830" cy="2286000"/>
+                    </a:xfrm>
+                    <a:prstGeom prst="rect">
+                      <a:avLst/>
+                    </a:prstGeom>
+                  </pic:spPr>
+                </pic:pic>
+              </a:graphicData>
+            </a:graphic>
+            <wp14:sizeRelH relativeFrom="page">
+              <wp14:pctWidth>0</wp14:pctWidth>
+            </wp14:sizeRelH>
+            <wp14:sizeRelV relativeFrom="page">
+              <wp14:pctHeight>0</wp14:pctHeight>
+            </wp14:sizeRelV>
+          </wp:anchor>
+        </w:drawing>
+      </w:r>
+      <w:r>
+        <w:rPr>
+          <w:noProof/>
+        </w:rPr>
+        <w:drawing>
+          <wp:anchor distT="0" distB="0" distL="114300" distR="114300" simplePos="0" relativeHeight="251708416" behindDoc="0" locked="0" layoutInCell="1" allowOverlap="1" wp14:anchorId="7D6CCD22" wp14:editId="52068CC2">
+            <wp:simplePos x="0" y="0"/>
+            <wp:positionH relativeFrom="column">
+              <wp:posOffset>447675</wp:posOffset>
+            </wp:positionH>
+            <wp:positionV relativeFrom="paragraph">
+              <wp:posOffset>6985</wp:posOffset>
+            </wp:positionV>
+            <wp:extent cx="2168525" cy="2276475"/>
+            <wp:effectExtent l="0" t="0" r="3175" b="9525"/>
+            <wp:wrapSquare wrapText="bothSides"/>
+            <wp:docPr id="3" name="Picture 3"/>
+            <wp:cNvGraphicFramePr>
+              <a:graphicFrameLocks xmlns:a="http://schemas.openxmlformats.org/drawingml/2006/main" noChangeAspect="1"/>
+            </wp:cNvGraphicFramePr>
+            <a:graphic xmlns:a="http://schemas.openxmlformats.org/drawingml/2006/main">
+              <a:graphicData uri="http://schemas.openxmlformats.org/drawingml/2006/picture">
+                <pic:pic xmlns:pic="http://schemas.openxmlformats.org/drawingml/2006/picture">
+                  <pic:nvPicPr>
+                    <pic:cNvPr id="1" name=""/>
+                    <pic:cNvPicPr/>
+                  </pic:nvPicPr>
+                  <pic:blipFill>
+                    <a:blip r:embed="rId18">
+                      <a:extLst>
+                        <a:ext uri="{28A0092B-C50C-407E-A947-70E740481C1C}">
+                          <a14:useLocalDpi xmlns:a14="http://schemas.microsoft.com/office/drawing/2010/main" val="0"/>
+                        </a:ext>
+                      </a:extLst>
+                    </a:blip>
+                    <a:stretch>
+                      <a:fillRect/>
+                    </a:stretch>
+                  </pic:blipFill>
+                  <pic:spPr>
+                    <a:xfrm>
+                      <a:off x="0" y="0"/>
+                      <a:ext cx="2168525" cy="2276475"/>
+                    </a:xfrm>
+                    <a:prstGeom prst="rect">
+                      <a:avLst/>
+                    </a:prstGeom>
+                  </pic:spPr>
+                </pic:pic>
+              </a:graphicData>
+            </a:graphic>
+            <wp14:sizeRelH relativeFrom="page">
+              <wp14:pctWidth>0</wp14:pctWidth>
+            </wp14:sizeRelH>
+            <wp14:sizeRelV relativeFrom="page">
+              <wp14:pctHeight>0</wp14:pctHeight>
+            </wp14:sizeRelV>
+          </wp:anchor>
+        </w:drawing>
+      </w:r>
+    </w:p>
+    <w:p>
+      <w:pPr>
+        <w:pStyle w:val="ListParagraph"/>
+        <w:ind w:left="360"/>
+        <w:rPr>
+          <w:rFonts w:ascii="Times New Roman" w:hAnsi="Times New Roman" w:cs="Times New Roman"/>
+          <w:b/>
+          <w:bCs/>
+          <w:sz w:val="24"/>
+          <w:szCs w:val="24"/>
+        </w:rPr>
+      </w:pPr>
+    </w:p>
+    <w:p>
+      <w:pPr>
+        <w:pStyle w:val="ListParagraph"/>
+        <w:ind w:left="360"/>
+        <w:rPr>
+          <w:rFonts w:ascii="Times New Roman" w:hAnsi="Times New Roman" w:cs="Times New Roman"/>
+          <w:b/>
+          <w:bCs/>
+          <w:sz w:val="24"/>
+          <w:szCs w:val="24"/>
+        </w:rPr>
+      </w:pPr>
+    </w:p>
+    <w:p>
+      <w:pPr>
+        <w:pStyle w:val="ListParagraph"/>
+        <w:ind w:left="360"/>
+        <w:rPr>
+          <w:rFonts w:ascii="Times New Roman" w:hAnsi="Times New Roman" w:cs="Times New Roman"/>
+          <w:b/>
+          <w:bCs/>
+          <w:sz w:val="24"/>
+          <w:szCs w:val="24"/>
+        </w:rPr>
+      </w:pPr>
+    </w:p>
+    <w:p>
+      <w:pPr>
+        <w:pStyle w:val="ListParagraph"/>
+        <w:ind w:left="360"/>
+        <w:rPr>
+          <w:rFonts w:ascii="Times New Roman" w:hAnsi="Times New Roman" w:cs="Times New Roman"/>
+          <w:b/>
+          <w:bCs/>
+          <w:sz w:val="24"/>
+          <w:szCs w:val="24"/>
+        </w:rPr>
+      </w:pPr>
+    </w:p>
+    <w:p>
+      <w:pPr>
+        <w:pStyle w:val="ListParagraph"/>
+        <w:ind w:left="360"/>
+        <w:rPr>
+          <w:rFonts w:ascii="Times New Roman" w:hAnsi="Times New Roman" w:cs="Times New Roman"/>
+          <w:b/>
+          <w:bCs/>
+          <w:sz w:val="24"/>
+          <w:szCs w:val="24"/>
+        </w:rPr>
+      </w:pPr>
+    </w:p>
+    <w:p>
+      <w:pPr>
+        <w:pStyle w:val="ListParagraph"/>
+        <w:ind w:left="360"/>
+        <w:rPr>
+          <w:rFonts w:ascii="Times New Roman" w:hAnsi="Times New Roman" w:cs="Times New Roman"/>
+          <w:b/>
+          <w:bCs/>
+          <w:sz w:val="24"/>
+          <w:szCs w:val="24"/>
+        </w:rPr>
+      </w:pPr>
+    </w:p>
+    <w:p>
+      <w:pPr>
+        <w:pStyle w:val="ListParagraph"/>
+        <w:ind w:left="360"/>
+        <w:rPr>
+          <w:rFonts w:ascii="Times New Roman" w:hAnsi="Times New Roman" w:cs="Times New Roman"/>
+          <w:b/>
+          <w:bCs/>
+          <w:sz w:val="24"/>
+          <w:szCs w:val="24"/>
+        </w:rPr>
+      </w:pPr>
+    </w:p>
+    <w:p>
+      <w:pPr>
+        <w:pStyle w:val="ListParagraph"/>
+        <w:ind w:left="360"/>
+        <w:rPr>
+          <w:rFonts w:ascii="Times New Roman" w:hAnsi="Times New Roman" w:cs="Times New Roman"/>
+          <w:b/>
+          <w:bCs/>
+          <w:sz w:val="24"/>
+          <w:szCs w:val="24"/>
+        </w:rPr>
+      </w:pPr>
+    </w:p>
+    <w:p>
+      <w:pPr>
+        <w:pStyle w:val="ListParagraph"/>
+        <w:ind w:left="360"/>
+        <w:rPr>
+          <w:rFonts w:ascii="Times New Roman" w:hAnsi="Times New Roman" w:cs="Times New Roman"/>
+          <w:b/>
+          <w:bCs/>
+          <w:sz w:val="24"/>
+          <w:szCs w:val="24"/>
+        </w:rPr>
+      </w:pPr>
+    </w:p>
+    <w:p>
+      <w:pPr>
+        <w:pStyle w:val="ListParagraph"/>
+        <w:ind w:left="360"/>
+        <w:rPr>
+          <w:rFonts w:ascii="Times New Roman" w:hAnsi="Times New Roman" w:cs="Times New Roman"/>
+          <w:b/>
+          <w:bCs/>
+          <w:sz w:val="24"/>
+          <w:szCs w:val="24"/>
+        </w:rPr>
+      </w:pPr>
+    </w:p>
+    <w:p>
+      <w:pPr>
+        <w:pStyle w:val="ListParagraph"/>
+        <w:ind w:left="360"/>
+        <w:rPr>
+          <w:rFonts w:ascii="Times New Roman" w:hAnsi="Times New Roman" w:cs="Times New Roman"/>
+          <w:b/>
+          <w:bCs/>
+          <w:sz w:val="24"/>
+          <w:szCs w:val="24"/>
+        </w:rPr>
+      </w:pPr>
+      <w:r>
+        <w:rPr>
+          <w:rFonts w:ascii="Times New Roman" w:hAnsi="Times New Roman" w:cs="Times New Roman"/>
+          <w:b/>
+          <w:bCs/>
+          <w:noProof/>
+          <w:sz w:val="24"/>
+          <w:szCs w:val="24"/>
+        </w:rPr>
+        <mc:AlternateContent>
+          <mc:Choice Requires="wps">
+            <w:drawing>
+              <wp:anchor distT="0" distB="0" distL="114300" distR="114300" simplePos="0" relativeHeight="251712512" behindDoc="0" locked="0" layoutInCell="1" allowOverlap="1" wp14:anchorId="6052CE9C" wp14:editId="63CD123B">
+                <wp:simplePos x="0" y="0"/>
+                <wp:positionH relativeFrom="column">
+                  <wp:posOffset>4352925</wp:posOffset>
+                </wp:positionH>
+                <wp:positionV relativeFrom="paragraph">
+                  <wp:posOffset>196850</wp:posOffset>
+                </wp:positionV>
+                <wp:extent cx="57150" cy="447675"/>
+                <wp:effectExtent l="19050" t="38100" r="57150" b="28575"/>
+                <wp:wrapNone/>
+                <wp:docPr id="37" name="Straight Arrow Connector 37"/>
+                <wp:cNvGraphicFramePr/>
+                <a:graphic xmlns:a="http://schemas.openxmlformats.org/drawingml/2006/main">
+                  <a:graphicData uri="http://schemas.microsoft.com/office/word/2010/wordprocessingShape">
+                    <wps:wsp>
+                      <wps:cNvCnPr/>
+                      <wps:spPr>
+                        <a:xfrm flipV="1">
+                          <a:off x="0" y="0"/>
+                          <a:ext cx="57150" cy="447675"/>
+                        </a:xfrm>
+                        <a:prstGeom prst="straightConnector1">
+                          <a:avLst/>
+                        </a:prstGeom>
+                        <a:ln>
+                          <a:solidFill>
+                            <a:srgbClr val="C00000"/>
+                          </a:solidFill>
+                          <a:tailEnd type="triangle"/>
+                        </a:ln>
+                      </wps:spPr>
+                      <wps:style>
+                        <a:lnRef idx="1">
+                          <a:schemeClr val="accent1"/>
+                        </a:lnRef>
+                        <a:fillRef idx="0">
+                          <a:schemeClr val="accent1"/>
+                        </a:fillRef>
+                        <a:effectRef idx="0">
+                          <a:schemeClr val="accent1"/>
+                        </a:effectRef>
+                        <a:fontRef idx="minor">
+                          <a:schemeClr val="tx1"/>
+                        </a:fontRef>
+                      </wps:style>
+                      <wps:bodyPr/>
+                    </wps:wsp>
+                  </a:graphicData>
+                </a:graphic>
+                <wp14:sizeRelH relativeFrom="margin">
+                  <wp14:pctWidth>0</wp14:pctWidth>
+                </wp14:sizeRelH>
+                <wp14:sizeRelV relativeFrom="margin">
+                  <wp14:pctHeight>0</wp14:pctHeight>
+                </wp14:sizeRelV>
+              </wp:anchor>
+            </w:drawing>
+          </mc:Choice>
+          <mc:Fallback>
+            <w:pict>
+              <v:shape w14:anchorId="0EF9C8AC" id="Straight Arrow Connector 37" o:spid="_x0000_s1026" type="#_x0000_t32" style="position:absolute;margin-left:342.75pt;margin-top:15.5pt;width:4.5pt;height:35.25pt;flip:y;z-index:251712512;visibility:visible;mso-wrap-style:square;mso-width-percent:0;mso-height-percent:0;mso-wrap-distance-left:9pt;mso-wrap-distance-top:0;mso-wrap-distance-right:9pt;mso-wrap-distance-bottom:0;mso-position-horizontal:absolute;mso-position-horizontal-relative:text;mso-position-vertical:absolute;mso-position-vertical-relative:text;mso-width-percent:0;mso-height-percent:0;mso-width-relative:margin;mso-height-relative:margin" o:gfxdata="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" strokecolor="#c00000" strokeweight=".5pt">
+                <v:stroke endarrow="block" joinstyle="miter"/>
+              </v:shape>
+            </w:pict>
+          </mc:Fallback>
+        </mc:AlternateContent>
+      </w:r>
+    </w:p>
+    <w:p>
+      <w:pPr>
+        <w:pStyle w:val="ListParagraph"/>
+        <w:ind w:left="360"/>
+        <w:rPr>
+          <w:rFonts w:ascii="Times New Roman" w:hAnsi="Times New Roman" w:cs="Times New Roman"/>
+          <w:b/>
+          <w:bCs/>
+          <w:sz w:val="24"/>
+          <w:szCs w:val="24"/>
+        </w:rPr>
+      </w:pPr>
+      <w:r>
+        <w:rPr>
+          <w:rFonts w:ascii="Times New Roman" w:hAnsi="Times New Roman" w:cs="Times New Roman"/>
+          <w:b/>
+          <w:bCs/>
+          <w:noProof/>
+          <w:sz w:val="24"/>
+          <w:szCs w:val="24"/>
+        </w:rPr>
+        <mc:AlternateContent>
+          <mc:Choice Requires="wps">
+            <w:drawing>
+              <wp:anchor distT="0" distB="0" distL="114300" distR="114300" simplePos="0" relativeHeight="251710464" behindDoc="0" locked="0" layoutInCell="1" allowOverlap="1" wp14:anchorId="4D416049" wp14:editId="6017BE37">
+                <wp:simplePos x="0" y="0"/>
+                <wp:positionH relativeFrom="column">
+                  <wp:posOffset>1409700</wp:posOffset>
+                </wp:positionH>
+                <wp:positionV relativeFrom="paragraph">
+                  <wp:posOffset>47625</wp:posOffset>
+                </wp:positionV>
+                <wp:extent cx="57150" cy="447675"/>
+                <wp:effectExtent l="19050" t="38100" r="57150" b="28575"/>
+                <wp:wrapNone/>
+                <wp:docPr id="13" name="Straight Arrow Connector 13"/>
+                <wp:cNvGraphicFramePr/>
+                <a:graphic xmlns:a="http://schemas.openxmlformats.org/drawingml/2006/main">
+                  <a:graphicData uri="http://schemas.microsoft.com/office/word/2010/wordprocessingShape">
+                    <wps:wsp>
+                      <wps:cNvCnPr/>
+                      <wps:spPr>
+                        <a:xfrm flipV="1">
+                          <a:off x="0" y="0"/>
+                          <a:ext cx="57150" cy="447675"/>
+                        </a:xfrm>
+                        <a:prstGeom prst="straightConnector1">
+                          <a:avLst/>
+                        </a:prstGeom>
+                        <a:ln>
+                          <a:solidFill>
+                            <a:srgbClr val="C00000"/>
+                          </a:solidFill>
+                          <a:tailEnd type="triangle"/>
+                        </a:ln>
+                      </wps:spPr>
+                      <wps:style>
+                        <a:lnRef idx="1">
+                          <a:schemeClr val="accent1"/>
+                        </a:lnRef>
+                        <a:fillRef idx="0">
+                          <a:schemeClr val="accent1"/>
+                        </a:fillRef>
+                        <a:effectRef idx="0">
+                          <a:schemeClr val="accent1"/>
+                        </a:effectRef>
+                        <a:fontRef idx="minor">
+                          <a:schemeClr val="tx1"/>
+                        </a:fontRef>
+                      </wps:style>
+                      <wps:bodyPr/>
+                    </wps:wsp>
+                  </a:graphicData>
+                </a:graphic>
+                <wp14:sizeRelH relativeFrom="margin">
+                  <wp14:pctWidth>0</wp14:pctWidth>
+                </wp14:sizeRelH>
+                <wp14:sizeRelV relativeFrom="margin">
+                  <wp14:pctHeight>0</wp14:pctHeight>
+                </wp14:sizeRelV>
+              </wp:anchor>
+            </w:drawing>
+          </mc:Choice>
+          <mc:Fallback>
+            <w:pict>
+              <v:shape w14:anchorId="1EEDCE36" id="Straight Arrow Connector 13" o:spid="_x0000_s1026" type="#_x0000_t32" style="position:absolute;margin-left:111pt;margin-top:3.75pt;width:4.5pt;height:35.25pt;flip:y;z-index:251710464;visibility:visible;mso-wrap-style:square;mso-width-percent:0;mso-height-percent:0;mso-wrap-distance-left:9pt;mso-wrap-distance-top:0;mso-wrap-distance-right:9pt;mso-wrap-distance-bottom:0;mso-position-horizontal:absolute;mso-position-horizontal-relative:text;mso-position-vertical:absolute;mso-position-vertical-relative:text;mso-width-percent:0;mso-height-percent:0;mso-width-relative:margin;mso-height-relative:margin" o:gfxdata="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" strokecolor="#c00000" strokeweight=".5pt">
+                <v:stroke endarrow="block" joinstyle="miter"/>
+              </v:shape>
+            </w:pict>
+          </mc:Fallback>
+        </mc:AlternateContent>
+      </w:r>
+    </w:p>
+    <w:p>
+      <w:pPr>
+        <w:pStyle w:val="ListParagraph"/>
+        <w:ind w:left="360"/>
+        <w:rPr>
+          <w:rFonts w:ascii="Times New Roman" w:hAnsi="Times New Roman" w:cs="Times New Roman"/>
+          <w:b/>
+          <w:bCs/>
+          <w:sz w:val="24"/>
+          <w:szCs w:val="24"/>
+        </w:rPr>
+      </w:pPr>
+      <w:r>
+        <w:rPr>
+          <w:rFonts w:ascii="Times New Roman" w:hAnsi="Times New Roman" w:cs="Times New Roman"/>
+          <w:b/>
+          <w:bCs/>
+          <w:noProof/>
+          <w:sz w:val="24"/>
+          <w:szCs w:val="24"/>
+        </w:rPr>
+        <mc:AlternateContent>
+          <mc:Choice Requires="wps">
+            <w:drawing>
+              <wp:anchor distT="45720" distB="45720" distL="114300" distR="114300" simplePos="0" relativeHeight="251713536" behindDoc="0" locked="0" layoutInCell="1" allowOverlap="1" wp14:anchorId="09E91AD3" wp14:editId="4EB6D822">
+                <wp:simplePos x="0" y="0"/>
+                <wp:positionH relativeFrom="margin">
+                  <wp:posOffset>3076575</wp:posOffset>
+                </wp:positionH>
+                <wp:positionV relativeFrom="paragraph">
+                  <wp:posOffset>291465</wp:posOffset>
+                </wp:positionV>
+                <wp:extent cx="2552700" cy="1038225"/>
+                <wp:effectExtent l="0" t="0" r="19050" b="28575"/>
+                <wp:wrapSquare wrapText="bothSides"/>
+                <wp:docPr id="45" name="Text Box 2"/>
+                <wp:cNvGraphicFramePr>
+                  <a:graphicFrameLocks xmlns:a="http://schemas.openxmlformats.org/drawingml/2006/main"/>
+                </wp:cNvGraphicFramePr>
+                <a:graphic xmlns:a="http://schemas.openxmlformats.org/drawingml/2006/main">
+                  <a:graphicData uri="http://schemas.microsoft.com/office/word/2010/wordprocessingShape">
+                    <wps:wsp>
+                      <wps:cNvSpPr txBox="1">
+                        <a:spLocks noChangeArrowheads="1"/>
+                      </wps:cNvSpPr>
+                      <wps:spPr bwMode="auto">
+                        <a:xfrm>
+                          <a:off x="0" y="0"/>
+                          <a:ext cx="2552700" cy="1038225"/>
+                        </a:xfrm>
+                        <a:prstGeom prst="rect">
+                          <a:avLst/>
+                        </a:prstGeom>
+                        <a:solidFill>
+                          <a:srgbClr val="FFFFFF"/>
+                        </a:solidFill>
+                        <a:ln w="9525">
+                          <a:solidFill>
+                            <a:srgbClr val="000000"/>
+                          </a:solidFill>
+                          <a:miter lim="800000"/>
+                          <a:headEnd/>
+                          <a:tailEnd/>
+                        </a:ln>
+                      </wps:spPr>
+                      <wps:txbx>
+                        <w:txbxContent>
+                          <w:p>
+                            <w:pPr>
+                              <w:rPr>
+                                <w:rFonts w:ascii="Times New Roman" w:hAnsi="Times New Roman" w:cs="Times New Roman"/>
+                                <w:sz w:val="24"/>
+                                <w:szCs w:val="24"/>
+                              </w:rPr>
+                            </w:pPr>
+                            <w:r>
+                              <w:rPr>
+                                <w:rFonts w:ascii="Times New Roman" w:hAnsi="Times New Roman" w:cs="Times New Roman"/>
+                                <w:sz w:val="24"/>
+                                <w:szCs w:val="24"/>
+                              </w:rPr>
+                              <w:t xml:space="preserve">Once, </w:t>
+                            </w:r>
+                            <w:r>
+                              <w:rPr>
+                                <w:rFonts w:ascii="Times New Roman" w:hAnsi="Times New Roman" w:cs="Times New Roman"/>
+                                <w:b/>
+                                <w:bCs/>
+                                <w:sz w:val="24"/>
+                                <w:szCs w:val="24"/>
+                              </w:rPr>
+                              <w:t>“git push”</w:t>
+                            </w:r>
+                            <w:r>
+                              <w:rPr>
+                                <w:rFonts w:ascii="Times New Roman" w:hAnsi="Times New Roman" w:cs="Times New Roman"/>
+                                <w:b/>
+                                <w:bCs/>
+                                <w:sz w:val="24"/>
+                                <w:szCs w:val="24"/>
+                              </w:rPr>
+                              <w:t xml:space="preserve"> </w:t>
+                            </w:r>
+                            <w:r>
+                              <w:rPr>
+                                <w:rFonts w:ascii="Times New Roman" w:hAnsi="Times New Roman" w:cs="Times New Roman"/>
+                                <w:sz w:val="24"/>
+                                <w:szCs w:val="24"/>
+                              </w:rPr>
+                              <w:t>command is applied, the remote repository received the commit C2. The master branch on the on the remote repository was also updated at C2</w:t>
+                            </w:r>
+                          </w:p>
+                        </w:txbxContent>
+                      </wps:txbx>
+                      <wps:bodyPr rot="0" vert="horz" wrap="square" lIns="91440" tIns="45720" rIns="91440" bIns="45720" anchor="t" anchorCtr="0">
+                        <a:noAutofit/>
+                      </wps:bodyPr>
+                    </wps:wsp>
+                  </a:graphicData>
+                </a:graphic>
+                <wp14:sizeRelH relativeFrom="margin">
+                  <wp14:pctWidth>0</wp14:pctWidth>
+                </wp14:sizeRelH>
+                <wp14:sizeRelV relativeFrom="margin">
+                  <wp14:pctHeight>0</wp14:pctHeight>
+                </wp14:sizeRelV>
+              </wp:anchor>
+            </w:drawing>
+          </mc:Choice>
+          <mc:Fallback>
+            <w:pict>
+              <v:shape w14:anchorId="09E91AD3" id="_x0000_s1040" type="#_x0000_t202" style="position:absolute;left:0;text-align:left;margin-left:242.25pt;margin-top:22.95pt;width:201pt;height:81.75pt;z-index:251713536;visibility:visible;mso-wrap-style:square;mso-width-percent:0;mso-height-percent:0;mso-wrap-distance-left:9pt;mso-wrap-distance-top:3.6pt;mso-wrap-distance-right:9pt;mso-wrap-distance-bottom:3.6pt;mso-position-horizontal:absolute;mso-position-horizontal-relative:margin;mso-position-vertical:absolute;mso-position-vertical-relative:text;mso-width-percent:0;mso-height-percent:0;mso-width-relative:margin;mso-height-relative:margin;v-text-anchor:top" o:gfxdata="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">
+                <v:textbox>
+                  <w:txbxContent>
+                    <w:p>
+                      <w:pPr>
+                        <w:rPr>
+                          <w:rFonts w:ascii="Times New Roman" w:hAnsi="Times New Roman" w:cs="Times New Roman"/>
+                          <w:sz w:val="24"/>
+                          <w:szCs w:val="24"/>
+                        </w:rPr>
+                      </w:pPr>
+                      <w:r>
+                        <w:rPr>
+                          <w:rFonts w:ascii="Times New Roman" w:hAnsi="Times New Roman" w:cs="Times New Roman"/>
+                          <w:sz w:val="24"/>
+                          <w:szCs w:val="24"/>
+                        </w:rPr>
+                        <w:t xml:space="preserve">Once, </w:t>
+                      </w:r>
+                      <w:r>
+                        <w:rPr>
+                          <w:rFonts w:ascii="Times New Roman" w:hAnsi="Times New Roman" w:cs="Times New Roman"/>
+                          <w:b/>
+                          <w:bCs/>
+                          <w:sz w:val="24"/>
+                          <w:szCs w:val="24"/>
+                        </w:rPr>
+                        <w:t>“git push”</w:t>
+                      </w:r>
+                      <w:r>
+                        <w:rPr>
+                          <w:rFonts w:ascii="Times New Roman" w:hAnsi="Times New Roman" w:cs="Times New Roman"/>
+                          <w:b/>
+                          <w:bCs/>
+                          <w:sz w:val="24"/>
+                          <w:szCs w:val="24"/>
+                        </w:rPr>
+                        <w:t xml:space="preserve"> </w:t>
+                      </w:r>
+                      <w:r>
+                        <w:rPr>
+                          <w:rFonts w:ascii="Times New Roman" w:hAnsi="Times New Roman" w:cs="Times New Roman"/>
+                          <w:sz w:val="24"/>
+                          <w:szCs w:val="24"/>
+                        </w:rPr>
+                        <w:t>command is applied, the remote repository received the commit C2. The master branch on the on the remote repository was also updated at C2</w:t>
+                      </w:r>
+                    </w:p>
+                  </w:txbxContent>
+                </v:textbox>
+                <w10:wrap type="square" anchorx="margin"/>
+              </v:shape>
+            </w:pict>
+          </mc:Fallback>
+        </mc:AlternateContent>
+      </w:r>
+    </w:p>
+    <w:p>
+      <w:pPr>
+        <w:pStyle w:val="ListParagraph"/>
+        <w:ind w:left="360"/>
+        <w:rPr>
+          <w:rFonts w:ascii="Times New Roman" w:hAnsi="Times New Roman" w:cs="Times New Roman"/>
+          <w:b/>
+          <w:bCs/>
+          <w:sz w:val="24"/>
+          <w:szCs w:val="24"/>
+        </w:rPr>
+      </w:pPr>
+      <w:r>
+        <w:rPr>
+          <w:rFonts w:ascii="Times New Roman" w:hAnsi="Times New Roman" w:cs="Times New Roman"/>
+          <w:b/>
+          <w:bCs/>
+          <w:noProof/>
+          <w:sz w:val="24"/>
+          <w:szCs w:val="24"/>
+        </w:rPr>
+        <mc:AlternateContent>
+          <mc:Choice Requires="wps">
+            <w:drawing>
+              <wp:anchor distT="45720" distB="45720" distL="114300" distR="114300" simplePos="0" relativeHeight="251711488" behindDoc="0" locked="0" layoutInCell="1" allowOverlap="1" wp14:anchorId="578E7521" wp14:editId="0F305898">
+                <wp:simplePos x="0" y="0"/>
+                <wp:positionH relativeFrom="margin">
+                  <wp:posOffset>76200</wp:posOffset>
+                </wp:positionH>
+                <wp:positionV relativeFrom="paragraph">
+                  <wp:posOffset>139700</wp:posOffset>
+                </wp:positionV>
+                <wp:extent cx="2800350" cy="676275"/>
+                <wp:effectExtent l="0" t="0" r="19050" b="28575"/>
+                <wp:wrapSquare wrapText="bothSides"/>
+                <wp:docPr id="28" name="Text Box 2"/>
+                <wp:cNvGraphicFramePr>
+                  <a:graphicFrameLocks xmlns:a="http://schemas.openxmlformats.org/drawingml/2006/main"/>
+                </wp:cNvGraphicFramePr>
+                <a:graphic xmlns:a="http://schemas.openxmlformats.org/drawingml/2006/main">
+                  <a:graphicData uri="http://schemas.microsoft.com/office/word/2010/wordprocessingShape">
+                    <wps:wsp>
+                      <wps:cNvSpPr txBox="1">
+                        <a:spLocks noChangeArrowheads="1"/>
+                      </wps:cNvSpPr>
+                      <wps:spPr bwMode="auto">
+                        <a:xfrm>
+                          <a:off x="0" y="0"/>
+                          <a:ext cx="2800350" cy="676275"/>
+                        </a:xfrm>
+                        <a:prstGeom prst="rect">
+                          <a:avLst/>
+                        </a:prstGeom>
+                        <a:solidFill>
+                          <a:srgbClr val="FFFFFF"/>
+                        </a:solidFill>
+                        <a:ln w="9525">
+                          <a:solidFill>
+                            <a:srgbClr val="000000"/>
+                          </a:solidFill>
+                          <a:miter lim="800000"/>
+                          <a:headEnd/>
+                          <a:tailEnd/>
+                        </a:ln>
+                      </wps:spPr>
+                      <wps:txbx>
+                        <w:txbxContent>
+                          <w:p>
+                            <w:pPr>
+                              <w:rPr>
+                                <w:rFonts w:ascii="Times New Roman" w:hAnsi="Times New Roman" w:cs="Times New Roman"/>
+                                <w:sz w:val="24"/>
+                                <w:szCs w:val="24"/>
+                              </w:rPr>
+                            </w:pPr>
+                            <w:r>
+                              <w:rPr>
+                                <w:rFonts w:ascii="Times New Roman" w:hAnsi="Times New Roman" w:cs="Times New Roman"/>
+                                <w:sz w:val="24"/>
+                                <w:szCs w:val="24"/>
+                              </w:rPr>
+                              <w:t>In this repository, some changes were made to the original repository which were not present on the remote repository</w:t>
+                            </w:r>
+                          </w:p>
+                        </w:txbxContent>
+                      </wps:txbx>
+                      <wps:bodyPr rot="0" vert="horz" wrap="square" lIns="91440" tIns="45720" rIns="91440" bIns="45720" anchor="t" anchorCtr="0">
+                        <a:noAutofit/>
+                      </wps:bodyPr>
+                    </wps:wsp>
+                  </a:graphicData>
+                </a:graphic>
+                <wp14:sizeRelH relativeFrom="margin">
+                  <wp14:pctWidth>0</wp14:pctWidth>
+                </wp14:sizeRelH>
+                <wp14:sizeRelV relativeFrom="margin">
+                  <wp14:pctHeight>0</wp14:pctHeight>
+                </wp14:sizeRelV>
+              </wp:anchor>
+            </w:drawing>
+          </mc:Choice>
+          <mc:Fallback>
+            <w:pict>
+              <v:shape w14:anchorId="578E7521" id="_x0000_s1041" type="#_x0000_t202" style="position:absolute;left:0;text-align:left;margin-left:6pt;margin-top:11pt;width:220.5pt;height:53.25pt;z-index:251711488;visibility:visible;mso-wrap-style:square;mso-width-percent:0;mso-height-percent:0;mso-wrap-distance-left:9pt;mso-wrap-distance-top:3.6pt;mso-wrap-distance-right:9pt;mso-wrap-distance-bottom:3.6pt;mso-position-horizontal:absolute;mso-position-horizontal-relative:margin;mso-position-vertical:absolute;mso-position-vertical-relative:text;mso-width-percent:0;mso-height-percent:0;mso-width-relative:margin;mso-height-relative:margin;v-text-anchor:top" o:gfxdata="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">
+                <v:textbox>
+                  <w:txbxContent>
+                    <w:p>
+                      <w:pPr>
+                        <w:rPr>
+                          <w:rFonts w:ascii="Times New Roman" w:hAnsi="Times New Roman" w:cs="Times New Roman"/>
+                          <w:sz w:val="24"/>
+                          <w:szCs w:val="24"/>
+                        </w:rPr>
+                      </w:pPr>
+                      <w:r>
+                        <w:rPr>
+                          <w:rFonts w:ascii="Times New Roman" w:hAnsi="Times New Roman" w:cs="Times New Roman"/>
+                          <w:sz w:val="24"/>
+                          <w:szCs w:val="24"/>
+                        </w:rPr>
+                        <w:t>In this repository, some changes were made to the original repository which were not present on the remote repository</w:t>
+                      </w:r>
+                    </w:p>
+                  </w:txbxContent>
+                </v:textbox>
+                <w10:wrap type="square" anchorx="margin"/>
+              </v:shape>
+            </w:pict>
+          </mc:Fallback>
+        </mc:AlternateContent>
+      </w:r>
     </w:p>
     <w:p>
       <w:pPr>

</xml_diff>

<commit_message>
Feature: Added definition of the term Pull.
</commit_message>
<xml_diff>
--- a/Mini-project1.docx
+++ b/Mini-project1.docx
@@ -459,7 +459,7 @@
           </mc:Choice>
           <mc:Fallback>
             <w:pict>
-              <v:shapetype w14:anchorId="3E37D710" id="_x0000_t32" coordsize="21600,21600" o:spt="32" o:oned="t" path="m,l21600,21600e" filled="f">
+              <v:shapetype w14:anchorId="12899C4A" id="_x0000_t32" coordsize="21600,21600" o:spt="32" o:oned="t" path="m,l21600,21600e" filled="f">
                 <v:path arrowok="t" fillok="f" o:connecttype="none"/>
                 <o:lock v:ext="edit" shapetype="t"/>
               </v:shapetype>
@@ -580,7 +580,7 @@
           </mc:Choice>
           <mc:Fallback>
             <w:pict>
-              <v:shape w14:anchorId="489482D3" id="Straight Arrow Connector 26" o:spid="_x0000_s1026" type="#_x0000_t32" style="position:absolute;margin-left:187.5pt;margin-top:209pt;width:23.25pt;height:37.5pt;flip:x y;z-index:251664384;visibility:visible;mso-wrap-style:square;mso-width-percent:0;mso-height-percent:0;mso-wrap-distance-left:9pt;mso-wrap-distance-top:0;mso-wrap-distance-right:9pt;mso-wrap-distance-bottom:0;mso-position-horizontal:absolute;mso-position-horizontal-relative:margin;mso-position-vertical:absolute;mso-position-vertical-relative:text;mso-width-percent:0;mso-height-percent:0;mso-width-relative:margin;mso-height-relative:margin" o:gfxdata="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" strokecolor="#c00000" strokeweight=".5pt">
+              <v:shape w14:anchorId="23C6A9B6" id="Straight Arrow Connector 26" o:spid="_x0000_s1026" type="#_x0000_t32" style="position:absolute;margin-left:187.5pt;margin-top:209pt;width:23.25pt;height:37.5pt;flip:x y;z-index:251664384;visibility:visible;mso-wrap-style:square;mso-width-percent:0;mso-height-percent:0;mso-wrap-distance-left:9pt;mso-wrap-distance-top:0;mso-wrap-distance-right:9pt;mso-wrap-distance-bottom:0;mso-position-horizontal:absolute;mso-position-horizontal-relative:margin;mso-position-vertical:absolute;mso-position-vertical-relative:text;mso-width-percent:0;mso-height-percent:0;mso-width-relative:margin;mso-height-relative:margin" o:gfxdata="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" strokecolor="#c00000" strokeweight=".5pt">
                 <v:stroke endarrow="block" joinstyle="miter"/>
                 <w10:wrap anchorx="margin"/>
               </v:shape>
@@ -1137,7 +1137,7 @@
           </mc:Choice>
           <mc:Fallback>
             <w:pict>
-              <v:shape w14:anchorId="79E4E2E0" id="Straight Arrow Connector 19" o:spid="_x0000_s1026" type="#_x0000_t32" style="position:absolute;margin-left:324pt;margin-top:6.7pt;width:5.25pt;height:36.75pt;flip:y;z-index:251670528;visibility:visible;mso-wrap-style:square;mso-width-percent:0;mso-height-percent:0;mso-wrap-distance-left:9pt;mso-wrap-distance-top:0;mso-wrap-distance-right:9pt;mso-wrap-distance-bottom:0;mso-position-horizontal:absolute;mso-position-horizontal-relative:text;mso-position-vertical:absolute;mso-position-vertical-relative:text;mso-width-percent:0;mso-height-percent:0;mso-width-relative:margin;mso-height-relative:margin" o:gfxdata="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" strokecolor="#c00000" strokeweight=".5pt">
+              <v:shape w14:anchorId="68441171" id="Straight Arrow Connector 19" o:spid="_x0000_s1026" type="#_x0000_t32" style="position:absolute;margin-left:324pt;margin-top:6.7pt;width:5.25pt;height:36.75pt;flip:y;z-index:251670528;visibility:visible;mso-wrap-style:square;mso-width-percent:0;mso-height-percent:0;mso-wrap-distance-left:9pt;mso-wrap-distance-top:0;mso-wrap-distance-right:9pt;mso-wrap-distance-bottom:0;mso-position-horizontal:absolute;mso-position-horizontal-relative:text;mso-position-vertical:absolute;mso-position-vertical-relative:text;mso-width-percent:0;mso-height-percent:0;mso-width-relative:margin;mso-height-relative:margin" o:gfxdata="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" strokecolor="#c00000" strokeweight=".5pt">
                 <v:stroke endarrow="block" joinstyle="miter"/>
               </v:shape>
             </w:pict>
@@ -1217,7 +1217,7 @@
           </mc:Choice>
           <mc:Fallback>
             <w:pict>
-              <v:shape w14:anchorId="138BDCB1" id="Straight Arrow Connector 16" o:spid="_x0000_s1026" type="#_x0000_t32" style="position:absolute;margin-left:80.25pt;margin-top:9.35pt;width:5.25pt;height:36.75pt;flip:y;z-index:251667456;visibility:visible;mso-wrap-style:square;mso-width-percent:0;mso-height-percent:0;mso-wrap-distance-left:9pt;mso-wrap-distance-top:0;mso-wrap-distance-right:9pt;mso-wrap-distance-bottom:0;mso-position-horizontal:absolute;mso-position-horizontal-relative:text;mso-position-vertical:absolute;mso-position-vertical-relative:text;mso-width-percent:0;mso-height-percent:0;mso-width-relative:margin;mso-height-relative:margin" o:gfxdata="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" strokecolor="#c00000" strokeweight=".5pt">
+              <v:shape w14:anchorId="1F6B3B2F" id="Straight Arrow Connector 16" o:spid="_x0000_s1026" type="#_x0000_t32" style="position:absolute;margin-left:80.25pt;margin-top:9.35pt;width:5.25pt;height:36.75pt;flip:y;z-index:251667456;visibility:visible;mso-wrap-style:square;mso-width-percent:0;mso-height-percent:0;mso-wrap-distance-left:9pt;mso-wrap-distance-top:0;mso-wrap-distance-right:9pt;mso-wrap-distance-bottom:0;mso-position-horizontal:absolute;mso-position-horizontal-relative:text;mso-position-vertical:absolute;mso-position-vertical-relative:text;mso-width-percent:0;mso-height-percent:0;mso-width-relative:margin;mso-height-relative:margin" o:gfxdata="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" strokecolor="#c00000" strokeweight=".5pt">
                 <v:stroke endarrow="block" joinstyle="miter"/>
               </v:shape>
             </w:pict>
@@ -2043,7 +2043,7 @@
           </mc:Choice>
           <mc:Fallback>
             <w:pict>
-              <v:shape w14:anchorId="120F6822" id="Straight Arrow Connector 11" o:spid="_x0000_s1026" type="#_x0000_t32" style="position:absolute;margin-left:310.5pt;margin-top:3.7pt;width:5.25pt;height:36.75pt;flip:y;z-index:251677696;visibility:visible;mso-wrap-style:square;mso-width-percent:0;mso-height-percent:0;mso-wrap-distance-left:9pt;mso-wrap-distance-top:0;mso-wrap-distance-right:9pt;mso-wrap-distance-bottom:0;mso-position-horizontal:absolute;mso-position-horizontal-relative:text;mso-position-vertical:absolute;mso-position-vertical-relative:text;mso-width-percent:0;mso-height-percent:0;mso-width-relative:margin;mso-height-relative:margin" o:gfxdata="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" strokecolor="#c00000" strokeweight=".5pt">
+              <v:shape w14:anchorId="719DC02A" id="Straight Arrow Connector 11" o:spid="_x0000_s1026" type="#_x0000_t32" style="position:absolute;margin-left:310.5pt;margin-top:3.7pt;width:5.25pt;height:36.75pt;flip:y;z-index:251677696;visibility:visible;mso-wrap-style:square;mso-width-percent:0;mso-height-percent:0;mso-wrap-distance-left:9pt;mso-wrap-distance-top:0;mso-wrap-distance-right:9pt;mso-wrap-distance-bottom:0;mso-position-horizontal:absolute;mso-position-horizontal-relative:text;mso-position-vertical:absolute;mso-position-vertical-relative:text;mso-width-percent:0;mso-height-percent:0;mso-width-relative:margin;mso-height-relative:margin" o:gfxdata="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" strokecolor="#c00000" strokeweight=".5pt">
                 <v:stroke endarrow="block" joinstyle="miter"/>
               </v:shape>
             </w:pict>
@@ -2123,7 +2123,7 @@
           </mc:Choice>
           <mc:Fallback>
             <w:pict>
-              <v:shape w14:anchorId="6A9405DA" id="Straight Arrow Connector 9" o:spid="_x0000_s1026" type="#_x0000_t32" style="position:absolute;margin-left:52.5pt;margin-top:10.6pt;width:5.25pt;height:36.75pt;flip:y;z-index:251675648;visibility:visible;mso-wrap-style:square;mso-width-percent:0;mso-height-percent:0;mso-wrap-distance-left:9pt;mso-wrap-distance-top:0;mso-wrap-distance-right:9pt;mso-wrap-distance-bottom:0;mso-position-horizontal:absolute;mso-position-horizontal-relative:text;mso-position-vertical:absolute;mso-position-vertical-relative:text;mso-width-percent:0;mso-height-percent:0;mso-width-relative:margin;mso-height-relative:margin" o:gfxdata="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" strokecolor="#c00000" strokeweight=".5pt">
+              <v:shape w14:anchorId="7CC87C41" id="Straight Arrow Connector 9" o:spid="_x0000_s1026" type="#_x0000_t32" style="position:absolute;margin-left:52.5pt;margin-top:10.6pt;width:5.25pt;height:36.75pt;flip:y;z-index:251675648;visibility:visible;mso-wrap-style:square;mso-width-percent:0;mso-height-percent:0;mso-wrap-distance-left:9pt;mso-wrap-distance-top:0;mso-wrap-distance-right:9pt;mso-wrap-distance-bottom:0;mso-position-horizontal:absolute;mso-position-horizontal-relative:text;mso-position-vertical:absolute;mso-position-vertical-relative:text;mso-width-percent:0;mso-height-percent:0;mso-width-relative:margin;mso-height-relative:margin" o:gfxdata="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" strokecolor="#c00000" strokeweight=".5pt">
                 <v:stroke endarrow="block" joinstyle="miter"/>
               </v:shape>
             </w:pict>
@@ -3117,7 +3117,7 @@
           </mc:Choice>
           <mc:Fallback>
             <w:pict>
-              <v:shape w14:anchorId="2C950CDF" id="Straight Arrow Connector 5" o:spid="_x0000_s1026" type="#_x0000_t32" style="position:absolute;margin-left:337.5pt;margin-top:19.8pt;width:34.5pt;height:39.75pt;flip:y;z-index:251684864;visibility:visible;mso-wrap-style:square;mso-width-percent:0;mso-height-percent:0;mso-wrap-distance-left:9pt;mso-wrap-distance-top:0;mso-wrap-distance-right:9pt;mso-wrap-distance-bottom:0;mso-position-horizontal:absolute;mso-position-horizontal-relative:text;mso-position-vertical:absolute;mso-position-vertical-relative:text;mso-width-percent:0;mso-height-percent:0;mso-width-relative:margin;mso-height-relative:margin" o:gfxdata="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" strokecolor="#c00000" strokeweight=".5pt">
+              <v:shape w14:anchorId="6AA7F813" id="Straight Arrow Connector 5" o:spid="_x0000_s1026" type="#_x0000_t32" style="position:absolute;margin-left:337.5pt;margin-top:19.8pt;width:34.5pt;height:39.75pt;flip:y;z-index:251684864;visibility:visible;mso-wrap-style:square;mso-width-percent:0;mso-height-percent:0;mso-wrap-distance-left:9pt;mso-wrap-distance-top:0;mso-wrap-distance-right:9pt;mso-wrap-distance-bottom:0;mso-position-horizontal:absolute;mso-position-horizontal-relative:text;mso-position-vertical:absolute;mso-position-vertical-relative:text;mso-width-percent:0;mso-height-percent:0;mso-width-relative:margin;mso-height-relative:margin" o:gfxdata="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" strokecolor="#c00000" strokeweight=".5pt">
                 <v:stroke endarrow="block" joinstyle="miter"/>
               </v:shape>
             </w:pict>
@@ -3197,7 +3197,7 @@
           </mc:Choice>
           <mc:Fallback>
             <w:pict>
-              <v:shape w14:anchorId="3DBE17EF" id="Straight Arrow Connector 4" o:spid="_x0000_s1026" type="#_x0000_t32" style="position:absolute;margin-left:75pt;margin-top:14.7pt;width:4.5pt;height:35.25pt;flip:y;z-index:251682816;visibility:visible;mso-wrap-style:square;mso-width-percent:0;mso-height-percent:0;mso-wrap-distance-left:9pt;mso-wrap-distance-top:0;mso-wrap-distance-right:9pt;mso-wrap-distance-bottom:0;mso-position-horizontal:absolute;mso-position-horizontal-relative:text;mso-position-vertical:absolute;mso-position-vertical-relative:text;mso-width-percent:0;mso-height-percent:0;mso-width-relative:margin;mso-height-relative:margin" o:gfxdata="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" strokecolor="#c00000" strokeweight=".5pt">
+              <v:shape w14:anchorId="369EF4DB" id="Straight Arrow Connector 4" o:spid="_x0000_s1026" type="#_x0000_t32" style="position:absolute;margin-left:75pt;margin-top:14.7pt;width:4.5pt;height:35.25pt;flip:y;z-index:251682816;visibility:visible;mso-wrap-style:square;mso-width-percent:0;mso-height-percent:0;mso-wrap-distance-left:9pt;mso-wrap-distance-top:0;mso-wrap-distance-right:9pt;mso-wrap-distance-bottom:0;mso-position-horizontal:absolute;mso-position-horizontal-relative:text;mso-position-vertical:absolute;mso-position-vertical-relative:text;mso-width-percent:0;mso-height-percent:0;mso-width-relative:margin;mso-height-relative:margin" o:gfxdata="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" strokecolor="#c00000" strokeweight=".5pt">
                 <v:stroke endarrow="block" joinstyle="miter"/>
               </v:shape>
             </w:pict>
@@ -3814,7 +3814,7 @@
           </mc:Choice>
           <mc:Fallback>
             <w:pict>
-              <v:shape w14:anchorId="58F23F5F" id="Straight Arrow Connector 33" o:spid="_x0000_s1026" type="#_x0000_t32" style="position:absolute;margin-left:361.5pt;margin-top:16.1pt;width:4.5pt;height:35.25pt;flip:y;z-index:251693056;visibility:visible;mso-wrap-style:square;mso-width-percent:0;mso-height-percent:0;mso-wrap-distance-left:9pt;mso-wrap-distance-top:0;mso-wrap-distance-right:9pt;mso-wrap-distance-bottom:0;mso-position-horizontal:absolute;mso-position-horizontal-relative:text;mso-position-vertical:absolute;mso-position-vertical-relative:text;mso-width-percent:0;mso-height-percent:0;mso-width-relative:margin;mso-height-relative:margin" o:gfxdata="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" strokecolor="#c00000" strokeweight=".5pt">
+              <v:shape w14:anchorId="04CEFF7F" id="Straight Arrow Connector 33" o:spid="_x0000_s1026" type="#_x0000_t32" style="position:absolute;margin-left:361.5pt;margin-top:16.1pt;width:4.5pt;height:35.25pt;flip:y;z-index:251693056;visibility:visible;mso-wrap-style:square;mso-width-percent:0;mso-height-percent:0;mso-wrap-distance-left:9pt;mso-wrap-distance-top:0;mso-wrap-distance-right:9pt;mso-wrap-distance-bottom:0;mso-position-horizontal:absolute;mso-position-horizontal-relative:text;mso-position-vertical:absolute;mso-position-vertical-relative:text;mso-width-percent:0;mso-height-percent:0;mso-width-relative:margin;mso-height-relative:margin" o:gfxdata="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" strokecolor="#c00000" strokeweight=".5pt">
                 <v:stroke endarrow="block" joinstyle="miter"/>
               </v:shape>
             </w:pict>
@@ -3894,7 +3894,7 @@
           </mc:Choice>
           <mc:Fallback>
             <w:pict>
-              <v:shape w14:anchorId="3F7ECFC2" id="Straight Arrow Connector 30" o:spid="_x0000_s1026" type="#_x0000_t32" style="position:absolute;margin-left:81.75pt;margin-top:12.4pt;width:4.5pt;height:35.25pt;flip:y;z-index:251689984;visibility:visible;mso-wrap-style:square;mso-width-percent:0;mso-height-percent:0;mso-wrap-distance-left:9pt;mso-wrap-distance-top:0;mso-wrap-distance-right:9pt;mso-wrap-distance-bottom:0;mso-position-horizontal:absolute;mso-position-horizontal-relative:text;mso-position-vertical:absolute;mso-position-vertical-relative:text;mso-width-percent:0;mso-height-percent:0;mso-width-relative:margin;mso-height-relative:margin" o:gfxdata="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" strokecolor="#c00000" strokeweight=".5pt">
+              <v:shape w14:anchorId="2BB7FC86" id="Straight Arrow Connector 30" o:spid="_x0000_s1026" type="#_x0000_t32" style="position:absolute;margin-left:81.75pt;margin-top:12.4pt;width:4.5pt;height:35.25pt;flip:y;z-index:251689984;visibility:visible;mso-wrap-style:square;mso-width-percent:0;mso-height-percent:0;mso-wrap-distance-left:9pt;mso-wrap-distance-top:0;mso-wrap-distance-right:9pt;mso-wrap-distance-bottom:0;mso-position-horizontal:absolute;mso-position-horizontal-relative:text;mso-position-vertical:absolute;mso-position-vertical-relative:text;mso-width-percent:0;mso-height-percent:0;mso-width-relative:margin;mso-height-relative:margin" o:gfxdata="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" strokecolor="#c00000" strokeweight=".5pt">
                 <v:stroke endarrow="block" joinstyle="miter"/>
               </v:shape>
             </w:pict>
@@ -4807,7 +4807,7 @@
           </mc:Choice>
           <mc:Fallback>
             <w:pict>
-              <v:shape w14:anchorId="230FE739" id="Straight Arrow Connector 35" o:spid="_x0000_s1026" type="#_x0000_t32" style="position:absolute;margin-left:174pt;margin-top:6.95pt;width:64.5pt;height:15.2pt;flip:x y;z-index:251695104;visibility:visible;mso-wrap-style:square;mso-width-percent:0;mso-height-percent:0;mso-wrap-distance-left:9pt;mso-wrap-distance-top:0;mso-wrap-distance-right:9pt;mso-wrap-distance-bottom:0;mso-position-horizontal:absolute;mso-position-horizontal-relative:text;mso-position-vertical:absolute;mso-position-vertical-relative:text;mso-width-percent:0;mso-height-percent:0;mso-width-relative:margin;mso-height-relative:margin" o:gfxdata="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" strokecolor="#c00000" strokeweight=".5pt">
+              <v:shape w14:anchorId="209E4F4E" id="Straight Arrow Connector 35" o:spid="_x0000_s1026" type="#_x0000_t32" style="position:absolute;margin-left:174pt;margin-top:6.95pt;width:64.5pt;height:15.2pt;flip:x y;z-index:251695104;visibility:visible;mso-wrap-style:square;mso-width-percent:0;mso-height-percent:0;mso-wrap-distance-left:9pt;mso-wrap-distance-top:0;mso-wrap-distance-right:9pt;mso-wrap-distance-bottom:0;mso-position-horizontal:absolute;mso-position-horizontal-relative:text;mso-position-vertical:absolute;mso-position-vertical-relative:text;mso-width-percent:0;mso-height-percent:0;mso-width-relative:margin;mso-height-relative:margin" o:gfxdata="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" strokecolor="#c00000" strokeweight=".5pt">
                 <v:stroke endarrow="block" joinstyle="miter"/>
               </v:shape>
             </w:pict>
@@ -5181,7 +5181,7 @@
           </mc:Choice>
           <mc:Fallback>
             <w:pict>
-              <v:shape w14:anchorId="2EC04F36" id="Straight Arrow Connector 43" o:spid="_x0000_s1026" type="#_x0000_t32" style="position:absolute;margin-left:344.2pt;margin-top:8.65pt;width:4.5pt;height:35.25pt;flip:y;z-index:251703296;visibility:visible;mso-wrap-style:square;mso-width-percent:0;mso-height-percent:0;mso-wrap-distance-left:9pt;mso-wrap-distance-top:0;mso-wrap-distance-right:9pt;mso-wrap-distance-bottom:0;mso-position-horizontal:absolute;mso-position-horizontal-relative:text;mso-position-vertical:absolute;mso-position-vertical-relative:text;mso-width-percent:0;mso-height-percent:0;mso-width-relative:margin;mso-height-relative:margin" o:gfxdata="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" strokecolor="#c00000" strokeweight=".5pt">
+              <v:shape w14:anchorId="7612C5A0" id="Straight Arrow Connector 43" o:spid="_x0000_s1026" type="#_x0000_t32" style="position:absolute;margin-left:344.2pt;margin-top:8.65pt;width:4.5pt;height:35.25pt;flip:y;z-index:251703296;visibility:visible;mso-wrap-style:square;mso-width-percent:0;mso-height-percent:0;mso-wrap-distance-left:9pt;mso-wrap-distance-top:0;mso-wrap-distance-right:9pt;mso-wrap-distance-bottom:0;mso-position-horizontal:absolute;mso-position-horizontal-relative:text;mso-position-vertical:absolute;mso-position-vertical-relative:text;mso-width-percent:0;mso-height-percent:0;mso-width-relative:margin;mso-height-relative:margin" o:gfxdata="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" strokecolor="#c00000" strokeweight=".5pt">
                 <v:stroke endarrow="block" joinstyle="miter"/>
               </v:shape>
             </w:pict>
@@ -5261,7 +5261,7 @@
           </mc:Choice>
           <mc:Fallback>
             <w:pict>
-              <v:shape w14:anchorId="7D050DC0" id="Straight Arrow Connector 41" o:spid="_x0000_s1026" type="#_x0000_t32" style="position:absolute;margin-left:82.5pt;margin-top:8.8pt;width:4.5pt;height:35.25pt;flip:y;z-index:251701248;visibility:visible;mso-wrap-style:square;mso-width-percent:0;mso-height-percent:0;mso-wrap-distance-left:9pt;mso-wrap-distance-top:0;mso-wrap-distance-right:9pt;mso-wrap-distance-bottom:0;mso-position-horizontal:absolute;mso-position-horizontal-relative:text;mso-position-vertical:absolute;mso-position-vertical-relative:text;mso-width-percent:0;mso-height-percent:0;mso-width-relative:margin;mso-height-relative:margin" o:gfxdata="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" strokecolor="#c00000" strokeweight=".5pt">
+              <v:shape w14:anchorId="51E7EDA4" id="Straight Arrow Connector 41" o:spid="_x0000_s1026" type="#_x0000_t32" style="position:absolute;margin-left:82.5pt;margin-top:8.8pt;width:4.5pt;height:35.25pt;flip:y;z-index:251701248;visibility:visible;mso-wrap-style:square;mso-width-percent:0;mso-height-percent:0;mso-wrap-distance-left:9pt;mso-wrap-distance-top:0;mso-wrap-distance-right:9pt;mso-wrap-distance-bottom:0;mso-position-horizontal:absolute;mso-position-horizontal-relative:text;mso-position-vertical:absolute;mso-position-vertical-relative:text;mso-width-percent:0;mso-height-percent:0;mso-width-relative:margin;mso-height-relative:margin" o:gfxdata="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" strokecolor="#c00000" strokeweight=".5pt">
                 <v:stroke endarrow="block" joinstyle="miter"/>
               </v:shape>
             </w:pict>
@@ -6007,7 +6007,7 @@
           </mc:Choice>
           <mc:Fallback>
             <w:pict>
-              <v:shape w14:anchorId="3650B8F4" id="Straight Arrow Connector 47" o:spid="_x0000_s1026" type="#_x0000_t32" style="position:absolute;margin-left:212.25pt;margin-top:5.1pt;width:4.5pt;height:35.25pt;flip:y;z-index:251706368;visibility:visible;mso-wrap-style:square;mso-width-percent:0;mso-height-percent:0;mso-wrap-distance-left:9pt;mso-wrap-distance-top:0;mso-wrap-distance-right:9pt;mso-wrap-distance-bottom:0;mso-position-horizontal:absolute;mso-position-horizontal-relative:text;mso-position-vertical:absolute;mso-position-vertical-relative:text;mso-width-percent:0;mso-height-percent:0;mso-width-relative:margin;mso-height-relative:margin" o:gfxdata="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" strokecolor="#c00000" strokeweight=".5pt">
+              <v:shape w14:anchorId="393C13C7" id="Straight Arrow Connector 47" o:spid="_x0000_s1026" type="#_x0000_t32" style="position:absolute;margin-left:212.25pt;margin-top:5.1pt;width:4.5pt;height:35.25pt;flip:y;z-index:251706368;visibility:visible;mso-wrap-style:square;mso-width-percent:0;mso-height-percent:0;mso-wrap-distance-left:9pt;mso-wrap-distance-top:0;mso-wrap-distance-right:9pt;mso-wrap-distance-bottom:0;mso-position-horizontal:absolute;mso-position-horizontal-relative:text;mso-position-vertical:absolute;mso-position-vertical-relative:text;mso-width-percent:0;mso-height-percent:0;mso-width-relative:margin;mso-height-relative:margin" o:gfxdata="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" strokecolor="#c00000" strokeweight=".5pt">
                 <v:stroke endarrow="block" joinstyle="miter"/>
               </v:shape>
             </w:pict>
@@ -6692,7 +6692,7 @@
           </mc:Choice>
           <mc:Fallback>
             <w:pict>
-              <v:shape w14:anchorId="0EF9C8AC" id="Straight Arrow Connector 37" o:spid="_x0000_s1026" type="#_x0000_t32" style="position:absolute;margin-left:342.75pt;margin-top:15.5pt;width:4.5pt;height:35.25pt;flip:y;z-index:251712512;visibility:visible;mso-wrap-style:square;mso-width-percent:0;mso-height-percent:0;mso-wrap-distance-left:9pt;mso-wrap-distance-top:0;mso-wrap-distance-right:9pt;mso-wrap-distance-bottom:0;mso-position-horizontal:absolute;mso-position-horizontal-relative:text;mso-position-vertical:absolute;mso-position-vertical-relative:text;mso-width-percent:0;mso-height-percent:0;mso-width-relative:margin;mso-height-relative:margin" o:gfxdata="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" strokecolor="#c00000" strokeweight=".5pt">
+              <v:shape w14:anchorId="7576730C" id="Straight Arrow Connector 37" o:spid="_x0000_s1026" type="#_x0000_t32" style="position:absolute;margin-left:342.75pt;margin-top:15.5pt;width:4.5pt;height:35.25pt;flip:y;z-index:251712512;visibility:visible;mso-wrap-style:square;mso-width-percent:0;mso-height-percent:0;mso-wrap-distance-left:9pt;mso-wrap-distance-top:0;mso-wrap-distance-right:9pt;mso-wrap-distance-bottom:0;mso-position-horizontal:absolute;mso-position-horizontal-relative:text;mso-position-vertical:absolute;mso-position-vertical-relative:text;mso-width-percent:0;mso-height-percent:0;mso-width-relative:margin;mso-height-relative:margin" o:gfxdata="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" strokecolor="#c00000" strokeweight=".5pt">
                 <v:stroke endarrow="block" joinstyle="miter"/>
               </v:shape>
             </w:pict>
@@ -6785,7 +6785,7 @@
           </mc:Choice>
           <mc:Fallback>
             <w:pict>
-              <v:shape w14:anchorId="1EEDCE36" id="Straight Arrow Connector 13" o:spid="_x0000_s1026" type="#_x0000_t32" style="position:absolute;margin-left:111pt;margin-top:3.75pt;width:4.5pt;height:35.25pt;flip:y;z-index:251710464;visibility:visible;mso-wrap-style:square;mso-width-percent:0;mso-height-percent:0;mso-wrap-distance-left:9pt;mso-wrap-distance-top:0;mso-wrap-distance-right:9pt;mso-wrap-distance-bottom:0;mso-position-horizontal:absolute;mso-position-horizontal-relative:text;mso-position-vertical:absolute;mso-position-vertical-relative:text;mso-width-percent:0;mso-height-percent:0;mso-width-relative:margin;mso-height-relative:margin" o:gfxdata="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" strokecolor="#c00000" strokeweight=".5pt">
+              <v:shape w14:anchorId="26583718" id="Straight Arrow Connector 13" o:spid="_x0000_s1026" type="#_x0000_t32" style="position:absolute;margin-left:111pt;margin-top:3.75pt;width:4.5pt;height:35.25pt;flip:y;z-index:251710464;visibility:visible;mso-wrap-style:square;mso-width-percent:0;mso-height-percent:0;mso-wrap-distance-left:9pt;mso-wrap-distance-top:0;mso-wrap-distance-right:9pt;mso-wrap-distance-bottom:0;mso-position-horizontal:absolute;mso-position-horizontal-relative:text;mso-position-vertical:absolute;mso-position-vertical-relative:text;mso-width-percent:0;mso-height-percent:0;mso-width-relative:margin;mso-height-relative:margin" o:gfxdata="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" strokecolor="#c00000" strokeweight=".5pt">
                 <v:stroke endarrow="block" joinstyle="miter"/>
               </v:shape>
             </w:pict>
@@ -7112,6 +7112,922 @@
           </mc:Fallback>
         </mc:AlternateContent>
       </w:r>
+    </w:p>
+    <w:p>
+      <w:pPr>
+        <w:jc w:val="center"/>
+      </w:pPr>
+    </w:p>
+    <w:p>
+      <w:pPr>
+        <w:jc w:val="center"/>
+      </w:pPr>
+    </w:p>
+    <w:p>
+      <w:pPr>
+        <w:jc w:val="center"/>
+      </w:pPr>
+    </w:p>
+    <w:p>
+      <w:pPr>
+        <w:jc w:val="center"/>
+      </w:pPr>
+    </w:p>
+    <w:p>
+      <w:pPr>
+        <w:jc w:val="center"/>
+      </w:pPr>
+    </w:p>
+    <w:p>
+      <w:pPr>
+        <w:jc w:val="center"/>
+      </w:pPr>
+    </w:p>
+    <w:p>
+      <w:pPr>
+        <w:jc w:val="center"/>
+      </w:pPr>
+    </w:p>
+    <w:p>
+      <w:pPr>
+        <w:jc w:val="center"/>
+      </w:pPr>
+    </w:p>
+    <w:p>
+      <w:pPr>
+        <w:jc w:val="center"/>
+      </w:pPr>
+    </w:p>
+    <w:p>
+      <w:pPr>
+        <w:jc w:val="center"/>
+      </w:pPr>
+    </w:p>
+    <w:p>
+      <w:pPr>
+        <w:jc w:val="center"/>
+      </w:pPr>
+    </w:p>
+    <w:p>
+      <w:pPr>
+        <w:jc w:val="center"/>
+      </w:pPr>
+    </w:p>
+    <w:p>
+      <w:pPr>
+        <w:pStyle w:val="ListParagraph"/>
+        <w:numPr>
+          <w:ilvl w:val="0"/>
+          <w:numId w:val="1"/>
+        </w:numPr>
+        <w:rPr>
+          <w:rFonts w:ascii="Times New Roman" w:hAnsi="Times New Roman" w:cs="Times New Roman"/>
+          <w:b/>
+          <w:bCs/>
+          <w:sz w:val="24"/>
+          <w:szCs w:val="24"/>
+        </w:rPr>
+      </w:pPr>
+      <w:r>
+        <w:rPr>
+          <w:rFonts w:ascii="Times New Roman" w:hAnsi="Times New Roman" w:cs="Times New Roman"/>
+          <w:b/>
+          <w:bCs/>
+          <w:sz w:val="24"/>
+          <w:szCs w:val="24"/>
+        </w:rPr>
+        <w:lastRenderedPageBreak/>
+        <w:t xml:space="preserve">Pull: </w:t>
+      </w:r>
+      <w:r>
+        <w:rPr>
+          <w:rFonts w:ascii="Times New Roman" w:hAnsi="Times New Roman" w:cs="Times New Roman"/>
+          <w:sz w:val="24"/>
+          <w:szCs w:val="24"/>
+        </w:rPr>
+        <w:t xml:space="preserve">Pull generally refers to when you are fetching changes and merging them. This is usually helpful when someone has edited a file that multiple users are working on. Using pull in this instance will pull those changes to the local copy of the repository.  </w:t>
+      </w:r>
+      <w:r>
+        <w:rPr>
+          <w:rFonts w:ascii="Times New Roman" w:hAnsi="Times New Roman" w:cs="Times New Roman"/>
+          <w:sz w:val="24"/>
+          <w:szCs w:val="24"/>
+        </w:rPr>
+        <w:br/>
+      </w:r>
+    </w:p>
+    <w:p>
+      <w:pPr>
+        <w:rPr>
+          <w:rFonts w:ascii="Times New Roman" w:hAnsi="Times New Roman" w:cs="Times New Roman"/>
+          <w:b/>
+          <w:bCs/>
+          <w:sz w:val="24"/>
+          <w:szCs w:val="24"/>
+        </w:rPr>
+      </w:pPr>
+      <w:r>
+        <w:rPr>
+          <w:noProof/>
+        </w:rPr>
+        <w:drawing>
+          <wp:anchor distT="0" distB="0" distL="114300" distR="114300" simplePos="0" relativeHeight="251716608" behindDoc="0" locked="0" layoutInCell="1" allowOverlap="1" wp14:anchorId="4AA817FF" wp14:editId="2DAD5BAB">
+            <wp:simplePos x="0" y="0"/>
+            <wp:positionH relativeFrom="column">
+              <wp:posOffset>3200400</wp:posOffset>
+            </wp:positionH>
+            <wp:positionV relativeFrom="paragraph">
+              <wp:posOffset>8255</wp:posOffset>
+            </wp:positionV>
+            <wp:extent cx="2823210" cy="2562225"/>
+            <wp:effectExtent l="0" t="0" r="0" b="9525"/>
+            <wp:wrapSquare wrapText="bothSides"/>
+            <wp:docPr id="49" name="Picture 49"/>
+            <wp:cNvGraphicFramePr>
+              <a:graphicFrameLocks xmlns:a="http://schemas.openxmlformats.org/drawingml/2006/main" noChangeAspect="1"/>
+            </wp:cNvGraphicFramePr>
+            <a:graphic xmlns:a="http://schemas.openxmlformats.org/drawingml/2006/main">
+              <a:graphicData uri="http://schemas.openxmlformats.org/drawingml/2006/picture">
+                <pic:pic xmlns:pic="http://schemas.openxmlformats.org/drawingml/2006/picture">
+                  <pic:nvPicPr>
+                    <pic:cNvPr id="1" name=""/>
+                    <pic:cNvPicPr/>
+                  </pic:nvPicPr>
+                  <pic:blipFill>
+                    <a:blip r:embed="rId19">
+                      <a:extLst>
+                        <a:ext uri="{28A0092B-C50C-407E-A947-70E740481C1C}">
+                          <a14:useLocalDpi xmlns:a14="http://schemas.microsoft.com/office/drawing/2010/main" val="0"/>
+                        </a:ext>
+                      </a:extLst>
+                    </a:blip>
+                    <a:stretch>
+                      <a:fillRect/>
+                    </a:stretch>
+                  </pic:blipFill>
+                  <pic:spPr>
+                    <a:xfrm>
+                      <a:off x="0" y="0"/>
+                      <a:ext cx="2823210" cy="2562225"/>
+                    </a:xfrm>
+                    <a:prstGeom prst="rect">
+                      <a:avLst/>
+                    </a:prstGeom>
+                  </pic:spPr>
+                </pic:pic>
+              </a:graphicData>
+            </a:graphic>
+            <wp14:sizeRelH relativeFrom="page">
+              <wp14:pctWidth>0</wp14:pctWidth>
+            </wp14:sizeRelH>
+            <wp14:sizeRelV relativeFrom="page">
+              <wp14:pctHeight>0</wp14:pctHeight>
+            </wp14:sizeRelV>
+          </wp:anchor>
+        </w:drawing>
+      </w:r>
+      <w:r>
+        <w:rPr>
+          <w:noProof/>
+        </w:rPr>
+        <w:drawing>
+          <wp:anchor distT="0" distB="0" distL="114300" distR="114300" simplePos="0" relativeHeight="251715584" behindDoc="0" locked="0" layoutInCell="1" allowOverlap="1" wp14:anchorId="6EA27447" wp14:editId="6953BABB">
+            <wp:simplePos x="0" y="0"/>
+            <wp:positionH relativeFrom="column">
+              <wp:posOffset>5080</wp:posOffset>
+            </wp:positionH>
+            <wp:positionV relativeFrom="paragraph">
+              <wp:posOffset>8255</wp:posOffset>
+            </wp:positionV>
+            <wp:extent cx="2480310" cy="2600325"/>
+            <wp:effectExtent l="0" t="0" r="0" b="9525"/>
+            <wp:wrapSquare wrapText="bothSides"/>
+            <wp:docPr id="48" name="Picture 48"/>
+            <wp:cNvGraphicFramePr>
+              <a:graphicFrameLocks xmlns:a="http://schemas.openxmlformats.org/drawingml/2006/main" noChangeAspect="1"/>
+            </wp:cNvGraphicFramePr>
+            <a:graphic xmlns:a="http://schemas.openxmlformats.org/drawingml/2006/main">
+              <a:graphicData uri="http://schemas.openxmlformats.org/drawingml/2006/picture">
+                <pic:pic xmlns:pic="http://schemas.openxmlformats.org/drawingml/2006/picture">
+                  <pic:nvPicPr>
+                    <pic:cNvPr id="1" name=""/>
+                    <pic:cNvPicPr/>
+                  </pic:nvPicPr>
+                  <pic:blipFill>
+                    <a:blip r:embed="rId20">
+                      <a:extLst>
+                        <a:ext uri="{28A0092B-C50C-407E-A947-70E740481C1C}">
+                          <a14:useLocalDpi xmlns:a14="http://schemas.microsoft.com/office/drawing/2010/main" val="0"/>
+                        </a:ext>
+                      </a:extLst>
+                    </a:blip>
+                    <a:stretch>
+                      <a:fillRect/>
+                    </a:stretch>
+                  </pic:blipFill>
+                  <pic:spPr>
+                    <a:xfrm>
+                      <a:off x="0" y="0"/>
+                      <a:ext cx="2480310" cy="2600325"/>
+                    </a:xfrm>
+                    <a:prstGeom prst="rect">
+                      <a:avLst/>
+                    </a:prstGeom>
+                  </pic:spPr>
+                </pic:pic>
+              </a:graphicData>
+            </a:graphic>
+            <wp14:sizeRelH relativeFrom="page">
+              <wp14:pctWidth>0</wp14:pctWidth>
+            </wp14:sizeRelH>
+            <wp14:sizeRelV relativeFrom="page">
+              <wp14:pctHeight>0</wp14:pctHeight>
+            </wp14:sizeRelV>
+          </wp:anchor>
+        </w:drawing>
+      </w:r>
+    </w:p>
+    <w:p>
+      <w:pPr>
+        <w:rPr>
+          <w:rFonts w:ascii="Times New Roman" w:hAnsi="Times New Roman" w:cs="Times New Roman"/>
+          <w:b/>
+          <w:bCs/>
+          <w:sz w:val="24"/>
+          <w:szCs w:val="24"/>
+        </w:rPr>
+      </w:pPr>
+    </w:p>
+    <w:p>
+      <w:pPr>
+        <w:tabs>
+          <w:tab w:val="left" w:pos="930"/>
+        </w:tabs>
+        <w:rPr>
+          <w:rFonts w:ascii="Times New Roman" w:hAnsi="Times New Roman" w:cs="Times New Roman"/>
+          <w:b/>
+          <w:bCs/>
+          <w:sz w:val="24"/>
+          <w:szCs w:val="24"/>
+        </w:rPr>
+      </w:pPr>
+      <w:r>
+        <w:rPr>
+          <w:rFonts w:ascii="Times New Roman" w:hAnsi="Times New Roman" w:cs="Times New Roman"/>
+          <w:b/>
+          <w:bCs/>
+          <w:sz w:val="24"/>
+          <w:szCs w:val="24"/>
+        </w:rPr>
+        <w:tab/>
+      </w:r>
+    </w:p>
+    <w:p>
+      <w:pPr>
+        <w:rPr>
+          <w:rFonts w:ascii="Times New Roman" w:hAnsi="Times New Roman" w:cs="Times New Roman"/>
+          <w:b/>
+          <w:bCs/>
+          <w:sz w:val="24"/>
+          <w:szCs w:val="24"/>
+        </w:rPr>
+      </w:pPr>
+    </w:p>
+    <w:p>
+      <w:pPr>
+        <w:rPr>
+          <w:rFonts w:ascii="Times New Roman" w:hAnsi="Times New Roman" w:cs="Times New Roman"/>
+          <w:b/>
+          <w:bCs/>
+          <w:sz w:val="24"/>
+          <w:szCs w:val="24"/>
+        </w:rPr>
+      </w:pPr>
+    </w:p>
+    <w:p>
+      <w:pPr>
+        <w:rPr>
+          <w:rFonts w:ascii="Times New Roman" w:hAnsi="Times New Roman" w:cs="Times New Roman"/>
+          <w:b/>
+          <w:bCs/>
+          <w:sz w:val="24"/>
+          <w:szCs w:val="24"/>
+        </w:rPr>
+      </w:pPr>
+    </w:p>
+    <w:p>
+      <w:pPr>
+        <w:rPr>
+          <w:rFonts w:ascii="Times New Roman" w:hAnsi="Times New Roman" w:cs="Times New Roman"/>
+          <w:b/>
+          <w:bCs/>
+          <w:sz w:val="24"/>
+          <w:szCs w:val="24"/>
+        </w:rPr>
+      </w:pPr>
+    </w:p>
+    <w:p>
+      <w:pPr>
+        <w:rPr>
+          <w:rFonts w:ascii="Times New Roman" w:hAnsi="Times New Roman" w:cs="Times New Roman"/>
+          <w:b/>
+          <w:bCs/>
+          <w:sz w:val="24"/>
+          <w:szCs w:val="24"/>
+        </w:rPr>
+      </w:pPr>
+    </w:p>
+    <w:p>
+      <w:pPr>
+        <w:rPr>
+          <w:rFonts w:ascii="Times New Roman" w:hAnsi="Times New Roman" w:cs="Times New Roman"/>
+          <w:b/>
+          <w:bCs/>
+          <w:sz w:val="24"/>
+          <w:szCs w:val="24"/>
+        </w:rPr>
+      </w:pPr>
+      <w:r>
+        <w:rPr>
+          <w:rFonts w:ascii="Times New Roman" w:hAnsi="Times New Roman" w:cs="Times New Roman"/>
+          <w:b/>
+          <w:bCs/>
+          <w:noProof/>
+          <w:sz w:val="24"/>
+          <w:szCs w:val="24"/>
+        </w:rPr>
+        <mc:AlternateContent>
+          <mc:Choice Requires="wps">
+            <w:drawing>
+              <wp:anchor distT="0" distB="0" distL="114300" distR="114300" simplePos="0" relativeHeight="251719680" behindDoc="0" locked="0" layoutInCell="1" allowOverlap="1" wp14:anchorId="4C2F8A59" wp14:editId="56DB602E">
+                <wp:simplePos x="0" y="0"/>
+                <wp:positionH relativeFrom="column">
+                  <wp:posOffset>4229100</wp:posOffset>
+                </wp:positionH>
+                <wp:positionV relativeFrom="paragraph">
+                  <wp:posOffset>228600</wp:posOffset>
+                </wp:positionV>
+                <wp:extent cx="57150" cy="447675"/>
+                <wp:effectExtent l="19050" t="38100" r="57150" b="28575"/>
+                <wp:wrapNone/>
+                <wp:docPr id="52" name="Straight Arrow Connector 52"/>
+                <wp:cNvGraphicFramePr/>
+                <a:graphic xmlns:a="http://schemas.openxmlformats.org/drawingml/2006/main">
+                  <a:graphicData uri="http://schemas.microsoft.com/office/word/2010/wordprocessingShape">
+                    <wps:wsp>
+                      <wps:cNvCnPr/>
+                      <wps:spPr>
+                        <a:xfrm flipV="1">
+                          <a:off x="0" y="0"/>
+                          <a:ext cx="57150" cy="447675"/>
+                        </a:xfrm>
+                        <a:prstGeom prst="straightConnector1">
+                          <a:avLst/>
+                        </a:prstGeom>
+                        <a:ln>
+                          <a:solidFill>
+                            <a:srgbClr val="C00000"/>
+                          </a:solidFill>
+                          <a:tailEnd type="triangle"/>
+                        </a:ln>
+                      </wps:spPr>
+                      <wps:style>
+                        <a:lnRef idx="1">
+                          <a:schemeClr val="accent1"/>
+                        </a:lnRef>
+                        <a:fillRef idx="0">
+                          <a:schemeClr val="accent1"/>
+                        </a:fillRef>
+                        <a:effectRef idx="0">
+                          <a:schemeClr val="accent1"/>
+                        </a:effectRef>
+                        <a:fontRef idx="minor">
+                          <a:schemeClr val="tx1"/>
+                        </a:fontRef>
+                      </wps:style>
+                      <wps:bodyPr/>
+                    </wps:wsp>
+                  </a:graphicData>
+                </a:graphic>
+                <wp14:sizeRelH relativeFrom="margin">
+                  <wp14:pctWidth>0</wp14:pctWidth>
+                </wp14:sizeRelH>
+                <wp14:sizeRelV relativeFrom="margin">
+                  <wp14:pctHeight>0</wp14:pctHeight>
+                </wp14:sizeRelV>
+              </wp:anchor>
+            </w:drawing>
+          </mc:Choice>
+          <mc:Fallback>
+            <w:pict>
+              <v:shape w14:anchorId="5F8681CC" id="Straight Arrow Connector 52" o:spid="_x0000_s1026" type="#_x0000_t32" style="position:absolute;margin-left:333pt;margin-top:18pt;width:4.5pt;height:35.25pt;flip:y;z-index:251719680;visibility:visible;mso-wrap-style:square;mso-width-percent:0;mso-height-percent:0;mso-wrap-distance-left:9pt;mso-wrap-distance-top:0;mso-wrap-distance-right:9pt;mso-wrap-distance-bottom:0;mso-position-horizontal:absolute;mso-position-horizontal-relative:text;mso-position-vertical:absolute;mso-position-vertical-relative:text;mso-width-percent:0;mso-height-percent:0;mso-width-relative:margin;mso-height-relative:margin" o:gfxdata="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" strokecolor="#c00000" strokeweight=".5pt">
+                <v:stroke endarrow="block" joinstyle="miter"/>
+              </v:shape>
+            </w:pict>
+          </mc:Fallback>
+        </mc:AlternateContent>
+      </w:r>
+      <w:r>
+        <w:rPr>
+          <w:rFonts w:ascii="Times New Roman" w:hAnsi="Times New Roman" w:cs="Times New Roman"/>
+          <w:b/>
+          <w:bCs/>
+          <w:noProof/>
+          <w:sz w:val="24"/>
+          <w:szCs w:val="24"/>
+        </w:rPr>
+        <mc:AlternateContent>
+          <mc:Choice Requires="wps">
+            <w:drawing>
+              <wp:anchor distT="0" distB="0" distL="114300" distR="114300" simplePos="0" relativeHeight="251717632" behindDoc="0" locked="0" layoutInCell="1" allowOverlap="1" wp14:anchorId="3905BB79" wp14:editId="2BF5E6FA">
+                <wp:simplePos x="0" y="0"/>
+                <wp:positionH relativeFrom="column">
+                  <wp:posOffset>1000125</wp:posOffset>
+                </wp:positionH>
+                <wp:positionV relativeFrom="paragraph">
+                  <wp:posOffset>252730</wp:posOffset>
+                </wp:positionV>
+                <wp:extent cx="57150" cy="447675"/>
+                <wp:effectExtent l="19050" t="38100" r="57150" b="28575"/>
+                <wp:wrapNone/>
+                <wp:docPr id="50" name="Straight Arrow Connector 50"/>
+                <wp:cNvGraphicFramePr/>
+                <a:graphic xmlns:a="http://schemas.openxmlformats.org/drawingml/2006/main">
+                  <a:graphicData uri="http://schemas.microsoft.com/office/word/2010/wordprocessingShape">
+                    <wps:wsp>
+                      <wps:cNvCnPr/>
+                      <wps:spPr>
+                        <a:xfrm flipV="1">
+                          <a:off x="0" y="0"/>
+                          <a:ext cx="57150" cy="447675"/>
+                        </a:xfrm>
+                        <a:prstGeom prst="straightConnector1">
+                          <a:avLst/>
+                        </a:prstGeom>
+                        <a:ln>
+                          <a:solidFill>
+                            <a:srgbClr val="C00000"/>
+                          </a:solidFill>
+                          <a:tailEnd type="triangle"/>
+                        </a:ln>
+                      </wps:spPr>
+                      <wps:style>
+                        <a:lnRef idx="1">
+                          <a:schemeClr val="accent1"/>
+                        </a:lnRef>
+                        <a:fillRef idx="0">
+                          <a:schemeClr val="accent1"/>
+                        </a:fillRef>
+                        <a:effectRef idx="0">
+                          <a:schemeClr val="accent1"/>
+                        </a:effectRef>
+                        <a:fontRef idx="minor">
+                          <a:schemeClr val="tx1"/>
+                        </a:fontRef>
+                      </wps:style>
+                      <wps:bodyPr/>
+                    </wps:wsp>
+                  </a:graphicData>
+                </a:graphic>
+                <wp14:sizeRelH relativeFrom="margin">
+                  <wp14:pctWidth>0</wp14:pctWidth>
+                </wp14:sizeRelH>
+                <wp14:sizeRelV relativeFrom="margin">
+                  <wp14:pctHeight>0</wp14:pctHeight>
+                </wp14:sizeRelV>
+              </wp:anchor>
+            </w:drawing>
+          </mc:Choice>
+          <mc:Fallback>
+            <w:pict>
+              <v:shape w14:anchorId="571CC010" id="Straight Arrow Connector 50" o:spid="_x0000_s1026" type="#_x0000_t32" style="position:absolute;margin-left:78.75pt;margin-top:19.9pt;width:4.5pt;height:35.25pt;flip:y;z-index:251717632;visibility:visible;mso-wrap-style:square;mso-width-percent:0;mso-height-percent:0;mso-wrap-distance-left:9pt;mso-wrap-distance-top:0;mso-wrap-distance-right:9pt;mso-wrap-distance-bottom:0;mso-position-horizontal:absolute;mso-position-horizontal-relative:text;mso-position-vertical:absolute;mso-position-vertical-relative:text;mso-width-percent:0;mso-height-percent:0;mso-width-relative:margin;mso-height-relative:margin" o:gfxdata="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" strokecolor="#c00000" strokeweight=".5pt">
+                <v:stroke endarrow="block" joinstyle="miter"/>
+              </v:shape>
+            </w:pict>
+          </mc:Fallback>
+        </mc:AlternateContent>
+      </w:r>
+    </w:p>
+    <w:p>
+      <w:pPr>
+        <w:rPr>
+          <w:rFonts w:ascii="Times New Roman" w:hAnsi="Times New Roman" w:cs="Times New Roman"/>
+          <w:b/>
+          <w:bCs/>
+          <w:sz w:val="24"/>
+          <w:szCs w:val="24"/>
+        </w:rPr>
+      </w:pPr>
+    </w:p>
+    <w:p>
+      <w:pPr>
+        <w:rPr>
+          <w:rFonts w:ascii="Times New Roman" w:hAnsi="Times New Roman" w:cs="Times New Roman"/>
+          <w:b/>
+          <w:bCs/>
+          <w:sz w:val="24"/>
+          <w:szCs w:val="24"/>
+        </w:rPr>
+      </w:pPr>
+      <w:r>
+        <w:rPr>
+          <w:rFonts w:ascii="Times New Roman" w:hAnsi="Times New Roman" w:cs="Times New Roman"/>
+          <w:b/>
+          <w:bCs/>
+          <w:noProof/>
+          <w:sz w:val="24"/>
+          <w:szCs w:val="24"/>
+        </w:rPr>
+        <mc:AlternateContent>
+          <mc:Choice Requires="wps">
+            <w:drawing>
+              <wp:anchor distT="45720" distB="45720" distL="114300" distR="114300" simplePos="0" relativeHeight="251720704" behindDoc="0" locked="0" layoutInCell="1" allowOverlap="1" wp14:anchorId="13AACC61" wp14:editId="1A6F6AA0">
+                <wp:simplePos x="0" y="0"/>
+                <wp:positionH relativeFrom="margin">
+                  <wp:posOffset>3418840</wp:posOffset>
+                </wp:positionH>
+                <wp:positionV relativeFrom="paragraph">
+                  <wp:posOffset>73025</wp:posOffset>
+                </wp:positionV>
+                <wp:extent cx="2676525" cy="1543050"/>
+                <wp:effectExtent l="0" t="0" r="28575" b="19050"/>
+                <wp:wrapSquare wrapText="bothSides"/>
+                <wp:docPr id="53" name="Text Box 2"/>
+                <wp:cNvGraphicFramePr>
+                  <a:graphicFrameLocks xmlns:a="http://schemas.openxmlformats.org/drawingml/2006/main"/>
+                </wp:cNvGraphicFramePr>
+                <a:graphic xmlns:a="http://schemas.openxmlformats.org/drawingml/2006/main">
+                  <a:graphicData uri="http://schemas.microsoft.com/office/word/2010/wordprocessingShape">
+                    <wps:wsp>
+                      <wps:cNvSpPr txBox="1">
+                        <a:spLocks noChangeArrowheads="1"/>
+                      </wps:cNvSpPr>
+                      <wps:spPr bwMode="auto">
+                        <a:xfrm>
+                          <a:off x="0" y="0"/>
+                          <a:ext cx="2676525" cy="1543050"/>
+                        </a:xfrm>
+                        <a:prstGeom prst="rect">
+                          <a:avLst/>
+                        </a:prstGeom>
+                        <a:solidFill>
+                          <a:srgbClr val="FFFFFF"/>
+                        </a:solidFill>
+                        <a:ln w="9525">
+                          <a:solidFill>
+                            <a:srgbClr val="000000"/>
+                          </a:solidFill>
+                          <a:miter lim="800000"/>
+                          <a:headEnd/>
+                          <a:tailEnd/>
+                        </a:ln>
+                      </wps:spPr>
+                      <wps:txbx>
+                        <w:txbxContent>
+                          <w:p>
+                            <w:pPr>
+                              <w:rPr>
+                                <w:rFonts w:ascii="Times New Roman" w:hAnsi="Times New Roman" w:cs="Times New Roman"/>
+                                <w:sz w:val="24"/>
+                                <w:szCs w:val="24"/>
+                              </w:rPr>
+                            </w:pPr>
+                            <w:r>
+                              <w:rPr>
+                                <w:rFonts w:ascii="Times New Roman" w:hAnsi="Times New Roman" w:cs="Times New Roman"/>
+                                <w:sz w:val="24"/>
+                                <w:szCs w:val="24"/>
+                              </w:rPr>
+                              <w:t xml:space="preserve">Once, </w:t>
+                            </w:r>
+                            <w:r>
+                              <w:rPr>
+                                <w:rFonts w:ascii="Times New Roman" w:hAnsi="Times New Roman" w:cs="Times New Roman"/>
+                                <w:b/>
+                                <w:bCs/>
+                                <w:sz w:val="24"/>
+                                <w:szCs w:val="24"/>
+                              </w:rPr>
+                              <w:t>“git pull”</w:t>
+                            </w:r>
+                            <w:r>
+                              <w:rPr>
+                                <w:rFonts w:ascii="Times New Roman" w:hAnsi="Times New Roman" w:cs="Times New Roman"/>
+                                <w:b/>
+                                <w:bCs/>
+                                <w:sz w:val="24"/>
+                                <w:szCs w:val="24"/>
+                              </w:rPr>
+                              <w:t xml:space="preserve"> </w:t>
+                            </w:r>
+                            <w:r>
+                              <w:rPr>
+                                <w:rFonts w:ascii="Times New Roman" w:hAnsi="Times New Roman" w:cs="Times New Roman"/>
+                                <w:sz w:val="24"/>
+                                <w:szCs w:val="24"/>
+                              </w:rPr>
+                              <w:t xml:space="preserve">command is executed, you essentially fetched C3 from </w:t>
+                            </w:r>
+                            <w:proofErr w:type="gramStart"/>
+                            <w:r>
+                              <w:rPr>
+                                <w:rFonts w:ascii="Times New Roman" w:hAnsi="Times New Roman" w:cs="Times New Roman"/>
+                                <w:sz w:val="24"/>
+                                <w:szCs w:val="24"/>
+                              </w:rPr>
+                              <w:t>you</w:t>
+                            </w:r>
+                            <w:proofErr w:type="gramEnd"/>
+                            <w:r>
+                              <w:rPr>
+                                <w:rFonts w:ascii="Times New Roman" w:hAnsi="Times New Roman" w:cs="Times New Roman"/>
+                                <w:sz w:val="24"/>
+                                <w:szCs w:val="24"/>
+                              </w:rPr>
+                              <w:t xml:space="preserve"> remote repository to local and then merged it with the o/master. These commands </w:t>
+                            </w:r>
+                            <w:proofErr w:type="gramStart"/>
+                            <w:r>
+                              <w:rPr>
+                                <w:rFonts w:ascii="Times New Roman" w:hAnsi="Times New Roman" w:cs="Times New Roman"/>
+                                <w:sz w:val="24"/>
+                                <w:szCs w:val="24"/>
+                              </w:rPr>
+                              <w:t>adds</w:t>
+                            </w:r>
+                            <w:proofErr w:type="gramEnd"/>
+                            <w:r>
+                              <w:rPr>
+                                <w:rFonts w:ascii="Times New Roman" w:hAnsi="Times New Roman" w:cs="Times New Roman"/>
+                                <w:sz w:val="24"/>
+                                <w:szCs w:val="24"/>
+                              </w:rPr>
+                              <w:t xml:space="preserve"> new features to the local repository from the remote one.</w:t>
+                            </w:r>
+                          </w:p>
+                        </w:txbxContent>
+                      </wps:txbx>
+                      <wps:bodyPr rot="0" vert="horz" wrap="square" lIns="91440" tIns="45720" rIns="91440" bIns="45720" anchor="t" anchorCtr="0">
+                        <a:noAutofit/>
+                      </wps:bodyPr>
+                    </wps:wsp>
+                  </a:graphicData>
+                </a:graphic>
+                <wp14:sizeRelH relativeFrom="margin">
+                  <wp14:pctWidth>0</wp14:pctWidth>
+                </wp14:sizeRelH>
+                <wp14:sizeRelV relativeFrom="margin">
+                  <wp14:pctHeight>0</wp14:pctHeight>
+                </wp14:sizeRelV>
+              </wp:anchor>
+            </w:drawing>
+          </mc:Choice>
+          <mc:Fallback>
+            <w:pict>
+              <v:shape w14:anchorId="13AACC61" id="_x0000_s1042" type="#_x0000_t202" style="position:absolute;margin-left:269.2pt;margin-top:5.75pt;width:210.75pt;height:121.5pt;z-index:251720704;visibility:visible;mso-wrap-style:square;mso-width-percent:0;mso-height-percent:0;mso-wrap-distance-left:9pt;mso-wrap-distance-top:3.6pt;mso-wrap-distance-right:9pt;mso-wrap-distance-bottom:3.6pt;mso-position-horizontal:absolute;mso-position-horizontal-relative:margin;mso-position-vertical:absolute;mso-position-vertical-relative:text;mso-width-percent:0;mso-height-percent:0;mso-width-relative:margin;mso-height-relative:margin;v-text-anchor:top" o:gfxdata="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">
+                <v:textbox>
+                  <w:txbxContent>
+                    <w:p>
+                      <w:pPr>
+                        <w:rPr>
+                          <w:rFonts w:ascii="Times New Roman" w:hAnsi="Times New Roman" w:cs="Times New Roman"/>
+                          <w:sz w:val="24"/>
+                          <w:szCs w:val="24"/>
+                        </w:rPr>
+                      </w:pPr>
+                      <w:r>
+                        <w:rPr>
+                          <w:rFonts w:ascii="Times New Roman" w:hAnsi="Times New Roman" w:cs="Times New Roman"/>
+                          <w:sz w:val="24"/>
+                          <w:szCs w:val="24"/>
+                        </w:rPr>
+                        <w:t xml:space="preserve">Once, </w:t>
+                      </w:r>
+                      <w:r>
+                        <w:rPr>
+                          <w:rFonts w:ascii="Times New Roman" w:hAnsi="Times New Roman" w:cs="Times New Roman"/>
+                          <w:b/>
+                          <w:bCs/>
+                          <w:sz w:val="24"/>
+                          <w:szCs w:val="24"/>
+                        </w:rPr>
+                        <w:t>“git pull”</w:t>
+                      </w:r>
+                      <w:r>
+                        <w:rPr>
+                          <w:rFonts w:ascii="Times New Roman" w:hAnsi="Times New Roman" w:cs="Times New Roman"/>
+                          <w:b/>
+                          <w:bCs/>
+                          <w:sz w:val="24"/>
+                          <w:szCs w:val="24"/>
+                        </w:rPr>
+                        <w:t xml:space="preserve"> </w:t>
+                      </w:r>
+                      <w:r>
+                        <w:rPr>
+                          <w:rFonts w:ascii="Times New Roman" w:hAnsi="Times New Roman" w:cs="Times New Roman"/>
+                          <w:sz w:val="24"/>
+                          <w:szCs w:val="24"/>
+                        </w:rPr>
+                        <w:t xml:space="preserve">command is executed, you essentially fetched C3 from </w:t>
+                      </w:r>
+                      <w:proofErr w:type="gramStart"/>
+                      <w:r>
+                        <w:rPr>
+                          <w:rFonts w:ascii="Times New Roman" w:hAnsi="Times New Roman" w:cs="Times New Roman"/>
+                          <w:sz w:val="24"/>
+                          <w:szCs w:val="24"/>
+                        </w:rPr>
+                        <w:t>you</w:t>
+                      </w:r>
+                      <w:proofErr w:type="gramEnd"/>
+                      <w:r>
+                        <w:rPr>
+                          <w:rFonts w:ascii="Times New Roman" w:hAnsi="Times New Roman" w:cs="Times New Roman"/>
+                          <w:sz w:val="24"/>
+                          <w:szCs w:val="24"/>
+                        </w:rPr>
+                        <w:t xml:space="preserve"> remote repository to local and then merged it with the o/master. These commands </w:t>
+                      </w:r>
+                      <w:proofErr w:type="gramStart"/>
+                      <w:r>
+                        <w:rPr>
+                          <w:rFonts w:ascii="Times New Roman" w:hAnsi="Times New Roman" w:cs="Times New Roman"/>
+                          <w:sz w:val="24"/>
+                          <w:szCs w:val="24"/>
+                        </w:rPr>
+                        <w:t>adds</w:t>
+                      </w:r>
+                      <w:proofErr w:type="gramEnd"/>
+                      <w:r>
+                        <w:rPr>
+                          <w:rFonts w:ascii="Times New Roman" w:hAnsi="Times New Roman" w:cs="Times New Roman"/>
+                          <w:sz w:val="24"/>
+                          <w:szCs w:val="24"/>
+                        </w:rPr>
+                        <w:t xml:space="preserve"> new features to the local repository from the remote one.</w:t>
+                      </w:r>
+                    </w:p>
+                  </w:txbxContent>
+                </v:textbox>
+                <w10:wrap type="square" anchorx="margin"/>
+              </v:shape>
+            </w:pict>
+          </mc:Fallback>
+        </mc:AlternateContent>
+      </w:r>
+      <w:r>
+        <w:rPr>
+          <w:rFonts w:ascii="Times New Roman" w:hAnsi="Times New Roman" w:cs="Times New Roman"/>
+          <w:b/>
+          <w:bCs/>
+          <w:noProof/>
+          <w:sz w:val="24"/>
+          <w:szCs w:val="24"/>
+        </w:rPr>
+        <mc:AlternateContent>
+          <mc:Choice Requires="wps">
+            <w:drawing>
+              <wp:anchor distT="45720" distB="45720" distL="114300" distR="114300" simplePos="0" relativeHeight="251718656" behindDoc="0" locked="0" layoutInCell="1" allowOverlap="1" wp14:anchorId="3F5A373E" wp14:editId="03062B6E">
+                <wp:simplePos x="0" y="0"/>
+                <wp:positionH relativeFrom="margin">
+                  <wp:posOffset>333375</wp:posOffset>
+                </wp:positionH>
+                <wp:positionV relativeFrom="paragraph">
+                  <wp:posOffset>92075</wp:posOffset>
+                </wp:positionV>
+                <wp:extent cx="1543050" cy="352425"/>
+                <wp:effectExtent l="0" t="0" r="19050" b="28575"/>
+                <wp:wrapSquare wrapText="bothSides"/>
+                <wp:docPr id="51" name="Text Box 2"/>
+                <wp:cNvGraphicFramePr>
+                  <a:graphicFrameLocks xmlns:a="http://schemas.openxmlformats.org/drawingml/2006/main"/>
+                </wp:cNvGraphicFramePr>
+                <a:graphic xmlns:a="http://schemas.openxmlformats.org/drawingml/2006/main">
+                  <a:graphicData uri="http://schemas.microsoft.com/office/word/2010/wordprocessingShape">
+                    <wps:wsp>
+                      <wps:cNvSpPr txBox="1">
+                        <a:spLocks noChangeArrowheads="1"/>
+                      </wps:cNvSpPr>
+                      <wps:spPr bwMode="auto">
+                        <a:xfrm>
+                          <a:off x="0" y="0"/>
+                          <a:ext cx="1543050" cy="352425"/>
+                        </a:xfrm>
+                        <a:prstGeom prst="rect">
+                          <a:avLst/>
+                        </a:prstGeom>
+                        <a:solidFill>
+                          <a:srgbClr val="FFFFFF"/>
+                        </a:solidFill>
+                        <a:ln w="9525">
+                          <a:solidFill>
+                            <a:srgbClr val="000000"/>
+                          </a:solidFill>
+                          <a:miter lim="800000"/>
+                          <a:headEnd/>
+                          <a:tailEnd/>
+                        </a:ln>
+                      </wps:spPr>
+                      <wps:txbx>
+                        <w:txbxContent>
+                          <w:p>
+                            <w:pPr>
+                              <w:rPr>
+                                <w:rFonts w:ascii="Times New Roman" w:hAnsi="Times New Roman" w:cs="Times New Roman"/>
+                                <w:sz w:val="24"/>
+                                <w:szCs w:val="24"/>
+                              </w:rPr>
+                            </w:pPr>
+                            <w:r>
+                              <w:rPr>
+                                <w:rFonts w:ascii="Times New Roman" w:hAnsi="Times New Roman" w:cs="Times New Roman"/>
+                                <w:sz w:val="24"/>
+                                <w:szCs w:val="24"/>
+                              </w:rPr>
+                              <w:t>Current Repository</w:t>
+                            </w:r>
+                          </w:p>
+                        </w:txbxContent>
+                      </wps:txbx>
+                      <wps:bodyPr rot="0" vert="horz" wrap="square" lIns="91440" tIns="45720" rIns="91440" bIns="45720" anchor="t" anchorCtr="0">
+                        <a:noAutofit/>
+                      </wps:bodyPr>
+                    </wps:wsp>
+                  </a:graphicData>
+                </a:graphic>
+                <wp14:sizeRelH relativeFrom="margin">
+                  <wp14:pctWidth>0</wp14:pctWidth>
+                </wp14:sizeRelH>
+                <wp14:sizeRelV relativeFrom="margin">
+                  <wp14:pctHeight>0</wp14:pctHeight>
+                </wp14:sizeRelV>
+              </wp:anchor>
+            </w:drawing>
+          </mc:Choice>
+          <mc:Fallback>
+            <w:pict>
+              <v:shape w14:anchorId="3F5A373E" id="_x0000_s1043" type="#_x0000_t202" style="position:absolute;margin-left:26.25pt;margin-top:7.25pt;width:121.5pt;height:27.75pt;z-index:251718656;visibility:visible;mso-wrap-style:square;mso-width-percent:0;mso-height-percent:0;mso-wrap-distance-left:9pt;mso-wrap-distance-top:3.6pt;mso-wrap-distance-right:9pt;mso-wrap-distance-bottom:3.6pt;mso-position-horizontal:absolute;mso-position-horizontal-relative:margin;mso-position-vertical:absolute;mso-position-vertical-relative:text;mso-width-percent:0;mso-height-percent:0;mso-width-relative:margin;mso-height-relative:margin;v-text-anchor:top" o:gfxdata="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">
+                <v:textbox>
+                  <w:txbxContent>
+                    <w:p>
+                      <w:pPr>
+                        <w:rPr>
+                          <w:rFonts w:ascii="Times New Roman" w:hAnsi="Times New Roman" w:cs="Times New Roman"/>
+                          <w:sz w:val="24"/>
+                          <w:szCs w:val="24"/>
+                        </w:rPr>
+                      </w:pPr>
+                      <w:r>
+                        <w:rPr>
+                          <w:rFonts w:ascii="Times New Roman" w:hAnsi="Times New Roman" w:cs="Times New Roman"/>
+                          <w:sz w:val="24"/>
+                          <w:szCs w:val="24"/>
+                        </w:rPr>
+                        <w:t>Current Repository</w:t>
+                      </w:r>
+                    </w:p>
+                  </w:txbxContent>
+                </v:textbox>
+                <w10:wrap type="square" anchorx="margin"/>
+              </v:shape>
+            </w:pict>
+          </mc:Fallback>
+        </mc:AlternateContent>
+      </w:r>
+    </w:p>
+    <w:p>
+      <w:pPr>
+        <w:rPr>
+          <w:rFonts w:ascii="Times New Roman" w:hAnsi="Times New Roman" w:cs="Times New Roman"/>
+          <w:b/>
+          <w:bCs/>
+          <w:sz w:val="24"/>
+          <w:szCs w:val="24"/>
+        </w:rPr>
+      </w:pPr>
+    </w:p>
+    <w:p>
+      <w:pPr>
+        <w:rPr>
+          <w:rFonts w:ascii="Times New Roman" w:hAnsi="Times New Roman" w:cs="Times New Roman"/>
+          <w:b/>
+          <w:bCs/>
+          <w:sz w:val="24"/>
+          <w:szCs w:val="24"/>
+        </w:rPr>
+      </w:pPr>
+    </w:p>
+    <w:p>
+      <w:pPr>
+        <w:rPr>
+          <w:rFonts w:ascii="Times New Roman" w:hAnsi="Times New Roman" w:cs="Times New Roman"/>
+          <w:b/>
+          <w:bCs/>
+          <w:sz w:val="24"/>
+          <w:szCs w:val="24"/>
+        </w:rPr>
+      </w:pPr>
     </w:p>
     <w:p>
       <w:pPr>

</xml_diff>

<commit_message>
Feature: Added definition of the term status.
</commit_message>
<xml_diff>
--- a/Mini-project1.docx
+++ b/Mini-project1.docx
@@ -459,7 +459,7 @@
           </mc:Choice>
           <mc:Fallback>
             <w:pict>
-              <v:shapetype w14:anchorId="12899C4A" id="_x0000_t32" coordsize="21600,21600" o:spt="32" o:oned="t" path="m,l21600,21600e" filled="f">
+              <v:shapetype w14:anchorId="6C5C894F" id="_x0000_t32" coordsize="21600,21600" o:spt="32" o:oned="t" path="m,l21600,21600e" filled="f">
                 <v:path arrowok="t" fillok="f" o:connecttype="none"/>
                 <o:lock v:ext="edit" shapetype="t"/>
               </v:shapetype>
@@ -580,7 +580,7 @@
           </mc:Choice>
           <mc:Fallback>
             <w:pict>
-              <v:shape w14:anchorId="23C6A9B6" id="Straight Arrow Connector 26" o:spid="_x0000_s1026" type="#_x0000_t32" style="position:absolute;margin-left:187.5pt;margin-top:209pt;width:23.25pt;height:37.5pt;flip:x y;z-index:251664384;visibility:visible;mso-wrap-style:square;mso-width-percent:0;mso-height-percent:0;mso-wrap-distance-left:9pt;mso-wrap-distance-top:0;mso-wrap-distance-right:9pt;mso-wrap-distance-bottom:0;mso-position-horizontal:absolute;mso-position-horizontal-relative:margin;mso-position-vertical:absolute;mso-position-vertical-relative:text;mso-width-percent:0;mso-height-percent:0;mso-width-relative:margin;mso-height-relative:margin" o:gfxdata="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" strokecolor="#c00000" strokeweight=".5pt">
+              <v:shape w14:anchorId="4F06AF28" id="Straight Arrow Connector 26" o:spid="_x0000_s1026" type="#_x0000_t32" style="position:absolute;margin-left:187.5pt;margin-top:209pt;width:23.25pt;height:37.5pt;flip:x y;z-index:251664384;visibility:visible;mso-wrap-style:square;mso-width-percent:0;mso-height-percent:0;mso-wrap-distance-left:9pt;mso-wrap-distance-top:0;mso-wrap-distance-right:9pt;mso-wrap-distance-bottom:0;mso-position-horizontal:absolute;mso-position-horizontal-relative:margin;mso-position-vertical:absolute;mso-position-vertical-relative:text;mso-width-percent:0;mso-height-percent:0;mso-width-relative:margin;mso-height-relative:margin" o:gfxdata="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" strokecolor="#c00000" strokeweight=".5pt">
                 <v:stroke endarrow="block" joinstyle="miter"/>
                 <w10:wrap anchorx="margin"/>
               </v:shape>
@@ -1137,7 +1137,7 @@
           </mc:Choice>
           <mc:Fallback>
             <w:pict>
-              <v:shape w14:anchorId="68441171" id="Straight Arrow Connector 19" o:spid="_x0000_s1026" type="#_x0000_t32" style="position:absolute;margin-left:324pt;margin-top:6.7pt;width:5.25pt;height:36.75pt;flip:y;z-index:251670528;visibility:visible;mso-wrap-style:square;mso-width-percent:0;mso-height-percent:0;mso-wrap-distance-left:9pt;mso-wrap-distance-top:0;mso-wrap-distance-right:9pt;mso-wrap-distance-bottom:0;mso-position-horizontal:absolute;mso-position-horizontal-relative:text;mso-position-vertical:absolute;mso-position-vertical-relative:text;mso-width-percent:0;mso-height-percent:0;mso-width-relative:margin;mso-height-relative:margin" o:gfxdata="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" strokecolor="#c00000" strokeweight=".5pt">
+              <v:shape w14:anchorId="27B49CCC" id="Straight Arrow Connector 19" o:spid="_x0000_s1026" type="#_x0000_t32" style="position:absolute;margin-left:324pt;margin-top:6.7pt;width:5.25pt;height:36.75pt;flip:y;z-index:251670528;visibility:visible;mso-wrap-style:square;mso-width-percent:0;mso-height-percent:0;mso-wrap-distance-left:9pt;mso-wrap-distance-top:0;mso-wrap-distance-right:9pt;mso-wrap-distance-bottom:0;mso-position-horizontal:absolute;mso-position-horizontal-relative:text;mso-position-vertical:absolute;mso-position-vertical-relative:text;mso-width-percent:0;mso-height-percent:0;mso-width-relative:margin;mso-height-relative:margin" o:gfxdata="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" strokecolor="#c00000" strokeweight=".5pt">
                 <v:stroke endarrow="block" joinstyle="miter"/>
               </v:shape>
             </w:pict>
@@ -1217,7 +1217,7 @@
           </mc:Choice>
           <mc:Fallback>
             <w:pict>
-              <v:shape w14:anchorId="1F6B3B2F" id="Straight Arrow Connector 16" o:spid="_x0000_s1026" type="#_x0000_t32" style="position:absolute;margin-left:80.25pt;margin-top:9.35pt;width:5.25pt;height:36.75pt;flip:y;z-index:251667456;visibility:visible;mso-wrap-style:square;mso-width-percent:0;mso-height-percent:0;mso-wrap-distance-left:9pt;mso-wrap-distance-top:0;mso-wrap-distance-right:9pt;mso-wrap-distance-bottom:0;mso-position-horizontal:absolute;mso-position-horizontal-relative:text;mso-position-vertical:absolute;mso-position-vertical-relative:text;mso-width-percent:0;mso-height-percent:0;mso-width-relative:margin;mso-height-relative:margin" o:gfxdata="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" strokecolor="#c00000" strokeweight=".5pt">
+              <v:shape w14:anchorId="036B5839" id="Straight Arrow Connector 16" o:spid="_x0000_s1026" type="#_x0000_t32" style="position:absolute;margin-left:80.25pt;margin-top:9.35pt;width:5.25pt;height:36.75pt;flip:y;z-index:251667456;visibility:visible;mso-wrap-style:square;mso-width-percent:0;mso-height-percent:0;mso-wrap-distance-left:9pt;mso-wrap-distance-top:0;mso-wrap-distance-right:9pt;mso-wrap-distance-bottom:0;mso-position-horizontal:absolute;mso-position-horizontal-relative:text;mso-position-vertical:absolute;mso-position-vertical-relative:text;mso-width-percent:0;mso-height-percent:0;mso-width-relative:margin;mso-height-relative:margin" o:gfxdata="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" strokecolor="#c00000" strokeweight=".5pt">
                 <v:stroke endarrow="block" joinstyle="miter"/>
               </v:shape>
             </w:pict>
@@ -2043,7 +2043,7 @@
           </mc:Choice>
           <mc:Fallback>
             <w:pict>
-              <v:shape w14:anchorId="719DC02A" id="Straight Arrow Connector 11" o:spid="_x0000_s1026" type="#_x0000_t32" style="position:absolute;margin-left:310.5pt;margin-top:3.7pt;width:5.25pt;height:36.75pt;flip:y;z-index:251677696;visibility:visible;mso-wrap-style:square;mso-width-percent:0;mso-height-percent:0;mso-wrap-distance-left:9pt;mso-wrap-distance-top:0;mso-wrap-distance-right:9pt;mso-wrap-distance-bottom:0;mso-position-horizontal:absolute;mso-position-horizontal-relative:text;mso-position-vertical:absolute;mso-position-vertical-relative:text;mso-width-percent:0;mso-height-percent:0;mso-width-relative:margin;mso-height-relative:margin" o:gfxdata="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" strokecolor="#c00000" strokeweight=".5pt">
+              <v:shape w14:anchorId="16EF91E8" id="Straight Arrow Connector 11" o:spid="_x0000_s1026" type="#_x0000_t32" style="position:absolute;margin-left:310.5pt;margin-top:3.7pt;width:5.25pt;height:36.75pt;flip:y;z-index:251677696;visibility:visible;mso-wrap-style:square;mso-width-percent:0;mso-height-percent:0;mso-wrap-distance-left:9pt;mso-wrap-distance-top:0;mso-wrap-distance-right:9pt;mso-wrap-distance-bottom:0;mso-position-horizontal:absolute;mso-position-horizontal-relative:text;mso-position-vertical:absolute;mso-position-vertical-relative:text;mso-width-percent:0;mso-height-percent:0;mso-width-relative:margin;mso-height-relative:margin" o:gfxdata="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" strokecolor="#c00000" strokeweight=".5pt">
                 <v:stroke endarrow="block" joinstyle="miter"/>
               </v:shape>
             </w:pict>
@@ -2123,7 +2123,7 @@
           </mc:Choice>
           <mc:Fallback>
             <w:pict>
-              <v:shape w14:anchorId="7CC87C41" id="Straight Arrow Connector 9" o:spid="_x0000_s1026" type="#_x0000_t32" style="position:absolute;margin-left:52.5pt;margin-top:10.6pt;width:5.25pt;height:36.75pt;flip:y;z-index:251675648;visibility:visible;mso-wrap-style:square;mso-width-percent:0;mso-height-percent:0;mso-wrap-distance-left:9pt;mso-wrap-distance-top:0;mso-wrap-distance-right:9pt;mso-wrap-distance-bottom:0;mso-position-horizontal:absolute;mso-position-horizontal-relative:text;mso-position-vertical:absolute;mso-position-vertical-relative:text;mso-width-percent:0;mso-height-percent:0;mso-width-relative:margin;mso-height-relative:margin" o:gfxdata="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" strokecolor="#c00000" strokeweight=".5pt">
+              <v:shape w14:anchorId="6B7DD37D" id="Straight Arrow Connector 9" o:spid="_x0000_s1026" type="#_x0000_t32" style="position:absolute;margin-left:52.5pt;margin-top:10.6pt;width:5.25pt;height:36.75pt;flip:y;z-index:251675648;visibility:visible;mso-wrap-style:square;mso-width-percent:0;mso-height-percent:0;mso-wrap-distance-left:9pt;mso-wrap-distance-top:0;mso-wrap-distance-right:9pt;mso-wrap-distance-bottom:0;mso-position-horizontal:absolute;mso-position-horizontal-relative:text;mso-position-vertical:absolute;mso-position-vertical-relative:text;mso-width-percent:0;mso-height-percent:0;mso-width-relative:margin;mso-height-relative:margin" o:gfxdata="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" strokecolor="#c00000" strokeweight=".5pt">
                 <v:stroke endarrow="block" joinstyle="miter"/>
               </v:shape>
             </w:pict>
@@ -3117,7 +3117,7 @@
           </mc:Choice>
           <mc:Fallback>
             <w:pict>
-              <v:shape w14:anchorId="6AA7F813" id="Straight Arrow Connector 5" o:spid="_x0000_s1026" type="#_x0000_t32" style="position:absolute;margin-left:337.5pt;margin-top:19.8pt;width:34.5pt;height:39.75pt;flip:y;z-index:251684864;visibility:visible;mso-wrap-style:square;mso-width-percent:0;mso-height-percent:0;mso-wrap-distance-left:9pt;mso-wrap-distance-top:0;mso-wrap-distance-right:9pt;mso-wrap-distance-bottom:0;mso-position-horizontal:absolute;mso-position-horizontal-relative:text;mso-position-vertical:absolute;mso-position-vertical-relative:text;mso-width-percent:0;mso-height-percent:0;mso-width-relative:margin;mso-height-relative:margin" o:gfxdata="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" strokecolor="#c00000" strokeweight=".5pt">
+              <v:shape w14:anchorId="32CF18D7" id="Straight Arrow Connector 5" o:spid="_x0000_s1026" type="#_x0000_t32" style="position:absolute;margin-left:337.5pt;margin-top:19.8pt;width:34.5pt;height:39.75pt;flip:y;z-index:251684864;visibility:visible;mso-wrap-style:square;mso-width-percent:0;mso-height-percent:0;mso-wrap-distance-left:9pt;mso-wrap-distance-top:0;mso-wrap-distance-right:9pt;mso-wrap-distance-bottom:0;mso-position-horizontal:absolute;mso-position-horizontal-relative:text;mso-position-vertical:absolute;mso-position-vertical-relative:text;mso-width-percent:0;mso-height-percent:0;mso-width-relative:margin;mso-height-relative:margin" o:gfxdata="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" strokecolor="#c00000" strokeweight=".5pt">
                 <v:stroke endarrow="block" joinstyle="miter"/>
               </v:shape>
             </w:pict>
@@ -3197,7 +3197,7 @@
           </mc:Choice>
           <mc:Fallback>
             <w:pict>
-              <v:shape w14:anchorId="369EF4DB" id="Straight Arrow Connector 4" o:spid="_x0000_s1026" type="#_x0000_t32" style="position:absolute;margin-left:75pt;margin-top:14.7pt;width:4.5pt;height:35.25pt;flip:y;z-index:251682816;visibility:visible;mso-wrap-style:square;mso-width-percent:0;mso-height-percent:0;mso-wrap-distance-left:9pt;mso-wrap-distance-top:0;mso-wrap-distance-right:9pt;mso-wrap-distance-bottom:0;mso-position-horizontal:absolute;mso-position-horizontal-relative:text;mso-position-vertical:absolute;mso-position-vertical-relative:text;mso-width-percent:0;mso-height-percent:0;mso-width-relative:margin;mso-height-relative:margin" o:gfxdata="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" strokecolor="#c00000" strokeweight=".5pt">
+              <v:shape w14:anchorId="27008C80" id="Straight Arrow Connector 4" o:spid="_x0000_s1026" type="#_x0000_t32" style="position:absolute;margin-left:75pt;margin-top:14.7pt;width:4.5pt;height:35.25pt;flip:y;z-index:251682816;visibility:visible;mso-wrap-style:square;mso-width-percent:0;mso-height-percent:0;mso-wrap-distance-left:9pt;mso-wrap-distance-top:0;mso-wrap-distance-right:9pt;mso-wrap-distance-bottom:0;mso-position-horizontal:absolute;mso-position-horizontal-relative:text;mso-position-vertical:absolute;mso-position-vertical-relative:text;mso-width-percent:0;mso-height-percent:0;mso-width-relative:margin;mso-height-relative:margin" o:gfxdata="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" strokecolor="#c00000" strokeweight=".5pt">
                 <v:stroke endarrow="block" joinstyle="miter"/>
               </v:shape>
             </w:pict>
@@ -3814,7 +3814,7 @@
           </mc:Choice>
           <mc:Fallback>
             <w:pict>
-              <v:shape w14:anchorId="04CEFF7F" id="Straight Arrow Connector 33" o:spid="_x0000_s1026" type="#_x0000_t32" style="position:absolute;margin-left:361.5pt;margin-top:16.1pt;width:4.5pt;height:35.25pt;flip:y;z-index:251693056;visibility:visible;mso-wrap-style:square;mso-width-percent:0;mso-height-percent:0;mso-wrap-distance-left:9pt;mso-wrap-distance-top:0;mso-wrap-distance-right:9pt;mso-wrap-distance-bottom:0;mso-position-horizontal:absolute;mso-position-horizontal-relative:text;mso-position-vertical:absolute;mso-position-vertical-relative:text;mso-width-percent:0;mso-height-percent:0;mso-width-relative:margin;mso-height-relative:margin" o:gfxdata="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" strokecolor="#c00000" strokeweight=".5pt">
+              <v:shape w14:anchorId="44545B7E" id="Straight Arrow Connector 33" o:spid="_x0000_s1026" type="#_x0000_t32" style="position:absolute;margin-left:361.5pt;margin-top:16.1pt;width:4.5pt;height:35.25pt;flip:y;z-index:251693056;visibility:visible;mso-wrap-style:square;mso-width-percent:0;mso-height-percent:0;mso-wrap-distance-left:9pt;mso-wrap-distance-top:0;mso-wrap-distance-right:9pt;mso-wrap-distance-bottom:0;mso-position-horizontal:absolute;mso-position-horizontal-relative:text;mso-position-vertical:absolute;mso-position-vertical-relative:text;mso-width-percent:0;mso-height-percent:0;mso-width-relative:margin;mso-height-relative:margin" o:gfxdata="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" strokecolor="#c00000" strokeweight=".5pt">
                 <v:stroke endarrow="block" joinstyle="miter"/>
               </v:shape>
             </w:pict>
@@ -3894,7 +3894,7 @@
           </mc:Choice>
           <mc:Fallback>
             <w:pict>
-              <v:shape w14:anchorId="2BB7FC86" id="Straight Arrow Connector 30" o:spid="_x0000_s1026" type="#_x0000_t32" style="position:absolute;margin-left:81.75pt;margin-top:12.4pt;width:4.5pt;height:35.25pt;flip:y;z-index:251689984;visibility:visible;mso-wrap-style:square;mso-width-percent:0;mso-height-percent:0;mso-wrap-distance-left:9pt;mso-wrap-distance-top:0;mso-wrap-distance-right:9pt;mso-wrap-distance-bottom:0;mso-position-horizontal:absolute;mso-position-horizontal-relative:text;mso-position-vertical:absolute;mso-position-vertical-relative:text;mso-width-percent:0;mso-height-percent:0;mso-width-relative:margin;mso-height-relative:margin" o:gfxdata="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" strokecolor="#c00000" strokeweight=".5pt">
+              <v:shape w14:anchorId="64DA34DB" id="Straight Arrow Connector 30" o:spid="_x0000_s1026" type="#_x0000_t32" style="position:absolute;margin-left:81.75pt;margin-top:12.4pt;width:4.5pt;height:35.25pt;flip:y;z-index:251689984;visibility:visible;mso-wrap-style:square;mso-width-percent:0;mso-height-percent:0;mso-wrap-distance-left:9pt;mso-wrap-distance-top:0;mso-wrap-distance-right:9pt;mso-wrap-distance-bottom:0;mso-position-horizontal:absolute;mso-position-horizontal-relative:text;mso-position-vertical:absolute;mso-position-vertical-relative:text;mso-width-percent:0;mso-height-percent:0;mso-width-relative:margin;mso-height-relative:margin" o:gfxdata="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" strokecolor="#c00000" strokeweight=".5pt">
                 <v:stroke endarrow="block" joinstyle="miter"/>
               </v:shape>
             </w:pict>
@@ -4807,7 +4807,7 @@
           </mc:Choice>
           <mc:Fallback>
             <w:pict>
-              <v:shape w14:anchorId="209E4F4E" id="Straight Arrow Connector 35" o:spid="_x0000_s1026" type="#_x0000_t32" style="position:absolute;margin-left:174pt;margin-top:6.95pt;width:64.5pt;height:15.2pt;flip:x y;z-index:251695104;visibility:visible;mso-wrap-style:square;mso-width-percent:0;mso-height-percent:0;mso-wrap-distance-left:9pt;mso-wrap-distance-top:0;mso-wrap-distance-right:9pt;mso-wrap-distance-bottom:0;mso-position-horizontal:absolute;mso-position-horizontal-relative:text;mso-position-vertical:absolute;mso-position-vertical-relative:text;mso-width-percent:0;mso-height-percent:0;mso-width-relative:margin;mso-height-relative:margin" o:gfxdata="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" strokecolor="#c00000" strokeweight=".5pt">
+              <v:shape w14:anchorId="251910E7" id="Straight Arrow Connector 35" o:spid="_x0000_s1026" type="#_x0000_t32" style="position:absolute;margin-left:174pt;margin-top:6.95pt;width:64.5pt;height:15.2pt;flip:x y;z-index:251695104;visibility:visible;mso-wrap-style:square;mso-width-percent:0;mso-height-percent:0;mso-wrap-distance-left:9pt;mso-wrap-distance-top:0;mso-wrap-distance-right:9pt;mso-wrap-distance-bottom:0;mso-position-horizontal:absolute;mso-position-horizontal-relative:text;mso-position-vertical:absolute;mso-position-vertical-relative:text;mso-width-percent:0;mso-height-percent:0;mso-width-relative:margin;mso-height-relative:margin" o:gfxdata="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" strokecolor="#c00000" strokeweight=".5pt">
                 <v:stroke endarrow="block" joinstyle="miter"/>
               </v:shape>
             </w:pict>
@@ -5181,7 +5181,7 @@
           </mc:Choice>
           <mc:Fallback>
             <w:pict>
-              <v:shape w14:anchorId="7612C5A0" id="Straight Arrow Connector 43" o:spid="_x0000_s1026" type="#_x0000_t32" style="position:absolute;margin-left:344.2pt;margin-top:8.65pt;width:4.5pt;height:35.25pt;flip:y;z-index:251703296;visibility:visible;mso-wrap-style:square;mso-width-percent:0;mso-height-percent:0;mso-wrap-distance-left:9pt;mso-wrap-distance-top:0;mso-wrap-distance-right:9pt;mso-wrap-distance-bottom:0;mso-position-horizontal:absolute;mso-position-horizontal-relative:text;mso-position-vertical:absolute;mso-position-vertical-relative:text;mso-width-percent:0;mso-height-percent:0;mso-width-relative:margin;mso-height-relative:margin" o:gfxdata="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" strokecolor="#c00000" strokeweight=".5pt">
+              <v:shape w14:anchorId="15A3EA71" id="Straight Arrow Connector 43" o:spid="_x0000_s1026" type="#_x0000_t32" style="position:absolute;margin-left:344.2pt;margin-top:8.65pt;width:4.5pt;height:35.25pt;flip:y;z-index:251703296;visibility:visible;mso-wrap-style:square;mso-width-percent:0;mso-height-percent:0;mso-wrap-distance-left:9pt;mso-wrap-distance-top:0;mso-wrap-distance-right:9pt;mso-wrap-distance-bottom:0;mso-position-horizontal:absolute;mso-position-horizontal-relative:text;mso-position-vertical:absolute;mso-position-vertical-relative:text;mso-width-percent:0;mso-height-percent:0;mso-width-relative:margin;mso-height-relative:margin" o:gfxdata="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" strokecolor="#c00000" strokeweight=".5pt">
                 <v:stroke endarrow="block" joinstyle="miter"/>
               </v:shape>
             </w:pict>
@@ -5261,7 +5261,7 @@
           </mc:Choice>
           <mc:Fallback>
             <w:pict>
-              <v:shape w14:anchorId="51E7EDA4" id="Straight Arrow Connector 41" o:spid="_x0000_s1026" type="#_x0000_t32" style="position:absolute;margin-left:82.5pt;margin-top:8.8pt;width:4.5pt;height:35.25pt;flip:y;z-index:251701248;visibility:visible;mso-wrap-style:square;mso-width-percent:0;mso-height-percent:0;mso-wrap-distance-left:9pt;mso-wrap-distance-top:0;mso-wrap-distance-right:9pt;mso-wrap-distance-bottom:0;mso-position-horizontal:absolute;mso-position-horizontal-relative:text;mso-position-vertical:absolute;mso-position-vertical-relative:text;mso-width-percent:0;mso-height-percent:0;mso-width-relative:margin;mso-height-relative:margin" o:gfxdata="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" strokecolor="#c00000" strokeweight=".5pt">
+              <v:shape w14:anchorId="2F43D11A" id="Straight Arrow Connector 41" o:spid="_x0000_s1026" type="#_x0000_t32" style="position:absolute;margin-left:82.5pt;margin-top:8.8pt;width:4.5pt;height:35.25pt;flip:y;z-index:251701248;visibility:visible;mso-wrap-style:square;mso-width-percent:0;mso-height-percent:0;mso-wrap-distance-left:9pt;mso-wrap-distance-top:0;mso-wrap-distance-right:9pt;mso-wrap-distance-bottom:0;mso-position-horizontal:absolute;mso-position-horizontal-relative:text;mso-position-vertical:absolute;mso-position-vertical-relative:text;mso-width-percent:0;mso-height-percent:0;mso-width-relative:margin;mso-height-relative:margin" o:gfxdata="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" strokecolor="#c00000" strokeweight=".5pt">
                 <v:stroke endarrow="block" joinstyle="miter"/>
               </v:shape>
             </w:pict>
@@ -6007,7 +6007,7 @@
           </mc:Choice>
           <mc:Fallback>
             <w:pict>
-              <v:shape w14:anchorId="393C13C7" id="Straight Arrow Connector 47" o:spid="_x0000_s1026" type="#_x0000_t32" style="position:absolute;margin-left:212.25pt;margin-top:5.1pt;width:4.5pt;height:35.25pt;flip:y;z-index:251706368;visibility:visible;mso-wrap-style:square;mso-width-percent:0;mso-height-percent:0;mso-wrap-distance-left:9pt;mso-wrap-distance-top:0;mso-wrap-distance-right:9pt;mso-wrap-distance-bottom:0;mso-position-horizontal:absolute;mso-position-horizontal-relative:text;mso-position-vertical:absolute;mso-position-vertical-relative:text;mso-width-percent:0;mso-height-percent:0;mso-width-relative:margin;mso-height-relative:margin" o:gfxdata="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" strokecolor="#c00000" strokeweight=".5pt">
+              <v:shape w14:anchorId="312F6EBD" id="Straight Arrow Connector 47" o:spid="_x0000_s1026" type="#_x0000_t32" style="position:absolute;margin-left:212.25pt;margin-top:5.1pt;width:4.5pt;height:35.25pt;flip:y;z-index:251706368;visibility:visible;mso-wrap-style:square;mso-width-percent:0;mso-height-percent:0;mso-wrap-distance-left:9pt;mso-wrap-distance-top:0;mso-wrap-distance-right:9pt;mso-wrap-distance-bottom:0;mso-position-horizontal:absolute;mso-position-horizontal-relative:text;mso-position-vertical:absolute;mso-position-vertical-relative:text;mso-width-percent:0;mso-height-percent:0;mso-width-relative:margin;mso-height-relative:margin" o:gfxdata="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" strokecolor="#c00000" strokeweight=".5pt">
                 <v:stroke endarrow="block" joinstyle="miter"/>
               </v:shape>
             </w:pict>
@@ -6692,7 +6692,7 @@
           </mc:Choice>
           <mc:Fallback>
             <w:pict>
-              <v:shape w14:anchorId="7576730C" id="Straight Arrow Connector 37" o:spid="_x0000_s1026" type="#_x0000_t32" style="position:absolute;margin-left:342.75pt;margin-top:15.5pt;width:4.5pt;height:35.25pt;flip:y;z-index:251712512;visibility:visible;mso-wrap-style:square;mso-width-percent:0;mso-height-percent:0;mso-wrap-distance-left:9pt;mso-wrap-distance-top:0;mso-wrap-distance-right:9pt;mso-wrap-distance-bottom:0;mso-position-horizontal:absolute;mso-position-horizontal-relative:text;mso-position-vertical:absolute;mso-position-vertical-relative:text;mso-width-percent:0;mso-height-percent:0;mso-width-relative:margin;mso-height-relative:margin" o:gfxdata="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" strokecolor="#c00000" strokeweight=".5pt">
+              <v:shape w14:anchorId="2F3FD973" id="Straight Arrow Connector 37" o:spid="_x0000_s1026" type="#_x0000_t32" style="position:absolute;margin-left:342.75pt;margin-top:15.5pt;width:4.5pt;height:35.25pt;flip:y;z-index:251712512;visibility:visible;mso-wrap-style:square;mso-width-percent:0;mso-height-percent:0;mso-wrap-distance-left:9pt;mso-wrap-distance-top:0;mso-wrap-distance-right:9pt;mso-wrap-distance-bottom:0;mso-position-horizontal:absolute;mso-position-horizontal-relative:text;mso-position-vertical:absolute;mso-position-vertical-relative:text;mso-width-percent:0;mso-height-percent:0;mso-width-relative:margin;mso-height-relative:margin" o:gfxdata="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" strokecolor="#c00000" strokeweight=".5pt">
                 <v:stroke endarrow="block" joinstyle="miter"/>
               </v:shape>
             </w:pict>
@@ -6785,7 +6785,7 @@
           </mc:Choice>
           <mc:Fallback>
             <w:pict>
-              <v:shape w14:anchorId="26583718" id="Straight Arrow Connector 13" o:spid="_x0000_s1026" type="#_x0000_t32" style="position:absolute;margin-left:111pt;margin-top:3.75pt;width:4.5pt;height:35.25pt;flip:y;z-index:251710464;visibility:visible;mso-wrap-style:square;mso-width-percent:0;mso-height-percent:0;mso-wrap-distance-left:9pt;mso-wrap-distance-top:0;mso-wrap-distance-right:9pt;mso-wrap-distance-bottom:0;mso-position-horizontal:absolute;mso-position-horizontal-relative:text;mso-position-vertical:absolute;mso-position-vertical-relative:text;mso-width-percent:0;mso-height-percent:0;mso-width-relative:margin;mso-height-relative:margin" o:gfxdata="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" strokecolor="#c00000" strokeweight=".5pt">
+              <v:shape w14:anchorId="7A4CC008" id="Straight Arrow Connector 13" o:spid="_x0000_s1026" type="#_x0000_t32" style="position:absolute;margin-left:111pt;margin-top:3.75pt;width:4.5pt;height:35.25pt;flip:y;z-index:251710464;visibility:visible;mso-wrap-style:square;mso-width-percent:0;mso-height-percent:0;mso-wrap-distance-left:9pt;mso-wrap-distance-top:0;mso-wrap-distance-right:9pt;mso-wrap-distance-bottom:0;mso-position-horizontal:absolute;mso-position-horizontal-relative:text;mso-position-vertical:absolute;mso-position-vertical-relative:text;mso-width-percent:0;mso-height-percent:0;mso-width-relative:margin;mso-height-relative:margin" o:gfxdata="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" strokecolor="#c00000" strokeweight=".5pt">
                 <v:stroke endarrow="block" joinstyle="miter"/>
               </v:shape>
             </w:pict>
@@ -7520,7 +7520,7 @@
           </mc:Choice>
           <mc:Fallback>
             <w:pict>
-              <v:shape w14:anchorId="5F8681CC" id="Straight Arrow Connector 52" o:spid="_x0000_s1026" type="#_x0000_t32" style="position:absolute;margin-left:333pt;margin-top:18pt;width:4.5pt;height:35.25pt;flip:y;z-index:251719680;visibility:visible;mso-wrap-style:square;mso-width-percent:0;mso-height-percent:0;mso-wrap-distance-left:9pt;mso-wrap-distance-top:0;mso-wrap-distance-right:9pt;mso-wrap-distance-bottom:0;mso-position-horizontal:absolute;mso-position-horizontal-relative:text;mso-position-vertical:absolute;mso-position-vertical-relative:text;mso-width-percent:0;mso-height-percent:0;mso-width-relative:margin;mso-height-relative:margin" o:gfxdata="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" strokecolor="#c00000" strokeweight=".5pt">
+              <v:shape w14:anchorId="68577805" id="Straight Arrow Connector 52" o:spid="_x0000_s1026" type="#_x0000_t32" style="position:absolute;margin-left:333pt;margin-top:18pt;width:4.5pt;height:35.25pt;flip:y;z-index:251719680;visibility:visible;mso-wrap-style:square;mso-width-percent:0;mso-height-percent:0;mso-wrap-distance-left:9pt;mso-wrap-distance-top:0;mso-wrap-distance-right:9pt;mso-wrap-distance-bottom:0;mso-position-horizontal:absolute;mso-position-horizontal-relative:text;mso-position-vertical:absolute;mso-position-vertical-relative:text;mso-width-percent:0;mso-height-percent:0;mso-width-relative:margin;mso-height-relative:margin" o:gfxdata="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" strokecolor="#c00000" strokeweight=".5pt">
                 <v:stroke endarrow="block" joinstyle="miter"/>
               </v:shape>
             </w:pict>
@@ -7600,7 +7600,7 @@
           </mc:Choice>
           <mc:Fallback>
             <w:pict>
-              <v:shape w14:anchorId="571CC010" id="Straight Arrow Connector 50" o:spid="_x0000_s1026" type="#_x0000_t32" style="position:absolute;margin-left:78.75pt;margin-top:19.9pt;width:4.5pt;height:35.25pt;flip:y;z-index:251717632;visibility:visible;mso-wrap-style:square;mso-width-percent:0;mso-height-percent:0;mso-wrap-distance-left:9pt;mso-wrap-distance-top:0;mso-wrap-distance-right:9pt;mso-wrap-distance-bottom:0;mso-position-horizontal:absolute;mso-position-horizontal-relative:text;mso-position-vertical:absolute;mso-position-vertical-relative:text;mso-width-percent:0;mso-height-percent:0;mso-width-relative:margin;mso-height-relative:margin" o:gfxdata="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" strokecolor="#c00000" strokeweight=".5pt">
+              <v:shape w14:anchorId="6EC2CEB5" id="Straight Arrow Connector 50" o:spid="_x0000_s1026" type="#_x0000_t32" style="position:absolute;margin-left:78.75pt;margin-top:19.9pt;width:4.5pt;height:35.25pt;flip:y;z-index:251717632;visibility:visible;mso-wrap-style:square;mso-width-percent:0;mso-height-percent:0;mso-wrap-distance-left:9pt;mso-wrap-distance-top:0;mso-wrap-distance-right:9pt;mso-wrap-distance-bottom:0;mso-position-horizontal:absolute;mso-position-horizontal-relative:text;mso-position-vertical:absolute;mso-position-vertical-relative:text;mso-width-percent:0;mso-height-percent:0;mso-width-relative:margin;mso-height-relative:margin" o:gfxdata="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" strokecolor="#c00000" strokeweight=".5pt">
                 <v:stroke endarrow="block" joinstyle="miter"/>
               </v:shape>
             </w:pict>
@@ -8033,8 +8033,50 @@
       <w:pPr>
         <w:jc w:val="center"/>
       </w:pPr>
+    </w:p>
+    <w:p/>
+    <w:p>
       <w:bookmarkStart w:id="0" w:name="_GoBack"/>
       <w:bookmarkEnd w:id="0"/>
+    </w:p>
+    <w:p>
+      <w:pPr>
+        <w:pStyle w:val="ListParagraph"/>
+        <w:numPr>
+          <w:ilvl w:val="0"/>
+          <w:numId w:val="1"/>
+        </w:numPr>
+        <w:rPr>
+          <w:rFonts w:ascii="Times New Roman" w:hAnsi="Times New Roman" w:cs="Times New Roman"/>
+          <w:b/>
+          <w:bCs/>
+          <w:sz w:val="24"/>
+          <w:szCs w:val="24"/>
+        </w:rPr>
+      </w:pPr>
+      <w:r>
+        <w:rPr>
+          <w:rFonts w:ascii="Times New Roman" w:hAnsi="Times New Roman" w:cs="Times New Roman"/>
+          <w:b/>
+          <w:bCs/>
+          <w:sz w:val="24"/>
+          <w:szCs w:val="24"/>
+        </w:rPr>
+        <w:t xml:space="preserve">Status: </w:t>
+      </w:r>
+      <w:r>
+        <w:rPr>
+          <w:rFonts w:ascii="Times New Roman" w:hAnsi="Times New Roman" w:cs="Times New Roman"/>
+          <w:sz w:val="24"/>
+          <w:szCs w:val="24"/>
+        </w:rPr>
+        <w:t xml:space="preserve">This is essentially a type of status check on GitHub. These are used in GitHub to let the user know if the commits that he/she made is meets the condition that are set form that repository.  </w:t>
+      </w:r>
+    </w:p>
+    <w:p>
+      <w:pPr>
+        <w:jc w:val="center"/>
+      </w:pPr>
     </w:p>
     <w:sectPr>
       <w:pgSz w:w="12240" w:h="15840"/>

</xml_diff>

<commit_message>
Feature: Added definition of the term GitHub flow.
</commit_message>
<xml_diff>
--- a/Mini-project1.docx
+++ b/Mini-project1.docx
@@ -459,7 +459,7 @@
           </mc:Choice>
           <mc:Fallback>
             <w:pict>
-              <v:shapetype w14:anchorId="6C5C894F" id="_x0000_t32" coordsize="21600,21600" o:spt="32" o:oned="t" path="m,l21600,21600e" filled="f">
+              <v:shapetype w14:anchorId="2073960C" id="_x0000_t32" coordsize="21600,21600" o:spt="32" o:oned="t" path="m,l21600,21600e" filled="f">
                 <v:path arrowok="t" fillok="f" o:connecttype="none"/>
                 <o:lock v:ext="edit" shapetype="t"/>
               </v:shapetype>
@@ -580,7 +580,7 @@
           </mc:Choice>
           <mc:Fallback>
             <w:pict>
-              <v:shape w14:anchorId="4F06AF28" id="Straight Arrow Connector 26" o:spid="_x0000_s1026" type="#_x0000_t32" style="position:absolute;margin-left:187.5pt;margin-top:209pt;width:23.25pt;height:37.5pt;flip:x y;z-index:251664384;visibility:visible;mso-wrap-style:square;mso-width-percent:0;mso-height-percent:0;mso-wrap-distance-left:9pt;mso-wrap-distance-top:0;mso-wrap-distance-right:9pt;mso-wrap-distance-bottom:0;mso-position-horizontal:absolute;mso-position-horizontal-relative:margin;mso-position-vertical:absolute;mso-position-vertical-relative:text;mso-width-percent:0;mso-height-percent:0;mso-width-relative:margin;mso-height-relative:margin" o:gfxdata="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" strokecolor="#c00000" strokeweight=".5pt">
+              <v:shape w14:anchorId="6B115A51" id="Straight Arrow Connector 26" o:spid="_x0000_s1026" type="#_x0000_t32" style="position:absolute;margin-left:187.5pt;margin-top:209pt;width:23.25pt;height:37.5pt;flip:x y;z-index:251664384;visibility:visible;mso-wrap-style:square;mso-width-percent:0;mso-height-percent:0;mso-wrap-distance-left:9pt;mso-wrap-distance-top:0;mso-wrap-distance-right:9pt;mso-wrap-distance-bottom:0;mso-position-horizontal:absolute;mso-position-horizontal-relative:margin;mso-position-vertical:absolute;mso-position-vertical-relative:text;mso-width-percent:0;mso-height-percent:0;mso-width-relative:margin;mso-height-relative:margin" o:gfxdata="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" strokecolor="#c00000" strokeweight=".5pt">
                 <v:stroke endarrow="block" joinstyle="miter"/>
                 <w10:wrap anchorx="margin"/>
               </v:shape>
@@ -1137,7 +1137,7 @@
           </mc:Choice>
           <mc:Fallback>
             <w:pict>
-              <v:shape w14:anchorId="27B49CCC" id="Straight Arrow Connector 19" o:spid="_x0000_s1026" type="#_x0000_t32" style="position:absolute;margin-left:324pt;margin-top:6.7pt;width:5.25pt;height:36.75pt;flip:y;z-index:251670528;visibility:visible;mso-wrap-style:square;mso-width-percent:0;mso-height-percent:0;mso-wrap-distance-left:9pt;mso-wrap-distance-top:0;mso-wrap-distance-right:9pt;mso-wrap-distance-bottom:0;mso-position-horizontal:absolute;mso-position-horizontal-relative:text;mso-position-vertical:absolute;mso-position-vertical-relative:text;mso-width-percent:0;mso-height-percent:0;mso-width-relative:margin;mso-height-relative:margin" o:gfxdata="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" strokecolor="#c00000" strokeweight=".5pt">
+              <v:shape w14:anchorId="3B752CEE" id="Straight Arrow Connector 19" o:spid="_x0000_s1026" type="#_x0000_t32" style="position:absolute;margin-left:324pt;margin-top:6.7pt;width:5.25pt;height:36.75pt;flip:y;z-index:251670528;visibility:visible;mso-wrap-style:square;mso-width-percent:0;mso-height-percent:0;mso-wrap-distance-left:9pt;mso-wrap-distance-top:0;mso-wrap-distance-right:9pt;mso-wrap-distance-bottom:0;mso-position-horizontal:absolute;mso-position-horizontal-relative:text;mso-position-vertical:absolute;mso-position-vertical-relative:text;mso-width-percent:0;mso-height-percent:0;mso-width-relative:margin;mso-height-relative:margin" o:gfxdata="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" strokecolor="#c00000" strokeweight=".5pt">
                 <v:stroke endarrow="block" joinstyle="miter"/>
               </v:shape>
             </w:pict>
@@ -1217,7 +1217,7 @@
           </mc:Choice>
           <mc:Fallback>
             <w:pict>
-              <v:shape w14:anchorId="036B5839" id="Straight Arrow Connector 16" o:spid="_x0000_s1026" type="#_x0000_t32" style="position:absolute;margin-left:80.25pt;margin-top:9.35pt;width:5.25pt;height:36.75pt;flip:y;z-index:251667456;visibility:visible;mso-wrap-style:square;mso-width-percent:0;mso-height-percent:0;mso-wrap-distance-left:9pt;mso-wrap-distance-top:0;mso-wrap-distance-right:9pt;mso-wrap-distance-bottom:0;mso-position-horizontal:absolute;mso-position-horizontal-relative:text;mso-position-vertical:absolute;mso-position-vertical-relative:text;mso-width-percent:0;mso-height-percent:0;mso-width-relative:margin;mso-height-relative:margin" o:gfxdata="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" strokecolor="#c00000" strokeweight=".5pt">
+              <v:shape w14:anchorId="402177BB" id="Straight Arrow Connector 16" o:spid="_x0000_s1026" type="#_x0000_t32" style="position:absolute;margin-left:80.25pt;margin-top:9.35pt;width:5.25pt;height:36.75pt;flip:y;z-index:251667456;visibility:visible;mso-wrap-style:square;mso-width-percent:0;mso-height-percent:0;mso-wrap-distance-left:9pt;mso-wrap-distance-top:0;mso-wrap-distance-right:9pt;mso-wrap-distance-bottom:0;mso-position-horizontal:absolute;mso-position-horizontal-relative:text;mso-position-vertical:absolute;mso-position-vertical-relative:text;mso-width-percent:0;mso-height-percent:0;mso-width-relative:margin;mso-height-relative:margin" o:gfxdata="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" strokecolor="#c00000" strokeweight=".5pt">
                 <v:stroke endarrow="block" joinstyle="miter"/>
               </v:shape>
             </w:pict>
@@ -2043,7 +2043,7 @@
           </mc:Choice>
           <mc:Fallback>
             <w:pict>
-              <v:shape w14:anchorId="16EF91E8" id="Straight Arrow Connector 11" o:spid="_x0000_s1026" type="#_x0000_t32" style="position:absolute;margin-left:310.5pt;margin-top:3.7pt;width:5.25pt;height:36.75pt;flip:y;z-index:251677696;visibility:visible;mso-wrap-style:square;mso-width-percent:0;mso-height-percent:0;mso-wrap-distance-left:9pt;mso-wrap-distance-top:0;mso-wrap-distance-right:9pt;mso-wrap-distance-bottom:0;mso-position-horizontal:absolute;mso-position-horizontal-relative:text;mso-position-vertical:absolute;mso-position-vertical-relative:text;mso-width-percent:0;mso-height-percent:0;mso-width-relative:margin;mso-height-relative:margin" o:gfxdata="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" strokecolor="#c00000" strokeweight=".5pt">
+              <v:shape w14:anchorId="2B8D8F11" id="Straight Arrow Connector 11" o:spid="_x0000_s1026" type="#_x0000_t32" style="position:absolute;margin-left:310.5pt;margin-top:3.7pt;width:5.25pt;height:36.75pt;flip:y;z-index:251677696;visibility:visible;mso-wrap-style:square;mso-width-percent:0;mso-height-percent:0;mso-wrap-distance-left:9pt;mso-wrap-distance-top:0;mso-wrap-distance-right:9pt;mso-wrap-distance-bottom:0;mso-position-horizontal:absolute;mso-position-horizontal-relative:text;mso-position-vertical:absolute;mso-position-vertical-relative:text;mso-width-percent:0;mso-height-percent:0;mso-width-relative:margin;mso-height-relative:margin" o:gfxdata="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" strokecolor="#c00000" strokeweight=".5pt">
                 <v:stroke endarrow="block" joinstyle="miter"/>
               </v:shape>
             </w:pict>
@@ -2123,7 +2123,7 @@
           </mc:Choice>
           <mc:Fallback>
             <w:pict>
-              <v:shape w14:anchorId="6B7DD37D" id="Straight Arrow Connector 9" o:spid="_x0000_s1026" type="#_x0000_t32" style="position:absolute;margin-left:52.5pt;margin-top:10.6pt;width:5.25pt;height:36.75pt;flip:y;z-index:251675648;visibility:visible;mso-wrap-style:square;mso-width-percent:0;mso-height-percent:0;mso-wrap-distance-left:9pt;mso-wrap-distance-top:0;mso-wrap-distance-right:9pt;mso-wrap-distance-bottom:0;mso-position-horizontal:absolute;mso-position-horizontal-relative:text;mso-position-vertical:absolute;mso-position-vertical-relative:text;mso-width-percent:0;mso-height-percent:0;mso-width-relative:margin;mso-height-relative:margin" o:gfxdata="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" strokecolor="#c00000" strokeweight=".5pt">
+              <v:shape w14:anchorId="448C081E" id="Straight Arrow Connector 9" o:spid="_x0000_s1026" type="#_x0000_t32" style="position:absolute;margin-left:52.5pt;margin-top:10.6pt;width:5.25pt;height:36.75pt;flip:y;z-index:251675648;visibility:visible;mso-wrap-style:square;mso-width-percent:0;mso-height-percent:0;mso-wrap-distance-left:9pt;mso-wrap-distance-top:0;mso-wrap-distance-right:9pt;mso-wrap-distance-bottom:0;mso-position-horizontal:absolute;mso-position-horizontal-relative:text;mso-position-vertical:absolute;mso-position-vertical-relative:text;mso-width-percent:0;mso-height-percent:0;mso-width-relative:margin;mso-height-relative:margin" o:gfxdata="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" strokecolor="#c00000" strokeweight=".5pt">
                 <v:stroke endarrow="block" joinstyle="miter"/>
               </v:shape>
             </w:pict>
@@ -3117,7 +3117,7 @@
           </mc:Choice>
           <mc:Fallback>
             <w:pict>
-              <v:shape w14:anchorId="32CF18D7" id="Straight Arrow Connector 5" o:spid="_x0000_s1026" type="#_x0000_t32" style="position:absolute;margin-left:337.5pt;margin-top:19.8pt;width:34.5pt;height:39.75pt;flip:y;z-index:251684864;visibility:visible;mso-wrap-style:square;mso-width-percent:0;mso-height-percent:0;mso-wrap-distance-left:9pt;mso-wrap-distance-top:0;mso-wrap-distance-right:9pt;mso-wrap-distance-bottom:0;mso-position-horizontal:absolute;mso-position-horizontal-relative:text;mso-position-vertical:absolute;mso-position-vertical-relative:text;mso-width-percent:0;mso-height-percent:0;mso-width-relative:margin;mso-height-relative:margin" o:gfxdata="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" strokecolor="#c00000" strokeweight=".5pt">
+              <v:shape w14:anchorId="7D12ACED" id="Straight Arrow Connector 5" o:spid="_x0000_s1026" type="#_x0000_t32" style="position:absolute;margin-left:337.5pt;margin-top:19.8pt;width:34.5pt;height:39.75pt;flip:y;z-index:251684864;visibility:visible;mso-wrap-style:square;mso-width-percent:0;mso-height-percent:0;mso-wrap-distance-left:9pt;mso-wrap-distance-top:0;mso-wrap-distance-right:9pt;mso-wrap-distance-bottom:0;mso-position-horizontal:absolute;mso-position-horizontal-relative:text;mso-position-vertical:absolute;mso-position-vertical-relative:text;mso-width-percent:0;mso-height-percent:0;mso-width-relative:margin;mso-height-relative:margin" o:gfxdata="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" strokecolor="#c00000" strokeweight=".5pt">
                 <v:stroke endarrow="block" joinstyle="miter"/>
               </v:shape>
             </w:pict>
@@ -3197,7 +3197,7 @@
           </mc:Choice>
           <mc:Fallback>
             <w:pict>
-              <v:shape w14:anchorId="27008C80" id="Straight Arrow Connector 4" o:spid="_x0000_s1026" type="#_x0000_t32" style="position:absolute;margin-left:75pt;margin-top:14.7pt;width:4.5pt;height:35.25pt;flip:y;z-index:251682816;visibility:visible;mso-wrap-style:square;mso-width-percent:0;mso-height-percent:0;mso-wrap-distance-left:9pt;mso-wrap-distance-top:0;mso-wrap-distance-right:9pt;mso-wrap-distance-bottom:0;mso-position-horizontal:absolute;mso-position-horizontal-relative:text;mso-position-vertical:absolute;mso-position-vertical-relative:text;mso-width-percent:0;mso-height-percent:0;mso-width-relative:margin;mso-height-relative:margin" o:gfxdata="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" strokecolor="#c00000" strokeweight=".5pt">
+              <v:shape w14:anchorId="1D1158A4" id="Straight Arrow Connector 4" o:spid="_x0000_s1026" type="#_x0000_t32" style="position:absolute;margin-left:75pt;margin-top:14.7pt;width:4.5pt;height:35.25pt;flip:y;z-index:251682816;visibility:visible;mso-wrap-style:square;mso-width-percent:0;mso-height-percent:0;mso-wrap-distance-left:9pt;mso-wrap-distance-top:0;mso-wrap-distance-right:9pt;mso-wrap-distance-bottom:0;mso-position-horizontal:absolute;mso-position-horizontal-relative:text;mso-position-vertical:absolute;mso-position-vertical-relative:text;mso-width-percent:0;mso-height-percent:0;mso-width-relative:margin;mso-height-relative:margin" o:gfxdata="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" strokecolor="#c00000" strokeweight=".5pt">
                 <v:stroke endarrow="block" joinstyle="miter"/>
               </v:shape>
             </w:pict>
@@ -3814,7 +3814,7 @@
           </mc:Choice>
           <mc:Fallback>
             <w:pict>
-              <v:shape w14:anchorId="44545B7E" id="Straight Arrow Connector 33" o:spid="_x0000_s1026" type="#_x0000_t32" style="position:absolute;margin-left:361.5pt;margin-top:16.1pt;width:4.5pt;height:35.25pt;flip:y;z-index:251693056;visibility:visible;mso-wrap-style:square;mso-width-percent:0;mso-height-percent:0;mso-wrap-distance-left:9pt;mso-wrap-distance-top:0;mso-wrap-distance-right:9pt;mso-wrap-distance-bottom:0;mso-position-horizontal:absolute;mso-position-horizontal-relative:text;mso-position-vertical:absolute;mso-position-vertical-relative:text;mso-width-percent:0;mso-height-percent:0;mso-width-relative:margin;mso-height-relative:margin" o:gfxdata="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" strokecolor="#c00000" strokeweight=".5pt">
+              <v:shape w14:anchorId="0CF28627" id="Straight Arrow Connector 33" o:spid="_x0000_s1026" type="#_x0000_t32" style="position:absolute;margin-left:361.5pt;margin-top:16.1pt;width:4.5pt;height:35.25pt;flip:y;z-index:251693056;visibility:visible;mso-wrap-style:square;mso-width-percent:0;mso-height-percent:0;mso-wrap-distance-left:9pt;mso-wrap-distance-top:0;mso-wrap-distance-right:9pt;mso-wrap-distance-bottom:0;mso-position-horizontal:absolute;mso-position-horizontal-relative:text;mso-position-vertical:absolute;mso-position-vertical-relative:text;mso-width-percent:0;mso-height-percent:0;mso-width-relative:margin;mso-height-relative:margin" o:gfxdata="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" strokecolor="#c00000" strokeweight=".5pt">
                 <v:stroke endarrow="block" joinstyle="miter"/>
               </v:shape>
             </w:pict>
@@ -3894,7 +3894,7 @@
           </mc:Choice>
           <mc:Fallback>
             <w:pict>
-              <v:shape w14:anchorId="64DA34DB" id="Straight Arrow Connector 30" o:spid="_x0000_s1026" type="#_x0000_t32" style="position:absolute;margin-left:81.75pt;margin-top:12.4pt;width:4.5pt;height:35.25pt;flip:y;z-index:251689984;visibility:visible;mso-wrap-style:square;mso-width-percent:0;mso-height-percent:0;mso-wrap-distance-left:9pt;mso-wrap-distance-top:0;mso-wrap-distance-right:9pt;mso-wrap-distance-bottom:0;mso-position-horizontal:absolute;mso-position-horizontal-relative:text;mso-position-vertical:absolute;mso-position-vertical-relative:text;mso-width-percent:0;mso-height-percent:0;mso-width-relative:margin;mso-height-relative:margin" o:gfxdata="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" strokecolor="#c00000" strokeweight=".5pt">
+              <v:shape w14:anchorId="43083AE4" id="Straight Arrow Connector 30" o:spid="_x0000_s1026" type="#_x0000_t32" style="position:absolute;margin-left:81.75pt;margin-top:12.4pt;width:4.5pt;height:35.25pt;flip:y;z-index:251689984;visibility:visible;mso-wrap-style:square;mso-width-percent:0;mso-height-percent:0;mso-wrap-distance-left:9pt;mso-wrap-distance-top:0;mso-wrap-distance-right:9pt;mso-wrap-distance-bottom:0;mso-position-horizontal:absolute;mso-position-horizontal-relative:text;mso-position-vertical:absolute;mso-position-vertical-relative:text;mso-width-percent:0;mso-height-percent:0;mso-width-relative:margin;mso-height-relative:margin" o:gfxdata="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" strokecolor="#c00000" strokeweight=".5pt">
                 <v:stroke endarrow="block" joinstyle="miter"/>
               </v:shape>
             </w:pict>
@@ -4807,7 +4807,7 @@
           </mc:Choice>
           <mc:Fallback>
             <w:pict>
-              <v:shape w14:anchorId="251910E7" id="Straight Arrow Connector 35" o:spid="_x0000_s1026" type="#_x0000_t32" style="position:absolute;margin-left:174pt;margin-top:6.95pt;width:64.5pt;height:15.2pt;flip:x y;z-index:251695104;visibility:visible;mso-wrap-style:square;mso-width-percent:0;mso-height-percent:0;mso-wrap-distance-left:9pt;mso-wrap-distance-top:0;mso-wrap-distance-right:9pt;mso-wrap-distance-bottom:0;mso-position-horizontal:absolute;mso-position-horizontal-relative:text;mso-position-vertical:absolute;mso-position-vertical-relative:text;mso-width-percent:0;mso-height-percent:0;mso-width-relative:margin;mso-height-relative:margin" o:gfxdata="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" strokecolor="#c00000" strokeweight=".5pt">
+              <v:shape w14:anchorId="307D42E5" id="Straight Arrow Connector 35" o:spid="_x0000_s1026" type="#_x0000_t32" style="position:absolute;margin-left:174pt;margin-top:6.95pt;width:64.5pt;height:15.2pt;flip:x y;z-index:251695104;visibility:visible;mso-wrap-style:square;mso-width-percent:0;mso-height-percent:0;mso-wrap-distance-left:9pt;mso-wrap-distance-top:0;mso-wrap-distance-right:9pt;mso-wrap-distance-bottom:0;mso-position-horizontal:absolute;mso-position-horizontal-relative:text;mso-position-vertical:absolute;mso-position-vertical-relative:text;mso-width-percent:0;mso-height-percent:0;mso-width-relative:margin;mso-height-relative:margin" o:gfxdata="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" strokecolor="#c00000" strokeweight=".5pt">
                 <v:stroke endarrow="block" joinstyle="miter"/>
               </v:shape>
             </w:pict>
@@ -5181,7 +5181,7 @@
           </mc:Choice>
           <mc:Fallback>
             <w:pict>
-              <v:shape w14:anchorId="15A3EA71" id="Straight Arrow Connector 43" o:spid="_x0000_s1026" type="#_x0000_t32" style="position:absolute;margin-left:344.2pt;margin-top:8.65pt;width:4.5pt;height:35.25pt;flip:y;z-index:251703296;visibility:visible;mso-wrap-style:square;mso-width-percent:0;mso-height-percent:0;mso-wrap-distance-left:9pt;mso-wrap-distance-top:0;mso-wrap-distance-right:9pt;mso-wrap-distance-bottom:0;mso-position-horizontal:absolute;mso-position-horizontal-relative:text;mso-position-vertical:absolute;mso-position-vertical-relative:text;mso-width-percent:0;mso-height-percent:0;mso-width-relative:margin;mso-height-relative:margin" o:gfxdata="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" strokecolor="#c00000" strokeweight=".5pt">
+              <v:shape w14:anchorId="6DA734A4" id="Straight Arrow Connector 43" o:spid="_x0000_s1026" type="#_x0000_t32" style="position:absolute;margin-left:344.2pt;margin-top:8.65pt;width:4.5pt;height:35.25pt;flip:y;z-index:251703296;visibility:visible;mso-wrap-style:square;mso-width-percent:0;mso-height-percent:0;mso-wrap-distance-left:9pt;mso-wrap-distance-top:0;mso-wrap-distance-right:9pt;mso-wrap-distance-bottom:0;mso-position-horizontal:absolute;mso-position-horizontal-relative:text;mso-position-vertical:absolute;mso-position-vertical-relative:text;mso-width-percent:0;mso-height-percent:0;mso-width-relative:margin;mso-height-relative:margin" o:gfxdata="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" strokecolor="#c00000" strokeweight=".5pt">
                 <v:stroke endarrow="block" joinstyle="miter"/>
               </v:shape>
             </w:pict>
@@ -5261,7 +5261,7 @@
           </mc:Choice>
           <mc:Fallback>
             <w:pict>
-              <v:shape w14:anchorId="2F43D11A" id="Straight Arrow Connector 41" o:spid="_x0000_s1026" type="#_x0000_t32" style="position:absolute;margin-left:82.5pt;margin-top:8.8pt;width:4.5pt;height:35.25pt;flip:y;z-index:251701248;visibility:visible;mso-wrap-style:square;mso-width-percent:0;mso-height-percent:0;mso-wrap-distance-left:9pt;mso-wrap-distance-top:0;mso-wrap-distance-right:9pt;mso-wrap-distance-bottom:0;mso-position-horizontal:absolute;mso-position-horizontal-relative:text;mso-position-vertical:absolute;mso-position-vertical-relative:text;mso-width-percent:0;mso-height-percent:0;mso-width-relative:margin;mso-height-relative:margin" o:gfxdata="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" strokecolor="#c00000" strokeweight=".5pt">
+              <v:shape w14:anchorId="5BC9FDB6" id="Straight Arrow Connector 41" o:spid="_x0000_s1026" type="#_x0000_t32" style="position:absolute;margin-left:82.5pt;margin-top:8.8pt;width:4.5pt;height:35.25pt;flip:y;z-index:251701248;visibility:visible;mso-wrap-style:square;mso-width-percent:0;mso-height-percent:0;mso-wrap-distance-left:9pt;mso-wrap-distance-top:0;mso-wrap-distance-right:9pt;mso-wrap-distance-bottom:0;mso-position-horizontal:absolute;mso-position-horizontal-relative:text;mso-position-vertical:absolute;mso-position-vertical-relative:text;mso-width-percent:0;mso-height-percent:0;mso-width-relative:margin;mso-height-relative:margin" o:gfxdata="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" strokecolor="#c00000" strokeweight=".5pt">
                 <v:stroke endarrow="block" joinstyle="miter"/>
               </v:shape>
             </w:pict>
@@ -6007,7 +6007,7 @@
           </mc:Choice>
           <mc:Fallback>
             <w:pict>
-              <v:shape w14:anchorId="312F6EBD" id="Straight Arrow Connector 47" o:spid="_x0000_s1026" type="#_x0000_t32" style="position:absolute;margin-left:212.25pt;margin-top:5.1pt;width:4.5pt;height:35.25pt;flip:y;z-index:251706368;visibility:visible;mso-wrap-style:square;mso-width-percent:0;mso-height-percent:0;mso-wrap-distance-left:9pt;mso-wrap-distance-top:0;mso-wrap-distance-right:9pt;mso-wrap-distance-bottom:0;mso-position-horizontal:absolute;mso-position-horizontal-relative:text;mso-position-vertical:absolute;mso-position-vertical-relative:text;mso-width-percent:0;mso-height-percent:0;mso-width-relative:margin;mso-height-relative:margin" o:gfxdata="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" strokecolor="#c00000" strokeweight=".5pt">
+              <v:shape w14:anchorId="15DA90DE" id="Straight Arrow Connector 47" o:spid="_x0000_s1026" type="#_x0000_t32" style="position:absolute;margin-left:212.25pt;margin-top:5.1pt;width:4.5pt;height:35.25pt;flip:y;z-index:251706368;visibility:visible;mso-wrap-style:square;mso-width-percent:0;mso-height-percent:0;mso-wrap-distance-left:9pt;mso-wrap-distance-top:0;mso-wrap-distance-right:9pt;mso-wrap-distance-bottom:0;mso-position-horizontal:absolute;mso-position-horizontal-relative:text;mso-position-vertical:absolute;mso-position-vertical-relative:text;mso-width-percent:0;mso-height-percent:0;mso-width-relative:margin;mso-height-relative:margin" o:gfxdata="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" strokecolor="#c00000" strokeweight=".5pt">
                 <v:stroke endarrow="block" joinstyle="miter"/>
               </v:shape>
             </w:pict>
@@ -6692,7 +6692,7 @@
           </mc:Choice>
           <mc:Fallback>
             <w:pict>
-              <v:shape w14:anchorId="2F3FD973" id="Straight Arrow Connector 37" o:spid="_x0000_s1026" type="#_x0000_t32" style="position:absolute;margin-left:342.75pt;margin-top:15.5pt;width:4.5pt;height:35.25pt;flip:y;z-index:251712512;visibility:visible;mso-wrap-style:square;mso-width-percent:0;mso-height-percent:0;mso-wrap-distance-left:9pt;mso-wrap-distance-top:0;mso-wrap-distance-right:9pt;mso-wrap-distance-bottom:0;mso-position-horizontal:absolute;mso-position-horizontal-relative:text;mso-position-vertical:absolute;mso-position-vertical-relative:text;mso-width-percent:0;mso-height-percent:0;mso-width-relative:margin;mso-height-relative:margin" o:gfxdata="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" strokecolor="#c00000" strokeweight=".5pt">
+              <v:shape w14:anchorId="6EC2DBDE" id="Straight Arrow Connector 37" o:spid="_x0000_s1026" type="#_x0000_t32" style="position:absolute;margin-left:342.75pt;margin-top:15.5pt;width:4.5pt;height:35.25pt;flip:y;z-index:251712512;visibility:visible;mso-wrap-style:square;mso-width-percent:0;mso-height-percent:0;mso-wrap-distance-left:9pt;mso-wrap-distance-top:0;mso-wrap-distance-right:9pt;mso-wrap-distance-bottom:0;mso-position-horizontal:absolute;mso-position-horizontal-relative:text;mso-position-vertical:absolute;mso-position-vertical-relative:text;mso-width-percent:0;mso-height-percent:0;mso-width-relative:margin;mso-height-relative:margin" o:gfxdata="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" strokecolor="#c00000" strokeweight=".5pt">
                 <v:stroke endarrow="block" joinstyle="miter"/>
               </v:shape>
             </w:pict>
@@ -6785,7 +6785,7 @@
           </mc:Choice>
           <mc:Fallback>
             <w:pict>
-              <v:shape w14:anchorId="7A4CC008" id="Straight Arrow Connector 13" o:spid="_x0000_s1026" type="#_x0000_t32" style="position:absolute;margin-left:111pt;margin-top:3.75pt;width:4.5pt;height:35.25pt;flip:y;z-index:251710464;visibility:visible;mso-wrap-style:square;mso-width-percent:0;mso-height-percent:0;mso-wrap-distance-left:9pt;mso-wrap-distance-top:0;mso-wrap-distance-right:9pt;mso-wrap-distance-bottom:0;mso-position-horizontal:absolute;mso-position-horizontal-relative:text;mso-position-vertical:absolute;mso-position-vertical-relative:text;mso-width-percent:0;mso-height-percent:0;mso-width-relative:margin;mso-height-relative:margin" o:gfxdata="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" strokecolor="#c00000" strokeweight=".5pt">
+              <v:shape w14:anchorId="3D133230" id="Straight Arrow Connector 13" o:spid="_x0000_s1026" type="#_x0000_t32" style="position:absolute;margin-left:111pt;margin-top:3.75pt;width:4.5pt;height:35.25pt;flip:y;z-index:251710464;visibility:visible;mso-wrap-style:square;mso-width-percent:0;mso-height-percent:0;mso-wrap-distance-left:9pt;mso-wrap-distance-top:0;mso-wrap-distance-right:9pt;mso-wrap-distance-bottom:0;mso-position-horizontal:absolute;mso-position-horizontal-relative:text;mso-position-vertical:absolute;mso-position-vertical-relative:text;mso-width-percent:0;mso-height-percent:0;mso-width-relative:margin;mso-height-relative:margin" o:gfxdata="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" strokecolor="#c00000" strokeweight=".5pt">
                 <v:stroke endarrow="block" joinstyle="miter"/>
               </v:shape>
             </w:pict>
@@ -7520,7 +7520,7 @@
           </mc:Choice>
           <mc:Fallback>
             <w:pict>
-              <v:shape w14:anchorId="68577805" id="Straight Arrow Connector 52" o:spid="_x0000_s1026" type="#_x0000_t32" style="position:absolute;margin-left:333pt;margin-top:18pt;width:4.5pt;height:35.25pt;flip:y;z-index:251719680;visibility:visible;mso-wrap-style:square;mso-width-percent:0;mso-height-percent:0;mso-wrap-distance-left:9pt;mso-wrap-distance-top:0;mso-wrap-distance-right:9pt;mso-wrap-distance-bottom:0;mso-position-horizontal:absolute;mso-position-horizontal-relative:text;mso-position-vertical:absolute;mso-position-vertical-relative:text;mso-width-percent:0;mso-height-percent:0;mso-width-relative:margin;mso-height-relative:margin" o:gfxdata="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" strokecolor="#c00000" strokeweight=".5pt">
+              <v:shape w14:anchorId="0D0BFC42" id="Straight Arrow Connector 52" o:spid="_x0000_s1026" type="#_x0000_t32" style="position:absolute;margin-left:333pt;margin-top:18pt;width:4.5pt;height:35.25pt;flip:y;z-index:251719680;visibility:visible;mso-wrap-style:square;mso-width-percent:0;mso-height-percent:0;mso-wrap-distance-left:9pt;mso-wrap-distance-top:0;mso-wrap-distance-right:9pt;mso-wrap-distance-bottom:0;mso-position-horizontal:absolute;mso-position-horizontal-relative:text;mso-position-vertical:absolute;mso-position-vertical-relative:text;mso-width-percent:0;mso-height-percent:0;mso-width-relative:margin;mso-height-relative:margin" o:gfxdata="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" strokecolor="#c00000" strokeweight=".5pt">
                 <v:stroke endarrow="block" joinstyle="miter"/>
               </v:shape>
             </w:pict>
@@ -7600,7 +7600,7 @@
           </mc:Choice>
           <mc:Fallback>
             <w:pict>
-              <v:shape w14:anchorId="6EC2CEB5" id="Straight Arrow Connector 50" o:spid="_x0000_s1026" type="#_x0000_t32" style="position:absolute;margin-left:78.75pt;margin-top:19.9pt;width:4.5pt;height:35.25pt;flip:y;z-index:251717632;visibility:visible;mso-wrap-style:square;mso-width-percent:0;mso-height-percent:0;mso-wrap-distance-left:9pt;mso-wrap-distance-top:0;mso-wrap-distance-right:9pt;mso-wrap-distance-bottom:0;mso-position-horizontal:absolute;mso-position-horizontal-relative:text;mso-position-vertical:absolute;mso-position-vertical-relative:text;mso-width-percent:0;mso-height-percent:0;mso-width-relative:margin;mso-height-relative:margin" o:gfxdata="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" strokecolor="#c00000" strokeweight=".5pt">
+              <v:shape w14:anchorId="63CE4332" id="Straight Arrow Connector 50" o:spid="_x0000_s1026" type="#_x0000_t32" style="position:absolute;margin-left:78.75pt;margin-top:19.9pt;width:4.5pt;height:35.25pt;flip:y;z-index:251717632;visibility:visible;mso-wrap-style:square;mso-width-percent:0;mso-height-percent:0;mso-wrap-distance-left:9pt;mso-wrap-distance-top:0;mso-wrap-distance-right:9pt;mso-wrap-distance-bottom:0;mso-position-horizontal:absolute;mso-position-horizontal-relative:text;mso-position-vertical:absolute;mso-position-vertical-relative:text;mso-width-percent:0;mso-height-percent:0;mso-width-relative:margin;mso-height-relative:margin" o:gfxdata="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" strokecolor="#c00000" strokeweight=".5pt">
                 <v:stroke endarrow="block" joinstyle="miter"/>
               </v:shape>
             </w:pict>
@@ -8035,10 +8035,7 @@
       </w:pPr>
     </w:p>
     <w:p/>
-    <w:p>
-      <w:bookmarkStart w:id="0" w:name="_GoBack"/>
-      <w:bookmarkEnd w:id="0"/>
-    </w:p>
+    <w:p/>
     <w:p>
       <w:pPr>
         <w:pStyle w:val="ListParagraph"/>
@@ -8072,6 +8069,203 @@
         </w:rPr>
         <w:t xml:space="preserve">This is essentially a type of status check on GitHub. These are used in GitHub to let the user know if the commits that he/she made is meets the condition that are set form that repository.  </w:t>
       </w:r>
+      <w:r>
+        <w:rPr>
+          <w:rFonts w:ascii="Times New Roman" w:hAnsi="Times New Roman" w:cs="Times New Roman"/>
+          <w:sz w:val="24"/>
+          <w:szCs w:val="24"/>
+        </w:rPr>
+        <w:br/>
+      </w:r>
+      <w:bookmarkStart w:id="0" w:name="_GoBack"/>
+      <w:bookmarkEnd w:id="0"/>
+    </w:p>
+    <w:p>
+      <w:pPr>
+        <w:pStyle w:val="ListParagraph"/>
+        <w:numPr>
+          <w:ilvl w:val="0"/>
+          <w:numId w:val="1"/>
+        </w:numPr>
+        <w:rPr>
+          <w:rFonts w:ascii="Times New Roman" w:hAnsi="Times New Roman" w:cs="Times New Roman"/>
+          <w:b/>
+          <w:bCs/>
+          <w:sz w:val="24"/>
+          <w:szCs w:val="24"/>
+        </w:rPr>
+      </w:pPr>
+      <w:r>
+        <w:rPr>
+          <w:rFonts w:ascii="Times New Roman" w:hAnsi="Times New Roman" w:cs="Times New Roman"/>
+          <w:b/>
+          <w:bCs/>
+          <w:sz w:val="24"/>
+          <w:szCs w:val="24"/>
+        </w:rPr>
+        <w:t xml:space="preserve">GitHub Flow: </w:t>
+      </w:r>
+      <w:r>
+        <w:rPr>
+          <w:rFonts w:ascii="Times New Roman" w:hAnsi="Times New Roman" w:cs="Times New Roman"/>
+          <w:sz w:val="24"/>
+          <w:szCs w:val="24"/>
+        </w:rPr>
+        <w:t xml:space="preserve">This flow is essential a branch-based workflow. This flow has 6 steps to it. </w:t>
+      </w:r>
+    </w:p>
+    <w:p>
+      <w:pPr>
+        <w:pStyle w:val="ListParagraph"/>
+        <w:rPr>
+          <w:rFonts w:ascii="Times New Roman" w:hAnsi="Times New Roman" w:cs="Times New Roman"/>
+          <w:sz w:val="24"/>
+          <w:szCs w:val="24"/>
+        </w:rPr>
+      </w:pPr>
+    </w:p>
+    <w:p>
+      <w:pPr>
+        <w:pStyle w:val="ListParagraph"/>
+        <w:numPr>
+          <w:ilvl w:val="0"/>
+          <w:numId w:val="2"/>
+        </w:numPr>
+        <w:rPr>
+          <w:rFonts w:ascii="Times New Roman" w:hAnsi="Times New Roman" w:cs="Times New Roman"/>
+          <w:sz w:val="24"/>
+          <w:szCs w:val="24"/>
+        </w:rPr>
+      </w:pPr>
+      <w:r>
+        <w:rPr>
+          <w:rFonts w:ascii="Times New Roman" w:hAnsi="Times New Roman" w:cs="Times New Roman"/>
+          <w:sz w:val="24"/>
+          <w:szCs w:val="24"/>
+        </w:rPr>
+        <w:t>Create a branch</w:t>
+      </w:r>
+    </w:p>
+    <w:p>
+      <w:pPr>
+        <w:pStyle w:val="ListParagraph"/>
+        <w:numPr>
+          <w:ilvl w:val="0"/>
+          <w:numId w:val="2"/>
+        </w:numPr>
+        <w:rPr>
+          <w:rFonts w:ascii="Times New Roman" w:hAnsi="Times New Roman" w:cs="Times New Roman"/>
+          <w:sz w:val="24"/>
+          <w:szCs w:val="24"/>
+        </w:rPr>
+      </w:pPr>
+      <w:r>
+        <w:rPr>
+          <w:rFonts w:ascii="Times New Roman" w:hAnsi="Times New Roman" w:cs="Times New Roman"/>
+          <w:sz w:val="24"/>
+          <w:szCs w:val="24"/>
+        </w:rPr>
+        <w:t>Add commits</w:t>
+      </w:r>
+    </w:p>
+    <w:p>
+      <w:pPr>
+        <w:pStyle w:val="ListParagraph"/>
+        <w:numPr>
+          <w:ilvl w:val="0"/>
+          <w:numId w:val="2"/>
+        </w:numPr>
+        <w:rPr>
+          <w:rFonts w:ascii="Times New Roman" w:hAnsi="Times New Roman" w:cs="Times New Roman"/>
+          <w:sz w:val="24"/>
+          <w:szCs w:val="24"/>
+        </w:rPr>
+      </w:pPr>
+      <w:r>
+        <w:rPr>
+          <w:rFonts w:ascii="Times New Roman" w:hAnsi="Times New Roman" w:cs="Times New Roman"/>
+          <w:sz w:val="24"/>
+          <w:szCs w:val="24"/>
+        </w:rPr>
+        <w:t>Open pull request</w:t>
+      </w:r>
+    </w:p>
+    <w:p>
+      <w:pPr>
+        <w:pStyle w:val="ListParagraph"/>
+        <w:numPr>
+          <w:ilvl w:val="0"/>
+          <w:numId w:val="2"/>
+        </w:numPr>
+        <w:rPr>
+          <w:rFonts w:ascii="Times New Roman" w:hAnsi="Times New Roman" w:cs="Times New Roman"/>
+          <w:sz w:val="24"/>
+          <w:szCs w:val="24"/>
+        </w:rPr>
+      </w:pPr>
+      <w:r>
+        <w:rPr>
+          <w:rFonts w:ascii="Times New Roman" w:hAnsi="Times New Roman" w:cs="Times New Roman"/>
+          <w:sz w:val="24"/>
+          <w:szCs w:val="24"/>
+        </w:rPr>
+        <w:t>Discuss &amp; review code</w:t>
+      </w:r>
+    </w:p>
+    <w:p>
+      <w:pPr>
+        <w:pStyle w:val="ListParagraph"/>
+        <w:numPr>
+          <w:ilvl w:val="0"/>
+          <w:numId w:val="2"/>
+        </w:numPr>
+        <w:rPr>
+          <w:rFonts w:ascii="Times New Roman" w:hAnsi="Times New Roman" w:cs="Times New Roman"/>
+          <w:sz w:val="24"/>
+          <w:szCs w:val="24"/>
+        </w:rPr>
+      </w:pPr>
+      <w:r>
+        <w:rPr>
+          <w:rFonts w:ascii="Times New Roman" w:hAnsi="Times New Roman" w:cs="Times New Roman"/>
+          <w:sz w:val="24"/>
+          <w:szCs w:val="24"/>
+        </w:rPr>
+        <w:t>Merge</w:t>
+      </w:r>
+    </w:p>
+    <w:p>
+      <w:pPr>
+        <w:pStyle w:val="ListParagraph"/>
+        <w:numPr>
+          <w:ilvl w:val="0"/>
+          <w:numId w:val="2"/>
+        </w:numPr>
+        <w:rPr>
+          <w:rFonts w:ascii="Times New Roman" w:hAnsi="Times New Roman" w:cs="Times New Roman"/>
+          <w:sz w:val="24"/>
+          <w:szCs w:val="24"/>
+        </w:rPr>
+      </w:pPr>
+      <w:r>
+        <w:rPr>
+          <w:rFonts w:ascii="Times New Roman" w:hAnsi="Times New Roman" w:cs="Times New Roman"/>
+          <w:sz w:val="24"/>
+          <w:szCs w:val="24"/>
+        </w:rPr>
+        <w:t>Deploy</w:t>
+      </w:r>
+    </w:p>
+    <w:p>
+      <w:pPr>
+        <w:rPr>
+          <w:rFonts w:ascii="Times New Roman" w:hAnsi="Times New Roman" w:cs="Times New Roman"/>
+          <w:b/>
+          <w:bCs/>
+          <w:sz w:val="24"/>
+          <w:szCs w:val="24"/>
+        </w:rPr>
+      </w:pPr>
     </w:p>
     <w:p>
       <w:pPr>
@@ -8179,8 +8373,124 @@
       </w:pPr>
     </w:lvl>
   </w:abstractNum>
+  <w:abstractNum w:abstractNumId="1" w15:restartNumberingAfterBreak="0">
+    <w:nsid w:val="4FA64A42"/>
+    <w:multiLevelType w:val="hybridMultilevel"/>
+    <w:tmpl w:val="01AECE5A"/>
+    <w:lvl w:ilvl="0" w:tplc="04090001">
+      <w:start w:val="1"/>
+      <w:numFmt w:val="bullet"/>
+      <w:lvlText w:val=""/>
+      <w:lvlJc w:val="left"/>
+      <w:pPr>
+        <w:ind w:left="1080" w:hanging="360"/>
+      </w:pPr>
+      <w:rPr>
+        <w:rFonts w:ascii="Symbol" w:hAnsi="Symbol" w:hint="default"/>
+      </w:rPr>
+    </w:lvl>
+    <w:lvl w:ilvl="1" w:tplc="04090003" w:tentative="1">
+      <w:start w:val="1"/>
+      <w:numFmt w:val="bullet"/>
+      <w:lvlText w:val="o"/>
+      <w:lvlJc w:val="left"/>
+      <w:pPr>
+        <w:ind w:left="1800" w:hanging="360"/>
+      </w:pPr>
+      <w:rPr>
+        <w:rFonts w:ascii="Courier New" w:hAnsi="Courier New" w:cs="Courier New" w:hint="default"/>
+      </w:rPr>
+    </w:lvl>
+    <w:lvl w:ilvl="2" w:tplc="04090005" w:tentative="1">
+      <w:start w:val="1"/>
+      <w:numFmt w:val="bullet"/>
+      <w:lvlText w:val=""/>
+      <w:lvlJc w:val="left"/>
+      <w:pPr>
+        <w:ind w:left="2520" w:hanging="360"/>
+      </w:pPr>
+      <w:rPr>
+        <w:rFonts w:ascii="Wingdings" w:hAnsi="Wingdings" w:hint="default"/>
+      </w:rPr>
+    </w:lvl>
+    <w:lvl w:ilvl="3" w:tplc="04090001" w:tentative="1">
+      <w:start w:val="1"/>
+      <w:numFmt w:val="bullet"/>
+      <w:lvlText w:val=""/>
+      <w:lvlJc w:val="left"/>
+      <w:pPr>
+        <w:ind w:left="3240" w:hanging="360"/>
+      </w:pPr>
+      <w:rPr>
+        <w:rFonts w:ascii="Symbol" w:hAnsi="Symbol" w:hint="default"/>
+      </w:rPr>
+    </w:lvl>
+    <w:lvl w:ilvl="4" w:tplc="04090003" w:tentative="1">
+      <w:start w:val="1"/>
+      <w:numFmt w:val="bullet"/>
+      <w:lvlText w:val="o"/>
+      <w:lvlJc w:val="left"/>
+      <w:pPr>
+        <w:ind w:left="3960" w:hanging="360"/>
+      </w:pPr>
+      <w:rPr>
+        <w:rFonts w:ascii="Courier New" w:hAnsi="Courier New" w:cs="Courier New" w:hint="default"/>
+      </w:rPr>
+    </w:lvl>
+    <w:lvl w:ilvl="5" w:tplc="04090005" w:tentative="1">
+      <w:start w:val="1"/>
+      <w:numFmt w:val="bullet"/>
+      <w:lvlText w:val=""/>
+      <w:lvlJc w:val="left"/>
+      <w:pPr>
+        <w:ind w:left="4680" w:hanging="360"/>
+      </w:pPr>
+      <w:rPr>
+        <w:rFonts w:ascii="Wingdings" w:hAnsi="Wingdings" w:hint="default"/>
+      </w:rPr>
+    </w:lvl>
+    <w:lvl w:ilvl="6" w:tplc="04090001" w:tentative="1">
+      <w:start w:val="1"/>
+      <w:numFmt w:val="bullet"/>
+      <w:lvlText w:val=""/>
+      <w:lvlJc w:val="left"/>
+      <w:pPr>
+        <w:ind w:left="5400" w:hanging="360"/>
+      </w:pPr>
+      <w:rPr>
+        <w:rFonts w:ascii="Symbol" w:hAnsi="Symbol" w:hint="default"/>
+      </w:rPr>
+    </w:lvl>
+    <w:lvl w:ilvl="7" w:tplc="04090003" w:tentative="1">
+      <w:start w:val="1"/>
+      <w:numFmt w:val="bullet"/>
+      <w:lvlText w:val="o"/>
+      <w:lvlJc w:val="left"/>
+      <w:pPr>
+        <w:ind w:left="6120" w:hanging="360"/>
+      </w:pPr>
+      <w:rPr>
+        <w:rFonts w:ascii="Courier New" w:hAnsi="Courier New" w:cs="Courier New" w:hint="default"/>
+      </w:rPr>
+    </w:lvl>
+    <w:lvl w:ilvl="8" w:tplc="04090005" w:tentative="1">
+      <w:start w:val="1"/>
+      <w:numFmt w:val="bullet"/>
+      <w:lvlText w:val=""/>
+      <w:lvlJc w:val="left"/>
+      <w:pPr>
+        <w:ind w:left="6840" w:hanging="360"/>
+      </w:pPr>
+      <w:rPr>
+        <w:rFonts w:ascii="Wingdings" w:hAnsi="Wingdings" w:hint="default"/>
+      </w:rPr>
+    </w:lvl>
+  </w:abstractNum>
   <w:num w:numId="1">
     <w:abstractNumId w:val="0"/>
+  </w:num>
+  <w:num w:numId="2">
+    <w:abstractNumId w:val="1"/>
   </w:num>
 </w:numbering>
 </file>

</xml_diff>

<commit_message>
fix: Added answer to primary project question.
</commit_message>
<xml_diff>
--- a/Mini-project1.docx
+++ b/Mini-project1.docx
@@ -4,6 +4,161 @@
   <w:body>
     <w:p>
       <w:pPr>
+        <w:rPr>
+          <w:rFonts w:ascii="Times" w:hAnsi="Times" w:cs="Helvetica"/>
+          <w:color w:val="2D3B45"/>
+          <w:sz w:val="24"/>
+          <w:szCs w:val="24"/>
+          <w:shd w:val="clear" w:color="auto" w:fill="FFFFFF"/>
+        </w:rPr>
+      </w:pPr>
+      <w:r>
+        <w:rPr>
+          <w:rFonts w:ascii="Times" w:hAnsi="Times" w:cs="Helvetica"/>
+          <w:color w:val="2D3B45"/>
+          <w:sz w:val="24"/>
+          <w:szCs w:val="24"/>
+          <w:shd w:val="clear" w:color="auto" w:fill="FFFFFF"/>
+        </w:rPr>
+        <w:t>Apurva Patel</w:t>
+      </w:r>
+    </w:p>
+    <w:p>
+      <w:pPr>
+        <w:rPr>
+          <w:rFonts w:ascii="Times" w:hAnsi="Times" w:cs="Helvetica"/>
+          <w:color w:val="2D3B45"/>
+          <w:sz w:val="24"/>
+          <w:szCs w:val="24"/>
+          <w:shd w:val="clear" w:color="auto" w:fill="FFFFFF"/>
+        </w:rPr>
+      </w:pPr>
+      <w:r>
+        <w:rPr>
+          <w:rFonts w:ascii="Times" w:hAnsi="Times" w:cs="Helvetica"/>
+          <w:color w:val="2D3B45"/>
+          <w:sz w:val="24"/>
+          <w:szCs w:val="24"/>
+          <w:shd w:val="clear" w:color="auto" w:fill="FFFFFF"/>
+        </w:rPr>
+        <w:t>Genny George</w:t>
+      </w:r>
+    </w:p>
+    <w:p>
+      <w:pPr>
+        <w:rPr>
+          <w:rFonts w:ascii="Times" w:hAnsi="Times" w:cs="Helvetica"/>
+          <w:color w:val="2D3B45"/>
+          <w:sz w:val="24"/>
+          <w:szCs w:val="24"/>
+          <w:shd w:val="clear" w:color="auto" w:fill="FFFFFF"/>
+        </w:rPr>
+      </w:pPr>
+      <w:r>
+        <w:rPr>
+          <w:rFonts w:ascii="Times" w:hAnsi="Times" w:cs="Helvetica"/>
+          <w:color w:val="2D3B45"/>
+          <w:sz w:val="24"/>
+          <w:szCs w:val="24"/>
+          <w:shd w:val="clear" w:color="auto" w:fill="FFFFFF"/>
+        </w:rPr>
+        <w:t>IS601-851</w:t>
+      </w:r>
+    </w:p>
+    <w:p>
+      <w:pPr>
+        <w:rPr>
+          <w:rFonts w:ascii="Times" w:hAnsi="Times" w:cs="Helvetica"/>
+          <w:color w:val="2D3B45"/>
+          <w:sz w:val="24"/>
+          <w:szCs w:val="24"/>
+          <w:shd w:val="clear" w:color="auto" w:fill="FFFFFF"/>
+        </w:rPr>
+      </w:pPr>
+      <w:r>
+        <w:rPr>
+          <w:rFonts w:ascii="Times" w:hAnsi="Times" w:cs="Helvetica"/>
+          <w:color w:val="2D3B45"/>
+          <w:sz w:val="24"/>
+          <w:szCs w:val="24"/>
+          <w:shd w:val="clear" w:color="auto" w:fill="FFFFFF"/>
+        </w:rPr>
+        <w:t>Mini-Project # 1</w:t>
+      </w:r>
+    </w:p>
+    <w:p>
+      <w:pPr>
+        <w:rPr>
+          <w:rFonts w:ascii="Times" w:hAnsi="Times" w:cs="Helvetica"/>
+          <w:color w:val="2D3B45"/>
+          <w:sz w:val="24"/>
+          <w:szCs w:val="24"/>
+          <w:shd w:val="clear" w:color="auto" w:fill="FFFFFF"/>
+        </w:rPr>
+      </w:pPr>
+    </w:p>
+    <w:p>
+      <w:pPr>
+        <w:rPr>
+          <w:rFonts w:ascii="Times" w:hAnsi="Times" w:cs="Helvetica"/>
+          <w:color w:val="2D3B45"/>
+          <w:sz w:val="24"/>
+          <w:szCs w:val="24"/>
+          <w:shd w:val="clear" w:color="auto" w:fill="FFFFFF"/>
+        </w:rPr>
+      </w:pPr>
+      <w:r>
+        <w:rPr>
+          <w:rFonts w:ascii="Times" w:hAnsi="Times" w:cs="Helvetica"/>
+          <w:color w:val="2D3B45"/>
+          <w:sz w:val="24"/>
+          <w:szCs w:val="24"/>
+          <w:shd w:val="clear" w:color="auto" w:fill="FFFFFF"/>
+        </w:rPr>
+        <w:t xml:space="preserve">Git is a distributed version control system (DVCS). This is very commonly used for open source and commercial digital development. This system essentially allows every user to get access to every files and branches that have been made in the repository. It gives a user full access to all the changes that were made to the system and give him/her access to all history of the repository. In this system developers can work from basically anywhere in the world on a repository if they are the collaborators for that repository to make changes in it. This basically eliminates slower work environment by reducing unnecessary tasks. Docker is essentially a tool to design create, deploy and run applications. This helps many companies to maintain and store files in container. So, it not too difficult for a software developer to deploy an application. Developers can could store their files in the libraries to be used as in future reference. </w:t>
+      </w:r>
+    </w:p>
+    <w:p>
+      <w:pPr>
+        <w:rPr>
+          <w:rFonts w:ascii="Times" w:hAnsi="Times" w:cs="Helvetica"/>
+          <w:color w:val="2D3B45"/>
+          <w:sz w:val="24"/>
+          <w:szCs w:val="24"/>
+          <w:shd w:val="clear" w:color="auto" w:fill="FFFFFF"/>
+        </w:rPr>
+      </w:pPr>
+      <w:r>
+        <w:rPr>
+          <w:rFonts w:ascii="Times" w:hAnsi="Times" w:cs="Helvetica"/>
+          <w:color w:val="2D3B45"/>
+          <w:sz w:val="24"/>
+          <w:szCs w:val="24"/>
+          <w:shd w:val="clear" w:color="auto" w:fill="FFFFFF"/>
+        </w:rPr>
+        <w:t xml:space="preserve">Automated testing is also a very important tool in the industry. This helps many firms across the globe for a faster and efficient testing operation for its software. There are less chances of human error when testing for a specific software is done automatically. </w:t>
+      </w:r>
+    </w:p>
+    <w:p>
+      <w:pPr>
+        <w:rPr>
+          <w:rFonts w:ascii="Helvetica" w:hAnsi="Helvetica" w:cs="Helvetica"/>
+          <w:color w:val="2D3B45"/>
+          <w:shd w:val="clear" w:color="auto" w:fill="FFFFFF"/>
+        </w:rPr>
+      </w:pPr>
+    </w:p>
+    <w:p>
+      <w:pPr>
+        <w:rPr>
+          <w:rFonts w:ascii="Times New Roman" w:hAnsi="Times New Roman" w:cs="Times New Roman"/>
+          <w:sz w:val="24"/>
+          <w:szCs w:val="24"/>
+        </w:rPr>
+      </w:pPr>
+    </w:p>
+    <w:p>
+      <w:pPr>
         <w:jc w:val="center"/>
         <w:rPr>
           <w:rFonts w:ascii="Times New Roman" w:hAnsi="Times New Roman" w:cs="Times New Roman"/>
@@ -13,14 +168,159 @@
           <w:szCs w:val="24"/>
         </w:rPr>
       </w:pPr>
-      <w:r>
-        <w:rPr>
-          <w:rFonts w:ascii="Times New Roman" w:hAnsi="Times New Roman" w:cs="Times New Roman"/>
-          <w:b/>
-          <w:bCs/>
-          <w:sz w:val="24"/>
-          <w:szCs w:val="24"/>
-        </w:rPr>
+    </w:p>
+    <w:p>
+      <w:pPr>
+        <w:jc w:val="center"/>
+        <w:rPr>
+          <w:rFonts w:ascii="Times New Roman" w:hAnsi="Times New Roman" w:cs="Times New Roman"/>
+          <w:b/>
+          <w:bCs/>
+          <w:sz w:val="24"/>
+          <w:szCs w:val="24"/>
+        </w:rPr>
+      </w:pPr>
+    </w:p>
+    <w:p>
+      <w:pPr>
+        <w:jc w:val="center"/>
+        <w:rPr>
+          <w:rFonts w:ascii="Times New Roman" w:hAnsi="Times New Roman" w:cs="Times New Roman"/>
+          <w:b/>
+          <w:bCs/>
+          <w:sz w:val="24"/>
+          <w:szCs w:val="24"/>
+        </w:rPr>
+      </w:pPr>
+    </w:p>
+    <w:p>
+      <w:pPr>
+        <w:jc w:val="center"/>
+        <w:rPr>
+          <w:rFonts w:ascii="Times New Roman" w:hAnsi="Times New Roman" w:cs="Times New Roman"/>
+          <w:b/>
+          <w:bCs/>
+          <w:sz w:val="24"/>
+          <w:szCs w:val="24"/>
+        </w:rPr>
+      </w:pPr>
+    </w:p>
+    <w:p>
+      <w:pPr>
+        <w:jc w:val="center"/>
+        <w:rPr>
+          <w:rFonts w:ascii="Times New Roman" w:hAnsi="Times New Roman" w:cs="Times New Roman"/>
+          <w:b/>
+          <w:bCs/>
+          <w:sz w:val="24"/>
+          <w:szCs w:val="24"/>
+        </w:rPr>
+      </w:pPr>
+    </w:p>
+    <w:p>
+      <w:pPr>
+        <w:jc w:val="center"/>
+        <w:rPr>
+          <w:rFonts w:ascii="Times New Roman" w:hAnsi="Times New Roman" w:cs="Times New Roman"/>
+          <w:b/>
+          <w:bCs/>
+          <w:sz w:val="24"/>
+          <w:szCs w:val="24"/>
+        </w:rPr>
+      </w:pPr>
+    </w:p>
+    <w:p>
+      <w:pPr>
+        <w:jc w:val="center"/>
+        <w:rPr>
+          <w:rFonts w:ascii="Times New Roman" w:hAnsi="Times New Roman" w:cs="Times New Roman"/>
+          <w:b/>
+          <w:bCs/>
+          <w:sz w:val="24"/>
+          <w:szCs w:val="24"/>
+        </w:rPr>
+      </w:pPr>
+    </w:p>
+    <w:p>
+      <w:pPr>
+        <w:jc w:val="center"/>
+        <w:rPr>
+          <w:rFonts w:ascii="Times New Roman" w:hAnsi="Times New Roman" w:cs="Times New Roman"/>
+          <w:b/>
+          <w:bCs/>
+          <w:sz w:val="24"/>
+          <w:szCs w:val="24"/>
+        </w:rPr>
+      </w:pPr>
+    </w:p>
+    <w:p>
+      <w:pPr>
+        <w:jc w:val="center"/>
+        <w:rPr>
+          <w:rFonts w:ascii="Times New Roman" w:hAnsi="Times New Roman" w:cs="Times New Roman"/>
+          <w:b/>
+          <w:bCs/>
+          <w:sz w:val="24"/>
+          <w:szCs w:val="24"/>
+        </w:rPr>
+      </w:pPr>
+    </w:p>
+    <w:p>
+      <w:pPr>
+        <w:jc w:val="center"/>
+        <w:rPr>
+          <w:rFonts w:ascii="Times New Roman" w:hAnsi="Times New Roman" w:cs="Times New Roman"/>
+          <w:b/>
+          <w:bCs/>
+          <w:sz w:val="24"/>
+          <w:szCs w:val="24"/>
+        </w:rPr>
+      </w:pPr>
+    </w:p>
+    <w:p>
+      <w:pPr>
+        <w:jc w:val="center"/>
+        <w:rPr>
+          <w:rFonts w:ascii="Times New Roman" w:hAnsi="Times New Roman" w:cs="Times New Roman"/>
+          <w:b/>
+          <w:bCs/>
+          <w:sz w:val="24"/>
+          <w:szCs w:val="24"/>
+        </w:rPr>
+      </w:pPr>
+    </w:p>
+    <w:p>
+      <w:pPr>
+        <w:jc w:val="center"/>
+        <w:rPr>
+          <w:rFonts w:ascii="Times New Roman" w:hAnsi="Times New Roman" w:cs="Times New Roman"/>
+          <w:b/>
+          <w:bCs/>
+          <w:sz w:val="24"/>
+          <w:szCs w:val="24"/>
+        </w:rPr>
+      </w:pPr>
+    </w:p>
+    <w:p>
+      <w:pPr>
+        <w:jc w:val="center"/>
+        <w:rPr>
+          <w:rFonts w:ascii="Times New Roman" w:hAnsi="Times New Roman" w:cs="Times New Roman"/>
+          <w:b/>
+          <w:bCs/>
+          <w:sz w:val="24"/>
+          <w:szCs w:val="24"/>
+        </w:rPr>
+      </w:pPr>
+      <w:r>
+        <w:rPr>
+          <w:rFonts w:ascii="Times New Roman" w:hAnsi="Times New Roman" w:cs="Times New Roman"/>
+          <w:b/>
+          <w:bCs/>
+          <w:sz w:val="24"/>
+          <w:szCs w:val="24"/>
+        </w:rPr>
+        <w:lastRenderedPageBreak/>
         <w:t>Git Commands &amp; Terminology</w:t>
       </w:r>
     </w:p>
@@ -459,7 +759,7 @@
           </mc:Choice>
           <mc:Fallback>
             <w:pict>
-              <v:shapetype w14:anchorId="2073960C" id="_x0000_t32" coordsize="21600,21600" o:spt="32" o:oned="t" path="m,l21600,21600e" filled="f">
+              <v:shapetype w14:anchorId="47C65D78" id="_x0000_t32" coordsize="21600,21600" o:spt="32" o:oned="t" path="m,l21600,21600e" filled="f">
                 <v:path arrowok="t" fillok="f" o:connecttype="none"/>
                 <o:lock v:ext="edit" shapetype="t"/>
               </v:shapetype>
@@ -580,7 +880,7 @@
           </mc:Choice>
           <mc:Fallback>
             <w:pict>
-              <v:shape w14:anchorId="6B115A51" id="Straight Arrow Connector 26" o:spid="_x0000_s1026" type="#_x0000_t32" style="position:absolute;margin-left:187.5pt;margin-top:209pt;width:23.25pt;height:37.5pt;flip:x y;z-index:251664384;visibility:visible;mso-wrap-style:square;mso-width-percent:0;mso-height-percent:0;mso-wrap-distance-left:9pt;mso-wrap-distance-top:0;mso-wrap-distance-right:9pt;mso-wrap-distance-bottom:0;mso-position-horizontal:absolute;mso-position-horizontal-relative:margin;mso-position-vertical:absolute;mso-position-vertical-relative:text;mso-width-percent:0;mso-height-percent:0;mso-width-relative:margin;mso-height-relative:margin" o:gfxdata="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" strokecolor="#c00000" strokeweight=".5pt">
+              <v:shape w14:anchorId="3AC22C3B" id="Straight Arrow Connector 26" o:spid="_x0000_s1026" type="#_x0000_t32" style="position:absolute;margin-left:187.5pt;margin-top:209pt;width:23.25pt;height:37.5pt;flip:x y;z-index:251664384;visibility:visible;mso-wrap-style:square;mso-width-percent:0;mso-height-percent:0;mso-wrap-distance-left:9pt;mso-wrap-distance-top:0;mso-wrap-distance-right:9pt;mso-wrap-distance-bottom:0;mso-position-horizontal:absolute;mso-position-horizontal-relative:margin;mso-position-vertical:absolute;mso-position-vertical-relative:text;mso-width-percent:0;mso-height-percent:0;mso-width-relative:margin;mso-height-relative:margin" o:gfxdata="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" strokecolor="#c00000" strokeweight=".5pt">
                 <v:stroke endarrow="block" joinstyle="miter"/>
                 <w10:wrap anchorx="margin"/>
               </v:shape>
@@ -1137,7 +1437,7 @@
           </mc:Choice>
           <mc:Fallback>
             <w:pict>
-              <v:shape w14:anchorId="3B752CEE" id="Straight Arrow Connector 19" o:spid="_x0000_s1026" type="#_x0000_t32" style="position:absolute;margin-left:324pt;margin-top:6.7pt;width:5.25pt;height:36.75pt;flip:y;z-index:251670528;visibility:visible;mso-wrap-style:square;mso-width-percent:0;mso-height-percent:0;mso-wrap-distance-left:9pt;mso-wrap-distance-top:0;mso-wrap-distance-right:9pt;mso-wrap-distance-bottom:0;mso-position-horizontal:absolute;mso-position-horizontal-relative:text;mso-position-vertical:absolute;mso-position-vertical-relative:text;mso-width-percent:0;mso-height-percent:0;mso-width-relative:margin;mso-height-relative:margin" o:gfxdata="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" strokecolor="#c00000" strokeweight=".5pt">
+              <v:shape w14:anchorId="18B10CCE" id="Straight Arrow Connector 19" o:spid="_x0000_s1026" type="#_x0000_t32" style="position:absolute;margin-left:324pt;margin-top:6.7pt;width:5.25pt;height:36.75pt;flip:y;z-index:251670528;visibility:visible;mso-wrap-style:square;mso-width-percent:0;mso-height-percent:0;mso-wrap-distance-left:9pt;mso-wrap-distance-top:0;mso-wrap-distance-right:9pt;mso-wrap-distance-bottom:0;mso-position-horizontal:absolute;mso-position-horizontal-relative:text;mso-position-vertical:absolute;mso-position-vertical-relative:text;mso-width-percent:0;mso-height-percent:0;mso-width-relative:margin;mso-height-relative:margin" o:gfxdata="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" strokecolor="#c00000" strokeweight=".5pt">
                 <v:stroke endarrow="block" joinstyle="miter"/>
               </v:shape>
             </w:pict>
@@ -1217,7 +1517,7 @@
           </mc:Choice>
           <mc:Fallback>
             <w:pict>
-              <v:shape w14:anchorId="402177BB" id="Straight Arrow Connector 16" o:spid="_x0000_s1026" type="#_x0000_t32" style="position:absolute;margin-left:80.25pt;margin-top:9.35pt;width:5.25pt;height:36.75pt;flip:y;z-index:251667456;visibility:visible;mso-wrap-style:square;mso-width-percent:0;mso-height-percent:0;mso-wrap-distance-left:9pt;mso-wrap-distance-top:0;mso-wrap-distance-right:9pt;mso-wrap-distance-bottom:0;mso-position-horizontal:absolute;mso-position-horizontal-relative:text;mso-position-vertical:absolute;mso-position-vertical-relative:text;mso-width-percent:0;mso-height-percent:0;mso-width-relative:margin;mso-height-relative:margin" o:gfxdata="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" strokecolor="#c00000" strokeweight=".5pt">
+              <v:shape w14:anchorId="5CFBBA34" id="Straight Arrow Connector 16" o:spid="_x0000_s1026" type="#_x0000_t32" style="position:absolute;margin-left:80.25pt;margin-top:9.35pt;width:5.25pt;height:36.75pt;flip:y;z-index:251667456;visibility:visible;mso-wrap-style:square;mso-width-percent:0;mso-height-percent:0;mso-wrap-distance-left:9pt;mso-wrap-distance-top:0;mso-wrap-distance-right:9pt;mso-wrap-distance-bottom:0;mso-position-horizontal:absolute;mso-position-horizontal-relative:text;mso-position-vertical:absolute;mso-position-vertical-relative:text;mso-width-percent:0;mso-height-percent:0;mso-width-relative:margin;mso-height-relative:margin" o:gfxdata="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" strokecolor="#c00000" strokeweight=".5pt">
                 <v:stroke endarrow="block" joinstyle="miter"/>
               </v:shape>
             </w:pict>
@@ -2043,7 +2343,7 @@
           </mc:Choice>
           <mc:Fallback>
             <w:pict>
-              <v:shape w14:anchorId="2B8D8F11" id="Straight Arrow Connector 11" o:spid="_x0000_s1026" type="#_x0000_t32" style="position:absolute;margin-left:310.5pt;margin-top:3.7pt;width:5.25pt;height:36.75pt;flip:y;z-index:251677696;visibility:visible;mso-wrap-style:square;mso-width-percent:0;mso-height-percent:0;mso-wrap-distance-left:9pt;mso-wrap-distance-top:0;mso-wrap-distance-right:9pt;mso-wrap-distance-bottom:0;mso-position-horizontal:absolute;mso-position-horizontal-relative:text;mso-position-vertical:absolute;mso-position-vertical-relative:text;mso-width-percent:0;mso-height-percent:0;mso-width-relative:margin;mso-height-relative:margin" o:gfxdata="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" strokecolor="#c00000" strokeweight=".5pt">
+              <v:shape w14:anchorId="55AF0D93" id="Straight Arrow Connector 11" o:spid="_x0000_s1026" type="#_x0000_t32" style="position:absolute;margin-left:310.5pt;margin-top:3.7pt;width:5.25pt;height:36.75pt;flip:y;z-index:251677696;visibility:visible;mso-wrap-style:square;mso-width-percent:0;mso-height-percent:0;mso-wrap-distance-left:9pt;mso-wrap-distance-top:0;mso-wrap-distance-right:9pt;mso-wrap-distance-bottom:0;mso-position-horizontal:absolute;mso-position-horizontal-relative:text;mso-position-vertical:absolute;mso-position-vertical-relative:text;mso-width-percent:0;mso-height-percent:0;mso-width-relative:margin;mso-height-relative:margin" o:gfxdata="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" strokecolor="#c00000" strokeweight=".5pt">
                 <v:stroke endarrow="block" joinstyle="miter"/>
               </v:shape>
             </w:pict>
@@ -2123,7 +2423,7 @@
           </mc:Choice>
           <mc:Fallback>
             <w:pict>
-              <v:shape w14:anchorId="448C081E" id="Straight Arrow Connector 9" o:spid="_x0000_s1026" type="#_x0000_t32" style="position:absolute;margin-left:52.5pt;margin-top:10.6pt;width:5.25pt;height:36.75pt;flip:y;z-index:251675648;visibility:visible;mso-wrap-style:square;mso-width-percent:0;mso-height-percent:0;mso-wrap-distance-left:9pt;mso-wrap-distance-top:0;mso-wrap-distance-right:9pt;mso-wrap-distance-bottom:0;mso-position-horizontal:absolute;mso-position-horizontal-relative:text;mso-position-vertical:absolute;mso-position-vertical-relative:text;mso-width-percent:0;mso-height-percent:0;mso-width-relative:margin;mso-height-relative:margin" o:gfxdata="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" strokecolor="#c00000" strokeweight=".5pt">
+              <v:shape w14:anchorId="0164D88B" id="Straight Arrow Connector 9" o:spid="_x0000_s1026" type="#_x0000_t32" style="position:absolute;margin-left:52.5pt;margin-top:10.6pt;width:5.25pt;height:36.75pt;flip:y;z-index:251675648;visibility:visible;mso-wrap-style:square;mso-width-percent:0;mso-height-percent:0;mso-wrap-distance-left:9pt;mso-wrap-distance-top:0;mso-wrap-distance-right:9pt;mso-wrap-distance-bottom:0;mso-position-horizontal:absolute;mso-position-horizontal-relative:text;mso-position-vertical:absolute;mso-position-vertical-relative:text;mso-width-percent:0;mso-height-percent:0;mso-width-relative:margin;mso-height-relative:margin" o:gfxdata="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" strokecolor="#c00000" strokeweight=".5pt">
                 <v:stroke endarrow="block" joinstyle="miter"/>
               </v:shape>
             </w:pict>
@@ -3117,7 +3417,7 @@
           </mc:Choice>
           <mc:Fallback>
             <w:pict>
-              <v:shape w14:anchorId="7D12ACED" id="Straight Arrow Connector 5" o:spid="_x0000_s1026" type="#_x0000_t32" style="position:absolute;margin-left:337.5pt;margin-top:19.8pt;width:34.5pt;height:39.75pt;flip:y;z-index:251684864;visibility:visible;mso-wrap-style:square;mso-width-percent:0;mso-height-percent:0;mso-wrap-distance-left:9pt;mso-wrap-distance-top:0;mso-wrap-distance-right:9pt;mso-wrap-distance-bottom:0;mso-position-horizontal:absolute;mso-position-horizontal-relative:text;mso-position-vertical:absolute;mso-position-vertical-relative:text;mso-width-percent:0;mso-height-percent:0;mso-width-relative:margin;mso-height-relative:margin" o:gfxdata="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" strokecolor="#c00000" strokeweight=".5pt">
+              <v:shape w14:anchorId="43817F51" id="Straight Arrow Connector 5" o:spid="_x0000_s1026" type="#_x0000_t32" style="position:absolute;margin-left:337.5pt;margin-top:19.8pt;width:34.5pt;height:39.75pt;flip:y;z-index:251684864;visibility:visible;mso-wrap-style:square;mso-width-percent:0;mso-height-percent:0;mso-wrap-distance-left:9pt;mso-wrap-distance-top:0;mso-wrap-distance-right:9pt;mso-wrap-distance-bottom:0;mso-position-horizontal:absolute;mso-position-horizontal-relative:text;mso-position-vertical:absolute;mso-position-vertical-relative:text;mso-width-percent:0;mso-height-percent:0;mso-width-relative:margin;mso-height-relative:margin" o:gfxdata="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" strokecolor="#c00000" strokeweight=".5pt">
                 <v:stroke endarrow="block" joinstyle="miter"/>
               </v:shape>
             </w:pict>
@@ -3197,7 +3497,7 @@
           </mc:Choice>
           <mc:Fallback>
             <w:pict>
-              <v:shape w14:anchorId="1D1158A4" id="Straight Arrow Connector 4" o:spid="_x0000_s1026" type="#_x0000_t32" style="position:absolute;margin-left:75pt;margin-top:14.7pt;width:4.5pt;height:35.25pt;flip:y;z-index:251682816;visibility:visible;mso-wrap-style:square;mso-width-percent:0;mso-height-percent:0;mso-wrap-distance-left:9pt;mso-wrap-distance-top:0;mso-wrap-distance-right:9pt;mso-wrap-distance-bottom:0;mso-position-horizontal:absolute;mso-position-horizontal-relative:text;mso-position-vertical:absolute;mso-position-vertical-relative:text;mso-width-percent:0;mso-height-percent:0;mso-width-relative:margin;mso-height-relative:margin" o:gfxdata="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" strokecolor="#c00000" strokeweight=".5pt">
+              <v:shape w14:anchorId="33593FC7" id="Straight Arrow Connector 4" o:spid="_x0000_s1026" type="#_x0000_t32" style="position:absolute;margin-left:75pt;margin-top:14.7pt;width:4.5pt;height:35.25pt;flip:y;z-index:251682816;visibility:visible;mso-wrap-style:square;mso-width-percent:0;mso-height-percent:0;mso-wrap-distance-left:9pt;mso-wrap-distance-top:0;mso-wrap-distance-right:9pt;mso-wrap-distance-bottom:0;mso-position-horizontal:absolute;mso-position-horizontal-relative:text;mso-position-vertical:absolute;mso-position-vertical-relative:text;mso-width-percent:0;mso-height-percent:0;mso-width-relative:margin;mso-height-relative:margin" o:gfxdata="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" strokecolor="#c00000" strokeweight=".5pt">
                 <v:stroke endarrow="block" joinstyle="miter"/>
               </v:shape>
             </w:pict>
@@ -3814,7 +4114,7 @@
           </mc:Choice>
           <mc:Fallback>
             <w:pict>
-              <v:shape w14:anchorId="0CF28627" id="Straight Arrow Connector 33" o:spid="_x0000_s1026" type="#_x0000_t32" style="position:absolute;margin-left:361.5pt;margin-top:16.1pt;width:4.5pt;height:35.25pt;flip:y;z-index:251693056;visibility:visible;mso-wrap-style:square;mso-width-percent:0;mso-height-percent:0;mso-wrap-distance-left:9pt;mso-wrap-distance-top:0;mso-wrap-distance-right:9pt;mso-wrap-distance-bottom:0;mso-position-horizontal:absolute;mso-position-horizontal-relative:text;mso-position-vertical:absolute;mso-position-vertical-relative:text;mso-width-percent:0;mso-height-percent:0;mso-width-relative:margin;mso-height-relative:margin" o:gfxdata="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" strokecolor="#c00000" strokeweight=".5pt">
+              <v:shape w14:anchorId="4768B217" id="Straight Arrow Connector 33" o:spid="_x0000_s1026" type="#_x0000_t32" style="position:absolute;margin-left:361.5pt;margin-top:16.1pt;width:4.5pt;height:35.25pt;flip:y;z-index:251693056;visibility:visible;mso-wrap-style:square;mso-width-percent:0;mso-height-percent:0;mso-wrap-distance-left:9pt;mso-wrap-distance-top:0;mso-wrap-distance-right:9pt;mso-wrap-distance-bottom:0;mso-position-horizontal:absolute;mso-position-horizontal-relative:text;mso-position-vertical:absolute;mso-position-vertical-relative:text;mso-width-percent:0;mso-height-percent:0;mso-width-relative:margin;mso-height-relative:margin" o:gfxdata="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" strokecolor="#c00000" strokeweight=".5pt">
                 <v:stroke endarrow="block" joinstyle="miter"/>
               </v:shape>
             </w:pict>
@@ -3894,7 +4194,7 @@
           </mc:Choice>
           <mc:Fallback>
             <w:pict>
-              <v:shape w14:anchorId="43083AE4" id="Straight Arrow Connector 30" o:spid="_x0000_s1026" type="#_x0000_t32" style="position:absolute;margin-left:81.75pt;margin-top:12.4pt;width:4.5pt;height:35.25pt;flip:y;z-index:251689984;visibility:visible;mso-wrap-style:square;mso-width-percent:0;mso-height-percent:0;mso-wrap-distance-left:9pt;mso-wrap-distance-top:0;mso-wrap-distance-right:9pt;mso-wrap-distance-bottom:0;mso-position-horizontal:absolute;mso-position-horizontal-relative:text;mso-position-vertical:absolute;mso-position-vertical-relative:text;mso-width-percent:0;mso-height-percent:0;mso-width-relative:margin;mso-height-relative:margin" o:gfxdata="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" strokecolor="#c00000" strokeweight=".5pt">
+              <v:shape w14:anchorId="353960A9" id="Straight Arrow Connector 30" o:spid="_x0000_s1026" type="#_x0000_t32" style="position:absolute;margin-left:81.75pt;margin-top:12.4pt;width:4.5pt;height:35.25pt;flip:y;z-index:251689984;visibility:visible;mso-wrap-style:square;mso-width-percent:0;mso-height-percent:0;mso-wrap-distance-left:9pt;mso-wrap-distance-top:0;mso-wrap-distance-right:9pt;mso-wrap-distance-bottom:0;mso-position-horizontal:absolute;mso-position-horizontal-relative:text;mso-position-vertical:absolute;mso-position-vertical-relative:text;mso-width-percent:0;mso-height-percent:0;mso-width-relative:margin;mso-height-relative:margin" o:gfxdata="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" strokecolor="#c00000" strokeweight=".5pt">
                 <v:stroke endarrow="block" joinstyle="miter"/>
               </v:shape>
             </w:pict>
@@ -4807,7 +5107,7 @@
           </mc:Choice>
           <mc:Fallback>
             <w:pict>
-              <v:shape w14:anchorId="307D42E5" id="Straight Arrow Connector 35" o:spid="_x0000_s1026" type="#_x0000_t32" style="position:absolute;margin-left:174pt;margin-top:6.95pt;width:64.5pt;height:15.2pt;flip:x y;z-index:251695104;visibility:visible;mso-wrap-style:square;mso-width-percent:0;mso-height-percent:0;mso-wrap-distance-left:9pt;mso-wrap-distance-top:0;mso-wrap-distance-right:9pt;mso-wrap-distance-bottom:0;mso-position-horizontal:absolute;mso-position-horizontal-relative:text;mso-position-vertical:absolute;mso-position-vertical-relative:text;mso-width-percent:0;mso-height-percent:0;mso-width-relative:margin;mso-height-relative:margin" o:gfxdata="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" strokecolor="#c00000" strokeweight=".5pt">
+              <v:shape w14:anchorId="11FBD130" id="Straight Arrow Connector 35" o:spid="_x0000_s1026" type="#_x0000_t32" style="position:absolute;margin-left:174pt;margin-top:6.95pt;width:64.5pt;height:15.2pt;flip:x y;z-index:251695104;visibility:visible;mso-wrap-style:square;mso-width-percent:0;mso-height-percent:0;mso-wrap-distance-left:9pt;mso-wrap-distance-top:0;mso-wrap-distance-right:9pt;mso-wrap-distance-bottom:0;mso-position-horizontal:absolute;mso-position-horizontal-relative:text;mso-position-vertical:absolute;mso-position-vertical-relative:text;mso-width-percent:0;mso-height-percent:0;mso-width-relative:margin;mso-height-relative:margin" o:gfxdata="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" strokecolor="#c00000" strokeweight=".5pt">
                 <v:stroke endarrow="block" joinstyle="miter"/>
               </v:shape>
             </w:pict>
@@ -5181,7 +5481,7 @@
           </mc:Choice>
           <mc:Fallback>
             <w:pict>
-              <v:shape w14:anchorId="6DA734A4" id="Straight Arrow Connector 43" o:spid="_x0000_s1026" type="#_x0000_t32" style="position:absolute;margin-left:344.2pt;margin-top:8.65pt;width:4.5pt;height:35.25pt;flip:y;z-index:251703296;visibility:visible;mso-wrap-style:square;mso-width-percent:0;mso-height-percent:0;mso-wrap-distance-left:9pt;mso-wrap-distance-top:0;mso-wrap-distance-right:9pt;mso-wrap-distance-bottom:0;mso-position-horizontal:absolute;mso-position-horizontal-relative:text;mso-position-vertical:absolute;mso-position-vertical-relative:text;mso-width-percent:0;mso-height-percent:0;mso-width-relative:margin;mso-height-relative:margin" o:gfxdata="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" strokecolor="#c00000" strokeweight=".5pt">
+              <v:shape w14:anchorId="64D9CE5F" id="Straight Arrow Connector 43" o:spid="_x0000_s1026" type="#_x0000_t32" style="position:absolute;margin-left:344.2pt;margin-top:8.65pt;width:4.5pt;height:35.25pt;flip:y;z-index:251703296;visibility:visible;mso-wrap-style:square;mso-width-percent:0;mso-height-percent:0;mso-wrap-distance-left:9pt;mso-wrap-distance-top:0;mso-wrap-distance-right:9pt;mso-wrap-distance-bottom:0;mso-position-horizontal:absolute;mso-position-horizontal-relative:text;mso-position-vertical:absolute;mso-position-vertical-relative:text;mso-width-percent:0;mso-height-percent:0;mso-width-relative:margin;mso-height-relative:margin" o:gfxdata="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" strokecolor="#c00000" strokeweight=".5pt">
                 <v:stroke endarrow="block" joinstyle="miter"/>
               </v:shape>
             </w:pict>
@@ -5261,7 +5561,7 @@
           </mc:Choice>
           <mc:Fallback>
             <w:pict>
-              <v:shape w14:anchorId="5BC9FDB6" id="Straight Arrow Connector 41" o:spid="_x0000_s1026" type="#_x0000_t32" style="position:absolute;margin-left:82.5pt;margin-top:8.8pt;width:4.5pt;height:35.25pt;flip:y;z-index:251701248;visibility:visible;mso-wrap-style:square;mso-width-percent:0;mso-height-percent:0;mso-wrap-distance-left:9pt;mso-wrap-distance-top:0;mso-wrap-distance-right:9pt;mso-wrap-distance-bottom:0;mso-position-horizontal:absolute;mso-position-horizontal-relative:text;mso-position-vertical:absolute;mso-position-vertical-relative:text;mso-width-percent:0;mso-height-percent:0;mso-width-relative:margin;mso-height-relative:margin" o:gfxdata="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" strokecolor="#c00000" strokeweight=".5pt">
+              <v:shape w14:anchorId="7A08B213" id="Straight Arrow Connector 41" o:spid="_x0000_s1026" type="#_x0000_t32" style="position:absolute;margin-left:82.5pt;margin-top:8.8pt;width:4.5pt;height:35.25pt;flip:y;z-index:251701248;visibility:visible;mso-wrap-style:square;mso-width-percent:0;mso-height-percent:0;mso-wrap-distance-left:9pt;mso-wrap-distance-top:0;mso-wrap-distance-right:9pt;mso-wrap-distance-bottom:0;mso-position-horizontal:absolute;mso-position-horizontal-relative:text;mso-position-vertical:absolute;mso-position-vertical-relative:text;mso-width-percent:0;mso-height-percent:0;mso-width-relative:margin;mso-height-relative:margin" o:gfxdata="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" strokecolor="#c00000" strokeweight=".5pt">
                 <v:stroke endarrow="block" joinstyle="miter"/>
               </v:shape>
             </w:pict>
@@ -6007,7 +6307,7 @@
           </mc:Choice>
           <mc:Fallback>
             <w:pict>
-              <v:shape w14:anchorId="15DA90DE" id="Straight Arrow Connector 47" o:spid="_x0000_s1026" type="#_x0000_t32" style="position:absolute;margin-left:212.25pt;margin-top:5.1pt;width:4.5pt;height:35.25pt;flip:y;z-index:251706368;visibility:visible;mso-wrap-style:square;mso-width-percent:0;mso-height-percent:0;mso-wrap-distance-left:9pt;mso-wrap-distance-top:0;mso-wrap-distance-right:9pt;mso-wrap-distance-bottom:0;mso-position-horizontal:absolute;mso-position-horizontal-relative:text;mso-position-vertical:absolute;mso-position-vertical-relative:text;mso-width-percent:0;mso-height-percent:0;mso-width-relative:margin;mso-height-relative:margin" o:gfxdata="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" strokecolor="#c00000" strokeweight=".5pt">
+              <v:shape w14:anchorId="714EFE22" id="Straight Arrow Connector 47" o:spid="_x0000_s1026" type="#_x0000_t32" style="position:absolute;margin-left:212.25pt;margin-top:5.1pt;width:4.5pt;height:35.25pt;flip:y;z-index:251706368;visibility:visible;mso-wrap-style:square;mso-width-percent:0;mso-height-percent:0;mso-wrap-distance-left:9pt;mso-wrap-distance-top:0;mso-wrap-distance-right:9pt;mso-wrap-distance-bottom:0;mso-position-horizontal:absolute;mso-position-horizontal-relative:text;mso-position-vertical:absolute;mso-position-vertical-relative:text;mso-width-percent:0;mso-height-percent:0;mso-width-relative:margin;mso-height-relative:margin" o:gfxdata="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" strokecolor="#c00000" strokeweight=".5pt">
                 <v:stroke endarrow="block" joinstyle="miter"/>
               </v:shape>
             </w:pict>
@@ -6692,7 +6992,7 @@
           </mc:Choice>
           <mc:Fallback>
             <w:pict>
-              <v:shape w14:anchorId="6EC2DBDE" id="Straight Arrow Connector 37" o:spid="_x0000_s1026" type="#_x0000_t32" style="position:absolute;margin-left:342.75pt;margin-top:15.5pt;width:4.5pt;height:35.25pt;flip:y;z-index:251712512;visibility:visible;mso-wrap-style:square;mso-width-percent:0;mso-height-percent:0;mso-wrap-distance-left:9pt;mso-wrap-distance-top:0;mso-wrap-distance-right:9pt;mso-wrap-distance-bottom:0;mso-position-horizontal:absolute;mso-position-horizontal-relative:text;mso-position-vertical:absolute;mso-position-vertical-relative:text;mso-width-percent:0;mso-height-percent:0;mso-width-relative:margin;mso-height-relative:margin" o:gfxdata="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" strokecolor="#c00000" strokeweight=".5pt">
+              <v:shape w14:anchorId="3CBFFB8F" id="Straight Arrow Connector 37" o:spid="_x0000_s1026" type="#_x0000_t32" style="position:absolute;margin-left:342.75pt;margin-top:15.5pt;width:4.5pt;height:35.25pt;flip:y;z-index:251712512;visibility:visible;mso-wrap-style:square;mso-width-percent:0;mso-height-percent:0;mso-wrap-distance-left:9pt;mso-wrap-distance-top:0;mso-wrap-distance-right:9pt;mso-wrap-distance-bottom:0;mso-position-horizontal:absolute;mso-position-horizontal-relative:text;mso-position-vertical:absolute;mso-position-vertical-relative:text;mso-width-percent:0;mso-height-percent:0;mso-width-relative:margin;mso-height-relative:margin" o:gfxdata="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" strokecolor="#c00000" strokeweight=".5pt">
                 <v:stroke endarrow="block" joinstyle="miter"/>
               </v:shape>
             </w:pict>
@@ -6785,7 +7085,7 @@
           </mc:Choice>
           <mc:Fallback>
             <w:pict>
-              <v:shape w14:anchorId="3D133230" id="Straight Arrow Connector 13" o:spid="_x0000_s1026" type="#_x0000_t32" style="position:absolute;margin-left:111pt;margin-top:3.75pt;width:4.5pt;height:35.25pt;flip:y;z-index:251710464;visibility:visible;mso-wrap-style:square;mso-width-percent:0;mso-height-percent:0;mso-wrap-distance-left:9pt;mso-wrap-distance-top:0;mso-wrap-distance-right:9pt;mso-wrap-distance-bottom:0;mso-position-horizontal:absolute;mso-position-horizontal-relative:text;mso-position-vertical:absolute;mso-position-vertical-relative:text;mso-width-percent:0;mso-height-percent:0;mso-width-relative:margin;mso-height-relative:margin" o:gfxdata="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" strokecolor="#c00000" strokeweight=".5pt">
+              <v:shape w14:anchorId="6BB6312D" id="Straight Arrow Connector 13" o:spid="_x0000_s1026" type="#_x0000_t32" style="position:absolute;margin-left:111pt;margin-top:3.75pt;width:4.5pt;height:35.25pt;flip:y;z-index:251710464;visibility:visible;mso-wrap-style:square;mso-width-percent:0;mso-height-percent:0;mso-wrap-distance-left:9pt;mso-wrap-distance-top:0;mso-wrap-distance-right:9pt;mso-wrap-distance-bottom:0;mso-position-horizontal:absolute;mso-position-horizontal-relative:text;mso-position-vertical:absolute;mso-position-vertical-relative:text;mso-width-percent:0;mso-height-percent:0;mso-width-relative:margin;mso-height-relative:margin" o:gfxdata="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" strokecolor="#c00000" strokeweight=".5pt">
                 <v:stroke endarrow="block" joinstyle="miter"/>
               </v:shape>
             </w:pict>
@@ -7520,7 +7820,7 @@
           </mc:Choice>
           <mc:Fallback>
             <w:pict>
-              <v:shape w14:anchorId="0D0BFC42" id="Straight Arrow Connector 52" o:spid="_x0000_s1026" type="#_x0000_t32" style="position:absolute;margin-left:333pt;margin-top:18pt;width:4.5pt;height:35.25pt;flip:y;z-index:251719680;visibility:visible;mso-wrap-style:square;mso-width-percent:0;mso-height-percent:0;mso-wrap-distance-left:9pt;mso-wrap-distance-top:0;mso-wrap-distance-right:9pt;mso-wrap-distance-bottom:0;mso-position-horizontal:absolute;mso-position-horizontal-relative:text;mso-position-vertical:absolute;mso-position-vertical-relative:text;mso-width-percent:0;mso-height-percent:0;mso-width-relative:margin;mso-height-relative:margin" o:gfxdata="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" strokecolor="#c00000" strokeweight=".5pt">
+              <v:shape w14:anchorId="678DC2C6" id="Straight Arrow Connector 52" o:spid="_x0000_s1026" type="#_x0000_t32" style="position:absolute;margin-left:333pt;margin-top:18pt;width:4.5pt;height:35.25pt;flip:y;z-index:251719680;visibility:visible;mso-wrap-style:square;mso-width-percent:0;mso-height-percent:0;mso-wrap-distance-left:9pt;mso-wrap-distance-top:0;mso-wrap-distance-right:9pt;mso-wrap-distance-bottom:0;mso-position-horizontal:absolute;mso-position-horizontal-relative:text;mso-position-vertical:absolute;mso-position-vertical-relative:text;mso-width-percent:0;mso-height-percent:0;mso-width-relative:margin;mso-height-relative:margin" o:gfxdata="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" strokecolor="#c00000" strokeweight=".5pt">
                 <v:stroke endarrow="block" joinstyle="miter"/>
               </v:shape>
             </w:pict>
@@ -7600,7 +7900,7 @@
           </mc:Choice>
           <mc:Fallback>
             <w:pict>
-              <v:shape w14:anchorId="63CE4332" id="Straight Arrow Connector 50" o:spid="_x0000_s1026" type="#_x0000_t32" style="position:absolute;margin-left:78.75pt;margin-top:19.9pt;width:4.5pt;height:35.25pt;flip:y;z-index:251717632;visibility:visible;mso-wrap-style:square;mso-width-percent:0;mso-height-percent:0;mso-wrap-distance-left:9pt;mso-wrap-distance-top:0;mso-wrap-distance-right:9pt;mso-wrap-distance-bottom:0;mso-position-horizontal:absolute;mso-position-horizontal-relative:text;mso-position-vertical:absolute;mso-position-vertical-relative:text;mso-width-percent:0;mso-height-percent:0;mso-width-relative:margin;mso-height-relative:margin" o:gfxdata="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" strokecolor="#c00000" strokeweight=".5pt">
+              <v:shape w14:anchorId="7DD1C539" id="Straight Arrow Connector 50" o:spid="_x0000_s1026" type="#_x0000_t32" style="position:absolute;margin-left:78.75pt;margin-top:19.9pt;width:4.5pt;height:35.25pt;flip:y;z-index:251717632;visibility:visible;mso-wrap-style:square;mso-width-percent:0;mso-height-percent:0;mso-wrap-distance-left:9pt;mso-wrap-distance-top:0;mso-wrap-distance-right:9pt;mso-wrap-distance-bottom:0;mso-position-horizontal:absolute;mso-position-horizontal-relative:text;mso-position-vertical:absolute;mso-position-vertical-relative:text;mso-width-percent:0;mso-height-percent:0;mso-width-relative:margin;mso-height-relative:margin" o:gfxdata="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" strokecolor="#c00000" strokeweight=".5pt">
                 <v:stroke endarrow="block" joinstyle="miter"/>
               </v:shape>
             </w:pict>
@@ -8077,8 +8377,6 @@
         </w:rPr>
         <w:br/>
       </w:r>
-      <w:bookmarkStart w:id="0" w:name="_GoBack"/>
-      <w:bookmarkEnd w:id="0"/>
     </w:p>
     <w:p>
       <w:pPr>
@@ -8255,22 +8553,8 @@
         </w:rPr>
         <w:t>Deploy</w:t>
       </w:r>
-    </w:p>
-    <w:p>
-      <w:pPr>
-        <w:rPr>
-          <w:rFonts w:ascii="Times New Roman" w:hAnsi="Times New Roman" w:cs="Times New Roman"/>
-          <w:b/>
-          <w:bCs/>
-          <w:sz w:val="24"/>
-          <w:szCs w:val="24"/>
-        </w:rPr>
-      </w:pPr>
-    </w:p>
-    <w:p>
-      <w:pPr>
-        <w:jc w:val="center"/>
-      </w:pPr>
+      <w:bookmarkStart w:id="0" w:name="_GoBack"/>
+      <w:bookmarkEnd w:id="0"/>
     </w:p>
     <w:sectPr>
       <w:pgSz w:w="12240" w:h="15840"/>

</xml_diff>

<commit_message>
Feature: Added definition of the command cd.
</commit_message>
<xml_diff>
--- a/Mini-project1.docx
+++ b/Mini-project1.docx
@@ -41,7 +41,17 @@
           <w:szCs w:val="24"/>
           <w:shd w:val="clear" w:color="auto" w:fill="FFFFFF"/>
         </w:rPr>
-        <w:t>Genny George</w:t>
+        <w:t>J</w:t>
+      </w:r>
+      <w:r>
+        <w:rPr>
+          <w:rFonts w:ascii="Times" w:hAnsi="Times" w:cs="Helvetica"/>
+          <w:color w:val="2D3B45"/>
+          <w:sz w:val="24"/>
+          <w:szCs w:val="24"/>
+          <w:shd w:val="clear" w:color="auto" w:fill="FFFFFF"/>
+        </w:rPr>
+        <w:t>enny George</w:t>
       </w:r>
     </w:p>
     <w:p>
@@ -8553,8 +8563,210 @@
         </w:rPr>
         <w:t>Deploy</w:t>
       </w:r>
+    </w:p>
+    <w:p>
+      <w:pPr>
+        <w:pStyle w:val="ListParagraph"/>
+        <w:numPr>
+          <w:ilvl w:val="0"/>
+          <w:numId w:val="1"/>
+        </w:numPr>
+        <w:autoSpaceDE w:val="0"/>
+        <w:autoSpaceDN w:val="0"/>
+        <w:adjustRightInd w:val="0"/>
+        <w:rPr>
+          <w:rFonts w:ascii="Times New Roman" w:hAnsi="Times New Roman" w:cs="Times New Roman"/>
+          <w:b/>
+          <w:bCs/>
+          <w:color w:val="222D35"/>
+          <w:sz w:val="24"/>
+          <w:szCs w:val="24"/>
+        </w:rPr>
+      </w:pPr>
+      <w:r>
+        <w:rPr>
+          <w:rFonts w:ascii="Times New Roman" w:hAnsi="Times New Roman" w:cs="Times New Roman"/>
+          <w:b/>
+          <w:bCs/>
+          <w:color w:val="000000"/>
+          <w:sz w:val="24"/>
+          <w:szCs w:val="24"/>
+        </w:rPr>
+        <w:lastRenderedPageBreak/>
+        <w:t xml:space="preserve">cd: </w:t>
+      </w:r>
+      <w:r>
+        <w:rPr>
+          <w:rFonts w:ascii="Times New Roman" w:hAnsi="Times New Roman" w:cs="Times New Roman"/>
+          <w:color w:val="222D35"/>
+          <w:sz w:val="24"/>
+          <w:szCs w:val="24"/>
+        </w:rPr>
+        <w:t xml:space="preserve"> </w:t>
+      </w:r>
+      <w:r>
+        <w:rPr>
+          <w:rFonts w:ascii="Times New Roman" w:hAnsi="Times New Roman" w:cs="Times New Roman"/>
+          <w:color w:val="000000"/>
+          <w:sz w:val="24"/>
+          <w:szCs w:val="24"/>
+        </w:rPr>
+        <w:t xml:space="preserve">Cd stands for “change directory”.  Cd switches you into the specific directly of your choosing as well as changing the working directory. </w:t>
+      </w:r>
+      <w:r>
+        <w:rPr>
+          <w:rFonts w:ascii="Times New Roman" w:hAnsi="Times New Roman" w:cs="Times New Roman"/>
+          <w:b/>
+          <w:bCs/>
+          <w:color w:val="000000"/>
+          <w:sz w:val="24"/>
+          <w:szCs w:val="24"/>
+        </w:rPr>
+        <w:t xml:space="preserve"> </w:t>
+      </w:r>
+      <w:r>
+        <w:rPr>
+          <w:rFonts w:ascii="Times New Roman" w:hAnsi="Times New Roman" w:cs="Times New Roman"/>
+          <w:color w:val="000000"/>
+          <w:sz w:val="24"/>
+          <w:szCs w:val="24"/>
+        </w:rPr>
+        <w:t>The cd command takes a directory name and the</w:t>
+      </w:r>
+      <w:r>
+        <w:rPr>
+          <w:rFonts w:ascii="Times New Roman" w:hAnsi="Times New Roman" w:cs="Times New Roman"/>
+          <w:color w:val="000000"/>
+          <w:sz w:val="24"/>
+          <w:szCs w:val="24"/>
+        </w:rPr>
+        <w:t>n</w:t>
+      </w:r>
+      <w:r>
+        <w:rPr>
+          <w:rFonts w:ascii="Times New Roman" w:hAnsi="Times New Roman" w:cs="Times New Roman"/>
+          <w:color w:val="000000"/>
+          <w:sz w:val="24"/>
+          <w:szCs w:val="24"/>
+        </w:rPr>
+        <w:t xml:space="preserve"> switches that to a different directory.</w:t>
+      </w:r>
+      <w:r>
+        <w:rPr>
+          <w:rFonts w:ascii="Times New Roman" w:hAnsi="Times New Roman" w:cs="Times New Roman"/>
+          <w:b/>
+          <w:bCs/>
+          <w:color w:val="000000"/>
+          <w:sz w:val="24"/>
+          <w:szCs w:val="24"/>
+        </w:rPr>
+        <w:t xml:space="preserve"> </w:t>
+      </w:r>
+      <w:r>
+        <w:rPr>
+          <w:rFonts w:ascii="Times New Roman" w:hAnsi="Times New Roman" w:cs="Times New Roman"/>
+          <w:b/>
+          <w:bCs/>
+          <w:color w:val="222D35"/>
+          <w:sz w:val="24"/>
+          <w:szCs w:val="24"/>
+        </w:rPr>
+        <w:t xml:space="preserve"> </w:t>
+      </w:r>
+    </w:p>
+    <w:p>
+      <w:pPr>
+        <w:autoSpaceDE w:val="0"/>
+        <w:autoSpaceDN w:val="0"/>
+        <w:adjustRightInd w:val="0"/>
+        <w:rPr>
+          <w:rFonts w:ascii="Times New Roman" w:hAnsi="Times New Roman" w:cs="Times New Roman"/>
+          <w:color w:val="222D35"/>
+          <w:sz w:val="24"/>
+          <w:szCs w:val="24"/>
+        </w:rPr>
+      </w:pPr>
+      <w:r>
+        <w:rPr>
+          <w:rFonts w:ascii="Times New Roman" w:hAnsi="Times New Roman" w:cs="Times New Roman"/>
+          <w:color w:val="222D35"/>
+          <w:sz w:val="24"/>
+          <w:szCs w:val="24"/>
+        </w:rPr>
+        <w:drawing>
+          <wp:inline distT="0" distB="0" distL="0" distR="0" wp14:anchorId="6457C299" wp14:editId="0052F897">
+            <wp:extent cx="5463646" cy="749300"/>
+            <wp:effectExtent l="0" t="0" r="0" b="0"/>
+            <wp:docPr id="54" name="Picture 54"/>
+            <wp:cNvGraphicFramePr>
+              <a:graphicFrameLocks xmlns:a="http://schemas.openxmlformats.org/drawingml/2006/main" noChangeAspect="1"/>
+            </wp:cNvGraphicFramePr>
+            <a:graphic xmlns:a="http://schemas.openxmlformats.org/drawingml/2006/main">
+              <a:graphicData uri="http://schemas.openxmlformats.org/drawingml/2006/picture">
+                <pic:pic xmlns:pic="http://schemas.openxmlformats.org/drawingml/2006/picture">
+                  <pic:nvPicPr>
+                    <pic:cNvPr id="1" name=""/>
+                    <pic:cNvPicPr/>
+                  </pic:nvPicPr>
+                  <pic:blipFill>
+                    <a:blip r:embed="rId21"/>
+                    <a:stretch>
+                      <a:fillRect/>
+                    </a:stretch>
+                  </pic:blipFill>
+                  <pic:spPr>
+                    <a:xfrm>
+                      <a:off x="0" y="0"/>
+                      <a:ext cx="5471214" cy="750338"/>
+                    </a:xfrm>
+                    <a:prstGeom prst="rect">
+                      <a:avLst/>
+                    </a:prstGeom>
+                  </pic:spPr>
+                </pic:pic>
+              </a:graphicData>
+            </a:graphic>
+          </wp:inline>
+        </w:drawing>
+      </w:r>
+    </w:p>
+    <w:p>
+      <w:pPr>
+        <w:pStyle w:val="ListParagraph"/>
+        <w:autoSpaceDE w:val="0"/>
+        <w:autoSpaceDN w:val="0"/>
+        <w:adjustRightInd w:val="0"/>
+        <w:spacing w:after="0" w:line="380" w:lineRule="atLeast"/>
+        <w:ind w:left="1080"/>
+        <w:rPr>
+          <w:rFonts w:ascii="Times New Roman" w:hAnsi="Times New Roman" w:cs="Times New Roman"/>
+          <w:b/>
+          <w:bCs/>
+          <w:color w:val="222D35"/>
+          <w:sz w:val="24"/>
+          <w:szCs w:val="24"/>
+        </w:rPr>
+      </w:pPr>
       <w:bookmarkStart w:id="0" w:name="_GoBack"/>
       <w:bookmarkEnd w:id="0"/>
+    </w:p>
+    <w:p>
+      <w:pPr>
+        <w:rPr>
+          <w:rFonts w:ascii="Times New Roman" w:hAnsi="Times New Roman" w:cs="Times New Roman"/>
+          <w:sz w:val="24"/>
+          <w:szCs w:val="24"/>
+        </w:rPr>
+      </w:pPr>
+    </w:p>
+    <w:p>
+      <w:pPr>
+        <w:rPr>
+          <w:rFonts w:ascii="Times New Roman" w:hAnsi="Times New Roman" w:cs="Times New Roman"/>
+          <w:sz w:val="24"/>
+          <w:szCs w:val="24"/>
+        </w:rPr>
+      </w:pPr>
     </w:p>
     <w:sectPr>
       <w:pgSz w:w="12240" w:h="15840"/>

</xml_diff>

<commit_message>
Feature: Added definition of the command mkdir.
</commit_message>
<xml_diff>
--- a/Mini-project1.docx
+++ b/Mini-project1.docx
@@ -2571,20 +2571,8 @@
                                 <w:sz w:val="24"/>
                                 <w:szCs w:val="24"/>
                               </w:rPr>
-                              <w:t xml:space="preserve">ranch </w:t>
+                              <w:t>ranch newImage</w:t>
                             </w:r>
-                            <w:proofErr w:type="spellStart"/>
-                            <w:r>
-                              <w:rPr>
-                                <w:rFonts w:ascii="Times New Roman" w:hAnsi="Times New Roman" w:cs="Times New Roman"/>
-                                <w:b/>
-                                <w:bCs/>
-                                <w:sz w:val="24"/>
-                                <w:szCs w:val="24"/>
-                              </w:rPr>
-                              <w:t>newImage</w:t>
-                            </w:r>
-                            <w:proofErr w:type="spellEnd"/>
                             <w:r>
                               <w:rPr>
                                 <w:rFonts w:ascii="Times New Roman" w:hAnsi="Times New Roman" w:cs="Times New Roman"/>
@@ -2670,20 +2658,8 @@
                           <w:sz w:val="24"/>
                           <w:szCs w:val="24"/>
                         </w:rPr>
-                        <w:t xml:space="preserve">ranch </w:t>
+                        <w:t>ranch newImage</w:t>
                       </w:r>
-                      <w:proofErr w:type="spellStart"/>
-                      <w:r>
-                        <w:rPr>
-                          <w:rFonts w:ascii="Times New Roman" w:hAnsi="Times New Roman" w:cs="Times New Roman"/>
-                          <w:b/>
-                          <w:bCs/>
-                          <w:sz w:val="24"/>
-                          <w:szCs w:val="24"/>
-                        </w:rPr>
-                        <w:t>newImage</w:t>
-                      </w:r>
-                      <w:proofErr w:type="spellEnd"/>
                       <w:r>
                         <w:rPr>
                           <w:rFonts w:ascii="Times New Roman" w:hAnsi="Times New Roman" w:cs="Times New Roman"/>
@@ -3788,29 +3764,7 @@
           <w:sz w:val="24"/>
           <w:szCs w:val="24"/>
         </w:rPr>
-        <w:t xml:space="preserve">Merging </w:t>
-      </w:r>
-      <w:proofErr w:type="spellStart"/>
-      <w:r>
-        <w:rPr>
-          <w:rFonts w:ascii="Times New Roman" w:hAnsi="Times New Roman" w:cs="Times New Roman"/>
-          <w:b/>
-          <w:bCs/>
-          <w:sz w:val="24"/>
-          <w:szCs w:val="24"/>
-        </w:rPr>
-        <w:t>bugFix</w:t>
-      </w:r>
-      <w:proofErr w:type="spellEnd"/>
-      <w:r>
-        <w:rPr>
-          <w:rFonts w:ascii="Times New Roman" w:hAnsi="Times New Roman" w:cs="Times New Roman"/>
-          <w:b/>
-          <w:bCs/>
-          <w:sz w:val="24"/>
-          <w:szCs w:val="24"/>
-        </w:rPr>
-        <w:t xml:space="preserve"> branch into master branch</w:t>
+        <w:t>Merging bugFix branch into master branch</w:t>
       </w:r>
     </w:p>
     <w:p>
@@ -4312,20 +4266,8 @@
                                 <w:sz w:val="24"/>
                                 <w:szCs w:val="24"/>
                               </w:rPr>
-                              <w:t xml:space="preserve">git merge </w:t>
+                              <w:t>git merge bugFix</w:t>
                             </w:r>
-                            <w:proofErr w:type="spellStart"/>
-                            <w:r>
-                              <w:rPr>
-                                <w:rFonts w:ascii="Times New Roman" w:hAnsi="Times New Roman" w:cs="Times New Roman"/>
-                                <w:b/>
-                                <w:bCs/>
-                                <w:sz w:val="24"/>
-                                <w:szCs w:val="24"/>
-                              </w:rPr>
-                              <w:t>bugFix</w:t>
-                            </w:r>
-                            <w:proofErr w:type="spellEnd"/>
                             <w:r>
                               <w:rPr>
                                 <w:rFonts w:ascii="Times New Roman" w:hAnsi="Times New Roman" w:cs="Times New Roman"/>
@@ -4381,20 +4323,8 @@
                           <w:sz w:val="24"/>
                           <w:szCs w:val="24"/>
                         </w:rPr>
-                        <w:t xml:space="preserve">git merge </w:t>
+                        <w:t>git merge bugFix</w:t>
                       </w:r>
-                      <w:proofErr w:type="spellStart"/>
-                      <w:r>
-                        <w:rPr>
-                          <w:rFonts w:ascii="Times New Roman" w:hAnsi="Times New Roman" w:cs="Times New Roman"/>
-                          <w:b/>
-                          <w:bCs/>
-                          <w:sz w:val="24"/>
-                          <w:szCs w:val="24"/>
-                        </w:rPr>
-                        <w:t>bugFix</w:t>
-                      </w:r>
-                      <w:proofErr w:type="spellEnd"/>
                       <w:r>
                         <w:rPr>
                           <w:rFonts w:ascii="Times New Roman" w:hAnsi="Times New Roman" w:cs="Times New Roman"/>
@@ -4736,18 +4666,7 @@
                                 <w:sz w:val="24"/>
                                 <w:szCs w:val="24"/>
                               </w:rPr>
-                              <w:t xml:space="preserve">“git checkout </w:t>
-                            </w:r>
-                            <w:proofErr w:type="spellStart"/>
-                            <w:r>
-                              <w:rPr>
-                                <w:rFonts w:ascii="Times New Roman" w:hAnsi="Times New Roman" w:cs="Times New Roman"/>
-                                <w:b/>
-                                <w:bCs/>
-                                <w:sz w:val="24"/>
-                                <w:szCs w:val="24"/>
-                              </w:rPr>
-                              <w:t>b</w:t>
+                              <w:t>“git checkout b</w:t>
                             </w:r>
                             <w:r>
                               <w:rPr>
@@ -4767,18 +4686,7 @@
                                 <w:sz w:val="24"/>
                                 <w:szCs w:val="24"/>
                               </w:rPr>
-                              <w:t>gFix</w:t>
-                            </w:r>
-                            <w:proofErr w:type="spellEnd"/>
-                            <w:r>
-                              <w:rPr>
-                                <w:rFonts w:ascii="Times New Roman" w:hAnsi="Times New Roman" w:cs="Times New Roman"/>
-                                <w:b/>
-                                <w:bCs/>
-                                <w:sz w:val="24"/>
-                                <w:szCs w:val="24"/>
-                              </w:rPr>
-                              <w:t>”</w:t>
+                              <w:t>gFix”</w:t>
                             </w:r>
                             <w:r>
                               <w:rPr>
@@ -4796,43 +4704,7 @@
                                 <w:sz w:val="24"/>
                                 <w:szCs w:val="24"/>
                               </w:rPr>
-                              <w:t xml:space="preserve">was applied. This step was performed so, the </w:t>
-                            </w:r>
-                            <w:proofErr w:type="spellStart"/>
-                            <w:r>
-                              <w:rPr>
-                                <w:rFonts w:ascii="Times New Roman" w:hAnsi="Times New Roman" w:cs="Times New Roman"/>
-                                <w:sz w:val="24"/>
-                                <w:szCs w:val="24"/>
-                              </w:rPr>
-                              <w:t>bugFix</w:t>
-                            </w:r>
-                            <w:proofErr w:type="spellEnd"/>
-                            <w:r>
-                              <w:rPr>
-                                <w:rFonts w:ascii="Times New Roman" w:hAnsi="Times New Roman" w:cs="Times New Roman"/>
-                                <w:sz w:val="24"/>
-                                <w:szCs w:val="24"/>
-                              </w:rPr>
-                              <w:t xml:space="preserve"> branch can be selected. This was </w:t>
-                            </w:r>
-                            <w:proofErr w:type="spellStart"/>
-                            <w:r>
-                              <w:rPr>
-                                <w:rFonts w:ascii="Times New Roman" w:hAnsi="Times New Roman" w:cs="Times New Roman"/>
-                                <w:sz w:val="24"/>
-                                <w:szCs w:val="24"/>
-                              </w:rPr>
-                              <w:t>than</w:t>
-                            </w:r>
-                            <w:proofErr w:type="spellEnd"/>
-                            <w:r>
-                              <w:rPr>
-                                <w:rFonts w:ascii="Times New Roman" w:hAnsi="Times New Roman" w:cs="Times New Roman"/>
-                                <w:sz w:val="24"/>
-                                <w:szCs w:val="24"/>
-                              </w:rPr>
-                              <w:t xml:space="preserve"> followed by </w:t>
+                              <w:t xml:space="preserve">was applied. This step was performed so, the bugFix branch can be selected. This was than followed by </w:t>
                             </w:r>
                             <w:r>
                               <w:rPr>
@@ -4850,18 +4722,8 @@
                                 <w:sz w:val="24"/>
                                 <w:szCs w:val="24"/>
                               </w:rPr>
-                              <w:t xml:space="preserve">command to merge master int </w:t>
+                              <w:t>command to merge master int bugFix</w:t>
                             </w:r>
-                            <w:proofErr w:type="spellStart"/>
-                            <w:r>
-                              <w:rPr>
-                                <w:rFonts w:ascii="Times New Roman" w:hAnsi="Times New Roman" w:cs="Times New Roman"/>
-                                <w:sz w:val="24"/>
-                                <w:szCs w:val="24"/>
-                              </w:rPr>
-                              <w:t>bugFix</w:t>
-                            </w:r>
-                            <w:proofErr w:type="spellEnd"/>
                           </w:p>
                         </w:txbxContent>
                       </wps:txbx>
@@ -4909,18 +4771,7 @@
                           <w:sz w:val="24"/>
                           <w:szCs w:val="24"/>
                         </w:rPr>
-                        <w:t xml:space="preserve">“git checkout </w:t>
-                      </w:r>
-                      <w:proofErr w:type="spellStart"/>
-                      <w:r>
-                        <w:rPr>
-                          <w:rFonts w:ascii="Times New Roman" w:hAnsi="Times New Roman" w:cs="Times New Roman"/>
-                          <w:b/>
-                          <w:bCs/>
-                          <w:sz w:val="24"/>
-                          <w:szCs w:val="24"/>
-                        </w:rPr>
-                        <w:t>b</w:t>
+                        <w:t>“git checkout b</w:t>
                       </w:r>
                       <w:r>
                         <w:rPr>
@@ -4940,18 +4791,7 @@
                           <w:sz w:val="24"/>
                           <w:szCs w:val="24"/>
                         </w:rPr>
-                        <w:t>gFix</w:t>
-                      </w:r>
-                      <w:proofErr w:type="spellEnd"/>
-                      <w:r>
-                        <w:rPr>
-                          <w:rFonts w:ascii="Times New Roman" w:hAnsi="Times New Roman" w:cs="Times New Roman"/>
-                          <w:b/>
-                          <w:bCs/>
-                          <w:sz w:val="24"/>
-                          <w:szCs w:val="24"/>
-                        </w:rPr>
-                        <w:t>”</w:t>
+                        <w:t>gFix”</w:t>
                       </w:r>
                       <w:r>
                         <w:rPr>
@@ -4969,43 +4809,7 @@
                           <w:sz w:val="24"/>
                           <w:szCs w:val="24"/>
                         </w:rPr>
-                        <w:t xml:space="preserve">was applied. This step was performed so, the </w:t>
-                      </w:r>
-                      <w:proofErr w:type="spellStart"/>
-                      <w:r>
-                        <w:rPr>
-                          <w:rFonts w:ascii="Times New Roman" w:hAnsi="Times New Roman" w:cs="Times New Roman"/>
-                          <w:sz w:val="24"/>
-                          <w:szCs w:val="24"/>
-                        </w:rPr>
-                        <w:t>bugFix</w:t>
-                      </w:r>
-                      <w:proofErr w:type="spellEnd"/>
-                      <w:r>
-                        <w:rPr>
-                          <w:rFonts w:ascii="Times New Roman" w:hAnsi="Times New Roman" w:cs="Times New Roman"/>
-                          <w:sz w:val="24"/>
-                          <w:szCs w:val="24"/>
-                        </w:rPr>
-                        <w:t xml:space="preserve"> branch can be selected. This was </w:t>
-                      </w:r>
-                      <w:proofErr w:type="spellStart"/>
-                      <w:r>
-                        <w:rPr>
-                          <w:rFonts w:ascii="Times New Roman" w:hAnsi="Times New Roman" w:cs="Times New Roman"/>
-                          <w:sz w:val="24"/>
-                          <w:szCs w:val="24"/>
-                        </w:rPr>
-                        <w:t>than</w:t>
-                      </w:r>
-                      <w:proofErr w:type="spellEnd"/>
-                      <w:r>
-                        <w:rPr>
-                          <w:rFonts w:ascii="Times New Roman" w:hAnsi="Times New Roman" w:cs="Times New Roman"/>
-                          <w:sz w:val="24"/>
-                          <w:szCs w:val="24"/>
-                        </w:rPr>
-                        <w:t xml:space="preserve"> followed by </w:t>
+                        <w:t xml:space="preserve">was applied. This step was performed so, the bugFix branch can be selected. This was than followed by </w:t>
                       </w:r>
                       <w:r>
                         <w:rPr>
@@ -5023,18 +4827,8 @@
                           <w:sz w:val="24"/>
                           <w:szCs w:val="24"/>
                         </w:rPr>
-                        <w:t xml:space="preserve">command to merge master int </w:t>
+                        <w:t>command to merge master int bugFix</w:t>
                       </w:r>
-                      <w:proofErr w:type="spellStart"/>
-                      <w:r>
-                        <w:rPr>
-                          <w:rFonts w:ascii="Times New Roman" w:hAnsi="Times New Roman" w:cs="Times New Roman"/>
-                          <w:sz w:val="24"/>
-                          <w:szCs w:val="24"/>
-                        </w:rPr>
-                        <w:t>bugFix</w:t>
-                      </w:r>
-                      <w:proofErr w:type="spellEnd"/>
                     </w:p>
                   </w:txbxContent>
                 </v:textbox>
@@ -5671,29 +5465,7 @@
                                 <w:sz w:val="24"/>
                                 <w:szCs w:val="24"/>
                               </w:rPr>
-                              <w:t xml:space="preserve">“git checkout </w:t>
-                            </w:r>
-                            <w:proofErr w:type="spellStart"/>
-                            <w:r>
-                              <w:rPr>
-                                <w:rFonts w:ascii="Times New Roman" w:hAnsi="Times New Roman" w:cs="Times New Roman"/>
-                                <w:b/>
-                                <w:bCs/>
-                                <w:sz w:val="24"/>
-                                <w:szCs w:val="24"/>
-                              </w:rPr>
-                              <w:t>bugFix</w:t>
-                            </w:r>
-                            <w:proofErr w:type="spellEnd"/>
-                            <w:r>
-                              <w:rPr>
-                                <w:rFonts w:ascii="Times New Roman" w:hAnsi="Times New Roman" w:cs="Times New Roman"/>
-                                <w:b/>
-                                <w:bCs/>
-                                <w:sz w:val="24"/>
-                                <w:szCs w:val="24"/>
-                              </w:rPr>
-                              <w:t>”</w:t>
+                              <w:t>“git checkout bugFix”</w:t>
                             </w:r>
                             <w:r>
                               <w:rPr>
@@ -5701,25 +5473,7 @@
                                 <w:sz w:val="24"/>
                                 <w:szCs w:val="24"/>
                               </w:rPr>
-                              <w:t xml:space="preserve"> command applied to put the asterisk on </w:t>
-                            </w:r>
-                            <w:proofErr w:type="spellStart"/>
-                            <w:r>
-                              <w:rPr>
-                                <w:rFonts w:ascii="Times New Roman" w:hAnsi="Times New Roman" w:cs="Times New Roman"/>
-                                <w:sz w:val="24"/>
-                                <w:szCs w:val="24"/>
-                              </w:rPr>
-                              <w:t>bugFix</w:t>
-                            </w:r>
-                            <w:proofErr w:type="spellEnd"/>
-                            <w:r>
-                              <w:rPr>
-                                <w:rFonts w:ascii="Times New Roman" w:hAnsi="Times New Roman" w:cs="Times New Roman"/>
-                                <w:sz w:val="24"/>
-                                <w:szCs w:val="24"/>
-                              </w:rPr>
-                              <w:t xml:space="preserve"> from master. </w:t>
+                              <w:t xml:space="preserve"> command applied to put the asterisk on bugFix from master. </w:t>
                             </w:r>
                           </w:p>
                         </w:txbxContent>
@@ -5760,29 +5514,7 @@
                           <w:sz w:val="24"/>
                           <w:szCs w:val="24"/>
                         </w:rPr>
-                        <w:t xml:space="preserve">“git checkout </w:t>
-                      </w:r>
-                      <w:proofErr w:type="spellStart"/>
-                      <w:r>
-                        <w:rPr>
-                          <w:rFonts w:ascii="Times New Roman" w:hAnsi="Times New Roman" w:cs="Times New Roman"/>
-                          <w:b/>
-                          <w:bCs/>
-                          <w:sz w:val="24"/>
-                          <w:szCs w:val="24"/>
-                        </w:rPr>
-                        <w:t>bugFix</w:t>
-                      </w:r>
-                      <w:proofErr w:type="spellEnd"/>
-                      <w:r>
-                        <w:rPr>
-                          <w:rFonts w:ascii="Times New Roman" w:hAnsi="Times New Roman" w:cs="Times New Roman"/>
-                          <w:b/>
-                          <w:bCs/>
-                          <w:sz w:val="24"/>
-                          <w:szCs w:val="24"/>
-                        </w:rPr>
-                        <w:t>”</w:t>
+                        <w:t>“git checkout bugFix”</w:t>
                       </w:r>
                       <w:r>
                         <w:rPr>
@@ -5790,25 +5522,7 @@
                           <w:sz w:val="24"/>
                           <w:szCs w:val="24"/>
                         </w:rPr>
-                        <w:t xml:space="preserve"> command applied to put the asterisk on </w:t>
-                      </w:r>
-                      <w:proofErr w:type="spellStart"/>
-                      <w:r>
-                        <w:rPr>
-                          <w:rFonts w:ascii="Times New Roman" w:hAnsi="Times New Roman" w:cs="Times New Roman"/>
-                          <w:sz w:val="24"/>
-                          <w:szCs w:val="24"/>
-                        </w:rPr>
-                        <w:t>bugFix</w:t>
-                      </w:r>
-                      <w:proofErr w:type="spellEnd"/>
-                      <w:r>
-                        <w:rPr>
-                          <w:rFonts w:ascii="Times New Roman" w:hAnsi="Times New Roman" w:cs="Times New Roman"/>
-                          <w:sz w:val="24"/>
-                          <w:szCs w:val="24"/>
-                        </w:rPr>
-                        <w:t xml:space="preserve"> from master. </w:t>
+                        <w:t xml:space="preserve"> command applied to put the asterisk on bugFix from master. </w:t>
                       </w:r>
                     </w:p>
                   </w:txbxContent>
@@ -5888,25 +5602,7 @@
                                 <w:sz w:val="24"/>
                                 <w:szCs w:val="24"/>
                               </w:rPr>
-                              <w:t xml:space="preserve">Original repository with two commits. C0 and C1. When command “git branch </w:t>
-                            </w:r>
-                            <w:proofErr w:type="spellStart"/>
-                            <w:r>
-                              <w:rPr>
-                                <w:rFonts w:ascii="Times New Roman" w:hAnsi="Times New Roman" w:cs="Times New Roman"/>
-                                <w:sz w:val="24"/>
-                                <w:szCs w:val="24"/>
-                              </w:rPr>
-                              <w:t>bugFix</w:t>
-                            </w:r>
-                            <w:proofErr w:type="spellEnd"/>
-                            <w:r>
-                              <w:rPr>
-                                <w:rFonts w:ascii="Times New Roman" w:hAnsi="Times New Roman" w:cs="Times New Roman"/>
-                                <w:sz w:val="24"/>
-                                <w:szCs w:val="24"/>
-                              </w:rPr>
-                              <w:t>” is inserted, it created a new branch on the C1 commit</w:t>
+                              <w:t>Original repository with two commits. C0 and C1. When command “git branch bugFix” is inserted, it created a new branch on the C1 commit</w:t>
                             </w:r>
                           </w:p>
                         </w:txbxContent>
@@ -5945,25 +5641,7 @@
                           <w:sz w:val="24"/>
                           <w:szCs w:val="24"/>
                         </w:rPr>
-                        <w:t xml:space="preserve">Original repository with two commits. C0 and C1. When command “git branch </w:t>
-                      </w:r>
-                      <w:proofErr w:type="spellStart"/>
-                      <w:r>
-                        <w:rPr>
-                          <w:rFonts w:ascii="Times New Roman" w:hAnsi="Times New Roman" w:cs="Times New Roman"/>
-                          <w:sz w:val="24"/>
-                          <w:szCs w:val="24"/>
-                        </w:rPr>
-                        <w:t>bugFix</w:t>
-                      </w:r>
-                      <w:proofErr w:type="spellEnd"/>
-                      <w:r>
-                        <w:rPr>
-                          <w:rFonts w:ascii="Times New Roman" w:hAnsi="Times New Roman" w:cs="Times New Roman"/>
-                          <w:sz w:val="24"/>
-                          <w:szCs w:val="24"/>
-                        </w:rPr>
-                        <w:t>” is inserted, it created a new branch on the C1 commit</w:t>
+                        <w:t>Original repository with two commits. C0 and C1. When command “git branch bugFix” is inserted, it created a new branch on the C1 commit</w:t>
                       </w:r>
                     </w:p>
                   </w:txbxContent>
@@ -6447,25 +6125,7 @@
                                 <w:sz w:val="24"/>
                                 <w:szCs w:val="24"/>
                               </w:rPr>
-                              <w:t xml:space="preserve"> command applied to shift </w:t>
-                            </w:r>
-                            <w:proofErr w:type="spellStart"/>
-                            <w:r>
-                              <w:rPr>
-                                <w:rFonts w:ascii="Times New Roman" w:hAnsi="Times New Roman" w:cs="Times New Roman"/>
-                                <w:sz w:val="24"/>
-                                <w:szCs w:val="24"/>
-                              </w:rPr>
-                              <w:t>bugFix</w:t>
-                            </w:r>
-                            <w:proofErr w:type="spellEnd"/>
-                            <w:r>
-                              <w:rPr>
-                                <w:rFonts w:ascii="Times New Roman" w:hAnsi="Times New Roman" w:cs="Times New Roman"/>
-                                <w:sz w:val="24"/>
-                                <w:szCs w:val="24"/>
-                              </w:rPr>
-                              <w:t xml:space="preserve"> to C2</w:t>
+                              <w:t xml:space="preserve"> command applied to shift bugFix to C2</w:t>
                             </w:r>
                           </w:p>
                         </w:txbxContent>
@@ -6534,25 +6194,7 @@
                           <w:sz w:val="24"/>
                           <w:szCs w:val="24"/>
                         </w:rPr>
-                        <w:t xml:space="preserve"> command applied to shift </w:t>
-                      </w:r>
-                      <w:proofErr w:type="spellStart"/>
-                      <w:r>
-                        <w:rPr>
-                          <w:rFonts w:ascii="Times New Roman" w:hAnsi="Times New Roman" w:cs="Times New Roman"/>
-                          <w:sz w:val="24"/>
-                          <w:szCs w:val="24"/>
-                        </w:rPr>
-                        <w:t>bugFix</w:t>
-                      </w:r>
-                      <w:proofErr w:type="spellEnd"/>
-                      <w:r>
-                        <w:rPr>
-                          <w:rFonts w:ascii="Times New Roman" w:hAnsi="Times New Roman" w:cs="Times New Roman"/>
-                          <w:sz w:val="24"/>
-                          <w:szCs w:val="24"/>
-                        </w:rPr>
-                        <w:t xml:space="preserve"> to C2</w:t>
+                        <w:t xml:space="preserve"> command applied to shift bugFix to C2</w:t>
                       </w:r>
                     </w:p>
                   </w:txbxContent>
@@ -8747,8 +8389,138 @@
           <w:szCs w:val="24"/>
         </w:rPr>
       </w:pPr>
+    </w:p>
+    <w:p>
+      <w:pPr>
+        <w:pStyle w:val="ListParagraph"/>
+        <w:numPr>
+          <w:ilvl w:val="0"/>
+          <w:numId w:val="1"/>
+        </w:numPr>
+        <w:autoSpaceDE w:val="0"/>
+        <w:autoSpaceDN w:val="0"/>
+        <w:adjustRightInd w:val="0"/>
+        <w:spacing w:after="0" w:line="380" w:lineRule="atLeast"/>
+        <w:rPr>
+          <w:rFonts w:ascii="Times New Roman" w:hAnsi="Times New Roman" w:cs="Times New Roman"/>
+          <w:color w:val="000000"/>
+          <w:sz w:val="24"/>
+          <w:szCs w:val="24"/>
+        </w:rPr>
+      </w:pPr>
+      <w:r>
+        <w:rPr>
+          <w:rFonts w:ascii="Times New Roman" w:hAnsi="Times New Roman" w:cs="Times New Roman"/>
+          <w:b/>
+          <w:bCs/>
+          <w:color w:val="000000"/>
+          <w:sz w:val="24"/>
+          <w:szCs w:val="24"/>
+        </w:rPr>
+        <w:t>Mkdir</w:t>
+      </w:r>
+      <w:r>
+        <w:rPr>
+          <w:rFonts w:ascii="Times New Roman" w:hAnsi="Times New Roman" w:cs="Times New Roman"/>
+          <w:color w:val="000000"/>
+          <w:sz w:val="24"/>
+          <w:szCs w:val="24"/>
+        </w:rPr>
+        <w:t xml:space="preserve">: </w:t>
+      </w:r>
+      <w:r>
+        <w:rPr>
+          <w:rFonts w:ascii="Times New Roman" w:hAnsi="Times New Roman" w:cs="Times New Roman"/>
+          <w:b/>
+          <w:bCs/>
+          <w:color w:val="222D35"/>
+          <w:sz w:val="24"/>
+          <w:szCs w:val="24"/>
+        </w:rPr>
+        <w:t xml:space="preserve"> </w:t>
+      </w:r>
+      <w:r>
+        <w:rPr>
+          <w:rFonts w:ascii="Times New Roman" w:hAnsi="Times New Roman" w:cs="Times New Roman"/>
+          <w:color w:val="000000"/>
+          <w:sz w:val="24"/>
+          <w:szCs w:val="24"/>
+        </w:rPr>
+        <w:t>mkdir is used to make a directory. We use it to create the directories that do not already exist.</w:t>
+      </w:r>
+    </w:p>
+    <w:p>
+      <w:pPr>
+        <w:autoSpaceDE w:val="0"/>
+        <w:autoSpaceDN w:val="0"/>
+        <w:adjustRightInd w:val="0"/>
+        <w:spacing w:after="0" w:line="380" w:lineRule="atLeast"/>
+        <w:rPr>
+          <w:rFonts w:ascii="Times New Roman" w:hAnsi="Times New Roman" w:cs="Times New Roman"/>
+          <w:color w:val="222D35"/>
+          <w:sz w:val="24"/>
+          <w:szCs w:val="24"/>
+        </w:rPr>
+      </w:pPr>
       <w:bookmarkStart w:id="0" w:name="_GoBack"/>
       <w:bookmarkEnd w:id="0"/>
+    </w:p>
+    <w:p>
+      <w:pPr>
+        <w:autoSpaceDE w:val="0"/>
+        <w:autoSpaceDN w:val="0"/>
+        <w:adjustRightInd w:val="0"/>
+        <w:spacing w:after="0" w:line="380" w:lineRule="atLeast"/>
+        <w:rPr>
+          <w:rFonts w:ascii="Times New Roman" w:hAnsi="Times New Roman" w:cs="Times New Roman"/>
+          <w:color w:val="222D35"/>
+          <w:sz w:val="24"/>
+          <w:szCs w:val="24"/>
+        </w:rPr>
+      </w:pPr>
+      <w:r>
+        <w:rPr>
+          <w:rFonts w:ascii="Times New Roman" w:hAnsi="Times New Roman" w:cs="Times New Roman"/>
+          <w:color w:val="222D35"/>
+          <w:sz w:val="24"/>
+          <w:szCs w:val="24"/>
+        </w:rPr>
+        <w:drawing>
+          <wp:inline distT="0" distB="0" distL="0" distR="0" wp14:anchorId="2359A7A6" wp14:editId="35A6B6D7">
+            <wp:extent cx="5463540" cy="495285"/>
+            <wp:effectExtent l="0" t="0" r="0" b="635"/>
+            <wp:docPr id="55" name="Picture 55"/>
+            <wp:cNvGraphicFramePr>
+              <a:graphicFrameLocks xmlns:a="http://schemas.openxmlformats.org/drawingml/2006/main" noChangeAspect="1"/>
+            </wp:cNvGraphicFramePr>
+            <a:graphic xmlns:a="http://schemas.openxmlformats.org/drawingml/2006/main">
+              <a:graphicData uri="http://schemas.openxmlformats.org/drawingml/2006/picture">
+                <pic:pic xmlns:pic="http://schemas.openxmlformats.org/drawingml/2006/picture">
+                  <pic:nvPicPr>
+                    <pic:cNvPr id="1" name=""/>
+                    <pic:cNvPicPr/>
+                  </pic:nvPicPr>
+                  <pic:blipFill>
+                    <a:blip r:embed="rId22"/>
+                    <a:stretch>
+                      <a:fillRect/>
+                    </a:stretch>
+                  </pic:blipFill>
+                  <pic:spPr>
+                    <a:xfrm>
+                      <a:off x="0" y="0"/>
+                      <a:ext cx="5672355" cy="514215"/>
+                    </a:xfrm>
+                    <a:prstGeom prst="rect">
+                      <a:avLst/>
+                    </a:prstGeom>
+                  </pic:spPr>
+                </pic:pic>
+              </a:graphicData>
+            </a:graphic>
+          </wp:inline>
+        </w:drawing>
+      </w:r>
     </w:p>
     <w:p>
       <w:pPr>

</xml_diff>

<commit_message>
Feature: Added definition of the command cp.
</commit_message>
<xml_diff>
--- a/Mini-project1.docx
+++ b/Mini-project1.docx
@@ -2571,8 +2571,20 @@
                                 <w:sz w:val="24"/>
                                 <w:szCs w:val="24"/>
                               </w:rPr>
-                              <w:t>ranch newImage</w:t>
+                              <w:t xml:space="preserve">ranch </w:t>
                             </w:r>
+                            <w:proofErr w:type="spellStart"/>
+                            <w:r>
+                              <w:rPr>
+                                <w:rFonts w:ascii="Times New Roman" w:hAnsi="Times New Roman" w:cs="Times New Roman"/>
+                                <w:b/>
+                                <w:bCs/>
+                                <w:sz w:val="24"/>
+                                <w:szCs w:val="24"/>
+                              </w:rPr>
+                              <w:t>newImage</w:t>
+                            </w:r>
+                            <w:proofErr w:type="spellEnd"/>
                             <w:r>
                               <w:rPr>
                                 <w:rFonts w:ascii="Times New Roman" w:hAnsi="Times New Roman" w:cs="Times New Roman"/>
@@ -2658,8 +2670,20 @@
                           <w:sz w:val="24"/>
                           <w:szCs w:val="24"/>
                         </w:rPr>
-                        <w:t>ranch newImage</w:t>
+                        <w:t xml:space="preserve">ranch </w:t>
                       </w:r>
+                      <w:proofErr w:type="spellStart"/>
+                      <w:r>
+                        <w:rPr>
+                          <w:rFonts w:ascii="Times New Roman" w:hAnsi="Times New Roman" w:cs="Times New Roman"/>
+                          <w:b/>
+                          <w:bCs/>
+                          <w:sz w:val="24"/>
+                          <w:szCs w:val="24"/>
+                        </w:rPr>
+                        <w:t>newImage</w:t>
+                      </w:r>
+                      <w:proofErr w:type="spellEnd"/>
                       <w:r>
                         <w:rPr>
                           <w:rFonts w:ascii="Times New Roman" w:hAnsi="Times New Roman" w:cs="Times New Roman"/>
@@ -3764,7 +3788,29 @@
           <w:sz w:val="24"/>
           <w:szCs w:val="24"/>
         </w:rPr>
-        <w:t>Merging bugFix branch into master branch</w:t>
+        <w:t xml:space="preserve">Merging </w:t>
+      </w:r>
+      <w:proofErr w:type="spellStart"/>
+      <w:r>
+        <w:rPr>
+          <w:rFonts w:ascii="Times New Roman" w:hAnsi="Times New Roman" w:cs="Times New Roman"/>
+          <w:b/>
+          <w:bCs/>
+          <w:sz w:val="24"/>
+          <w:szCs w:val="24"/>
+        </w:rPr>
+        <w:t>bugFix</w:t>
+      </w:r>
+      <w:proofErr w:type="spellEnd"/>
+      <w:r>
+        <w:rPr>
+          <w:rFonts w:ascii="Times New Roman" w:hAnsi="Times New Roman" w:cs="Times New Roman"/>
+          <w:b/>
+          <w:bCs/>
+          <w:sz w:val="24"/>
+          <w:szCs w:val="24"/>
+        </w:rPr>
+        <w:t xml:space="preserve"> branch into master branch</w:t>
       </w:r>
     </w:p>
     <w:p>
@@ -4266,8 +4312,20 @@
                                 <w:sz w:val="24"/>
                                 <w:szCs w:val="24"/>
                               </w:rPr>
-                              <w:t>git merge bugFix</w:t>
+                              <w:t xml:space="preserve">git merge </w:t>
                             </w:r>
+                            <w:proofErr w:type="spellStart"/>
+                            <w:r>
+                              <w:rPr>
+                                <w:rFonts w:ascii="Times New Roman" w:hAnsi="Times New Roman" w:cs="Times New Roman"/>
+                                <w:b/>
+                                <w:bCs/>
+                                <w:sz w:val="24"/>
+                                <w:szCs w:val="24"/>
+                              </w:rPr>
+                              <w:t>bugFix</w:t>
+                            </w:r>
+                            <w:proofErr w:type="spellEnd"/>
                             <w:r>
                               <w:rPr>
                                 <w:rFonts w:ascii="Times New Roman" w:hAnsi="Times New Roman" w:cs="Times New Roman"/>
@@ -4323,8 +4381,20 @@
                           <w:sz w:val="24"/>
                           <w:szCs w:val="24"/>
                         </w:rPr>
-                        <w:t>git merge bugFix</w:t>
+                        <w:t xml:space="preserve">git merge </w:t>
                       </w:r>
+                      <w:proofErr w:type="spellStart"/>
+                      <w:r>
+                        <w:rPr>
+                          <w:rFonts w:ascii="Times New Roman" w:hAnsi="Times New Roman" w:cs="Times New Roman"/>
+                          <w:b/>
+                          <w:bCs/>
+                          <w:sz w:val="24"/>
+                          <w:szCs w:val="24"/>
+                        </w:rPr>
+                        <w:t>bugFix</w:t>
+                      </w:r>
+                      <w:proofErr w:type="spellEnd"/>
                       <w:r>
                         <w:rPr>
                           <w:rFonts w:ascii="Times New Roman" w:hAnsi="Times New Roman" w:cs="Times New Roman"/>
@@ -4666,7 +4736,18 @@
                                 <w:sz w:val="24"/>
                                 <w:szCs w:val="24"/>
                               </w:rPr>
-                              <w:t>“git checkout b</w:t>
+                              <w:t xml:space="preserve">“git checkout </w:t>
+                            </w:r>
+                            <w:proofErr w:type="spellStart"/>
+                            <w:r>
+                              <w:rPr>
+                                <w:rFonts w:ascii="Times New Roman" w:hAnsi="Times New Roman" w:cs="Times New Roman"/>
+                                <w:b/>
+                                <w:bCs/>
+                                <w:sz w:val="24"/>
+                                <w:szCs w:val="24"/>
+                              </w:rPr>
+                              <w:t>b</w:t>
                             </w:r>
                             <w:r>
                               <w:rPr>
@@ -4686,7 +4767,18 @@
                                 <w:sz w:val="24"/>
                                 <w:szCs w:val="24"/>
                               </w:rPr>
-                              <w:t>gFix”</w:t>
+                              <w:t>gFix</w:t>
+                            </w:r>
+                            <w:proofErr w:type="spellEnd"/>
+                            <w:r>
+                              <w:rPr>
+                                <w:rFonts w:ascii="Times New Roman" w:hAnsi="Times New Roman" w:cs="Times New Roman"/>
+                                <w:b/>
+                                <w:bCs/>
+                                <w:sz w:val="24"/>
+                                <w:szCs w:val="24"/>
+                              </w:rPr>
+                              <w:t>”</w:t>
                             </w:r>
                             <w:r>
                               <w:rPr>
@@ -4704,7 +4796,43 @@
                                 <w:sz w:val="24"/>
                                 <w:szCs w:val="24"/>
                               </w:rPr>
-                              <w:t xml:space="preserve">was applied. This step was performed so, the bugFix branch can be selected. This was than followed by </w:t>
+                              <w:t xml:space="preserve">was applied. This step was performed so, the </w:t>
+                            </w:r>
+                            <w:proofErr w:type="spellStart"/>
+                            <w:r>
+                              <w:rPr>
+                                <w:rFonts w:ascii="Times New Roman" w:hAnsi="Times New Roman" w:cs="Times New Roman"/>
+                                <w:sz w:val="24"/>
+                                <w:szCs w:val="24"/>
+                              </w:rPr>
+                              <w:t>bugFix</w:t>
+                            </w:r>
+                            <w:proofErr w:type="spellEnd"/>
+                            <w:r>
+                              <w:rPr>
+                                <w:rFonts w:ascii="Times New Roman" w:hAnsi="Times New Roman" w:cs="Times New Roman"/>
+                                <w:sz w:val="24"/>
+                                <w:szCs w:val="24"/>
+                              </w:rPr>
+                              <w:t xml:space="preserve"> branch can be selected. This was </w:t>
+                            </w:r>
+                            <w:proofErr w:type="spellStart"/>
+                            <w:r>
+                              <w:rPr>
+                                <w:rFonts w:ascii="Times New Roman" w:hAnsi="Times New Roman" w:cs="Times New Roman"/>
+                                <w:sz w:val="24"/>
+                                <w:szCs w:val="24"/>
+                              </w:rPr>
+                              <w:t>than</w:t>
+                            </w:r>
+                            <w:proofErr w:type="spellEnd"/>
+                            <w:r>
+                              <w:rPr>
+                                <w:rFonts w:ascii="Times New Roman" w:hAnsi="Times New Roman" w:cs="Times New Roman"/>
+                                <w:sz w:val="24"/>
+                                <w:szCs w:val="24"/>
+                              </w:rPr>
+                              <w:t xml:space="preserve"> followed by </w:t>
                             </w:r>
                             <w:r>
                               <w:rPr>
@@ -4722,8 +4850,18 @@
                                 <w:sz w:val="24"/>
                                 <w:szCs w:val="24"/>
                               </w:rPr>
-                              <w:t>command to merge master int bugFix</w:t>
+                              <w:t xml:space="preserve">command to merge master int </w:t>
                             </w:r>
+                            <w:proofErr w:type="spellStart"/>
+                            <w:r>
+                              <w:rPr>
+                                <w:rFonts w:ascii="Times New Roman" w:hAnsi="Times New Roman" w:cs="Times New Roman"/>
+                                <w:sz w:val="24"/>
+                                <w:szCs w:val="24"/>
+                              </w:rPr>
+                              <w:t>bugFix</w:t>
+                            </w:r>
+                            <w:proofErr w:type="spellEnd"/>
                           </w:p>
                         </w:txbxContent>
                       </wps:txbx>
@@ -4771,7 +4909,18 @@
                           <w:sz w:val="24"/>
                           <w:szCs w:val="24"/>
                         </w:rPr>
-                        <w:t>“git checkout b</w:t>
+                        <w:t xml:space="preserve">“git checkout </w:t>
+                      </w:r>
+                      <w:proofErr w:type="spellStart"/>
+                      <w:r>
+                        <w:rPr>
+                          <w:rFonts w:ascii="Times New Roman" w:hAnsi="Times New Roman" w:cs="Times New Roman"/>
+                          <w:b/>
+                          <w:bCs/>
+                          <w:sz w:val="24"/>
+                          <w:szCs w:val="24"/>
+                        </w:rPr>
+                        <w:t>b</w:t>
                       </w:r>
                       <w:r>
                         <w:rPr>
@@ -4791,7 +4940,18 @@
                           <w:sz w:val="24"/>
                           <w:szCs w:val="24"/>
                         </w:rPr>
-                        <w:t>gFix”</w:t>
+                        <w:t>gFix</w:t>
+                      </w:r>
+                      <w:proofErr w:type="spellEnd"/>
+                      <w:r>
+                        <w:rPr>
+                          <w:rFonts w:ascii="Times New Roman" w:hAnsi="Times New Roman" w:cs="Times New Roman"/>
+                          <w:b/>
+                          <w:bCs/>
+                          <w:sz w:val="24"/>
+                          <w:szCs w:val="24"/>
+                        </w:rPr>
+                        <w:t>”</w:t>
                       </w:r>
                       <w:r>
                         <w:rPr>
@@ -4809,7 +4969,43 @@
                           <w:sz w:val="24"/>
                           <w:szCs w:val="24"/>
                         </w:rPr>
-                        <w:t xml:space="preserve">was applied. This step was performed so, the bugFix branch can be selected. This was than followed by </w:t>
+                        <w:t xml:space="preserve">was applied. This step was performed so, the </w:t>
+                      </w:r>
+                      <w:proofErr w:type="spellStart"/>
+                      <w:r>
+                        <w:rPr>
+                          <w:rFonts w:ascii="Times New Roman" w:hAnsi="Times New Roman" w:cs="Times New Roman"/>
+                          <w:sz w:val="24"/>
+                          <w:szCs w:val="24"/>
+                        </w:rPr>
+                        <w:t>bugFix</w:t>
+                      </w:r>
+                      <w:proofErr w:type="spellEnd"/>
+                      <w:r>
+                        <w:rPr>
+                          <w:rFonts w:ascii="Times New Roman" w:hAnsi="Times New Roman" w:cs="Times New Roman"/>
+                          <w:sz w:val="24"/>
+                          <w:szCs w:val="24"/>
+                        </w:rPr>
+                        <w:t xml:space="preserve"> branch can be selected. This was </w:t>
+                      </w:r>
+                      <w:proofErr w:type="spellStart"/>
+                      <w:r>
+                        <w:rPr>
+                          <w:rFonts w:ascii="Times New Roman" w:hAnsi="Times New Roman" w:cs="Times New Roman"/>
+                          <w:sz w:val="24"/>
+                          <w:szCs w:val="24"/>
+                        </w:rPr>
+                        <w:t>than</w:t>
+                      </w:r>
+                      <w:proofErr w:type="spellEnd"/>
+                      <w:r>
+                        <w:rPr>
+                          <w:rFonts w:ascii="Times New Roman" w:hAnsi="Times New Roman" w:cs="Times New Roman"/>
+                          <w:sz w:val="24"/>
+                          <w:szCs w:val="24"/>
+                        </w:rPr>
+                        <w:t xml:space="preserve"> followed by </w:t>
                       </w:r>
                       <w:r>
                         <w:rPr>
@@ -4827,8 +5023,18 @@
                           <w:sz w:val="24"/>
                           <w:szCs w:val="24"/>
                         </w:rPr>
-                        <w:t>command to merge master int bugFix</w:t>
+                        <w:t xml:space="preserve">command to merge master int </w:t>
                       </w:r>
+                      <w:proofErr w:type="spellStart"/>
+                      <w:r>
+                        <w:rPr>
+                          <w:rFonts w:ascii="Times New Roman" w:hAnsi="Times New Roman" w:cs="Times New Roman"/>
+                          <w:sz w:val="24"/>
+                          <w:szCs w:val="24"/>
+                        </w:rPr>
+                        <w:t>bugFix</w:t>
+                      </w:r>
+                      <w:proofErr w:type="spellEnd"/>
                     </w:p>
                   </w:txbxContent>
                 </v:textbox>
@@ -5465,7 +5671,29 @@
                                 <w:sz w:val="24"/>
                                 <w:szCs w:val="24"/>
                               </w:rPr>
-                              <w:t>“git checkout bugFix”</w:t>
+                              <w:t xml:space="preserve">“git checkout </w:t>
+                            </w:r>
+                            <w:proofErr w:type="spellStart"/>
+                            <w:r>
+                              <w:rPr>
+                                <w:rFonts w:ascii="Times New Roman" w:hAnsi="Times New Roman" w:cs="Times New Roman"/>
+                                <w:b/>
+                                <w:bCs/>
+                                <w:sz w:val="24"/>
+                                <w:szCs w:val="24"/>
+                              </w:rPr>
+                              <w:t>bugFix</w:t>
+                            </w:r>
+                            <w:proofErr w:type="spellEnd"/>
+                            <w:r>
+                              <w:rPr>
+                                <w:rFonts w:ascii="Times New Roman" w:hAnsi="Times New Roman" w:cs="Times New Roman"/>
+                                <w:b/>
+                                <w:bCs/>
+                                <w:sz w:val="24"/>
+                                <w:szCs w:val="24"/>
+                              </w:rPr>
+                              <w:t>”</w:t>
                             </w:r>
                             <w:r>
                               <w:rPr>
@@ -5473,7 +5701,25 @@
                                 <w:sz w:val="24"/>
                                 <w:szCs w:val="24"/>
                               </w:rPr>
-                              <w:t xml:space="preserve"> command applied to put the asterisk on bugFix from master. </w:t>
+                              <w:t xml:space="preserve"> command applied to put the asterisk on </w:t>
+                            </w:r>
+                            <w:proofErr w:type="spellStart"/>
+                            <w:r>
+                              <w:rPr>
+                                <w:rFonts w:ascii="Times New Roman" w:hAnsi="Times New Roman" w:cs="Times New Roman"/>
+                                <w:sz w:val="24"/>
+                                <w:szCs w:val="24"/>
+                              </w:rPr>
+                              <w:t>bugFix</w:t>
+                            </w:r>
+                            <w:proofErr w:type="spellEnd"/>
+                            <w:r>
+                              <w:rPr>
+                                <w:rFonts w:ascii="Times New Roman" w:hAnsi="Times New Roman" w:cs="Times New Roman"/>
+                                <w:sz w:val="24"/>
+                                <w:szCs w:val="24"/>
+                              </w:rPr>
+                              <w:t xml:space="preserve"> from master. </w:t>
                             </w:r>
                           </w:p>
                         </w:txbxContent>
@@ -5514,7 +5760,29 @@
                           <w:sz w:val="24"/>
                           <w:szCs w:val="24"/>
                         </w:rPr>
-                        <w:t>“git checkout bugFix”</w:t>
+                        <w:t xml:space="preserve">“git checkout </w:t>
+                      </w:r>
+                      <w:proofErr w:type="spellStart"/>
+                      <w:r>
+                        <w:rPr>
+                          <w:rFonts w:ascii="Times New Roman" w:hAnsi="Times New Roman" w:cs="Times New Roman"/>
+                          <w:b/>
+                          <w:bCs/>
+                          <w:sz w:val="24"/>
+                          <w:szCs w:val="24"/>
+                        </w:rPr>
+                        <w:t>bugFix</w:t>
+                      </w:r>
+                      <w:proofErr w:type="spellEnd"/>
+                      <w:r>
+                        <w:rPr>
+                          <w:rFonts w:ascii="Times New Roman" w:hAnsi="Times New Roman" w:cs="Times New Roman"/>
+                          <w:b/>
+                          <w:bCs/>
+                          <w:sz w:val="24"/>
+                          <w:szCs w:val="24"/>
+                        </w:rPr>
+                        <w:t>”</w:t>
                       </w:r>
                       <w:r>
                         <w:rPr>
@@ -5522,7 +5790,25 @@
                           <w:sz w:val="24"/>
                           <w:szCs w:val="24"/>
                         </w:rPr>
-                        <w:t xml:space="preserve"> command applied to put the asterisk on bugFix from master. </w:t>
+                        <w:t xml:space="preserve"> command applied to put the asterisk on </w:t>
+                      </w:r>
+                      <w:proofErr w:type="spellStart"/>
+                      <w:r>
+                        <w:rPr>
+                          <w:rFonts w:ascii="Times New Roman" w:hAnsi="Times New Roman" w:cs="Times New Roman"/>
+                          <w:sz w:val="24"/>
+                          <w:szCs w:val="24"/>
+                        </w:rPr>
+                        <w:t>bugFix</w:t>
+                      </w:r>
+                      <w:proofErr w:type="spellEnd"/>
+                      <w:r>
+                        <w:rPr>
+                          <w:rFonts w:ascii="Times New Roman" w:hAnsi="Times New Roman" w:cs="Times New Roman"/>
+                          <w:sz w:val="24"/>
+                          <w:szCs w:val="24"/>
+                        </w:rPr>
+                        <w:t xml:space="preserve"> from master. </w:t>
                       </w:r>
                     </w:p>
                   </w:txbxContent>
@@ -5602,7 +5888,25 @@
                                 <w:sz w:val="24"/>
                                 <w:szCs w:val="24"/>
                               </w:rPr>
-                              <w:t>Original repository with two commits. C0 and C1. When command “git branch bugFix” is inserted, it created a new branch on the C1 commit</w:t>
+                              <w:t xml:space="preserve">Original repository with two commits. C0 and C1. When command “git branch </w:t>
+                            </w:r>
+                            <w:proofErr w:type="spellStart"/>
+                            <w:r>
+                              <w:rPr>
+                                <w:rFonts w:ascii="Times New Roman" w:hAnsi="Times New Roman" w:cs="Times New Roman"/>
+                                <w:sz w:val="24"/>
+                                <w:szCs w:val="24"/>
+                              </w:rPr>
+                              <w:t>bugFix</w:t>
+                            </w:r>
+                            <w:proofErr w:type="spellEnd"/>
+                            <w:r>
+                              <w:rPr>
+                                <w:rFonts w:ascii="Times New Roman" w:hAnsi="Times New Roman" w:cs="Times New Roman"/>
+                                <w:sz w:val="24"/>
+                                <w:szCs w:val="24"/>
+                              </w:rPr>
+                              <w:t>” is inserted, it created a new branch on the C1 commit</w:t>
                             </w:r>
                           </w:p>
                         </w:txbxContent>
@@ -5641,7 +5945,25 @@
                           <w:sz w:val="24"/>
                           <w:szCs w:val="24"/>
                         </w:rPr>
-                        <w:t>Original repository with two commits. C0 and C1. When command “git branch bugFix” is inserted, it created a new branch on the C1 commit</w:t>
+                        <w:t xml:space="preserve">Original repository with two commits. C0 and C1. When command “git branch </w:t>
+                      </w:r>
+                      <w:proofErr w:type="spellStart"/>
+                      <w:r>
+                        <w:rPr>
+                          <w:rFonts w:ascii="Times New Roman" w:hAnsi="Times New Roman" w:cs="Times New Roman"/>
+                          <w:sz w:val="24"/>
+                          <w:szCs w:val="24"/>
+                        </w:rPr>
+                        <w:t>bugFix</w:t>
+                      </w:r>
+                      <w:proofErr w:type="spellEnd"/>
+                      <w:r>
+                        <w:rPr>
+                          <w:rFonts w:ascii="Times New Roman" w:hAnsi="Times New Roman" w:cs="Times New Roman"/>
+                          <w:sz w:val="24"/>
+                          <w:szCs w:val="24"/>
+                        </w:rPr>
+                        <w:t>” is inserted, it created a new branch on the C1 commit</w:t>
                       </w:r>
                     </w:p>
                   </w:txbxContent>
@@ -6125,7 +6447,25 @@
                                 <w:sz w:val="24"/>
                                 <w:szCs w:val="24"/>
                               </w:rPr>
-                              <w:t xml:space="preserve"> command applied to shift bugFix to C2</w:t>
+                              <w:t xml:space="preserve"> command applied to shift </w:t>
+                            </w:r>
+                            <w:proofErr w:type="spellStart"/>
+                            <w:r>
+                              <w:rPr>
+                                <w:rFonts w:ascii="Times New Roman" w:hAnsi="Times New Roman" w:cs="Times New Roman"/>
+                                <w:sz w:val="24"/>
+                                <w:szCs w:val="24"/>
+                              </w:rPr>
+                              <w:t>bugFix</w:t>
+                            </w:r>
+                            <w:proofErr w:type="spellEnd"/>
+                            <w:r>
+                              <w:rPr>
+                                <w:rFonts w:ascii="Times New Roman" w:hAnsi="Times New Roman" w:cs="Times New Roman"/>
+                                <w:sz w:val="24"/>
+                                <w:szCs w:val="24"/>
+                              </w:rPr>
+                              <w:t xml:space="preserve"> to C2</w:t>
                             </w:r>
                           </w:p>
                         </w:txbxContent>
@@ -6194,7 +6534,25 @@
                           <w:sz w:val="24"/>
                           <w:szCs w:val="24"/>
                         </w:rPr>
-                        <w:t xml:space="preserve"> command applied to shift bugFix to C2</w:t>
+                        <w:t xml:space="preserve"> command applied to shift </w:t>
+                      </w:r>
+                      <w:proofErr w:type="spellStart"/>
+                      <w:r>
+                        <w:rPr>
+                          <w:rFonts w:ascii="Times New Roman" w:hAnsi="Times New Roman" w:cs="Times New Roman"/>
+                          <w:sz w:val="24"/>
+                          <w:szCs w:val="24"/>
+                        </w:rPr>
+                        <w:t>bugFix</w:t>
+                      </w:r>
+                      <w:proofErr w:type="spellEnd"/>
+                      <w:r>
+                        <w:rPr>
+                          <w:rFonts w:ascii="Times New Roman" w:hAnsi="Times New Roman" w:cs="Times New Roman"/>
+                          <w:sz w:val="24"/>
+                          <w:szCs w:val="24"/>
+                        </w:rPr>
+                        <w:t xml:space="preserve"> to C2</w:t>
                       </w:r>
                     </w:p>
                   </w:txbxContent>
@@ -8408,6 +8766,7 @@
           <w:szCs w:val="24"/>
         </w:rPr>
       </w:pPr>
+      <w:proofErr w:type="spellStart"/>
       <w:r>
         <w:rPr>
           <w:rFonts w:ascii="Times New Roman" w:hAnsi="Times New Roman" w:cs="Times New Roman"/>
@@ -8419,6 +8778,7 @@
         </w:rPr>
         <w:t>Mkdir</w:t>
       </w:r>
+      <w:proofErr w:type="spellEnd"/>
       <w:r>
         <w:rPr>
           <w:rFonts w:ascii="Times New Roman" w:hAnsi="Times New Roman" w:cs="Times New Roman"/>
@@ -8439,6 +8799,7 @@
         </w:rPr>
         <w:t xml:space="preserve"> </w:t>
       </w:r>
+      <w:proofErr w:type="spellStart"/>
       <w:r>
         <w:rPr>
           <w:rFonts w:ascii="Times New Roman" w:hAnsi="Times New Roman" w:cs="Times New Roman"/>
@@ -8446,7 +8807,17 @@
           <w:sz w:val="24"/>
           <w:szCs w:val="24"/>
         </w:rPr>
-        <w:t>mkdir is used to make a directory. We use it to create the directories that do not already exist.</w:t>
+        <w:t>mkdir</w:t>
+      </w:r>
+      <w:proofErr w:type="spellEnd"/>
+      <w:r>
+        <w:rPr>
+          <w:rFonts w:ascii="Times New Roman" w:hAnsi="Times New Roman" w:cs="Times New Roman"/>
+          <w:color w:val="000000"/>
+          <w:sz w:val="24"/>
+          <w:szCs w:val="24"/>
+        </w:rPr>
+        <w:t> is used to make a directory. We use it to create the directories that do not already exist.</w:t>
       </w:r>
     </w:p>
     <w:p>
@@ -8462,8 +8833,6 @@
           <w:szCs w:val="24"/>
         </w:rPr>
       </w:pPr>
-      <w:bookmarkStart w:id="0" w:name="_GoBack"/>
-      <w:bookmarkEnd w:id="0"/>
     </w:p>
     <w:p>
       <w:pPr>
@@ -8524,6 +8893,185 @@
     </w:p>
     <w:p>
       <w:pPr>
+        <w:autoSpaceDE w:val="0"/>
+        <w:autoSpaceDN w:val="0"/>
+        <w:adjustRightInd w:val="0"/>
+        <w:spacing w:after="0" w:line="380" w:lineRule="atLeast"/>
+        <w:rPr>
+          <w:rFonts w:ascii="Times New Roman" w:hAnsi="Times New Roman" w:cs="Times New Roman"/>
+          <w:color w:val="222D35"/>
+          <w:sz w:val="24"/>
+          <w:szCs w:val="24"/>
+        </w:rPr>
+      </w:pPr>
+    </w:p>
+    <w:p>
+      <w:pPr>
+        <w:pStyle w:val="ListParagraph"/>
+        <w:numPr>
+          <w:ilvl w:val="0"/>
+          <w:numId w:val="1"/>
+        </w:numPr>
+        <w:tabs>
+          <w:tab w:val="left" w:pos="220"/>
+          <w:tab w:val="left" w:pos="720"/>
+        </w:tabs>
+        <w:autoSpaceDE w:val="0"/>
+        <w:autoSpaceDN w:val="0"/>
+        <w:adjustRightInd w:val="0"/>
+        <w:spacing w:after="0" w:line="360" w:lineRule="atLeast"/>
+        <w:rPr>
+          <w:rFonts w:ascii="Times New Roman" w:hAnsi="Times New Roman" w:cs="Times New Roman"/>
+          <w:b/>
+          <w:bCs/>
+          <w:color w:val="222D35"/>
+          <w:sz w:val="24"/>
+          <w:szCs w:val="24"/>
+        </w:rPr>
+      </w:pPr>
+      <w:r>
+        <w:rPr>
+          <w:rFonts w:ascii="Times New Roman" w:hAnsi="Times New Roman" w:cs="Times New Roman"/>
+          <w:b/>
+          <w:bCs/>
+          <w:color w:val="222D35"/>
+          <w:sz w:val="24"/>
+          <w:szCs w:val="24"/>
+        </w:rPr>
+        <w:t xml:space="preserve">Cp: </w:t>
+      </w:r>
+      <w:r>
+        <w:rPr>
+          <w:rFonts w:ascii="Times New Roman" w:hAnsi="Times New Roman" w:cs="Times New Roman"/>
+          <w:b/>
+          <w:bCs/>
+          <w:color w:val="222D35"/>
+          <w:sz w:val="24"/>
+          <w:szCs w:val="24"/>
+        </w:rPr>
+        <w:t xml:space="preserve"> </w:t>
+      </w:r>
+      <w:r>
+        <w:rPr>
+          <w:rFonts w:ascii="Times New Roman" w:hAnsi="Times New Roman" w:cs="Times New Roman"/>
+          <w:color w:val="1A1A1A"/>
+          <w:sz w:val="24"/>
+          <w:szCs w:val="24"/>
+        </w:rPr>
+        <w:t>This command is used to copy files in a directory. We use this command so we will be able to create an exact replica of the file with a different name</w:t>
+      </w:r>
+      <w:r>
+        <w:rPr>
+          <w:rFonts w:ascii="Times New Roman" w:hAnsi="Times New Roman" w:cs="Times New Roman"/>
+          <w:color w:val="1A1A1A"/>
+          <w:sz w:val="24"/>
+          <w:szCs w:val="24"/>
+        </w:rPr>
+        <w:t>.</w:t>
+      </w:r>
+      <w:bookmarkStart w:id="0" w:name="_GoBack"/>
+      <w:bookmarkEnd w:id="0"/>
+      <w:r>
+        <w:rPr>
+          <w:rFonts w:ascii="Times New Roman" w:hAnsi="Times New Roman" w:cs="Times New Roman"/>
+          <w:color w:val="1A1A1A"/>
+          <w:sz w:val="24"/>
+          <w:szCs w:val="24"/>
+        </w:rPr>
+        <w:t xml:space="preserve"> </w:t>
+      </w:r>
+    </w:p>
+    <w:p>
+      <w:pPr>
+        <w:pStyle w:val="ListParagraph"/>
+        <w:tabs>
+          <w:tab w:val="left" w:pos="220"/>
+          <w:tab w:val="left" w:pos="720"/>
+        </w:tabs>
+        <w:autoSpaceDE w:val="0"/>
+        <w:autoSpaceDN w:val="0"/>
+        <w:adjustRightInd w:val="0"/>
+        <w:spacing w:after="0" w:line="360" w:lineRule="atLeast"/>
+        <w:ind w:left="360"/>
+        <w:rPr>
+          <w:rFonts w:ascii="Times New Roman" w:hAnsi="Times New Roman" w:cs="Times New Roman"/>
+          <w:b/>
+          <w:bCs/>
+          <w:color w:val="222D35"/>
+          <w:sz w:val="24"/>
+          <w:szCs w:val="24"/>
+        </w:rPr>
+      </w:pPr>
+    </w:p>
+    <w:p>
+      <w:pPr>
+        <w:pStyle w:val="ListParagraph"/>
+        <w:tabs>
+          <w:tab w:val="left" w:pos="220"/>
+          <w:tab w:val="left" w:pos="720"/>
+        </w:tabs>
+        <w:autoSpaceDE w:val="0"/>
+        <w:autoSpaceDN w:val="0"/>
+        <w:adjustRightInd w:val="0"/>
+        <w:spacing w:after="0" w:line="360" w:lineRule="atLeast"/>
+        <w:ind w:left="360"/>
+        <w:rPr>
+          <w:rFonts w:ascii="Times New Roman" w:hAnsi="Times New Roman" w:cs="Times New Roman"/>
+          <w:b/>
+          <w:bCs/>
+          <w:color w:val="222D35"/>
+          <w:sz w:val="24"/>
+          <w:szCs w:val="24"/>
+        </w:rPr>
+      </w:pPr>
+      <w:r>
+        <w:rPr>
+          <w:rFonts w:ascii="Times New Roman" w:hAnsi="Times New Roman" w:cs="Times New Roman"/>
+          <w:b/>
+          <w:bCs/>
+          <w:color w:val="222D35"/>
+          <w:sz w:val="24"/>
+          <w:szCs w:val="24"/>
+        </w:rPr>
+        <w:drawing>
+          <wp:inline distT="0" distB="0" distL="0" distR="0" wp14:anchorId="0229D7CC" wp14:editId="50D409C5">
+            <wp:extent cx="5963088" cy="637082"/>
+            <wp:effectExtent l="0" t="0" r="0" b="0"/>
+            <wp:docPr id="56" name="Picture 56"/>
+            <wp:cNvGraphicFramePr>
+              <a:graphicFrameLocks xmlns:a="http://schemas.openxmlformats.org/drawingml/2006/main" noChangeAspect="1"/>
+            </wp:cNvGraphicFramePr>
+            <a:graphic xmlns:a="http://schemas.openxmlformats.org/drawingml/2006/main">
+              <a:graphicData uri="http://schemas.openxmlformats.org/drawingml/2006/picture">
+                <pic:pic xmlns:pic="http://schemas.openxmlformats.org/drawingml/2006/picture">
+                  <pic:nvPicPr>
+                    <pic:cNvPr id="1" name=""/>
+                    <pic:cNvPicPr/>
+                  </pic:nvPicPr>
+                  <pic:blipFill>
+                    <a:blip r:embed="rId23"/>
+                    <a:stretch>
+                      <a:fillRect/>
+                    </a:stretch>
+                  </pic:blipFill>
+                  <pic:spPr>
+                    <a:xfrm>
+                      <a:off x="0" y="0"/>
+                      <a:ext cx="6054102" cy="646806"/>
+                    </a:xfrm>
+                    <a:prstGeom prst="rect">
+                      <a:avLst/>
+                    </a:prstGeom>
+                  </pic:spPr>
+                </pic:pic>
+              </a:graphicData>
+            </a:graphic>
+          </wp:inline>
+        </w:drawing>
+      </w:r>
+    </w:p>
+    <w:p>
+      <w:pPr>
         <w:rPr>
           <w:rFonts w:ascii="Times New Roman" w:hAnsi="Times New Roman" w:cs="Times New Roman"/>
           <w:sz w:val="24"/>
@@ -8553,6 +9101,60 @@
 <file path=word/numbering.xml><?xml version="1.0" encoding="utf-8"?>
 <w:numbering xmlns:wpc="http://schemas.microsoft.com/office/word/2010/wordprocessingCanvas" xmlns:cx="http://schemas.microsoft.com/office/drawing/2014/chartex" xmlns:cx1="http://schemas.microsoft.com/office/drawing/2015/9/8/chartex" xmlns:cx2="http://schemas.microsoft.com/office/drawing/2015/10/21/chartex" xmlns:cx3="http://schemas.microsoft.com/office/drawing/2016/5/9/chartex" xmlns:cx4="http://schemas.microsoft.com/office/drawing/2016/5/10/chartex" xmlns:cx5="http://schemas.microsoft.com/office/drawing/2016/5/11/chartex" xmlns:cx6="http://schemas.microsoft.com/office/drawing/2016/5/12/chartex" xmlns:cx7="http://schemas.microsoft.com/office/drawing/2016/5/13/chartex" xmlns:cx8="http://schemas.microsoft.com/office/drawing/2016/5/14/chartex" xmlns:mc="http://schemas.openxmlformats.org/markup-compatibility/2006" xmlns:aink="http://schemas.microsoft.com/office/drawing/2016/ink" xmlns:am3d="http://schemas.microsoft.com/office/drawing/2017/model3d" xmlns:o="urn:schemas-microsoft-com:office:office" xmlns:r="http://schemas.openxmlformats.org/officeDocument/2006/relationships" xmlns:m="http://schemas.openxmlformats.org/officeDocument/2006/math" xmlns:v="urn:schemas-microsoft-com:vml" xmlns:wp14="http://schemas.microsoft.com/office/word/2010/wordprocessingDrawing" xmlns:wp="http://schemas.openxmlformats.org/drawingml/2006/wordprocessingDrawing" xmlns:w10="urn:schemas-microsoft-com:office:word" xmlns:w="http://schemas.openxmlformats.org/wordprocessingml/2006/main" xmlns:w14="http://schemas.microsoft.com/office/word/2010/wordml" xmlns:w15="http://schemas.microsoft.com/office/word/2012/wordml" xmlns:w16cid="http://schemas.microsoft.com/office/word/2016/wordml/cid" xmlns:w16se="http://schemas.microsoft.com/office/word/2015/wordml/symex" xmlns:wpg="http://schemas.microsoft.com/office/word/2010/wordprocessingGroup" xmlns:wpi="http://schemas.microsoft.com/office/word/2010/wordprocessingInk" xmlns:wne="http://schemas.microsoft.com/office/word/2006/wordml" xmlns:wps="http://schemas.microsoft.com/office/word/2010/wordprocessingShape" mc:Ignorable="w14 w15 w16se w16cid wp14">
   <w:abstractNum w:abstractNumId="0" w15:restartNumberingAfterBreak="0">
+    <w:nsid w:val="00000001"/>
+    <w:multiLevelType w:val="hybridMultilevel"/>
+    <w:tmpl w:val="00000001"/>
+    <w:lvl w:ilvl="0" w:tplc="00000001">
+      <w:start w:val="1"/>
+      <w:numFmt w:val="bullet"/>
+      <w:lvlText w:val="•"/>
+      <w:lvlJc w:val="left"/>
+      <w:pPr>
+        <w:ind w:left="720" w:hanging="360"/>
+      </w:pPr>
+    </w:lvl>
+    <w:lvl w:ilvl="1" w:tplc="FFFFFFFF">
+      <w:numFmt w:val="decimal"/>
+      <w:lvlText w:val=""/>
+      <w:lvlJc w:val="left"/>
+    </w:lvl>
+    <w:lvl w:ilvl="2" w:tplc="FFFFFFFF">
+      <w:numFmt w:val="decimal"/>
+      <w:lvlText w:val=""/>
+      <w:lvlJc w:val="left"/>
+    </w:lvl>
+    <w:lvl w:ilvl="3" w:tplc="FFFFFFFF">
+      <w:numFmt w:val="decimal"/>
+      <w:lvlText w:val=""/>
+      <w:lvlJc w:val="left"/>
+    </w:lvl>
+    <w:lvl w:ilvl="4" w:tplc="FFFFFFFF">
+      <w:numFmt w:val="decimal"/>
+      <w:lvlText w:val=""/>
+      <w:lvlJc w:val="left"/>
+    </w:lvl>
+    <w:lvl w:ilvl="5" w:tplc="FFFFFFFF">
+      <w:numFmt w:val="decimal"/>
+      <w:lvlText w:val=""/>
+      <w:lvlJc w:val="left"/>
+    </w:lvl>
+    <w:lvl w:ilvl="6" w:tplc="FFFFFFFF">
+      <w:numFmt w:val="decimal"/>
+      <w:lvlText w:val=""/>
+      <w:lvlJc w:val="left"/>
+    </w:lvl>
+    <w:lvl w:ilvl="7" w:tplc="FFFFFFFF">
+      <w:numFmt w:val="decimal"/>
+      <w:lvlText w:val=""/>
+      <w:lvlJc w:val="left"/>
+    </w:lvl>
+    <w:lvl w:ilvl="8" w:tplc="FFFFFFFF">
+      <w:numFmt w:val="decimal"/>
+      <w:lvlText w:val=""/>
+      <w:lvlJc w:val="left"/>
+    </w:lvl>
+  </w:abstractNum>
+  <w:abstractNum w:abstractNumId="1" w15:restartNumberingAfterBreak="0">
     <w:nsid w:val="08FF5CC4"/>
     <w:multiLevelType w:val="hybridMultilevel"/>
     <w:tmpl w:val="9E0CC098"/>
@@ -8641,7 +9243,7 @@
       </w:pPr>
     </w:lvl>
   </w:abstractNum>
-  <w:abstractNum w:abstractNumId="1" w15:restartNumberingAfterBreak="0">
+  <w:abstractNum w:abstractNumId="2" w15:restartNumberingAfterBreak="0">
     <w:nsid w:val="4FA64A42"/>
     <w:multiLevelType w:val="hybridMultilevel"/>
     <w:tmpl w:val="01AECE5A"/>
@@ -8755,10 +9357,13 @@
     </w:lvl>
   </w:abstractNum>
   <w:num w:numId="1">
-    <w:abstractNumId w:val="0"/>
+    <w:abstractNumId w:val="1"/>
   </w:num>
   <w:num w:numId="2">
-    <w:abstractNumId w:val="1"/>
+    <w:abstractNumId w:val="2"/>
+  </w:num>
+  <w:num w:numId="3">
+    <w:abstractNumId w:val="0"/>
   </w:num>
 </w:numbering>
 </file>

</xml_diff>

<commit_message>
Feature: Added definition of the command pwd.
</commit_message>
<xml_diff>
--- a/Mini-project1.docx
+++ b/Mini-project1.docx
@@ -8036,43 +8036,7 @@
                                 <w:sz w:val="24"/>
                                 <w:szCs w:val="24"/>
                               </w:rPr>
-                              <w:t xml:space="preserve">command is executed, you essentially fetched C3 from </w:t>
-                            </w:r>
-                            <w:proofErr w:type="gramStart"/>
-                            <w:r>
-                              <w:rPr>
-                                <w:rFonts w:ascii="Times New Roman" w:hAnsi="Times New Roman" w:cs="Times New Roman"/>
-                                <w:sz w:val="24"/>
-                                <w:szCs w:val="24"/>
-                              </w:rPr>
-                              <w:t>you</w:t>
-                            </w:r>
-                            <w:proofErr w:type="gramEnd"/>
-                            <w:r>
-                              <w:rPr>
-                                <w:rFonts w:ascii="Times New Roman" w:hAnsi="Times New Roman" w:cs="Times New Roman"/>
-                                <w:sz w:val="24"/>
-                                <w:szCs w:val="24"/>
-                              </w:rPr>
-                              <w:t xml:space="preserve"> remote repository to local and then merged it with the o/master. These commands </w:t>
-                            </w:r>
-                            <w:proofErr w:type="gramStart"/>
-                            <w:r>
-                              <w:rPr>
-                                <w:rFonts w:ascii="Times New Roman" w:hAnsi="Times New Roman" w:cs="Times New Roman"/>
-                                <w:sz w:val="24"/>
-                                <w:szCs w:val="24"/>
-                              </w:rPr>
-                              <w:t>adds</w:t>
-                            </w:r>
-                            <w:proofErr w:type="gramEnd"/>
-                            <w:r>
-                              <w:rPr>
-                                <w:rFonts w:ascii="Times New Roman" w:hAnsi="Times New Roman" w:cs="Times New Roman"/>
-                                <w:sz w:val="24"/>
-                                <w:szCs w:val="24"/>
-                              </w:rPr>
-                              <w:t xml:space="preserve"> new features to the local repository from the remote one.</w:t>
+                              <w:t>command is executed, you essentially fetched C3 from you remote repository to local and then merged it with the o/master. These commands adds new features to the local repository from the remote one.</w:t>
                             </w:r>
                           </w:p>
                         </w:txbxContent>
@@ -8139,43 +8103,7 @@
                           <w:sz w:val="24"/>
                           <w:szCs w:val="24"/>
                         </w:rPr>
-                        <w:t xml:space="preserve">command is executed, you essentially fetched C3 from </w:t>
-                      </w:r>
-                      <w:proofErr w:type="gramStart"/>
-                      <w:r>
-                        <w:rPr>
-                          <w:rFonts w:ascii="Times New Roman" w:hAnsi="Times New Roman" w:cs="Times New Roman"/>
-                          <w:sz w:val="24"/>
-                          <w:szCs w:val="24"/>
-                        </w:rPr>
-                        <w:t>you</w:t>
-                      </w:r>
-                      <w:proofErr w:type="gramEnd"/>
-                      <w:r>
-                        <w:rPr>
-                          <w:rFonts w:ascii="Times New Roman" w:hAnsi="Times New Roman" w:cs="Times New Roman"/>
-                          <w:sz w:val="24"/>
-                          <w:szCs w:val="24"/>
-                        </w:rPr>
-                        <w:t xml:space="preserve"> remote repository to local and then merged it with the o/master. These commands </w:t>
-                      </w:r>
-                      <w:proofErr w:type="gramStart"/>
-                      <w:r>
-                        <w:rPr>
-                          <w:rFonts w:ascii="Times New Roman" w:hAnsi="Times New Roman" w:cs="Times New Roman"/>
-                          <w:sz w:val="24"/>
-                          <w:szCs w:val="24"/>
-                        </w:rPr>
-                        <w:t>adds</w:t>
-                      </w:r>
-                      <w:proofErr w:type="gramEnd"/>
-                      <w:r>
-                        <w:rPr>
-                          <w:rFonts w:ascii="Times New Roman" w:hAnsi="Times New Roman" w:cs="Times New Roman"/>
-                          <w:sz w:val="24"/>
-                          <w:szCs w:val="24"/>
-                        </w:rPr>
-                        <w:t xml:space="preserve"> new features to the local repository from the remote one.</w:t>
+                        <w:t>command is executed, you essentially fetched C3 from you remote repository to local and then merged it with the o/master. These commands adds new features to the local repository from the remote one.</w:t>
                       </w:r>
                     </w:p>
                   </w:txbxContent>
@@ -8969,8 +8897,6 @@
         </w:rPr>
         <w:t>.</w:t>
       </w:r>
-      <w:bookmarkStart w:id="0" w:name="_GoBack"/>
-      <w:bookmarkEnd w:id="0"/>
       <w:r>
         <w:rPr>
           <w:rFonts w:ascii="Times New Roman" w:hAnsi="Times New Roman" w:cs="Times New Roman"/>
@@ -9081,12 +9007,299 @@
     </w:p>
     <w:p>
       <w:pPr>
-        <w:rPr>
-          <w:rFonts w:ascii="Times New Roman" w:hAnsi="Times New Roman" w:cs="Times New Roman"/>
-          <w:sz w:val="24"/>
-          <w:szCs w:val="24"/>
-        </w:rPr>
-      </w:pPr>
+        <w:pStyle w:val="ListParagraph"/>
+        <w:numPr>
+          <w:ilvl w:val="0"/>
+          <w:numId w:val="1"/>
+        </w:numPr>
+        <w:tabs>
+          <w:tab w:val="left" w:pos="220"/>
+          <w:tab w:val="left" w:pos="720"/>
+        </w:tabs>
+        <w:autoSpaceDE w:val="0"/>
+        <w:autoSpaceDN w:val="0"/>
+        <w:adjustRightInd w:val="0"/>
+        <w:spacing w:after="0" w:line="360" w:lineRule="atLeast"/>
+        <w:rPr>
+          <w:rFonts w:ascii="Times New Roman" w:hAnsi="Times New Roman" w:cs="Times New Roman"/>
+          <w:color w:val="222D35"/>
+          <w:sz w:val="24"/>
+          <w:szCs w:val="24"/>
+        </w:rPr>
+      </w:pPr>
+      <w:proofErr w:type="spellStart"/>
+      <w:r>
+        <w:rPr>
+          <w:rFonts w:ascii="Times New Roman" w:hAnsi="Times New Roman" w:cs="Times New Roman"/>
+          <w:b/>
+          <w:bCs/>
+          <w:color w:val="222D35"/>
+          <w:sz w:val="24"/>
+          <w:szCs w:val="24"/>
+        </w:rPr>
+        <w:t>P</w:t>
+      </w:r>
+      <w:r>
+        <w:rPr>
+          <w:rFonts w:ascii="Times New Roman" w:hAnsi="Times New Roman" w:cs="Times New Roman"/>
+          <w:b/>
+          <w:bCs/>
+          <w:color w:val="222D35"/>
+          <w:sz w:val="24"/>
+          <w:szCs w:val="24"/>
+        </w:rPr>
+        <w:t>wd</w:t>
+      </w:r>
+      <w:proofErr w:type="spellEnd"/>
+      <w:r>
+        <w:rPr>
+          <w:rFonts w:ascii="Times New Roman" w:hAnsi="Times New Roman" w:cs="Times New Roman"/>
+          <w:color w:val="222D35"/>
+          <w:sz w:val="24"/>
+          <w:szCs w:val="24"/>
+        </w:rPr>
+        <w:t xml:space="preserve">: </w:t>
+      </w:r>
+      <w:r>
+        <w:rPr>
+          <w:rFonts w:ascii="Times New Roman" w:hAnsi="Times New Roman" w:cs="Times New Roman"/>
+          <w:color w:val="1A1A1A"/>
+          <w:sz w:val="24"/>
+          <w:szCs w:val="24"/>
+        </w:rPr>
+        <w:t> </w:t>
+      </w:r>
+      <w:proofErr w:type="spellStart"/>
+      <w:r>
+        <w:rPr>
+          <w:rFonts w:ascii="Times New Roman" w:hAnsi="Times New Roman" w:cs="Times New Roman"/>
+          <w:color w:val="1A1A1A"/>
+          <w:sz w:val="24"/>
+          <w:szCs w:val="24"/>
+        </w:rPr>
+        <w:t>Pwd</w:t>
+      </w:r>
+      <w:proofErr w:type="spellEnd"/>
+      <w:r>
+        <w:rPr>
+          <w:rFonts w:ascii="Times New Roman" w:hAnsi="Times New Roman" w:cs="Times New Roman"/>
+          <w:color w:val="1A1A1A"/>
+          <w:sz w:val="24"/>
+          <w:szCs w:val="24"/>
+        </w:rPr>
+        <w:t xml:space="preserve"> stands for </w:t>
+      </w:r>
+      <w:r>
+        <w:rPr>
+          <w:rFonts w:ascii="Times New Roman" w:hAnsi="Times New Roman" w:cs="Times New Roman"/>
+          <w:color w:val="1A1A1A"/>
+          <w:sz w:val="24"/>
+          <w:szCs w:val="24"/>
+        </w:rPr>
+        <w:t>p</w:t>
+      </w:r>
+      <w:r>
+        <w:rPr>
+          <w:rFonts w:ascii="Times New Roman" w:hAnsi="Times New Roman" w:cs="Times New Roman"/>
+          <w:color w:val="1A1A1A"/>
+          <w:sz w:val="24"/>
+          <w:szCs w:val="24"/>
+        </w:rPr>
+        <w:t xml:space="preserve">rint </w:t>
+      </w:r>
+      <w:r>
+        <w:rPr>
+          <w:rFonts w:ascii="Times New Roman" w:hAnsi="Times New Roman" w:cs="Times New Roman"/>
+          <w:color w:val="1A1A1A"/>
+          <w:sz w:val="24"/>
+          <w:szCs w:val="24"/>
+        </w:rPr>
+        <w:t>w</w:t>
+      </w:r>
+      <w:r>
+        <w:rPr>
+          <w:rFonts w:ascii="Times New Roman" w:hAnsi="Times New Roman" w:cs="Times New Roman"/>
+          <w:color w:val="1A1A1A"/>
+          <w:sz w:val="24"/>
+          <w:szCs w:val="24"/>
+        </w:rPr>
+        <w:t xml:space="preserve">orking </w:t>
+      </w:r>
+      <w:r>
+        <w:rPr>
+          <w:rFonts w:ascii="Times New Roman" w:hAnsi="Times New Roman" w:cs="Times New Roman"/>
+          <w:color w:val="1A1A1A"/>
+          <w:sz w:val="24"/>
+          <w:szCs w:val="24"/>
+        </w:rPr>
+        <w:t>d</w:t>
+      </w:r>
+      <w:r>
+        <w:rPr>
+          <w:rFonts w:ascii="Times New Roman" w:hAnsi="Times New Roman" w:cs="Times New Roman"/>
+          <w:color w:val="1A1A1A"/>
+          <w:sz w:val="24"/>
+          <w:szCs w:val="24"/>
+        </w:rPr>
+        <w:t xml:space="preserve">irectory. </w:t>
+      </w:r>
+      <w:r>
+        <w:rPr>
+          <w:rFonts w:ascii="Times New Roman" w:hAnsi="Times New Roman" w:cs="Times New Roman"/>
+          <w:color w:val="1A1A1A"/>
+          <w:sz w:val="24"/>
+          <w:szCs w:val="24"/>
+        </w:rPr>
+        <w:t>This command prints the working directory</w:t>
+      </w:r>
+      <w:bookmarkStart w:id="0" w:name="_GoBack"/>
+      <w:bookmarkEnd w:id="0"/>
+      <w:r>
+        <w:rPr>
+          <w:rFonts w:ascii="Times New Roman" w:hAnsi="Times New Roman" w:cs="Times New Roman"/>
+          <w:color w:val="1A1A1A"/>
+          <w:sz w:val="24"/>
+          <w:szCs w:val="24"/>
+        </w:rPr>
+        <w:t>. </w:t>
+      </w:r>
+      <w:proofErr w:type="spellStart"/>
+      <w:r>
+        <w:rPr>
+          <w:rFonts w:ascii="Times New Roman" w:hAnsi="Times New Roman" w:cs="Times New Roman"/>
+          <w:color w:val="1A1A1A"/>
+          <w:sz w:val="24"/>
+          <w:szCs w:val="24"/>
+        </w:rPr>
+        <w:t>P</w:t>
+      </w:r>
+      <w:r>
+        <w:rPr>
+          <w:rFonts w:ascii="Times New Roman" w:hAnsi="Times New Roman" w:cs="Times New Roman"/>
+          <w:color w:val="1A1A1A"/>
+          <w:sz w:val="24"/>
+          <w:szCs w:val="24"/>
+        </w:rPr>
+        <w:t>w</w:t>
+      </w:r>
+      <w:r>
+        <w:rPr>
+          <w:rFonts w:ascii="Times New Roman" w:hAnsi="Times New Roman" w:cs="Times New Roman"/>
+          <w:color w:val="1A1A1A"/>
+          <w:sz w:val="24"/>
+          <w:szCs w:val="24"/>
+        </w:rPr>
+        <w:t>d</w:t>
+      </w:r>
+      <w:proofErr w:type="spellEnd"/>
+      <w:r>
+        <w:rPr>
+          <w:rFonts w:ascii="Times New Roman" w:hAnsi="Times New Roman" w:cs="Times New Roman"/>
+          <w:color w:val="1A1A1A"/>
+          <w:sz w:val="24"/>
+          <w:szCs w:val="24"/>
+        </w:rPr>
+        <w:t xml:space="preserve"> </w:t>
+      </w:r>
+      <w:r>
+        <w:rPr>
+          <w:rFonts w:ascii="Times New Roman" w:hAnsi="Times New Roman" w:cs="Times New Roman"/>
+          <w:color w:val="1A1A1A"/>
+          <w:sz w:val="24"/>
+          <w:szCs w:val="24"/>
+        </w:rPr>
+        <w:t xml:space="preserve">is an environment </w:t>
+      </w:r>
+      <w:r>
+        <w:rPr>
+          <w:rFonts w:ascii="Times New Roman" w:hAnsi="Times New Roman" w:cs="Times New Roman"/>
+          <w:color w:val="1A1A1A"/>
+          <w:sz w:val="24"/>
+          <w:szCs w:val="24"/>
+        </w:rPr>
+        <w:t xml:space="preserve">which enables us to store the path. </w:t>
+      </w:r>
+    </w:p>
+    <w:p>
+      <w:pPr>
+        <w:pStyle w:val="ListParagraph"/>
+        <w:tabs>
+          <w:tab w:val="left" w:pos="220"/>
+          <w:tab w:val="left" w:pos="720"/>
+        </w:tabs>
+        <w:autoSpaceDE w:val="0"/>
+        <w:autoSpaceDN w:val="0"/>
+        <w:adjustRightInd w:val="0"/>
+        <w:spacing w:after="0" w:line="360" w:lineRule="atLeast"/>
+        <w:ind w:left="360"/>
+        <w:rPr>
+          <w:rFonts w:ascii="Times New Roman" w:hAnsi="Times New Roman" w:cs="Times New Roman"/>
+          <w:color w:val="222D35"/>
+          <w:sz w:val="24"/>
+          <w:szCs w:val="24"/>
+        </w:rPr>
+      </w:pPr>
+    </w:p>
+    <w:p>
+      <w:pPr>
+        <w:tabs>
+          <w:tab w:val="left" w:pos="220"/>
+          <w:tab w:val="left" w:pos="720"/>
+        </w:tabs>
+        <w:autoSpaceDE w:val="0"/>
+        <w:autoSpaceDN w:val="0"/>
+        <w:adjustRightInd w:val="0"/>
+        <w:spacing w:after="0" w:line="360" w:lineRule="atLeast"/>
+        <w:rPr>
+          <w:rFonts w:ascii="Times New Roman" w:hAnsi="Times New Roman" w:cs="Times New Roman"/>
+          <w:color w:val="222D35"/>
+          <w:sz w:val="24"/>
+          <w:szCs w:val="24"/>
+        </w:rPr>
+      </w:pPr>
+      <w:r>
+        <w:rPr>
+          <w:rFonts w:ascii="Times New Roman" w:hAnsi="Times New Roman" w:cs="Times New Roman"/>
+          <w:color w:val="222D35"/>
+          <w:sz w:val="24"/>
+          <w:szCs w:val="24"/>
+        </w:rPr>
+        <w:drawing>
+          <wp:inline distT="0" distB="0" distL="0" distR="0" wp14:anchorId="10531633" wp14:editId="6ED435A9">
+            <wp:extent cx="1971207" cy="560237"/>
+            <wp:effectExtent l="0" t="0" r="0" b="0"/>
+            <wp:docPr id="57" name="Picture 57"/>
+            <wp:cNvGraphicFramePr>
+              <a:graphicFrameLocks xmlns:a="http://schemas.openxmlformats.org/drawingml/2006/main" noChangeAspect="1"/>
+            </wp:cNvGraphicFramePr>
+            <a:graphic xmlns:a="http://schemas.openxmlformats.org/drawingml/2006/main">
+              <a:graphicData uri="http://schemas.openxmlformats.org/drawingml/2006/picture">
+                <pic:pic xmlns:pic="http://schemas.openxmlformats.org/drawingml/2006/picture">
+                  <pic:nvPicPr>
+                    <pic:cNvPr id="1" name=""/>
+                    <pic:cNvPicPr/>
+                  </pic:nvPicPr>
+                  <pic:blipFill>
+                    <a:blip r:embed="rId24"/>
+                    <a:stretch>
+                      <a:fillRect/>
+                    </a:stretch>
+                  </pic:blipFill>
+                  <pic:spPr>
+                    <a:xfrm>
+                      <a:off x="0" y="0"/>
+                      <a:ext cx="2034176" cy="578133"/>
+                    </a:xfrm>
+                    <a:prstGeom prst="rect">
+                      <a:avLst/>
+                    </a:prstGeom>
+                  </pic:spPr>
+                </pic:pic>
+              </a:graphicData>
+            </a:graphic>
+          </wp:inline>
+        </w:drawing>
+      </w:r>
     </w:p>
     <w:sectPr>
       <w:pgSz w:w="12240" w:h="15840"/>
@@ -9157,8 +9370,8 @@
   <w:abstractNum w:abstractNumId="1" w15:restartNumberingAfterBreak="0">
     <w:nsid w:val="08FF5CC4"/>
     <w:multiLevelType w:val="hybridMultilevel"/>
-    <w:tmpl w:val="9E0CC098"/>
-    <w:lvl w:ilvl="0" w:tplc="0409000F">
+    <w:tmpl w:val="18E0AA64"/>
+    <w:lvl w:ilvl="0" w:tplc="45B2250C">
       <w:start w:val="1"/>
       <w:numFmt w:val="decimal"/>
       <w:lvlText w:val="%1."/>
@@ -9168,6 +9381,8 @@
       </w:pPr>
       <w:rPr>
         <w:rFonts w:hint="default"/>
+        <w:b/>
+        <w:bCs/>
       </w:rPr>
     </w:lvl>
     <w:lvl w:ilvl="1" w:tplc="04090019" w:tentative="1">

</xml_diff>

<commit_message>
Feature: Added definition of the command mv.
</commit_message>
<xml_diff>
--- a/Mini-project1.docx
+++ b/Mini-project1.docx
@@ -8036,7 +8036,43 @@
                                 <w:sz w:val="24"/>
                                 <w:szCs w:val="24"/>
                               </w:rPr>
-                              <w:t>command is executed, you essentially fetched C3 from you remote repository to local and then merged it with the o/master. These commands adds new features to the local repository from the remote one.</w:t>
+                              <w:t xml:space="preserve">command is executed, you essentially fetched C3 from </w:t>
+                            </w:r>
+                            <w:proofErr w:type="gramStart"/>
+                            <w:r>
+                              <w:rPr>
+                                <w:rFonts w:ascii="Times New Roman" w:hAnsi="Times New Roman" w:cs="Times New Roman"/>
+                                <w:sz w:val="24"/>
+                                <w:szCs w:val="24"/>
+                              </w:rPr>
+                              <w:t>you</w:t>
+                            </w:r>
+                            <w:proofErr w:type="gramEnd"/>
+                            <w:r>
+                              <w:rPr>
+                                <w:rFonts w:ascii="Times New Roman" w:hAnsi="Times New Roman" w:cs="Times New Roman"/>
+                                <w:sz w:val="24"/>
+                                <w:szCs w:val="24"/>
+                              </w:rPr>
+                              <w:t xml:space="preserve"> remote repository to local and then merged it with the o/master. These commands </w:t>
+                            </w:r>
+                            <w:proofErr w:type="gramStart"/>
+                            <w:r>
+                              <w:rPr>
+                                <w:rFonts w:ascii="Times New Roman" w:hAnsi="Times New Roman" w:cs="Times New Roman"/>
+                                <w:sz w:val="24"/>
+                                <w:szCs w:val="24"/>
+                              </w:rPr>
+                              <w:t>adds</w:t>
+                            </w:r>
+                            <w:proofErr w:type="gramEnd"/>
+                            <w:r>
+                              <w:rPr>
+                                <w:rFonts w:ascii="Times New Roman" w:hAnsi="Times New Roman" w:cs="Times New Roman"/>
+                                <w:sz w:val="24"/>
+                                <w:szCs w:val="24"/>
+                              </w:rPr>
+                              <w:t xml:space="preserve"> new features to the local repository from the remote one.</w:t>
                             </w:r>
                           </w:p>
                         </w:txbxContent>
@@ -8103,7 +8139,43 @@
                           <w:sz w:val="24"/>
                           <w:szCs w:val="24"/>
                         </w:rPr>
-                        <w:t>command is executed, you essentially fetched C3 from you remote repository to local and then merged it with the o/master. These commands adds new features to the local repository from the remote one.</w:t>
+                        <w:t xml:space="preserve">command is executed, you essentially fetched C3 from </w:t>
+                      </w:r>
+                      <w:proofErr w:type="gramStart"/>
+                      <w:r>
+                        <w:rPr>
+                          <w:rFonts w:ascii="Times New Roman" w:hAnsi="Times New Roman" w:cs="Times New Roman"/>
+                          <w:sz w:val="24"/>
+                          <w:szCs w:val="24"/>
+                        </w:rPr>
+                        <w:t>you</w:t>
+                      </w:r>
+                      <w:proofErr w:type="gramEnd"/>
+                      <w:r>
+                        <w:rPr>
+                          <w:rFonts w:ascii="Times New Roman" w:hAnsi="Times New Roman" w:cs="Times New Roman"/>
+                          <w:sz w:val="24"/>
+                          <w:szCs w:val="24"/>
+                        </w:rPr>
+                        <w:t xml:space="preserve"> remote repository to local and then merged it with the o/master. These commands </w:t>
+                      </w:r>
+                      <w:proofErr w:type="gramStart"/>
+                      <w:r>
+                        <w:rPr>
+                          <w:rFonts w:ascii="Times New Roman" w:hAnsi="Times New Roman" w:cs="Times New Roman"/>
+                          <w:sz w:val="24"/>
+                          <w:szCs w:val="24"/>
+                        </w:rPr>
+                        <w:t>adds</w:t>
+                      </w:r>
+                      <w:proofErr w:type="gramEnd"/>
+                      <w:r>
+                        <w:rPr>
+                          <w:rFonts w:ascii="Times New Roman" w:hAnsi="Times New Roman" w:cs="Times New Roman"/>
+                          <w:sz w:val="24"/>
+                          <w:szCs w:val="24"/>
+                        </w:rPr>
+                        <w:t xml:space="preserve"> new features to the local repository from the remote one.</w:t>
                       </w:r>
                     </w:p>
                   </w:txbxContent>
@@ -9152,8 +9224,6 @@
         </w:rPr>
         <w:t>This command prints the working directory</w:t>
       </w:r>
-      <w:bookmarkStart w:id="0" w:name="_GoBack"/>
-      <w:bookmarkEnd w:id="0"/>
       <w:r>
         <w:rPr>
           <w:rFonts w:ascii="Times New Roman" w:hAnsi="Times New Roman" w:cs="Times New Roman"/>
@@ -9289,6 +9359,187 @@
                     <a:xfrm>
                       <a:off x="0" y="0"/>
                       <a:ext cx="2034176" cy="578133"/>
+                    </a:xfrm>
+                    <a:prstGeom prst="rect">
+                      <a:avLst/>
+                    </a:prstGeom>
+                  </pic:spPr>
+                </pic:pic>
+              </a:graphicData>
+            </a:graphic>
+          </wp:inline>
+        </w:drawing>
+      </w:r>
+    </w:p>
+    <w:p>
+      <w:pPr>
+        <w:tabs>
+          <w:tab w:val="left" w:pos="220"/>
+          <w:tab w:val="left" w:pos="720"/>
+        </w:tabs>
+        <w:autoSpaceDE w:val="0"/>
+        <w:autoSpaceDN w:val="0"/>
+        <w:adjustRightInd w:val="0"/>
+        <w:spacing w:after="0" w:line="360" w:lineRule="atLeast"/>
+        <w:rPr>
+          <w:rFonts w:ascii="Times New Roman" w:hAnsi="Times New Roman" w:cs="Times New Roman"/>
+          <w:color w:val="222D35"/>
+          <w:sz w:val="24"/>
+          <w:szCs w:val="24"/>
+        </w:rPr>
+      </w:pPr>
+    </w:p>
+    <w:p>
+      <w:pPr>
+        <w:pStyle w:val="ListParagraph"/>
+        <w:numPr>
+          <w:ilvl w:val="0"/>
+          <w:numId w:val="1"/>
+        </w:numPr>
+        <w:autoSpaceDE w:val="0"/>
+        <w:autoSpaceDN w:val="0"/>
+        <w:adjustRightInd w:val="0"/>
+        <w:spacing w:after="0" w:line="380" w:lineRule="atLeast"/>
+        <w:rPr>
+          <w:rFonts w:ascii="Times New Roman" w:hAnsi="Times New Roman" w:cs="Times New Roman"/>
+          <w:color w:val="1A1A1A"/>
+          <w:sz w:val="24"/>
+          <w:szCs w:val="24"/>
+        </w:rPr>
+      </w:pPr>
+      <w:r>
+        <w:rPr>
+          <w:rFonts w:ascii="Times New Roman" w:hAnsi="Times New Roman" w:cs="Times New Roman"/>
+          <w:b/>
+          <w:bCs/>
+          <w:color w:val="222D35"/>
+          <w:sz w:val="24"/>
+          <w:szCs w:val="24"/>
+        </w:rPr>
+        <w:t xml:space="preserve">mv. </w:t>
+      </w:r>
+      <w:r>
+        <w:rPr>
+          <w:rFonts w:ascii="Times New Roman" w:hAnsi="Times New Roman" w:cs="Times New Roman"/>
+          <w:color w:val="1A1A1A"/>
+          <w:sz w:val="24"/>
+          <w:szCs w:val="24"/>
+        </w:rPr>
+        <w:t>mv </w:t>
+      </w:r>
+      <w:r>
+        <w:rPr>
+          <w:rFonts w:ascii="Times New Roman" w:hAnsi="Times New Roman" w:cs="Times New Roman"/>
+          <w:color w:val="1A1A1A"/>
+          <w:sz w:val="24"/>
+          <w:szCs w:val="24"/>
+        </w:rPr>
+        <w:t>stands for</w:t>
+      </w:r>
+      <w:r>
+        <w:rPr>
+          <w:rFonts w:ascii="Times New Roman" w:hAnsi="Times New Roman" w:cs="Times New Roman"/>
+          <w:color w:val="1A1A1A"/>
+          <w:sz w:val="24"/>
+          <w:szCs w:val="24"/>
+        </w:rPr>
+        <w:t xml:space="preserve"> move. </w:t>
+      </w:r>
+      <w:r>
+        <w:rPr>
+          <w:rFonts w:ascii="Times New Roman" w:hAnsi="Times New Roman" w:cs="Times New Roman"/>
+          <w:color w:val="1A1A1A"/>
+          <w:sz w:val="24"/>
+          <w:szCs w:val="24"/>
+        </w:rPr>
+        <w:t>This command moves one file from once pla</w:t>
+      </w:r>
+      <w:r>
+        <w:rPr>
+          <w:rFonts w:ascii="Times New Roman" w:hAnsi="Times New Roman" w:cs="Times New Roman"/>
+          <w:color w:val="1A1A1A"/>
+          <w:sz w:val="24"/>
+          <w:szCs w:val="24"/>
+        </w:rPr>
+        <w:t>ce to another. We can also use this command to rename a folder.</w:t>
+      </w:r>
+    </w:p>
+    <w:p>
+      <w:pPr>
+        <w:autoSpaceDE w:val="0"/>
+        <w:autoSpaceDN w:val="0"/>
+        <w:adjustRightInd w:val="0"/>
+        <w:spacing w:after="0" w:line="380" w:lineRule="atLeast"/>
+        <w:rPr>
+          <w:rFonts w:ascii="Times New Roman" w:hAnsi="Times New Roman" w:cs="Times New Roman"/>
+          <w:color w:val="1A1A1A"/>
+          <w:sz w:val="24"/>
+          <w:szCs w:val="24"/>
+        </w:rPr>
+      </w:pPr>
+      <w:bookmarkStart w:id="0" w:name="_GoBack"/>
+      <w:bookmarkEnd w:id="0"/>
+    </w:p>
+    <w:p>
+      <w:pPr>
+        <w:tabs>
+          <w:tab w:val="left" w:pos="220"/>
+          <w:tab w:val="left" w:pos="720"/>
+        </w:tabs>
+        <w:autoSpaceDE w:val="0"/>
+        <w:autoSpaceDN w:val="0"/>
+        <w:adjustRightInd w:val="0"/>
+        <w:spacing w:after="0" w:line="360" w:lineRule="atLeast"/>
+        <w:rPr>
+          <w:rFonts w:ascii="Times New Roman" w:hAnsi="Times New Roman" w:cs="Times New Roman"/>
+          <w:color w:val="222D35"/>
+          <w:sz w:val="24"/>
+          <w:szCs w:val="24"/>
+        </w:rPr>
+      </w:pPr>
+      <w:r>
+        <w:rPr>
+          <w:rFonts w:ascii="Times New Roman" w:hAnsi="Times New Roman" w:cs="Times New Roman"/>
+          <w:b/>
+          <w:bCs/>
+          <w:color w:val="222D35"/>
+          <w:sz w:val="24"/>
+          <w:szCs w:val="24"/>
+        </w:rPr>
+        <w:t xml:space="preserve"> </w:t>
+      </w:r>
+      <w:r>
+        <w:rPr>
+          <w:rFonts w:ascii="Times New Roman" w:hAnsi="Times New Roman" w:cs="Times New Roman"/>
+          <w:color w:val="1A1A1A"/>
+          <w:sz w:val="24"/>
+          <w:szCs w:val="24"/>
+        </w:rPr>
+        <w:drawing>
+          <wp:inline distT="0" distB="0" distL="0" distR="0" wp14:anchorId="3A29EF05" wp14:editId="229C4972">
+            <wp:extent cx="5579390" cy="603955"/>
+            <wp:effectExtent l="0" t="0" r="0" b="5715"/>
+            <wp:docPr id="58" name="Picture 58"/>
+            <wp:cNvGraphicFramePr>
+              <a:graphicFrameLocks xmlns:a="http://schemas.openxmlformats.org/drawingml/2006/main" noChangeAspect="1"/>
+            </wp:cNvGraphicFramePr>
+            <a:graphic xmlns:a="http://schemas.openxmlformats.org/drawingml/2006/main">
+              <a:graphicData uri="http://schemas.openxmlformats.org/drawingml/2006/picture">
+                <pic:pic xmlns:pic="http://schemas.openxmlformats.org/drawingml/2006/picture">
+                  <pic:nvPicPr>
+                    <pic:cNvPr id="1" name=""/>
+                    <pic:cNvPicPr/>
+                  </pic:nvPicPr>
+                  <pic:blipFill>
+                    <a:blip r:embed="rId25"/>
+                    <a:stretch>
+                      <a:fillRect/>
+                    </a:stretch>
+                  </pic:blipFill>
+                  <pic:spPr>
+                    <a:xfrm>
+                      <a:off x="0" y="0"/>
+                      <a:ext cx="5649229" cy="611515"/>
                     </a:xfrm>
                     <a:prstGeom prst="rect">
                       <a:avLst/>

</xml_diff>

<commit_message>
Feature: Added definition of the command rm.
</commit_message>
<xml_diff>
--- a/Mini-project1.docx
+++ b/Mini-project1.docx
@@ -9032,9 +9032,9 @@
           <w:szCs w:val="24"/>
         </w:rPr>
         <w:drawing>
-          <wp:inline distT="0" distB="0" distL="0" distR="0" wp14:anchorId="0229D7CC" wp14:editId="50D409C5">
-            <wp:extent cx="5963088" cy="637082"/>
-            <wp:effectExtent l="0" t="0" r="0" b="0"/>
+          <wp:inline distT="0" distB="0" distL="0" distR="0" wp14:anchorId="0229D7CC" wp14:editId="7EAAD9AE">
+            <wp:extent cx="5657222" cy="604404"/>
+            <wp:effectExtent l="0" t="0" r="0" b="5715"/>
             <wp:docPr id="56" name="Picture 56"/>
             <wp:cNvGraphicFramePr>
               <a:graphicFrameLocks xmlns:a="http://schemas.openxmlformats.org/drawingml/2006/main" noChangeAspect="1"/>
@@ -9055,7 +9055,7 @@
                   <pic:spPr>
                     <a:xfrm>
                       <a:off x="0" y="0"/>
-                      <a:ext cx="6054102" cy="646806"/>
+                      <a:ext cx="5753366" cy="614676"/>
                     </a:xfrm>
                     <a:prstGeom prst="rect">
                       <a:avLst/>
@@ -9477,8 +9477,6 @@
           <w:szCs w:val="24"/>
         </w:rPr>
       </w:pPr>
-      <w:bookmarkStart w:id="0" w:name="_GoBack"/>
-      <w:bookmarkEnd w:id="0"/>
     </w:p>
     <w:p>
       <w:pPr>
@@ -9492,6 +9490,8 @@
         <w:spacing w:after="0" w:line="360" w:lineRule="atLeast"/>
         <w:rPr>
           <w:rFonts w:ascii="Times New Roman" w:hAnsi="Times New Roman" w:cs="Times New Roman"/>
+          <w:b/>
+          <w:bCs/>
           <w:color w:val="222D35"/>
           <w:sz w:val="24"/>
           <w:szCs w:val="24"/>
@@ -9516,9 +9516,9 @@
           <w:szCs w:val="24"/>
         </w:rPr>
         <w:drawing>
-          <wp:inline distT="0" distB="0" distL="0" distR="0" wp14:anchorId="3A29EF05" wp14:editId="229C4972">
-            <wp:extent cx="5579390" cy="603955"/>
-            <wp:effectExtent l="0" t="0" r="0" b="5715"/>
+          <wp:inline distT="0" distB="0" distL="0" distR="0" wp14:anchorId="3A29EF05" wp14:editId="2F9E621B">
+            <wp:extent cx="5423347" cy="587064"/>
+            <wp:effectExtent l="0" t="0" r="0" b="0"/>
             <wp:docPr id="58" name="Picture 58"/>
             <wp:cNvGraphicFramePr>
               <a:graphicFrameLocks xmlns:a="http://schemas.openxmlformats.org/drawingml/2006/main" noChangeAspect="1"/>
@@ -9539,7 +9539,7 @@
                   <pic:spPr>
                     <a:xfrm>
                       <a:off x="0" y="0"/>
-                      <a:ext cx="5649229" cy="611515"/>
+                      <a:ext cx="5516620" cy="597161"/>
                     </a:xfrm>
                     <a:prstGeom prst="rect">
                       <a:avLst/>
@@ -9551,6 +9551,240 @@
           </wp:inline>
         </w:drawing>
       </w:r>
+    </w:p>
+    <w:p>
+      <w:pPr>
+        <w:tabs>
+          <w:tab w:val="left" w:pos="220"/>
+          <w:tab w:val="left" w:pos="720"/>
+        </w:tabs>
+        <w:autoSpaceDE w:val="0"/>
+        <w:autoSpaceDN w:val="0"/>
+        <w:adjustRightInd w:val="0"/>
+        <w:spacing w:after="0" w:line="360" w:lineRule="atLeast"/>
+        <w:rPr>
+          <w:rFonts w:ascii="Times New Roman" w:hAnsi="Times New Roman" w:cs="Times New Roman"/>
+          <w:b/>
+          <w:bCs/>
+          <w:color w:val="222D35"/>
+          <w:sz w:val="24"/>
+          <w:szCs w:val="24"/>
+        </w:rPr>
+      </w:pPr>
+    </w:p>
+    <w:p>
+      <w:pPr>
+        <w:pStyle w:val="ListParagraph"/>
+        <w:numPr>
+          <w:ilvl w:val="0"/>
+          <w:numId w:val="1"/>
+        </w:numPr>
+        <w:tabs>
+          <w:tab w:val="left" w:pos="220"/>
+          <w:tab w:val="left" w:pos="720"/>
+        </w:tabs>
+        <w:autoSpaceDE w:val="0"/>
+        <w:autoSpaceDN w:val="0"/>
+        <w:adjustRightInd w:val="0"/>
+        <w:spacing w:after="0" w:line="360" w:lineRule="atLeast"/>
+        <w:rPr>
+          <w:rFonts w:ascii="Times New Roman" w:hAnsi="Times New Roman" w:cs="Times New Roman"/>
+          <w:color w:val="222D35"/>
+          <w:sz w:val="24"/>
+          <w:szCs w:val="24"/>
+        </w:rPr>
+      </w:pPr>
+      <w:r>
+        <w:rPr>
+          <w:rFonts w:ascii="Times New Roman" w:hAnsi="Times New Roman" w:cs="Times New Roman"/>
+          <w:b/>
+          <w:bCs/>
+          <w:color w:val="1A1A1A"/>
+          <w:sz w:val="24"/>
+          <w:szCs w:val="24"/>
+        </w:rPr>
+        <w:lastRenderedPageBreak/>
+        <w:t>r</w:t>
+      </w:r>
+      <w:r>
+        <w:rPr>
+          <w:rFonts w:ascii="Times New Roman" w:hAnsi="Times New Roman" w:cs="Times New Roman"/>
+          <w:b/>
+          <w:bCs/>
+          <w:color w:val="1A1A1A"/>
+          <w:sz w:val="24"/>
+          <w:szCs w:val="24"/>
+        </w:rPr>
+        <w:t>m</w:t>
+      </w:r>
+      <w:r>
+        <w:rPr>
+          <w:rFonts w:ascii="Times New Roman" w:hAnsi="Times New Roman" w:cs="Times New Roman"/>
+          <w:b/>
+          <w:bCs/>
+          <w:color w:val="1A1A1A"/>
+          <w:sz w:val="24"/>
+          <w:szCs w:val="24"/>
+        </w:rPr>
+        <w:t xml:space="preserve">: </w:t>
+      </w:r>
+      <w:r>
+        <w:rPr>
+          <w:rFonts w:ascii="Times New Roman" w:hAnsi="Times New Roman" w:cs="Times New Roman"/>
+          <w:color w:val="1A1A1A"/>
+          <w:sz w:val="24"/>
+          <w:szCs w:val="24"/>
+        </w:rPr>
+        <w:t>rm</w:t>
+      </w:r>
+      <w:r>
+        <w:rPr>
+          <w:rFonts w:ascii="Times New Roman" w:hAnsi="Times New Roman" w:cs="Times New Roman"/>
+          <w:b/>
+          <w:bCs/>
+          <w:color w:val="1A1A1A"/>
+          <w:sz w:val="24"/>
+          <w:szCs w:val="24"/>
+        </w:rPr>
+        <w:t> </w:t>
+      </w:r>
+      <w:r>
+        <w:rPr>
+          <w:rFonts w:ascii="Times New Roman" w:hAnsi="Times New Roman" w:cs="Times New Roman"/>
+          <w:color w:val="1A1A1A"/>
+          <w:sz w:val="24"/>
+          <w:szCs w:val="24"/>
+        </w:rPr>
+        <w:t>stands for remov</w:t>
+      </w:r>
+      <w:r>
+        <w:rPr>
+          <w:rFonts w:ascii="Times New Roman" w:hAnsi="Times New Roman" w:cs="Times New Roman"/>
+          <w:color w:val="1A1A1A"/>
+          <w:sz w:val="24"/>
+          <w:szCs w:val="24"/>
+        </w:rPr>
+        <w:t xml:space="preserve">e. This command is used to remove files from different directories in Linux. </w:t>
+      </w:r>
+    </w:p>
+    <w:p>
+      <w:pPr>
+        <w:pStyle w:val="ListParagraph"/>
+        <w:tabs>
+          <w:tab w:val="left" w:pos="220"/>
+          <w:tab w:val="left" w:pos="720"/>
+        </w:tabs>
+        <w:autoSpaceDE w:val="0"/>
+        <w:autoSpaceDN w:val="0"/>
+        <w:adjustRightInd w:val="0"/>
+        <w:spacing w:after="0" w:line="360" w:lineRule="atLeast"/>
+        <w:ind w:left="360"/>
+        <w:rPr>
+          <w:rFonts w:ascii="Times New Roman" w:hAnsi="Times New Roman" w:cs="Times New Roman"/>
+          <w:color w:val="222D35"/>
+          <w:sz w:val="24"/>
+          <w:szCs w:val="24"/>
+        </w:rPr>
+      </w:pPr>
+    </w:p>
+    <w:p>
+      <w:pPr>
+        <w:tabs>
+          <w:tab w:val="left" w:pos="220"/>
+          <w:tab w:val="left" w:pos="720"/>
+        </w:tabs>
+        <w:autoSpaceDE w:val="0"/>
+        <w:autoSpaceDN w:val="0"/>
+        <w:adjustRightInd w:val="0"/>
+        <w:spacing w:after="0" w:line="360" w:lineRule="atLeast"/>
+        <w:rPr>
+          <w:rFonts w:ascii="Times New Roman" w:hAnsi="Times New Roman" w:cs="Times New Roman"/>
+          <w:color w:val="222D35"/>
+          <w:sz w:val="24"/>
+          <w:szCs w:val="24"/>
+        </w:rPr>
+      </w:pPr>
+      <w:r>
+        <w:rPr>
+          <w:rFonts w:ascii="Times New Roman" w:hAnsi="Times New Roman" w:cs="Times New Roman"/>
+          <w:color w:val="222D35"/>
+          <w:sz w:val="24"/>
+          <w:szCs w:val="24"/>
+        </w:rPr>
+        <w:drawing>
+          <wp:inline distT="0" distB="0" distL="0" distR="0" wp14:anchorId="2FA2E887" wp14:editId="1B73D459">
+            <wp:extent cx="3338286" cy="505135"/>
+            <wp:effectExtent l="0" t="0" r="1905" b="3175"/>
+            <wp:docPr id="59" name="Picture 59"/>
+            <wp:cNvGraphicFramePr>
+              <a:graphicFrameLocks xmlns:a="http://schemas.openxmlformats.org/drawingml/2006/main" noChangeAspect="1"/>
+            </wp:cNvGraphicFramePr>
+            <a:graphic xmlns:a="http://schemas.openxmlformats.org/drawingml/2006/main">
+              <a:graphicData uri="http://schemas.openxmlformats.org/drawingml/2006/picture">
+                <pic:pic xmlns:pic="http://schemas.openxmlformats.org/drawingml/2006/picture">
+                  <pic:nvPicPr>
+                    <pic:cNvPr id="1" name=""/>
+                    <pic:cNvPicPr/>
+                  </pic:nvPicPr>
+                  <pic:blipFill>
+                    <a:blip r:embed="rId26"/>
+                    <a:stretch>
+                      <a:fillRect/>
+                    </a:stretch>
+                  </pic:blipFill>
+                  <pic:spPr>
+                    <a:xfrm>
+                      <a:off x="0" y="0"/>
+                      <a:ext cx="3503010" cy="530060"/>
+                    </a:xfrm>
+                    <a:prstGeom prst="rect">
+                      <a:avLst/>
+                    </a:prstGeom>
+                  </pic:spPr>
+                </pic:pic>
+              </a:graphicData>
+            </a:graphic>
+          </wp:inline>
+        </w:drawing>
+      </w:r>
+    </w:p>
+    <w:p>
+      <w:pPr>
+        <w:tabs>
+          <w:tab w:val="left" w:pos="220"/>
+          <w:tab w:val="left" w:pos="720"/>
+        </w:tabs>
+        <w:autoSpaceDE w:val="0"/>
+        <w:autoSpaceDN w:val="0"/>
+        <w:adjustRightInd w:val="0"/>
+        <w:spacing w:after="0" w:line="360" w:lineRule="atLeast"/>
+        <w:rPr>
+          <w:rFonts w:ascii="Times New Roman" w:hAnsi="Times New Roman" w:cs="Times New Roman"/>
+          <w:color w:val="222D35"/>
+          <w:sz w:val="24"/>
+          <w:szCs w:val="24"/>
+        </w:rPr>
+      </w:pPr>
+    </w:p>
+    <w:p>
+      <w:pPr>
+        <w:tabs>
+          <w:tab w:val="left" w:pos="220"/>
+          <w:tab w:val="left" w:pos="720"/>
+        </w:tabs>
+        <w:autoSpaceDE w:val="0"/>
+        <w:autoSpaceDN w:val="0"/>
+        <w:adjustRightInd w:val="0"/>
+        <w:spacing w:after="0" w:line="360" w:lineRule="atLeast"/>
+        <w:rPr>
+          <w:rFonts w:ascii="Times New Roman" w:hAnsi="Times New Roman" w:cs="Times New Roman"/>
+          <w:color w:val="222D35"/>
+          <w:sz w:val="24"/>
+          <w:szCs w:val="24"/>
+        </w:rPr>
+      </w:pPr>
+      <w:bookmarkStart w:id="0" w:name="_GoBack"/>
+      <w:bookmarkEnd w:id="0"/>
     </w:p>
     <w:sectPr>
       <w:pgSz w:w="12240" w:h="15840"/>

</xml_diff>

<commit_message>
Feature: Added definition of the command history.
</commit_message>
<xml_diff>
--- a/Mini-project1.docx
+++ b/Mini-project1.docx
@@ -9768,6 +9768,11 @@
     </w:p>
     <w:p>
       <w:pPr>
+        <w:pStyle w:val="ListParagraph"/>
+        <w:numPr>
+          <w:ilvl w:val="0"/>
+          <w:numId w:val="1"/>
+        </w:numPr>
         <w:tabs>
           <w:tab w:val="left" w:pos="220"/>
           <w:tab w:val="left" w:pos="720"/>
@@ -9783,8 +9788,138 @@
           <w:szCs w:val="24"/>
         </w:rPr>
       </w:pPr>
+      <w:r>
+        <w:rPr>
+          <w:rFonts w:ascii="Times New Roman" w:hAnsi="Times New Roman" w:cs="Times New Roman"/>
+          <w:b/>
+          <w:bCs/>
+          <w:color w:val="222D35"/>
+          <w:sz w:val="24"/>
+          <w:szCs w:val="24"/>
+        </w:rPr>
+        <w:t>history</w:t>
+      </w:r>
+      <w:r>
+        <w:rPr>
+          <w:rFonts w:ascii="Times New Roman" w:hAnsi="Times New Roman" w:cs="Times New Roman"/>
+          <w:color w:val="222D35"/>
+          <w:sz w:val="24"/>
+          <w:szCs w:val="24"/>
+        </w:rPr>
+        <w:t xml:space="preserve">: The history command shows a list </w:t>
+      </w:r>
+      <w:r>
+        <w:rPr>
+          <w:rFonts w:ascii="Times New Roman" w:hAnsi="Times New Roman" w:cs="Times New Roman"/>
+          <w:color w:val="222D35"/>
+          <w:sz w:val="24"/>
+          <w:szCs w:val="24"/>
+        </w:rPr>
+        <w:t xml:space="preserve">all commands that were executed previously since the session had </w:t>
+      </w:r>
+      <w:proofErr w:type="spellStart"/>
+      <w:r>
+        <w:rPr>
+          <w:rFonts w:ascii="Times New Roman" w:hAnsi="Times New Roman" w:cs="Times New Roman"/>
+          <w:color w:val="222D35"/>
+          <w:sz w:val="24"/>
+          <w:szCs w:val="24"/>
+        </w:rPr>
+        <w:t>began</w:t>
+      </w:r>
+      <w:proofErr w:type="spellEnd"/>
+      <w:r>
+        <w:rPr>
+          <w:rFonts w:ascii="Times New Roman" w:hAnsi="Times New Roman" w:cs="Times New Roman"/>
+          <w:color w:val="222D35"/>
+          <w:sz w:val="24"/>
+          <w:szCs w:val="24"/>
+        </w:rPr>
+        <w:t xml:space="preserve">. We can use this to view those commands and prevent certain commands from being visible. </w:t>
+      </w:r>
+    </w:p>
+    <w:p>
+      <w:pPr>
+        <w:pStyle w:val="ListParagraph"/>
+        <w:tabs>
+          <w:tab w:val="left" w:pos="220"/>
+          <w:tab w:val="left" w:pos="720"/>
+        </w:tabs>
+        <w:autoSpaceDE w:val="0"/>
+        <w:autoSpaceDN w:val="0"/>
+        <w:adjustRightInd w:val="0"/>
+        <w:spacing w:after="0" w:line="360" w:lineRule="atLeast"/>
+        <w:ind w:left="360"/>
+        <w:rPr>
+          <w:rFonts w:ascii="Times New Roman" w:hAnsi="Times New Roman" w:cs="Times New Roman"/>
+          <w:color w:val="222D35"/>
+          <w:sz w:val="24"/>
+          <w:szCs w:val="24"/>
+        </w:rPr>
+      </w:pPr>
       <w:bookmarkStart w:id="0" w:name="_GoBack"/>
       <w:bookmarkEnd w:id="0"/>
+    </w:p>
+    <w:p>
+      <w:pPr>
+        <w:tabs>
+          <w:tab w:val="left" w:pos="220"/>
+          <w:tab w:val="left" w:pos="720"/>
+        </w:tabs>
+        <w:autoSpaceDE w:val="0"/>
+        <w:autoSpaceDN w:val="0"/>
+        <w:adjustRightInd w:val="0"/>
+        <w:spacing w:after="0" w:line="360" w:lineRule="atLeast"/>
+        <w:rPr>
+          <w:rFonts w:ascii="Times New Roman" w:hAnsi="Times New Roman" w:cs="Times New Roman"/>
+          <w:color w:val="222D35"/>
+          <w:sz w:val="24"/>
+          <w:szCs w:val="24"/>
+        </w:rPr>
+      </w:pPr>
+      <w:r>
+        <w:rPr>
+          <w:rFonts w:ascii="Times New Roman" w:hAnsi="Times New Roman" w:cs="Times New Roman"/>
+          <w:color w:val="222D35"/>
+          <w:sz w:val="24"/>
+          <w:szCs w:val="24"/>
+        </w:rPr>
+        <w:drawing>
+          <wp:inline distT="0" distB="0" distL="0" distR="0" wp14:anchorId="75F1D697" wp14:editId="77253B1B">
+            <wp:extent cx="4930391" cy="2572378"/>
+            <wp:effectExtent l="0" t="0" r="0" b="6350"/>
+            <wp:docPr id="61" name="Picture 61"/>
+            <wp:cNvGraphicFramePr>
+              <a:graphicFrameLocks xmlns:a="http://schemas.openxmlformats.org/drawingml/2006/main" noChangeAspect="1"/>
+            </wp:cNvGraphicFramePr>
+            <a:graphic xmlns:a="http://schemas.openxmlformats.org/drawingml/2006/main">
+              <a:graphicData uri="http://schemas.openxmlformats.org/drawingml/2006/picture">
+                <pic:pic xmlns:pic="http://schemas.openxmlformats.org/drawingml/2006/picture">
+                  <pic:nvPicPr>
+                    <pic:cNvPr id="1" name=""/>
+                    <pic:cNvPicPr/>
+                  </pic:nvPicPr>
+                  <pic:blipFill>
+                    <a:blip r:embed="rId27"/>
+                    <a:stretch>
+                      <a:fillRect/>
+                    </a:stretch>
+                  </pic:blipFill>
+                  <pic:spPr>
+                    <a:xfrm>
+                      <a:off x="0" y="0"/>
+                      <a:ext cx="4958558" cy="2587074"/>
+                    </a:xfrm>
+                    <a:prstGeom prst="rect">
+                      <a:avLst/>
+                    </a:prstGeom>
+                  </pic:spPr>
+                </pic:pic>
+              </a:graphicData>
+            </a:graphic>
+          </wp:inline>
+        </w:drawing>
+      </w:r>
     </w:p>
     <w:sectPr>
       <w:pgSz w:w="12240" w:h="15840"/>

</xml_diff>

<commit_message>
Feature: Added definition of the command home directory.
</commit_message>
<xml_diff>
--- a/Mini-project1.docx
+++ b/Mini-project1.docx
@@ -9857,8 +9857,6 @@
           <w:szCs w:val="24"/>
         </w:rPr>
       </w:pPr>
-      <w:bookmarkStart w:id="0" w:name="_GoBack"/>
-      <w:bookmarkEnd w:id="0"/>
     </w:p>
     <w:p>
       <w:pPr>
@@ -9920,6 +9918,111 @@
           </wp:inline>
         </w:drawing>
       </w:r>
+    </w:p>
+    <w:p>
+      <w:pPr>
+        <w:tabs>
+          <w:tab w:val="left" w:pos="220"/>
+          <w:tab w:val="left" w:pos="720"/>
+        </w:tabs>
+        <w:autoSpaceDE w:val="0"/>
+        <w:autoSpaceDN w:val="0"/>
+        <w:adjustRightInd w:val="0"/>
+        <w:spacing w:after="0" w:line="360" w:lineRule="atLeast"/>
+        <w:rPr>
+          <w:rFonts w:ascii="Times New Roman" w:hAnsi="Times New Roman" w:cs="Times New Roman"/>
+          <w:color w:val="222D35"/>
+          <w:sz w:val="24"/>
+          <w:szCs w:val="24"/>
+        </w:rPr>
+      </w:pPr>
+    </w:p>
+    <w:p>
+      <w:pPr>
+        <w:pStyle w:val="ListParagraph"/>
+        <w:numPr>
+          <w:ilvl w:val="0"/>
+          <w:numId w:val="1"/>
+        </w:numPr>
+        <w:tabs>
+          <w:tab w:val="left" w:pos="220"/>
+          <w:tab w:val="left" w:pos="720"/>
+        </w:tabs>
+        <w:autoSpaceDE w:val="0"/>
+        <w:autoSpaceDN w:val="0"/>
+        <w:adjustRightInd w:val="0"/>
+        <w:spacing w:after="0" w:line="360" w:lineRule="atLeast"/>
+        <w:rPr>
+          <w:rFonts w:ascii="Times New Roman" w:hAnsi="Times New Roman" w:cs="Times New Roman"/>
+          <w:b/>
+          <w:bCs/>
+          <w:color w:val="222D35"/>
+          <w:sz w:val="24"/>
+          <w:szCs w:val="24"/>
+        </w:rPr>
+      </w:pPr>
+      <w:r>
+        <w:rPr>
+          <w:rFonts w:ascii="Times New Roman" w:hAnsi="Times New Roman" w:cs="Times New Roman"/>
+          <w:b/>
+          <w:bCs/>
+          <w:color w:val="222D35"/>
+          <w:sz w:val="24"/>
+          <w:szCs w:val="24"/>
+        </w:rPr>
+        <w:t>home directory</w:t>
+      </w:r>
+      <w:r>
+        <w:rPr>
+          <w:rFonts w:ascii="Times New Roman" w:hAnsi="Times New Roman" w:cs="Times New Roman"/>
+          <w:b/>
+          <w:bCs/>
+          <w:color w:val="222D35"/>
+          <w:sz w:val="24"/>
+          <w:szCs w:val="24"/>
+        </w:rPr>
+        <w:t xml:space="preserve">: </w:t>
+      </w:r>
+      <w:r>
+        <w:rPr>
+          <w:rFonts w:ascii="Times New Roman" w:hAnsi="Times New Roman" w:cs="Times New Roman"/>
+          <w:color w:val="222D35"/>
+          <w:sz w:val="24"/>
+          <w:szCs w:val="24"/>
+        </w:rPr>
+        <w:t xml:space="preserve">This command is used as a repository for the </w:t>
+      </w:r>
+      <w:proofErr w:type="gramStart"/>
+      <w:r>
+        <w:rPr>
+          <w:rFonts w:ascii="Times New Roman" w:hAnsi="Times New Roman" w:cs="Times New Roman"/>
+          <w:color w:val="222D35"/>
+          <w:sz w:val="24"/>
+          <w:szCs w:val="24"/>
+        </w:rPr>
+        <w:t>users</w:t>
+      </w:r>
+      <w:proofErr w:type="gramEnd"/>
+      <w:r>
+        <w:rPr>
+          <w:rFonts w:ascii="Times New Roman" w:hAnsi="Times New Roman" w:cs="Times New Roman"/>
+          <w:color w:val="222D35"/>
+          <w:sz w:val="24"/>
+          <w:szCs w:val="24"/>
+        </w:rPr>
+        <w:t xml:space="preserve"> personal files and programs. </w:t>
+      </w:r>
+      <w:r>
+        <w:rPr>
+          <w:rFonts w:ascii="Times New Roman" w:hAnsi="Times New Roman" w:cs="Times New Roman"/>
+          <w:color w:val="222D35"/>
+          <w:sz w:val="24"/>
+          <w:szCs w:val="24"/>
+        </w:rPr>
+        <w:t xml:space="preserve">This directory is also called the login directory. </w:t>
+      </w:r>
+      <w:bookmarkStart w:id="0" w:name="_GoBack"/>
+      <w:bookmarkEnd w:id="0"/>
     </w:p>
     <w:sectPr>
       <w:pgSz w:w="12240" w:h="15840"/>

</xml_diff>

<commit_message>
Feature: Added definition of the command file path.
</commit_message>
<xml_diff>
--- a/Mini-project1.docx
+++ b/Mini-project1.docx
@@ -10019,7 +10019,74 @@
           <w:sz w:val="24"/>
           <w:szCs w:val="24"/>
         </w:rPr>
-        <w:t xml:space="preserve">This directory is also called the login directory. </w:t>
+        <w:t>This directory is also called the login directory.</w:t>
+      </w:r>
+    </w:p>
+    <w:p>
+      <w:pPr>
+        <w:pStyle w:val="ListParagraph"/>
+        <w:tabs>
+          <w:tab w:val="left" w:pos="220"/>
+          <w:tab w:val="left" w:pos="720"/>
+        </w:tabs>
+        <w:autoSpaceDE w:val="0"/>
+        <w:autoSpaceDN w:val="0"/>
+        <w:adjustRightInd w:val="0"/>
+        <w:spacing w:after="0" w:line="360" w:lineRule="atLeast"/>
+        <w:ind w:left="360"/>
+        <w:rPr>
+          <w:rFonts w:ascii="Times New Roman" w:hAnsi="Times New Roman" w:cs="Times New Roman"/>
+          <w:b/>
+          <w:bCs/>
+          <w:color w:val="222D35"/>
+          <w:sz w:val="24"/>
+          <w:szCs w:val="24"/>
+        </w:rPr>
+      </w:pPr>
+    </w:p>
+    <w:p>
+      <w:pPr>
+        <w:pStyle w:val="ListParagraph"/>
+        <w:numPr>
+          <w:ilvl w:val="0"/>
+          <w:numId w:val="1"/>
+        </w:numPr>
+        <w:tabs>
+          <w:tab w:val="left" w:pos="220"/>
+          <w:tab w:val="left" w:pos="720"/>
+        </w:tabs>
+        <w:autoSpaceDE w:val="0"/>
+        <w:autoSpaceDN w:val="0"/>
+        <w:adjustRightInd w:val="0"/>
+        <w:spacing w:after="0" w:line="360" w:lineRule="atLeast"/>
+        <w:rPr>
+          <w:rFonts w:ascii="Times New Roman" w:hAnsi="Times New Roman" w:cs="Times New Roman"/>
+          <w:b/>
+          <w:bCs/>
+          <w:color w:val="222D35"/>
+          <w:sz w:val="24"/>
+          <w:szCs w:val="24"/>
+        </w:rPr>
+      </w:pPr>
+      <w:r>
+        <w:rPr>
+          <w:rFonts w:ascii="Times New Roman" w:hAnsi="Times New Roman" w:cs="Times New Roman"/>
+          <w:b/>
+          <w:bCs/>
+          <w:color w:val="222D35"/>
+          <w:sz w:val="24"/>
+          <w:szCs w:val="24"/>
+        </w:rPr>
+        <w:t xml:space="preserve">File path: </w:t>
+      </w:r>
+      <w:r>
+        <w:rPr>
+          <w:rFonts w:ascii="Times New Roman" w:hAnsi="Times New Roman" w:cs="Times New Roman"/>
+          <w:color w:val="222D35"/>
+          <w:sz w:val="24"/>
+          <w:szCs w:val="24"/>
+        </w:rPr>
+        <w:t>This is a representation of the location of a file or folder on a computer system.</w:t>
       </w:r>
       <w:bookmarkStart w:id="0" w:name="_GoBack"/>
       <w:bookmarkEnd w:id="0"/>

</xml_diff>

<commit_message>
Feature: Added definition of using the tab key to complete the file paths.
</commit_message>
<xml_diff>
--- a/Mini-project1.docx
+++ b/Mini-project1.docx
@@ -10087,6 +10087,63 @@
           <w:szCs w:val="24"/>
         </w:rPr>
         <w:t>This is a representation of the location of a file or folder on a computer system.</w:t>
+      </w:r>
+    </w:p>
+    <w:p>
+      <w:pPr>
+        <w:pStyle w:val="ListParagraph"/>
+        <w:rPr>
+          <w:rFonts w:ascii="Times New Roman" w:hAnsi="Times New Roman" w:cs="Times New Roman"/>
+          <w:b/>
+          <w:bCs/>
+          <w:color w:val="222D35"/>
+          <w:sz w:val="24"/>
+          <w:szCs w:val="24"/>
+        </w:rPr>
+      </w:pPr>
+    </w:p>
+    <w:p>
+      <w:pPr>
+        <w:pStyle w:val="ListParagraph"/>
+        <w:numPr>
+          <w:ilvl w:val="0"/>
+          <w:numId w:val="1"/>
+        </w:numPr>
+        <w:tabs>
+          <w:tab w:val="left" w:pos="220"/>
+          <w:tab w:val="left" w:pos="720"/>
+        </w:tabs>
+        <w:autoSpaceDE w:val="0"/>
+        <w:autoSpaceDN w:val="0"/>
+        <w:adjustRightInd w:val="0"/>
+        <w:spacing w:after="0" w:line="360" w:lineRule="atLeast"/>
+        <w:rPr>
+          <w:rFonts w:ascii="Times New Roman" w:hAnsi="Times New Roman" w:cs="Times New Roman"/>
+          <w:b/>
+          <w:bCs/>
+          <w:color w:val="222D35"/>
+          <w:sz w:val="24"/>
+          <w:szCs w:val="24"/>
+        </w:rPr>
+      </w:pPr>
+      <w:r>
+        <w:rPr>
+          <w:rFonts w:ascii="Times New Roman" w:hAnsi="Times New Roman" w:cs="Times New Roman"/>
+          <w:b/>
+          <w:bCs/>
+          <w:color w:val="222D35"/>
+          <w:sz w:val="24"/>
+          <w:szCs w:val="24"/>
+        </w:rPr>
+        <w:t>Using the tab key to complete the file paths:</w:t>
+      </w:r>
+      <w:r>
+        <w:rPr>
+          <w:rFonts w:ascii="Times New Roman" w:hAnsi="Times New Roman" w:cs="Times New Roman"/>
+          <w:sz w:val="24"/>
+          <w:szCs w:val="24"/>
+        </w:rPr>
+        <w:t xml:space="preserve"> The tab key allows for a user to automatically view commands that have been previously used. With this command, users are able to type a few letters and press tab which will allow the rest of the file name to automatically fill. </w:t>
       </w:r>
       <w:bookmarkStart w:id="0" w:name="_GoBack"/>
       <w:bookmarkEnd w:id="0"/>

</xml_diff>